<commit_message>
Included correct UML diagram in word document
</commit_message>
<xml_diff>
--- a/documentation/Sprint-1/Sprint-1.docx
+++ b/documentation/Sprint-1/Sprint-1.docx
@@ -8522,7 +8522,11 @@
           </mc:Choice>
           <mc:Fallback>
             <w:pict>
-              <v:shape w14:anchorId="00FA341C" id="_x0000_s1027" type="#_x0000_t202" style="position:absolute;margin-left:194.4pt;margin-top:8.65pt;width:232.5pt;height:94.6pt;z-index:251663360;visibility:visible;mso-wrap-style:square;mso-width-percent:0;mso-height-percent:0;mso-wrap-distance-left:9pt;mso-wrap-distance-top:0;mso-wrap-distance-right:9pt;mso-wrap-distance-bottom:0;mso-position-horizontal:absolute;mso-position-horizontal-relative:text;mso-position-vertical:absolute;mso-position-vertical-relative:text;mso-width-percent:0;mso-height-percent:0;mso-width-relative:margin;mso-height-relative:margin;v-text-anchor:top" o:gfxdata="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" stroked="f">
+              <v:shapetype w14:anchorId="00FA341C" id="_x0000_t202" coordsize="21600,21600" o:spt="202" path="m0,0l0,21600,21600,21600,21600,0xe">
+                <v:stroke joinstyle="miter"/>
+                <v:path gradientshapeok="t" o:connecttype="rect"/>
+              </v:shapetype>
+              <v:shape id="_x0000_s1027" type="#_x0000_t202" style="position:absolute;margin-left:194.4pt;margin-top:8.65pt;width:232.5pt;height:94.6pt;z-index:251663360;visibility:visible;mso-wrap-style:square;mso-width-percent:0;mso-height-percent:0;mso-wrap-distance-left:9pt;mso-wrap-distance-top:0;mso-wrap-distance-right:9pt;mso-wrap-distance-bottom:0;mso-position-horizontal:absolute;mso-position-horizontal-relative:text;mso-position-vertical:absolute;mso-position-vertical-relative:text;mso-width-percent:0;mso-height-percent:0;mso-width-relative:margin;mso-height-relative:margin;v-text-anchor:top" o:gfxdata="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" stroked="f">
                 <v:textbox>
                   <w:txbxContent>
                     <w:tbl>
@@ -11021,10 +11025,10 @@
         </w:rPr>
         <w:lastRenderedPageBreak/>
         <w:drawing>
-          <wp:inline distT="0" distB="0" distL="0" distR="0" wp14:anchorId="04A9FF33" wp14:editId="118AB702">
-            <wp:extent cx="5384800" cy="4560570"/>
+          <wp:inline distT="0" distB="0" distL="0" distR="0" wp14:anchorId="72B26798" wp14:editId="2BF281EF">
+            <wp:extent cx="5390515" cy="4869815"/>
             <wp:effectExtent l="0" t="0" r="0" b="0"/>
-            <wp:docPr id="12" name="Imagen 12" descr="../../../../../../../Desktop/model-extended.pdf"/>
+            <wp:docPr id="5" name="Imagen 5" descr="model-extended.pdf"/>
             <wp:cNvGraphicFramePr>
               <a:graphicFrameLocks xmlns:a="http://schemas.openxmlformats.org/drawingml/2006/main" noChangeAspect="1"/>
             </wp:cNvGraphicFramePr>
@@ -11032,13 +11036,13 @@
               <a:graphicData uri="http://schemas.openxmlformats.org/drawingml/2006/picture">
                 <pic:pic xmlns:pic="http://schemas.openxmlformats.org/drawingml/2006/picture">
                   <pic:nvPicPr>
-                    <pic:cNvPr id="0" name="Picture 1" descr="../../../../../../../Desktop/model-extended.pdf"/>
+                    <pic:cNvPr id="0" name="Picture 1" descr="model-extended.pdf"/>
                     <pic:cNvPicPr>
                       <a:picLocks noChangeAspect="1" noChangeArrowheads="1"/>
                     </pic:cNvPicPr>
                   </pic:nvPicPr>
                   <pic:blipFill>
-                    <a:blip r:embed="rId18" cstate="print">
+                    <a:blip r:embed="rId18">
                       <a:extLst>
                         <a:ext uri="{28A0092B-C50C-407E-A947-70E740481C1C}">
                           <a14:useLocalDpi xmlns:a14="http://schemas.microsoft.com/office/drawing/2010/main" val="0"/>
@@ -11053,7 +11057,7 @@
                   <pic:spPr bwMode="auto">
                     <a:xfrm>
                       <a:off x="0" y="0"/>
-                      <a:ext cx="5384800" cy="4560570"/>
+                      <a:ext cx="5390515" cy="4869815"/>
                     </a:xfrm>
                     <a:prstGeom prst="rect">
                       <a:avLst/>
@@ -11069,6 +11073,8 @@
           </wp:inline>
         </w:drawing>
       </w:r>
+      <w:bookmarkStart w:id="0" w:name="_GoBack"/>
+      <w:bookmarkEnd w:id="0"/>
     </w:p>
     <w:p>
       <w:pPr>
@@ -13087,6 +13093,7 @@
           <w:szCs w:val="24"/>
           <w:lang w:val="en-US"/>
         </w:rPr>
+        <w:lastRenderedPageBreak/>
         <w:t>Feature</w:t>
       </w:r>
       <w:r>
@@ -13106,6 +13113,1414 @@
           <w:lang w:val="en-US"/>
         </w:rPr>
         <w:t>Validate credit card</w:t>
+      </w:r>
+    </w:p>
+    <w:p>
+      <w:pPr>
+        <w:tabs>
+          <w:tab w:val="left" w:pos="1740"/>
+        </w:tabs>
+        <w:rPr>
+          <w:rFonts w:asciiTheme="minorHAnsi" w:hAnsiTheme="minorHAnsi" w:cstheme="minorHAnsi"/>
+          <w:sz w:val="24"/>
+          <w:szCs w:val="24"/>
+          <w:lang w:val="en-US"/>
+        </w:rPr>
+      </w:pPr>
+      <w:r>
+        <w:rPr>
+          <w:rFonts w:asciiTheme="minorHAnsi" w:hAnsiTheme="minorHAnsi" w:cstheme="minorHAnsi"/>
+          <w:b/>
+          <w:sz w:val="24"/>
+          <w:szCs w:val="24"/>
+          <w:lang w:val="en-US"/>
+        </w:rPr>
+        <w:t>As a</w:t>
+      </w:r>
+      <w:r>
+        <w:rPr>
+          <w:rFonts w:asciiTheme="minorHAnsi" w:hAnsiTheme="minorHAnsi" w:cstheme="minorHAnsi"/>
+          <w:sz w:val="24"/>
+          <w:szCs w:val="24"/>
+          <w:lang w:val="en-US"/>
+        </w:rPr>
+        <w:t xml:space="preserve"> </w:t>
+      </w:r>
+      <w:r>
+        <w:rPr>
+          <w:rFonts w:asciiTheme="minorHAnsi" w:hAnsiTheme="minorHAnsi" w:cstheme="minorHAnsi"/>
+          <w:sz w:val="24"/>
+          <w:szCs w:val="24"/>
+          <w:lang w:val="en-US"/>
+        </w:rPr>
+        <w:t>clinic owner</w:t>
+      </w:r>
+    </w:p>
+    <w:p>
+      <w:pPr>
+        <w:tabs>
+          <w:tab w:val="left" w:pos="1740"/>
+        </w:tabs>
+        <w:rPr>
+          <w:rFonts w:asciiTheme="minorHAnsi" w:hAnsiTheme="minorHAnsi" w:cstheme="minorHAnsi"/>
+          <w:sz w:val="24"/>
+          <w:szCs w:val="24"/>
+          <w:lang w:val="en-US"/>
+        </w:rPr>
+      </w:pPr>
+      <w:r>
+        <w:rPr>
+          <w:rFonts w:asciiTheme="minorHAnsi" w:hAnsiTheme="minorHAnsi" w:cstheme="minorHAnsi"/>
+          <w:b/>
+          <w:sz w:val="24"/>
+          <w:szCs w:val="24"/>
+          <w:lang w:val="en-US"/>
+        </w:rPr>
+        <w:t>So that</w:t>
+      </w:r>
+      <w:r>
+        <w:rPr>
+          <w:rFonts w:asciiTheme="minorHAnsi" w:hAnsiTheme="minorHAnsi" w:cstheme="minorHAnsi"/>
+          <w:sz w:val="24"/>
+          <w:szCs w:val="24"/>
+          <w:lang w:val="en-US"/>
+        </w:rPr>
+        <w:t xml:space="preserve"> </w:t>
+      </w:r>
+      <w:r>
+        <w:rPr>
+          <w:rFonts w:asciiTheme="minorHAnsi" w:hAnsiTheme="minorHAnsi" w:cstheme="minorHAnsi"/>
+          <w:sz w:val="24"/>
+          <w:szCs w:val="24"/>
+          <w:lang w:val="en-US"/>
+        </w:rPr>
+        <w:t>I can guarantee that all payments are registered correctly</w:t>
+      </w:r>
+    </w:p>
+    <w:p>
+      <w:pPr>
+        <w:tabs>
+          <w:tab w:val="left" w:pos="1740"/>
+        </w:tabs>
+        <w:rPr>
+          <w:rFonts w:asciiTheme="minorHAnsi" w:hAnsiTheme="minorHAnsi" w:cstheme="minorHAnsi"/>
+          <w:sz w:val="24"/>
+          <w:szCs w:val="24"/>
+          <w:lang w:val="en-US"/>
+        </w:rPr>
+      </w:pPr>
+      <w:r>
+        <w:rPr>
+          <w:rFonts w:asciiTheme="minorHAnsi" w:hAnsiTheme="minorHAnsi" w:cstheme="minorHAnsi"/>
+          <w:b/>
+          <w:sz w:val="24"/>
+          <w:szCs w:val="24"/>
+          <w:lang w:val="en-US"/>
+        </w:rPr>
+        <w:t>I want</w:t>
+      </w:r>
+      <w:r>
+        <w:rPr>
+          <w:rFonts w:asciiTheme="minorHAnsi" w:hAnsiTheme="minorHAnsi" w:cstheme="minorHAnsi"/>
+          <w:sz w:val="24"/>
+          <w:szCs w:val="24"/>
+          <w:lang w:val="en-US"/>
+        </w:rPr>
+        <w:t xml:space="preserve"> </w:t>
+      </w:r>
+      <w:r>
+        <w:rPr>
+          <w:rFonts w:asciiTheme="minorHAnsi" w:hAnsiTheme="minorHAnsi" w:cstheme="minorHAnsi"/>
+          <w:sz w:val="24"/>
+          <w:szCs w:val="24"/>
+          <w:lang w:val="en-US"/>
+        </w:rPr>
+        <w:t>that all credit cards introduced in the system are validated. No payment should be stored with an expired credit card or one that has an incorrect number</w:t>
+      </w:r>
+    </w:p>
+    <w:p>
+      <w:pPr>
+        <w:pStyle w:val="Textosinformato"/>
+        <w:rPr>
+          <w:rFonts w:asciiTheme="minorHAnsi" w:eastAsia="Calibri" w:hAnsiTheme="minorHAnsi" w:cstheme="minorHAnsi"/>
+          <w:sz w:val="24"/>
+          <w:szCs w:val="24"/>
+          <w:lang w:val="en-US" w:eastAsia="es-ES" w:bidi="es-ES"/>
+        </w:rPr>
+      </w:pPr>
+      <w:r>
+        <w:rPr>
+          <w:rFonts w:asciiTheme="minorHAnsi" w:eastAsia="Calibri" w:hAnsiTheme="minorHAnsi" w:cstheme="minorHAnsi"/>
+          <w:sz w:val="24"/>
+          <w:szCs w:val="24"/>
+          <w:lang w:val="en-US" w:eastAsia="es-ES" w:bidi="es-ES"/>
+        </w:rPr>
+        <w:t>(</w:t>
+      </w:r>
+      <w:r>
+        <w:rPr>
+          <w:rFonts w:asciiTheme="minorHAnsi" w:hAnsiTheme="minorHAnsi" w:cstheme="minorHAnsi"/>
+          <w:sz w:val="24"/>
+          <w:szCs w:val="24"/>
+          <w:lang w:val="en-US"/>
+        </w:rPr>
+        <w:t xml:space="preserve">Involved entities: </w:t>
+      </w:r>
+      <w:r>
+        <w:rPr>
+          <w:rFonts w:asciiTheme="minorHAnsi" w:eastAsia="Calibri" w:hAnsiTheme="minorHAnsi" w:cstheme="minorHAnsi"/>
+          <w:sz w:val="24"/>
+          <w:szCs w:val="24"/>
+          <w:lang w:val="en-US" w:eastAsia="es-ES" w:bidi="es-ES"/>
+        </w:rPr>
+        <w:t>Visit,</w:t>
+      </w:r>
+      <w:r>
+        <w:rPr>
+          <w:rFonts w:asciiTheme="minorHAnsi" w:eastAsia="Calibri" w:hAnsiTheme="minorHAnsi" w:cstheme="minorHAnsi"/>
+          <w:sz w:val="24"/>
+          <w:szCs w:val="24"/>
+          <w:lang w:val="en-US" w:eastAsia="es-ES" w:bidi="es-ES"/>
+        </w:rPr>
+        <w:t xml:space="preserve"> Payment</w:t>
+      </w:r>
+      <w:r>
+        <w:rPr>
+          <w:rFonts w:asciiTheme="minorHAnsi" w:eastAsia="Calibri" w:hAnsiTheme="minorHAnsi" w:cstheme="minorHAnsi"/>
+          <w:sz w:val="24"/>
+          <w:szCs w:val="24"/>
+          <w:lang w:val="en-US" w:eastAsia="es-ES" w:bidi="es-ES"/>
+        </w:rPr>
+        <w:t>)</w:t>
+      </w:r>
+    </w:p>
+    <w:p>
+      <w:pPr>
+        <w:pStyle w:val="Textosinformato"/>
+        <w:rPr>
+          <w:rFonts w:asciiTheme="minorHAnsi" w:eastAsia="Calibri" w:hAnsiTheme="minorHAnsi" w:cstheme="minorHAnsi"/>
+          <w:sz w:val="24"/>
+          <w:szCs w:val="24"/>
+          <w:lang w:val="en-US" w:eastAsia="es-ES" w:bidi="es-ES"/>
+        </w:rPr>
+      </w:pPr>
+    </w:p>
+    <w:p>
+      <w:pPr>
+        <w:pStyle w:val="Textosinformato"/>
+        <w:rPr>
+          <w:rFonts w:asciiTheme="minorHAnsi" w:eastAsia="Calibri" w:hAnsiTheme="minorHAnsi" w:cstheme="minorHAnsi"/>
+          <w:sz w:val="24"/>
+          <w:szCs w:val="24"/>
+          <w:lang w:val="en-US" w:eastAsia="es-ES" w:bidi="es-ES"/>
+        </w:rPr>
+      </w:pPr>
+    </w:p>
+    <w:p>
+      <w:pPr>
+        <w:tabs>
+          <w:tab w:val="left" w:pos="1740"/>
+        </w:tabs>
+        <w:rPr>
+          <w:rFonts w:asciiTheme="minorHAnsi" w:hAnsiTheme="minorHAnsi" w:cstheme="minorHAnsi"/>
+          <w:b/>
+          <w:sz w:val="24"/>
+          <w:szCs w:val="24"/>
+          <w:lang w:val="en-US"/>
+        </w:rPr>
+      </w:pPr>
+      <w:r>
+        <w:rPr>
+          <w:rFonts w:asciiTheme="minorHAnsi" w:hAnsiTheme="minorHAnsi" w:cstheme="minorHAnsi"/>
+          <w:b/>
+          <w:sz w:val="24"/>
+          <w:szCs w:val="24"/>
+          <w:lang w:val="en-US"/>
+        </w:rPr>
+        <w:t>User story #9</w:t>
+      </w:r>
+    </w:p>
+    <w:p>
+      <w:pPr>
+        <w:tabs>
+          <w:tab w:val="left" w:pos="1740"/>
+        </w:tabs>
+        <w:rPr>
+          <w:rFonts w:asciiTheme="minorHAnsi" w:hAnsiTheme="minorHAnsi" w:cstheme="minorHAnsi"/>
+          <w:sz w:val="24"/>
+          <w:szCs w:val="24"/>
+          <w:lang w:val="en-US"/>
+        </w:rPr>
+      </w:pPr>
+      <w:r>
+        <w:rPr>
+          <w:rFonts w:asciiTheme="minorHAnsi" w:hAnsiTheme="minorHAnsi" w:cstheme="minorHAnsi"/>
+          <w:b/>
+          <w:sz w:val="24"/>
+          <w:szCs w:val="24"/>
+          <w:lang w:val="en-US"/>
+        </w:rPr>
+        <w:t>Feature</w:t>
+      </w:r>
+      <w:r>
+        <w:rPr>
+          <w:rFonts w:asciiTheme="minorHAnsi" w:hAnsiTheme="minorHAnsi" w:cstheme="minorHAnsi"/>
+          <w:sz w:val="24"/>
+          <w:szCs w:val="24"/>
+          <w:lang w:val="en-US"/>
+        </w:rPr>
+        <w:t>: Store who registered a payment</w:t>
+      </w:r>
+    </w:p>
+    <w:p>
+      <w:pPr>
+        <w:tabs>
+          <w:tab w:val="left" w:pos="1740"/>
+        </w:tabs>
+        <w:rPr>
+          <w:rFonts w:asciiTheme="minorHAnsi" w:hAnsiTheme="minorHAnsi" w:cstheme="minorHAnsi"/>
+          <w:sz w:val="24"/>
+          <w:szCs w:val="24"/>
+          <w:lang w:val="en-US"/>
+        </w:rPr>
+      </w:pPr>
+      <w:r>
+        <w:rPr>
+          <w:rFonts w:asciiTheme="minorHAnsi" w:hAnsiTheme="minorHAnsi" w:cstheme="minorHAnsi"/>
+          <w:b/>
+          <w:sz w:val="24"/>
+          <w:szCs w:val="24"/>
+          <w:lang w:val="en-US"/>
+        </w:rPr>
+        <w:t>As a</w:t>
+      </w:r>
+      <w:r>
+        <w:rPr>
+          <w:rFonts w:asciiTheme="minorHAnsi" w:hAnsiTheme="minorHAnsi" w:cstheme="minorHAnsi"/>
+          <w:sz w:val="24"/>
+          <w:szCs w:val="24"/>
+          <w:lang w:val="en-US"/>
+        </w:rPr>
+        <w:t xml:space="preserve"> clinic owner</w:t>
+      </w:r>
+    </w:p>
+    <w:p>
+      <w:pPr>
+        <w:tabs>
+          <w:tab w:val="left" w:pos="1740"/>
+        </w:tabs>
+        <w:rPr>
+          <w:rFonts w:asciiTheme="minorHAnsi" w:hAnsiTheme="minorHAnsi" w:cstheme="minorHAnsi"/>
+          <w:sz w:val="24"/>
+          <w:szCs w:val="24"/>
+          <w:lang w:val="en-US"/>
+        </w:rPr>
+      </w:pPr>
+      <w:r>
+        <w:rPr>
+          <w:rFonts w:asciiTheme="minorHAnsi" w:hAnsiTheme="minorHAnsi" w:cstheme="minorHAnsi"/>
+          <w:b/>
+          <w:sz w:val="24"/>
+          <w:szCs w:val="24"/>
+          <w:lang w:val="en-US"/>
+        </w:rPr>
+        <w:t>So that</w:t>
+      </w:r>
+      <w:r>
+        <w:rPr>
+          <w:rFonts w:asciiTheme="minorHAnsi" w:hAnsiTheme="minorHAnsi" w:cstheme="minorHAnsi"/>
+          <w:sz w:val="24"/>
+          <w:szCs w:val="24"/>
+          <w:lang w:val="en-US"/>
+        </w:rPr>
+        <w:t xml:space="preserve"> I can make sure no fraudulent payments are registered</w:t>
+      </w:r>
+    </w:p>
+    <w:p>
+      <w:pPr>
+        <w:tabs>
+          <w:tab w:val="left" w:pos="1740"/>
+        </w:tabs>
+        <w:rPr>
+          <w:rFonts w:asciiTheme="minorHAnsi" w:hAnsiTheme="minorHAnsi" w:cstheme="minorHAnsi"/>
+          <w:sz w:val="24"/>
+          <w:szCs w:val="24"/>
+          <w:lang w:val="en-US"/>
+        </w:rPr>
+      </w:pPr>
+      <w:r>
+        <w:rPr>
+          <w:rFonts w:asciiTheme="minorHAnsi" w:hAnsiTheme="minorHAnsi" w:cstheme="minorHAnsi"/>
+          <w:b/>
+          <w:sz w:val="24"/>
+          <w:szCs w:val="24"/>
+          <w:lang w:val="en-US"/>
+        </w:rPr>
+        <w:t>I want</w:t>
+      </w:r>
+      <w:r>
+        <w:rPr>
+          <w:rFonts w:asciiTheme="minorHAnsi" w:hAnsiTheme="minorHAnsi" w:cstheme="minorHAnsi"/>
+          <w:sz w:val="24"/>
+          <w:szCs w:val="24"/>
+          <w:lang w:val="en-US"/>
+        </w:rPr>
+        <w:t xml:space="preserve"> that every payment includes the secretary that registered it</w:t>
+      </w:r>
+    </w:p>
+    <w:p>
+      <w:pPr>
+        <w:pStyle w:val="Textosinformato"/>
+        <w:rPr>
+          <w:rFonts w:asciiTheme="minorHAnsi" w:eastAsia="Calibri" w:hAnsiTheme="minorHAnsi" w:cstheme="minorHAnsi"/>
+          <w:sz w:val="24"/>
+          <w:szCs w:val="24"/>
+          <w:lang w:val="en-US" w:eastAsia="es-ES" w:bidi="es-ES"/>
+        </w:rPr>
+      </w:pPr>
+      <w:r>
+        <w:rPr>
+          <w:rFonts w:asciiTheme="minorHAnsi" w:eastAsia="Calibri" w:hAnsiTheme="minorHAnsi" w:cstheme="minorHAnsi"/>
+          <w:sz w:val="24"/>
+          <w:szCs w:val="24"/>
+          <w:lang w:val="en-US" w:eastAsia="es-ES" w:bidi="es-ES"/>
+        </w:rPr>
+        <w:t>(</w:t>
+      </w:r>
+      <w:r>
+        <w:rPr>
+          <w:rFonts w:asciiTheme="minorHAnsi" w:hAnsiTheme="minorHAnsi" w:cstheme="minorHAnsi"/>
+          <w:sz w:val="24"/>
+          <w:szCs w:val="24"/>
+          <w:lang w:val="en-US"/>
+        </w:rPr>
+        <w:t xml:space="preserve">Involved entities: </w:t>
+      </w:r>
+      <w:r>
+        <w:rPr>
+          <w:rFonts w:asciiTheme="minorHAnsi" w:eastAsia="Calibri" w:hAnsiTheme="minorHAnsi" w:cstheme="minorHAnsi"/>
+          <w:sz w:val="24"/>
+          <w:szCs w:val="24"/>
+          <w:lang w:val="en-US" w:eastAsia="es-ES" w:bidi="es-ES"/>
+        </w:rPr>
+        <w:t xml:space="preserve">Visit, Payment, </w:t>
+      </w:r>
+      <w:proofErr w:type="spellStart"/>
+      <w:r>
+        <w:rPr>
+          <w:rFonts w:asciiTheme="minorHAnsi" w:eastAsia="Calibri" w:hAnsiTheme="minorHAnsi" w:cstheme="minorHAnsi"/>
+          <w:sz w:val="24"/>
+          <w:szCs w:val="24"/>
+          <w:lang w:val="en-US" w:eastAsia="es-ES" w:bidi="es-ES"/>
+        </w:rPr>
+        <w:t>CreditCard</w:t>
+      </w:r>
+      <w:proofErr w:type="spellEnd"/>
+      <w:r>
+        <w:rPr>
+          <w:rFonts w:asciiTheme="minorHAnsi" w:eastAsia="Calibri" w:hAnsiTheme="minorHAnsi" w:cstheme="minorHAnsi"/>
+          <w:sz w:val="24"/>
+          <w:szCs w:val="24"/>
+          <w:lang w:val="en-US" w:eastAsia="es-ES" w:bidi="es-ES"/>
+        </w:rPr>
+        <w:t>, Secretary)</w:t>
+      </w:r>
+    </w:p>
+    <w:p>
+      <w:pPr>
+        <w:pStyle w:val="Textosinformato"/>
+        <w:rPr>
+          <w:rFonts w:asciiTheme="minorHAnsi" w:eastAsia="Calibri" w:hAnsiTheme="minorHAnsi" w:cstheme="minorHAnsi"/>
+          <w:sz w:val="24"/>
+          <w:szCs w:val="24"/>
+          <w:lang w:val="en-US" w:eastAsia="es-ES" w:bidi="es-ES"/>
+        </w:rPr>
+      </w:pPr>
+    </w:p>
+    <w:p>
+      <w:pPr>
+        <w:pStyle w:val="Textosinformato"/>
+        <w:rPr>
+          <w:rFonts w:asciiTheme="minorHAnsi" w:eastAsia="Calibri" w:hAnsiTheme="minorHAnsi" w:cstheme="minorHAnsi"/>
+          <w:sz w:val="24"/>
+          <w:szCs w:val="24"/>
+          <w:lang w:val="en-US" w:eastAsia="es-ES" w:bidi="es-ES"/>
+        </w:rPr>
+      </w:pPr>
+    </w:p>
+    <w:p>
+      <w:pPr>
+        <w:tabs>
+          <w:tab w:val="left" w:pos="1740"/>
+        </w:tabs>
+        <w:rPr>
+          <w:rFonts w:asciiTheme="minorHAnsi" w:hAnsiTheme="minorHAnsi" w:cstheme="minorHAnsi"/>
+          <w:b/>
+          <w:sz w:val="24"/>
+          <w:szCs w:val="24"/>
+          <w:lang w:val="en-US"/>
+        </w:rPr>
+      </w:pPr>
+      <w:r>
+        <w:rPr>
+          <w:rFonts w:asciiTheme="minorHAnsi" w:hAnsiTheme="minorHAnsi" w:cstheme="minorHAnsi"/>
+          <w:b/>
+          <w:sz w:val="24"/>
+          <w:szCs w:val="24"/>
+          <w:lang w:val="en-US"/>
+        </w:rPr>
+        <w:t>User story #10</w:t>
+      </w:r>
+    </w:p>
+    <w:p>
+      <w:pPr>
+        <w:tabs>
+          <w:tab w:val="left" w:pos="1740"/>
+        </w:tabs>
+        <w:rPr>
+          <w:rFonts w:asciiTheme="minorHAnsi" w:hAnsiTheme="minorHAnsi" w:cstheme="minorHAnsi"/>
+          <w:sz w:val="24"/>
+          <w:szCs w:val="24"/>
+          <w:lang w:val="en-US"/>
+        </w:rPr>
+      </w:pPr>
+      <w:r>
+        <w:rPr>
+          <w:rFonts w:asciiTheme="minorHAnsi" w:hAnsiTheme="minorHAnsi" w:cstheme="minorHAnsi"/>
+          <w:b/>
+          <w:sz w:val="24"/>
+          <w:szCs w:val="24"/>
+          <w:lang w:val="en-US"/>
+        </w:rPr>
+        <w:t>Feature</w:t>
+      </w:r>
+      <w:r>
+        <w:rPr>
+          <w:rFonts w:asciiTheme="minorHAnsi" w:hAnsiTheme="minorHAnsi" w:cstheme="minorHAnsi"/>
+          <w:sz w:val="24"/>
+          <w:szCs w:val="24"/>
+          <w:lang w:val="en-US"/>
+        </w:rPr>
+        <w:t xml:space="preserve">: </w:t>
+      </w:r>
+      <w:r>
+        <w:rPr>
+          <w:rFonts w:asciiTheme="minorHAnsi" w:hAnsiTheme="minorHAnsi" w:cstheme="minorHAnsi"/>
+          <w:sz w:val="24"/>
+          <w:szCs w:val="24"/>
+          <w:lang w:val="en-US"/>
+        </w:rPr>
+        <w:t xml:space="preserve">Suggest price for a visit based on its type </w:t>
+      </w:r>
+    </w:p>
+    <w:p>
+      <w:pPr>
+        <w:tabs>
+          <w:tab w:val="left" w:pos="1740"/>
+        </w:tabs>
+        <w:rPr>
+          <w:rFonts w:asciiTheme="minorHAnsi" w:hAnsiTheme="minorHAnsi" w:cstheme="minorHAnsi"/>
+          <w:sz w:val="24"/>
+          <w:szCs w:val="24"/>
+          <w:lang w:val="en-US"/>
+        </w:rPr>
+      </w:pPr>
+      <w:r>
+        <w:rPr>
+          <w:rFonts w:asciiTheme="minorHAnsi" w:hAnsiTheme="minorHAnsi" w:cstheme="minorHAnsi"/>
+          <w:b/>
+          <w:sz w:val="24"/>
+          <w:szCs w:val="24"/>
+          <w:lang w:val="en-US"/>
+        </w:rPr>
+        <w:t>As a</w:t>
+      </w:r>
+      <w:r>
+        <w:rPr>
+          <w:rFonts w:asciiTheme="minorHAnsi" w:hAnsiTheme="minorHAnsi" w:cstheme="minorHAnsi"/>
+          <w:sz w:val="24"/>
+          <w:szCs w:val="24"/>
+          <w:lang w:val="en-US"/>
+        </w:rPr>
+        <w:t xml:space="preserve"> </w:t>
+      </w:r>
+      <w:r>
+        <w:rPr>
+          <w:rFonts w:asciiTheme="minorHAnsi" w:hAnsiTheme="minorHAnsi" w:cstheme="minorHAnsi"/>
+          <w:sz w:val="24"/>
+          <w:szCs w:val="24"/>
+          <w:lang w:val="en-US"/>
+        </w:rPr>
+        <w:t>secretary</w:t>
+      </w:r>
+    </w:p>
+    <w:p>
+      <w:pPr>
+        <w:tabs>
+          <w:tab w:val="left" w:pos="1740"/>
+        </w:tabs>
+        <w:rPr>
+          <w:rFonts w:asciiTheme="minorHAnsi" w:hAnsiTheme="minorHAnsi" w:cstheme="minorHAnsi"/>
+          <w:sz w:val="24"/>
+          <w:szCs w:val="24"/>
+          <w:lang w:val="en-US"/>
+        </w:rPr>
+      </w:pPr>
+      <w:r>
+        <w:rPr>
+          <w:rFonts w:asciiTheme="minorHAnsi" w:hAnsiTheme="minorHAnsi" w:cstheme="minorHAnsi"/>
+          <w:b/>
+          <w:sz w:val="24"/>
+          <w:szCs w:val="24"/>
+          <w:lang w:val="en-US"/>
+        </w:rPr>
+        <w:t>So that</w:t>
+      </w:r>
+      <w:r>
+        <w:rPr>
+          <w:rFonts w:asciiTheme="minorHAnsi" w:hAnsiTheme="minorHAnsi" w:cstheme="minorHAnsi"/>
+          <w:sz w:val="24"/>
+          <w:szCs w:val="24"/>
+          <w:lang w:val="en-US"/>
+        </w:rPr>
+        <w:t xml:space="preserve"> </w:t>
+      </w:r>
+      <w:r>
+        <w:rPr>
+          <w:rFonts w:asciiTheme="minorHAnsi" w:hAnsiTheme="minorHAnsi" w:cstheme="minorHAnsi"/>
+          <w:sz w:val="24"/>
+          <w:szCs w:val="24"/>
+          <w:lang w:val="en-US"/>
+        </w:rPr>
+        <w:t>I</w:t>
+      </w:r>
+      <w:r>
+        <w:rPr>
+          <w:rFonts w:asciiTheme="minorHAnsi" w:hAnsiTheme="minorHAnsi" w:cstheme="minorHAnsi"/>
+          <w:sz w:val="24"/>
+          <w:szCs w:val="24"/>
+          <w:lang w:val="en-US"/>
+        </w:rPr>
+        <w:t xml:space="preserve"> know how much to charge a client</w:t>
+      </w:r>
+    </w:p>
+    <w:p>
+      <w:pPr>
+        <w:tabs>
+          <w:tab w:val="left" w:pos="1740"/>
+        </w:tabs>
+        <w:rPr>
+          <w:rFonts w:asciiTheme="minorHAnsi" w:hAnsiTheme="minorHAnsi" w:cstheme="minorHAnsi"/>
+          <w:sz w:val="24"/>
+          <w:szCs w:val="24"/>
+          <w:lang w:val="en-US"/>
+        </w:rPr>
+      </w:pPr>
+      <w:r>
+        <w:rPr>
+          <w:rFonts w:asciiTheme="minorHAnsi" w:hAnsiTheme="minorHAnsi" w:cstheme="minorHAnsi"/>
+          <w:b/>
+          <w:sz w:val="24"/>
+          <w:szCs w:val="24"/>
+          <w:lang w:val="en-US"/>
+        </w:rPr>
+        <w:t>I want</w:t>
+      </w:r>
+      <w:r>
+        <w:rPr>
+          <w:rFonts w:asciiTheme="minorHAnsi" w:hAnsiTheme="minorHAnsi" w:cstheme="minorHAnsi"/>
+          <w:sz w:val="24"/>
+          <w:szCs w:val="24"/>
+          <w:lang w:val="en-US"/>
+        </w:rPr>
+        <w:t xml:space="preserve"> that </w:t>
+      </w:r>
+      <w:r>
+        <w:rPr>
+          <w:rFonts w:asciiTheme="minorHAnsi" w:hAnsiTheme="minorHAnsi" w:cstheme="minorHAnsi"/>
+          <w:sz w:val="24"/>
+          <w:szCs w:val="24"/>
+          <w:lang w:val="en-US"/>
+        </w:rPr>
+        <w:t>the price of a visit is</w:t>
+      </w:r>
+      <w:r>
+        <w:rPr>
+          <w:rFonts w:asciiTheme="minorHAnsi" w:hAnsiTheme="minorHAnsi" w:cstheme="minorHAnsi"/>
+          <w:sz w:val="24"/>
+          <w:szCs w:val="24"/>
+          <w:lang w:val="en-US"/>
+        </w:rPr>
+        <w:t xml:space="preserve"> suggested</w:t>
+      </w:r>
+      <w:r>
+        <w:rPr>
+          <w:rFonts w:asciiTheme="minorHAnsi" w:hAnsiTheme="minorHAnsi" w:cstheme="minorHAnsi"/>
+          <w:sz w:val="24"/>
+          <w:szCs w:val="24"/>
+          <w:lang w:val="en-US"/>
+        </w:rPr>
+        <w:t xml:space="preserve"> b</w:t>
+      </w:r>
+      <w:r>
+        <w:rPr>
+          <w:rFonts w:asciiTheme="minorHAnsi" w:hAnsiTheme="minorHAnsi" w:cstheme="minorHAnsi"/>
+          <w:sz w:val="24"/>
+          <w:szCs w:val="24"/>
+          <w:lang w:val="en-US"/>
+        </w:rPr>
+        <w:t>ased on its type.</w:t>
+      </w:r>
+    </w:p>
+    <w:p>
+      <w:pPr>
+        <w:pStyle w:val="Textosinformato"/>
+        <w:rPr>
+          <w:rFonts w:asciiTheme="minorHAnsi" w:eastAsia="Calibri" w:hAnsiTheme="minorHAnsi" w:cstheme="minorHAnsi"/>
+          <w:sz w:val="24"/>
+          <w:szCs w:val="24"/>
+          <w:lang w:val="en-US" w:eastAsia="es-ES" w:bidi="es-ES"/>
+        </w:rPr>
+      </w:pPr>
+      <w:r>
+        <w:rPr>
+          <w:rFonts w:asciiTheme="minorHAnsi" w:eastAsia="Calibri" w:hAnsiTheme="minorHAnsi" w:cstheme="minorHAnsi"/>
+          <w:sz w:val="24"/>
+          <w:szCs w:val="24"/>
+          <w:lang w:val="en-US" w:eastAsia="es-ES" w:bidi="es-ES"/>
+        </w:rPr>
+        <w:t>(</w:t>
+      </w:r>
+      <w:r>
+        <w:rPr>
+          <w:rFonts w:asciiTheme="minorHAnsi" w:hAnsiTheme="minorHAnsi" w:cstheme="minorHAnsi"/>
+          <w:sz w:val="24"/>
+          <w:szCs w:val="24"/>
+          <w:lang w:val="en-US"/>
+        </w:rPr>
+        <w:t xml:space="preserve">Involved entities: </w:t>
+      </w:r>
+      <w:r>
+        <w:rPr>
+          <w:rFonts w:asciiTheme="minorHAnsi" w:eastAsia="Calibri" w:hAnsiTheme="minorHAnsi" w:cstheme="minorHAnsi"/>
+          <w:sz w:val="24"/>
+          <w:szCs w:val="24"/>
+          <w:lang w:val="en-US" w:eastAsia="es-ES" w:bidi="es-ES"/>
+        </w:rPr>
+        <w:t>Visit</w:t>
+      </w:r>
+      <w:r>
+        <w:rPr>
+          <w:rFonts w:asciiTheme="minorHAnsi" w:eastAsia="Calibri" w:hAnsiTheme="minorHAnsi" w:cstheme="minorHAnsi"/>
+          <w:sz w:val="24"/>
+          <w:szCs w:val="24"/>
+          <w:lang w:val="en-US" w:eastAsia="es-ES" w:bidi="es-ES"/>
+        </w:rPr>
+        <w:t xml:space="preserve">, </w:t>
+      </w:r>
+      <w:proofErr w:type="spellStart"/>
+      <w:r>
+        <w:rPr>
+          <w:rFonts w:asciiTheme="minorHAnsi" w:eastAsia="Calibri" w:hAnsiTheme="minorHAnsi" w:cstheme="minorHAnsi"/>
+          <w:sz w:val="24"/>
+          <w:szCs w:val="24"/>
+          <w:lang w:val="en-US" w:eastAsia="es-ES" w:bidi="es-ES"/>
+        </w:rPr>
+        <w:t>VisitType</w:t>
+      </w:r>
+      <w:proofErr w:type="spellEnd"/>
+      <w:r>
+        <w:rPr>
+          <w:rFonts w:asciiTheme="minorHAnsi" w:eastAsia="Calibri" w:hAnsiTheme="minorHAnsi" w:cstheme="minorHAnsi"/>
+          <w:sz w:val="24"/>
+          <w:szCs w:val="24"/>
+          <w:lang w:val="en-US" w:eastAsia="es-ES" w:bidi="es-ES"/>
+        </w:rPr>
+        <w:t>)</w:t>
+      </w:r>
+    </w:p>
+    <w:p>
+      <w:pPr>
+        <w:pStyle w:val="Textosinformato"/>
+        <w:rPr>
+          <w:rFonts w:asciiTheme="minorHAnsi" w:eastAsia="Calibri" w:hAnsiTheme="minorHAnsi" w:cstheme="minorHAnsi"/>
+          <w:sz w:val="24"/>
+          <w:szCs w:val="24"/>
+          <w:lang w:val="en-US" w:eastAsia="es-ES" w:bidi="es-ES"/>
+        </w:rPr>
+      </w:pPr>
+    </w:p>
+    <w:p>
+      <w:pPr>
+        <w:pStyle w:val="Textosinformato"/>
+        <w:rPr>
+          <w:rFonts w:asciiTheme="minorHAnsi" w:eastAsia="Calibri" w:hAnsiTheme="minorHAnsi" w:cstheme="minorHAnsi"/>
+          <w:sz w:val="24"/>
+          <w:szCs w:val="24"/>
+          <w:lang w:val="en-US" w:eastAsia="es-ES" w:bidi="es-ES"/>
+        </w:rPr>
+      </w:pPr>
+    </w:p>
+    <w:p>
+      <w:pPr>
+        <w:tabs>
+          <w:tab w:val="left" w:pos="1740"/>
+        </w:tabs>
+        <w:rPr>
+          <w:rFonts w:asciiTheme="minorHAnsi" w:hAnsiTheme="minorHAnsi" w:cstheme="minorHAnsi"/>
+          <w:b/>
+          <w:sz w:val="24"/>
+          <w:szCs w:val="24"/>
+          <w:lang w:val="en-US"/>
+        </w:rPr>
+      </w:pPr>
+      <w:r>
+        <w:rPr>
+          <w:rFonts w:asciiTheme="minorHAnsi" w:hAnsiTheme="minorHAnsi" w:cstheme="minorHAnsi"/>
+          <w:b/>
+          <w:sz w:val="24"/>
+          <w:szCs w:val="24"/>
+          <w:lang w:val="en-US"/>
+        </w:rPr>
+        <w:t>User story #11</w:t>
+      </w:r>
+    </w:p>
+    <w:p>
+      <w:pPr>
+        <w:tabs>
+          <w:tab w:val="left" w:pos="1740"/>
+        </w:tabs>
+        <w:rPr>
+          <w:rFonts w:asciiTheme="minorHAnsi" w:hAnsiTheme="minorHAnsi" w:cstheme="minorHAnsi"/>
+          <w:sz w:val="24"/>
+          <w:szCs w:val="24"/>
+          <w:lang w:val="en-US"/>
+        </w:rPr>
+      </w:pPr>
+      <w:r>
+        <w:rPr>
+          <w:rFonts w:asciiTheme="minorHAnsi" w:hAnsiTheme="minorHAnsi" w:cstheme="minorHAnsi"/>
+          <w:b/>
+          <w:sz w:val="24"/>
+          <w:szCs w:val="24"/>
+          <w:lang w:val="en-US"/>
+        </w:rPr>
+        <w:t>Feature</w:t>
+      </w:r>
+      <w:r>
+        <w:rPr>
+          <w:rFonts w:asciiTheme="minorHAnsi" w:hAnsiTheme="minorHAnsi" w:cstheme="minorHAnsi"/>
+          <w:sz w:val="24"/>
+          <w:szCs w:val="24"/>
+          <w:lang w:val="en-US"/>
+        </w:rPr>
+        <w:t xml:space="preserve">: </w:t>
+      </w:r>
+      <w:r>
+        <w:rPr>
+          <w:rFonts w:asciiTheme="minorHAnsi" w:hAnsiTheme="minorHAnsi" w:cstheme="minorHAnsi"/>
+          <w:sz w:val="24"/>
+          <w:szCs w:val="24"/>
+          <w:lang w:val="en-US"/>
+        </w:rPr>
+        <w:t>Freely assign price to a visit</w:t>
+      </w:r>
+    </w:p>
+    <w:p>
+      <w:pPr>
+        <w:tabs>
+          <w:tab w:val="left" w:pos="1740"/>
+        </w:tabs>
+        <w:rPr>
+          <w:rFonts w:asciiTheme="minorHAnsi" w:hAnsiTheme="minorHAnsi" w:cstheme="minorHAnsi"/>
+          <w:sz w:val="24"/>
+          <w:szCs w:val="24"/>
+          <w:lang w:val="en-US"/>
+        </w:rPr>
+      </w:pPr>
+      <w:r>
+        <w:rPr>
+          <w:rFonts w:asciiTheme="minorHAnsi" w:hAnsiTheme="minorHAnsi" w:cstheme="minorHAnsi"/>
+          <w:b/>
+          <w:sz w:val="24"/>
+          <w:szCs w:val="24"/>
+          <w:lang w:val="en-US"/>
+        </w:rPr>
+        <w:t>As a</w:t>
+      </w:r>
+      <w:r>
+        <w:rPr>
+          <w:rFonts w:asciiTheme="minorHAnsi" w:hAnsiTheme="minorHAnsi" w:cstheme="minorHAnsi"/>
+          <w:sz w:val="24"/>
+          <w:szCs w:val="24"/>
+          <w:lang w:val="en-US"/>
+        </w:rPr>
+        <w:t xml:space="preserve"> </w:t>
+      </w:r>
+      <w:r>
+        <w:rPr>
+          <w:rFonts w:asciiTheme="minorHAnsi" w:hAnsiTheme="minorHAnsi" w:cstheme="minorHAnsi"/>
+          <w:sz w:val="24"/>
+          <w:szCs w:val="24"/>
+          <w:lang w:val="en-US"/>
+        </w:rPr>
+        <w:t>clinic owner</w:t>
+      </w:r>
+    </w:p>
+    <w:p>
+      <w:pPr>
+        <w:tabs>
+          <w:tab w:val="left" w:pos="1740"/>
+        </w:tabs>
+        <w:rPr>
+          <w:rFonts w:asciiTheme="minorHAnsi" w:hAnsiTheme="minorHAnsi" w:cstheme="minorHAnsi"/>
+          <w:sz w:val="24"/>
+          <w:szCs w:val="24"/>
+          <w:lang w:val="en-US"/>
+        </w:rPr>
+      </w:pPr>
+      <w:r>
+        <w:rPr>
+          <w:rFonts w:asciiTheme="minorHAnsi" w:hAnsiTheme="minorHAnsi" w:cstheme="minorHAnsi"/>
+          <w:b/>
+          <w:sz w:val="24"/>
+          <w:szCs w:val="24"/>
+          <w:lang w:val="en-US"/>
+        </w:rPr>
+        <w:t>So that</w:t>
+      </w:r>
+      <w:r>
+        <w:rPr>
+          <w:rFonts w:asciiTheme="minorHAnsi" w:hAnsiTheme="minorHAnsi" w:cstheme="minorHAnsi"/>
+          <w:sz w:val="24"/>
+          <w:szCs w:val="24"/>
+          <w:lang w:val="en-US"/>
+        </w:rPr>
+        <w:t xml:space="preserve"> </w:t>
+      </w:r>
+      <w:r>
+        <w:rPr>
+          <w:rFonts w:asciiTheme="minorHAnsi" w:hAnsiTheme="minorHAnsi" w:cstheme="minorHAnsi"/>
+          <w:sz w:val="24"/>
+          <w:szCs w:val="24"/>
+          <w:lang w:val="en-US"/>
+        </w:rPr>
+        <w:t>the secretaries can adjust the price of a visit to specific circumstances</w:t>
+      </w:r>
+    </w:p>
+    <w:p>
+      <w:pPr>
+        <w:tabs>
+          <w:tab w:val="left" w:pos="1740"/>
+        </w:tabs>
+        <w:rPr>
+          <w:rFonts w:asciiTheme="minorHAnsi" w:hAnsiTheme="minorHAnsi" w:cstheme="minorHAnsi"/>
+          <w:sz w:val="24"/>
+          <w:szCs w:val="24"/>
+          <w:lang w:val="en-US"/>
+        </w:rPr>
+      </w:pPr>
+      <w:r>
+        <w:rPr>
+          <w:rFonts w:asciiTheme="minorHAnsi" w:hAnsiTheme="minorHAnsi" w:cstheme="minorHAnsi"/>
+          <w:b/>
+          <w:sz w:val="24"/>
+          <w:szCs w:val="24"/>
+          <w:lang w:val="en-US"/>
+        </w:rPr>
+        <w:t>I want</w:t>
+      </w:r>
+      <w:r>
+        <w:rPr>
+          <w:rFonts w:asciiTheme="minorHAnsi" w:hAnsiTheme="minorHAnsi" w:cstheme="minorHAnsi"/>
+          <w:sz w:val="24"/>
+          <w:szCs w:val="24"/>
+          <w:lang w:val="en-US"/>
+        </w:rPr>
+        <w:t xml:space="preserve"> that when registering a payment, </w:t>
+      </w:r>
+      <w:r>
+        <w:rPr>
+          <w:rFonts w:asciiTheme="minorHAnsi" w:hAnsiTheme="minorHAnsi" w:cstheme="minorHAnsi"/>
+          <w:sz w:val="24"/>
+          <w:szCs w:val="24"/>
+          <w:lang w:val="en-US"/>
+        </w:rPr>
+        <w:t>the price is already filled in based on the visit type, but can be changed manually</w:t>
+      </w:r>
+    </w:p>
+    <w:p>
+      <w:pPr>
+        <w:pStyle w:val="Textosinformato"/>
+        <w:rPr>
+          <w:rFonts w:asciiTheme="minorHAnsi" w:eastAsia="Calibri" w:hAnsiTheme="minorHAnsi" w:cstheme="minorHAnsi"/>
+          <w:sz w:val="24"/>
+          <w:szCs w:val="24"/>
+          <w:lang w:val="en-US" w:eastAsia="es-ES" w:bidi="es-ES"/>
+        </w:rPr>
+      </w:pPr>
+      <w:r>
+        <w:rPr>
+          <w:rFonts w:asciiTheme="minorHAnsi" w:eastAsia="Calibri" w:hAnsiTheme="minorHAnsi" w:cstheme="minorHAnsi"/>
+          <w:sz w:val="24"/>
+          <w:szCs w:val="24"/>
+          <w:lang w:val="en-US" w:eastAsia="es-ES" w:bidi="es-ES"/>
+        </w:rPr>
+        <w:t>(</w:t>
+      </w:r>
+      <w:r>
+        <w:rPr>
+          <w:rFonts w:asciiTheme="minorHAnsi" w:hAnsiTheme="minorHAnsi" w:cstheme="minorHAnsi"/>
+          <w:sz w:val="24"/>
+          <w:szCs w:val="24"/>
+          <w:lang w:val="en-US"/>
+        </w:rPr>
+        <w:t xml:space="preserve">Involved entities: </w:t>
+      </w:r>
+      <w:r>
+        <w:rPr>
+          <w:rFonts w:asciiTheme="minorHAnsi" w:eastAsia="Calibri" w:hAnsiTheme="minorHAnsi" w:cstheme="minorHAnsi"/>
+          <w:sz w:val="24"/>
+          <w:szCs w:val="24"/>
+          <w:lang w:val="en-US" w:eastAsia="es-ES" w:bidi="es-ES"/>
+        </w:rPr>
+        <w:t xml:space="preserve">Visit, Payment, </w:t>
+      </w:r>
+      <w:proofErr w:type="spellStart"/>
+      <w:r>
+        <w:rPr>
+          <w:rFonts w:asciiTheme="minorHAnsi" w:eastAsia="Calibri" w:hAnsiTheme="minorHAnsi" w:cstheme="minorHAnsi"/>
+          <w:sz w:val="24"/>
+          <w:szCs w:val="24"/>
+          <w:lang w:val="en-US" w:eastAsia="es-ES" w:bidi="es-ES"/>
+        </w:rPr>
+        <w:t>VisitType</w:t>
+      </w:r>
+      <w:proofErr w:type="spellEnd"/>
+      <w:r>
+        <w:rPr>
+          <w:rFonts w:asciiTheme="minorHAnsi" w:eastAsia="Calibri" w:hAnsiTheme="minorHAnsi" w:cstheme="minorHAnsi"/>
+          <w:sz w:val="24"/>
+          <w:szCs w:val="24"/>
+          <w:lang w:val="en-US" w:eastAsia="es-ES" w:bidi="es-ES"/>
+        </w:rPr>
+        <w:t>)</w:t>
+      </w:r>
+    </w:p>
+    <w:p>
+      <w:pPr>
+        <w:pStyle w:val="Textosinformato"/>
+        <w:rPr>
+          <w:rFonts w:asciiTheme="minorHAnsi" w:eastAsia="Calibri" w:hAnsiTheme="minorHAnsi" w:cstheme="minorHAnsi"/>
+          <w:sz w:val="24"/>
+          <w:szCs w:val="24"/>
+          <w:lang w:val="en-US" w:eastAsia="es-ES" w:bidi="es-ES"/>
+        </w:rPr>
+      </w:pPr>
+    </w:p>
+    <w:p>
+      <w:pPr>
+        <w:tabs>
+          <w:tab w:val="left" w:pos="1740"/>
+        </w:tabs>
+        <w:rPr>
+          <w:rFonts w:asciiTheme="minorHAnsi" w:hAnsiTheme="minorHAnsi" w:cstheme="minorHAnsi"/>
+          <w:b/>
+          <w:sz w:val="24"/>
+          <w:szCs w:val="24"/>
+          <w:lang w:val="en-US"/>
+        </w:rPr>
+      </w:pPr>
+      <w:r>
+        <w:rPr>
+          <w:rFonts w:asciiTheme="minorHAnsi" w:hAnsiTheme="minorHAnsi" w:cstheme="minorHAnsi"/>
+          <w:b/>
+          <w:sz w:val="24"/>
+          <w:szCs w:val="24"/>
+          <w:lang w:val="en-US"/>
+        </w:rPr>
+        <w:t>User story #12</w:t>
+      </w:r>
+    </w:p>
+    <w:p>
+      <w:pPr>
+        <w:tabs>
+          <w:tab w:val="left" w:pos="1740"/>
+        </w:tabs>
+        <w:rPr>
+          <w:rFonts w:asciiTheme="minorHAnsi" w:hAnsiTheme="minorHAnsi" w:cstheme="minorHAnsi"/>
+          <w:sz w:val="24"/>
+          <w:szCs w:val="24"/>
+          <w:lang w:val="en-US"/>
+        </w:rPr>
+      </w:pPr>
+      <w:r>
+        <w:rPr>
+          <w:rFonts w:asciiTheme="minorHAnsi" w:hAnsiTheme="minorHAnsi" w:cstheme="minorHAnsi"/>
+          <w:b/>
+          <w:sz w:val="24"/>
+          <w:szCs w:val="24"/>
+          <w:lang w:val="en-US"/>
+        </w:rPr>
+        <w:t>Feature</w:t>
+      </w:r>
+      <w:r>
+        <w:rPr>
+          <w:rFonts w:asciiTheme="minorHAnsi" w:hAnsiTheme="minorHAnsi" w:cstheme="minorHAnsi"/>
+          <w:sz w:val="24"/>
+          <w:szCs w:val="24"/>
+          <w:lang w:val="en-US"/>
+        </w:rPr>
+        <w:t xml:space="preserve">: </w:t>
+      </w:r>
+      <w:r>
+        <w:rPr>
+          <w:rFonts w:asciiTheme="minorHAnsi" w:hAnsiTheme="minorHAnsi" w:cstheme="minorHAnsi"/>
+          <w:sz w:val="24"/>
+          <w:szCs w:val="24"/>
+          <w:lang w:val="en-US"/>
+        </w:rPr>
+        <w:t xml:space="preserve">View all unpaid visits </w:t>
+      </w:r>
+    </w:p>
+    <w:p>
+      <w:pPr>
+        <w:tabs>
+          <w:tab w:val="left" w:pos="1740"/>
+        </w:tabs>
+        <w:rPr>
+          <w:rFonts w:asciiTheme="minorHAnsi" w:hAnsiTheme="minorHAnsi" w:cstheme="minorHAnsi"/>
+          <w:sz w:val="24"/>
+          <w:szCs w:val="24"/>
+          <w:lang w:val="en-US"/>
+        </w:rPr>
+      </w:pPr>
+      <w:r>
+        <w:rPr>
+          <w:rFonts w:asciiTheme="minorHAnsi" w:hAnsiTheme="minorHAnsi" w:cstheme="minorHAnsi"/>
+          <w:b/>
+          <w:sz w:val="24"/>
+          <w:szCs w:val="24"/>
+          <w:lang w:val="en-US"/>
+        </w:rPr>
+        <w:t>As a</w:t>
+      </w:r>
+      <w:r>
+        <w:rPr>
+          <w:rFonts w:asciiTheme="minorHAnsi" w:hAnsiTheme="minorHAnsi" w:cstheme="minorHAnsi"/>
+          <w:sz w:val="24"/>
+          <w:szCs w:val="24"/>
+          <w:lang w:val="en-US"/>
+        </w:rPr>
+        <w:t xml:space="preserve"> </w:t>
+      </w:r>
+      <w:r>
+        <w:rPr>
+          <w:rFonts w:asciiTheme="minorHAnsi" w:hAnsiTheme="minorHAnsi" w:cstheme="minorHAnsi"/>
+          <w:sz w:val="24"/>
+          <w:szCs w:val="24"/>
+          <w:lang w:val="en-US"/>
+        </w:rPr>
+        <w:t>secretary</w:t>
+      </w:r>
+    </w:p>
+    <w:p>
+      <w:pPr>
+        <w:tabs>
+          <w:tab w:val="left" w:pos="1740"/>
+        </w:tabs>
+        <w:rPr>
+          <w:rFonts w:asciiTheme="minorHAnsi" w:hAnsiTheme="minorHAnsi" w:cstheme="minorHAnsi"/>
+          <w:sz w:val="24"/>
+          <w:szCs w:val="24"/>
+          <w:lang w:val="en-US"/>
+        </w:rPr>
+      </w:pPr>
+      <w:r>
+        <w:rPr>
+          <w:rFonts w:asciiTheme="minorHAnsi" w:hAnsiTheme="minorHAnsi" w:cstheme="minorHAnsi"/>
+          <w:b/>
+          <w:sz w:val="24"/>
+          <w:szCs w:val="24"/>
+          <w:lang w:val="en-US"/>
+        </w:rPr>
+        <w:t>So that</w:t>
+      </w:r>
+      <w:r>
+        <w:rPr>
+          <w:rFonts w:asciiTheme="minorHAnsi" w:hAnsiTheme="minorHAnsi" w:cstheme="minorHAnsi"/>
+          <w:sz w:val="24"/>
+          <w:szCs w:val="24"/>
+          <w:lang w:val="en-US"/>
+        </w:rPr>
+        <w:t xml:space="preserve"> </w:t>
+      </w:r>
+      <w:r>
+        <w:rPr>
+          <w:rFonts w:asciiTheme="minorHAnsi" w:hAnsiTheme="minorHAnsi" w:cstheme="minorHAnsi"/>
+          <w:sz w:val="24"/>
+          <w:szCs w:val="24"/>
+          <w:lang w:val="en-US"/>
+        </w:rPr>
+        <w:t>I</w:t>
+      </w:r>
+      <w:r>
+        <w:rPr>
+          <w:rFonts w:asciiTheme="minorHAnsi" w:hAnsiTheme="minorHAnsi" w:cstheme="minorHAnsi"/>
+          <w:sz w:val="24"/>
+          <w:szCs w:val="24"/>
+          <w:lang w:val="en-US"/>
+        </w:rPr>
+        <w:t xml:space="preserve"> know </w:t>
+      </w:r>
+      <w:r>
+        <w:rPr>
+          <w:rFonts w:asciiTheme="minorHAnsi" w:hAnsiTheme="minorHAnsi" w:cstheme="minorHAnsi"/>
+          <w:sz w:val="24"/>
+          <w:szCs w:val="24"/>
+          <w:lang w:val="en-US"/>
+        </w:rPr>
+        <w:t>which visits have not been paid yet</w:t>
+      </w:r>
+    </w:p>
+    <w:p>
+      <w:pPr>
+        <w:tabs>
+          <w:tab w:val="left" w:pos="1740"/>
+        </w:tabs>
+        <w:rPr>
+          <w:rFonts w:asciiTheme="minorHAnsi" w:hAnsiTheme="minorHAnsi" w:cstheme="minorHAnsi"/>
+          <w:sz w:val="24"/>
+          <w:szCs w:val="24"/>
+          <w:lang w:val="en-US"/>
+        </w:rPr>
+      </w:pPr>
+      <w:r>
+        <w:rPr>
+          <w:rFonts w:asciiTheme="minorHAnsi" w:hAnsiTheme="minorHAnsi" w:cstheme="minorHAnsi"/>
+          <w:b/>
+          <w:sz w:val="24"/>
+          <w:szCs w:val="24"/>
+          <w:lang w:val="en-US"/>
+        </w:rPr>
+        <w:t>I want</w:t>
+      </w:r>
+      <w:r>
+        <w:rPr>
+          <w:rFonts w:asciiTheme="minorHAnsi" w:hAnsiTheme="minorHAnsi" w:cstheme="minorHAnsi"/>
+          <w:sz w:val="24"/>
+          <w:szCs w:val="24"/>
+          <w:lang w:val="en-US"/>
+        </w:rPr>
+        <w:t xml:space="preserve"> </w:t>
+      </w:r>
+      <w:r>
+        <w:rPr>
+          <w:rFonts w:asciiTheme="minorHAnsi" w:hAnsiTheme="minorHAnsi" w:cstheme="minorHAnsi"/>
+          <w:sz w:val="24"/>
+          <w:szCs w:val="24"/>
+          <w:lang w:val="en-US"/>
+        </w:rPr>
+        <w:t>a view that lists all unpaid visits ordered by moment and which includes links to each visit so that I can pay them</w:t>
+      </w:r>
+    </w:p>
+    <w:p>
+      <w:pPr>
+        <w:pStyle w:val="Textosinformato"/>
+        <w:rPr>
+          <w:rFonts w:asciiTheme="minorHAnsi" w:eastAsia="Calibri" w:hAnsiTheme="minorHAnsi" w:cstheme="minorHAnsi"/>
+          <w:sz w:val="24"/>
+          <w:szCs w:val="24"/>
+          <w:lang w:val="en-US" w:eastAsia="es-ES" w:bidi="es-ES"/>
+        </w:rPr>
+      </w:pPr>
+      <w:r>
+        <w:rPr>
+          <w:rFonts w:asciiTheme="minorHAnsi" w:eastAsia="Calibri" w:hAnsiTheme="minorHAnsi" w:cstheme="minorHAnsi"/>
+          <w:sz w:val="24"/>
+          <w:szCs w:val="24"/>
+          <w:lang w:val="en-US" w:eastAsia="es-ES" w:bidi="es-ES"/>
+        </w:rPr>
+        <w:t>(</w:t>
+      </w:r>
+      <w:r>
+        <w:rPr>
+          <w:rFonts w:asciiTheme="minorHAnsi" w:hAnsiTheme="minorHAnsi" w:cstheme="minorHAnsi"/>
+          <w:sz w:val="24"/>
+          <w:szCs w:val="24"/>
+          <w:lang w:val="en-US"/>
+        </w:rPr>
+        <w:t xml:space="preserve">Involved entities: </w:t>
+      </w:r>
+      <w:r>
+        <w:rPr>
+          <w:rFonts w:asciiTheme="minorHAnsi" w:eastAsia="Calibri" w:hAnsiTheme="minorHAnsi" w:cstheme="minorHAnsi"/>
+          <w:sz w:val="24"/>
+          <w:szCs w:val="24"/>
+          <w:lang w:val="en-US" w:eastAsia="es-ES" w:bidi="es-ES"/>
+        </w:rPr>
+        <w:t>Visit,</w:t>
+      </w:r>
+      <w:r>
+        <w:rPr>
+          <w:rFonts w:asciiTheme="minorHAnsi" w:eastAsia="Calibri" w:hAnsiTheme="minorHAnsi" w:cstheme="minorHAnsi"/>
+          <w:sz w:val="24"/>
+          <w:szCs w:val="24"/>
+          <w:lang w:val="en-US" w:eastAsia="es-ES" w:bidi="es-ES"/>
+        </w:rPr>
+        <w:t xml:space="preserve"> Payment</w:t>
+      </w:r>
+      <w:r>
+        <w:rPr>
+          <w:rFonts w:asciiTheme="minorHAnsi" w:eastAsia="Calibri" w:hAnsiTheme="minorHAnsi" w:cstheme="minorHAnsi"/>
+          <w:sz w:val="24"/>
+          <w:szCs w:val="24"/>
+          <w:lang w:val="en-US" w:eastAsia="es-ES" w:bidi="es-ES"/>
+        </w:rPr>
+        <w:t>)</w:t>
+      </w:r>
+    </w:p>
+    <w:p>
+      <w:pPr>
+        <w:pStyle w:val="Textosinformato"/>
+        <w:rPr>
+          <w:rFonts w:asciiTheme="minorHAnsi" w:eastAsia="Calibri" w:hAnsiTheme="minorHAnsi" w:cstheme="minorHAnsi"/>
+          <w:sz w:val="24"/>
+          <w:szCs w:val="24"/>
+          <w:lang w:val="en-US" w:eastAsia="es-ES" w:bidi="es-ES"/>
+        </w:rPr>
+      </w:pPr>
+    </w:p>
+    <w:p>
+      <w:pPr>
+        <w:pStyle w:val="Textosinformato"/>
+        <w:rPr>
+          <w:rFonts w:asciiTheme="minorHAnsi" w:eastAsia="Calibri" w:hAnsiTheme="minorHAnsi" w:cstheme="minorHAnsi"/>
+          <w:sz w:val="24"/>
+          <w:szCs w:val="24"/>
+          <w:lang w:val="en-US" w:eastAsia="es-ES" w:bidi="es-ES"/>
+        </w:rPr>
+      </w:pPr>
+    </w:p>
+    <w:p>
+      <w:pPr>
+        <w:pStyle w:val="Textosinformato"/>
+        <w:rPr>
+          <w:rFonts w:asciiTheme="minorHAnsi" w:eastAsia="Calibri" w:hAnsiTheme="minorHAnsi" w:cstheme="minorHAnsi"/>
+          <w:sz w:val="24"/>
+          <w:szCs w:val="24"/>
+          <w:u w:val="single"/>
+          <w:lang w:val="en-US" w:eastAsia="es-ES" w:bidi="es-ES"/>
+        </w:rPr>
+      </w:pPr>
+    </w:p>
+    <w:p>
+      <w:pPr>
+        <w:pStyle w:val="Textosinformato"/>
+        <w:rPr>
+          <w:rFonts w:asciiTheme="minorHAnsi" w:eastAsia="Calibri" w:hAnsiTheme="minorHAnsi" w:cstheme="minorHAnsi"/>
+          <w:sz w:val="24"/>
+          <w:szCs w:val="24"/>
+          <w:u w:val="single"/>
+          <w:lang w:val="en-US" w:eastAsia="es-ES" w:bidi="es-ES"/>
+        </w:rPr>
+      </w:pPr>
+      <w:r>
+        <w:rPr>
+          <w:rFonts w:asciiTheme="minorHAnsi" w:eastAsia="Calibri" w:hAnsiTheme="minorHAnsi" w:cstheme="minorHAnsi"/>
+          <w:sz w:val="24"/>
+          <w:szCs w:val="24"/>
+          <w:u w:val="single"/>
+          <w:lang w:val="en-US" w:eastAsia="es-ES" w:bidi="es-ES"/>
+        </w:rPr>
+        <w:t>Diagnosis registration</w:t>
+      </w:r>
+    </w:p>
+    <w:p>
+      <w:pPr>
+        <w:pStyle w:val="Textosinformato"/>
+        <w:rPr>
+          <w:rFonts w:asciiTheme="minorHAnsi" w:eastAsia="Calibri" w:hAnsiTheme="minorHAnsi" w:cstheme="minorHAnsi"/>
+          <w:sz w:val="24"/>
+          <w:szCs w:val="24"/>
+          <w:lang w:val="en-US" w:eastAsia="es-ES" w:bidi="es-ES"/>
+        </w:rPr>
+      </w:pPr>
+      <w:r>
+        <w:rPr>
+          <w:rFonts w:asciiTheme="minorHAnsi" w:eastAsia="Calibri" w:hAnsiTheme="minorHAnsi" w:cstheme="minorHAnsi"/>
+          <w:sz w:val="24"/>
+          <w:szCs w:val="24"/>
+          <w:lang w:val="en-US" w:eastAsia="es-ES" w:bidi="es-ES"/>
+        </w:rPr>
+        <w:t>(Visit, Diagnosis, Prescription, Medicine)</w:t>
+      </w:r>
+    </w:p>
+    <w:p>
+      <w:pPr>
+        <w:pStyle w:val="Textosinformato"/>
+        <w:rPr>
+          <w:rFonts w:asciiTheme="minorHAnsi" w:eastAsia="Calibri" w:hAnsiTheme="minorHAnsi" w:cstheme="minorHAnsi"/>
+          <w:sz w:val="24"/>
+          <w:szCs w:val="24"/>
+          <w:lang w:val="en-US" w:eastAsia="es-ES" w:bidi="es-ES"/>
+        </w:rPr>
+      </w:pPr>
+    </w:p>
+    <w:p>
+      <w:pPr>
+        <w:tabs>
+          <w:tab w:val="left" w:pos="1740"/>
+        </w:tabs>
+        <w:rPr>
+          <w:rFonts w:asciiTheme="minorHAnsi" w:hAnsiTheme="minorHAnsi" w:cstheme="minorHAnsi"/>
+          <w:b/>
+          <w:sz w:val="24"/>
+          <w:szCs w:val="24"/>
+          <w:lang w:val="en-US"/>
+        </w:rPr>
+      </w:pPr>
+      <w:r>
+        <w:rPr>
+          <w:rFonts w:asciiTheme="minorHAnsi" w:hAnsiTheme="minorHAnsi" w:cstheme="minorHAnsi"/>
+          <w:b/>
+          <w:sz w:val="24"/>
+          <w:szCs w:val="24"/>
+          <w:lang w:val="en-US"/>
+        </w:rPr>
+        <w:t>User story #13</w:t>
+      </w:r>
+    </w:p>
+    <w:p>
+      <w:pPr>
+        <w:tabs>
+          <w:tab w:val="left" w:pos="1740"/>
+        </w:tabs>
+        <w:rPr>
+          <w:rFonts w:asciiTheme="minorHAnsi" w:hAnsiTheme="minorHAnsi" w:cstheme="minorHAnsi"/>
+          <w:sz w:val="24"/>
+          <w:szCs w:val="24"/>
+          <w:lang w:val="en-US"/>
+        </w:rPr>
+      </w:pPr>
+      <w:r>
+        <w:rPr>
+          <w:rFonts w:asciiTheme="minorHAnsi" w:hAnsiTheme="minorHAnsi" w:cstheme="minorHAnsi"/>
+          <w:b/>
+          <w:sz w:val="24"/>
+          <w:szCs w:val="24"/>
+          <w:lang w:val="en-US"/>
+        </w:rPr>
+        <w:t>Feature</w:t>
+      </w:r>
+      <w:r>
+        <w:rPr>
+          <w:rFonts w:asciiTheme="minorHAnsi" w:hAnsiTheme="minorHAnsi" w:cstheme="minorHAnsi"/>
+          <w:sz w:val="24"/>
+          <w:szCs w:val="24"/>
+          <w:lang w:val="en-US"/>
+        </w:rPr>
+        <w:t>: Add diagnosis to a visit</w:t>
       </w:r>
     </w:p>
     <w:p>
@@ -13138,16 +14553,7 @@
           <w:szCs w:val="24"/>
           <w:lang w:val="en-US"/>
         </w:rPr>
-        <w:t xml:space="preserve"> </w:t>
-      </w:r>
-      <w:r>
-        <w:rPr>
-          <w:rFonts w:asciiTheme="minorHAnsi" w:hAnsiTheme="minorHAnsi" w:cstheme="minorHAnsi"/>
-          <w:sz w:val="24"/>
-          <w:szCs w:val="24"/>
-          <w:lang w:val="en-US"/>
-        </w:rPr>
-        <w:t>clinic owner</w:t>
+        <w:t xml:space="preserve"> vet</w:t>
       </w:r>
     </w:p>
     <w:p>
@@ -13179,16 +14585,7 @@
           <w:szCs w:val="24"/>
           <w:lang w:val="en-US"/>
         </w:rPr>
-        <w:t xml:space="preserve"> </w:t>
-      </w:r>
-      <w:r>
-        <w:rPr>
-          <w:rFonts w:asciiTheme="minorHAnsi" w:hAnsiTheme="minorHAnsi" w:cstheme="minorHAnsi"/>
-          <w:sz w:val="24"/>
-          <w:szCs w:val="24"/>
-          <w:lang w:val="en-US"/>
-        </w:rPr>
-        <w:t>I can guarantee that all payments are registered correctly</w:t>
+        <w:t xml:space="preserve"> I can later consult the medical history of a pet</w:t>
       </w:r>
     </w:p>
     <w:p>
@@ -13220,16 +14617,7 @@
           <w:szCs w:val="24"/>
           <w:lang w:val="en-US"/>
         </w:rPr>
-        <w:t xml:space="preserve"> </w:t>
-      </w:r>
-      <w:r>
-        <w:rPr>
-          <w:rFonts w:asciiTheme="minorHAnsi" w:hAnsiTheme="minorHAnsi" w:cstheme="minorHAnsi"/>
-          <w:sz w:val="24"/>
-          <w:szCs w:val="24"/>
-          <w:lang w:val="en-US"/>
-        </w:rPr>
-        <w:t>that all credit cards introduced in the system are validated. No payment should be stored with an expired credit card or one that has an incorrect number</w:t>
+        <w:t xml:space="preserve"> to be able to add a diagnosis to a visit</w:t>
       </w:r>
     </w:p>
     <w:p>
@@ -13267,24 +14655,236 @@
           <w:szCs w:val="24"/>
           <w:lang w:val="en-US" w:eastAsia="es-ES" w:bidi="es-ES"/>
         </w:rPr>
-        <w:t>Visit,</w:t>
-      </w:r>
-      <w:r>
+        <w:t>Visit, Diagnosis)</w:t>
+      </w:r>
+    </w:p>
+    <w:p>
+      <w:pPr>
+        <w:pStyle w:val="Textosinformato"/>
         <w:rPr>
           <w:rFonts w:asciiTheme="minorHAnsi" w:eastAsia="Calibri" w:hAnsiTheme="minorHAnsi" w:cstheme="minorHAnsi"/>
           <w:sz w:val="24"/>
           <w:szCs w:val="24"/>
           <w:lang w:val="en-US" w:eastAsia="es-ES" w:bidi="es-ES"/>
         </w:rPr>
-        <w:t xml:space="preserve"> Payment</w:t>
-      </w:r>
-      <w:r>
+      </w:pPr>
+    </w:p>
+    <w:p>
+      <w:pPr>
+        <w:pStyle w:val="Textosinformato"/>
         <w:rPr>
           <w:rFonts w:asciiTheme="minorHAnsi" w:eastAsia="Calibri" w:hAnsiTheme="minorHAnsi" w:cstheme="minorHAnsi"/>
           <w:sz w:val="24"/>
           <w:szCs w:val="24"/>
           <w:lang w:val="en-US" w:eastAsia="es-ES" w:bidi="es-ES"/>
         </w:rPr>
+      </w:pPr>
+    </w:p>
+    <w:p>
+      <w:pPr>
+        <w:tabs>
+          <w:tab w:val="left" w:pos="1740"/>
+        </w:tabs>
+        <w:rPr>
+          <w:rFonts w:asciiTheme="minorHAnsi" w:hAnsiTheme="minorHAnsi" w:cstheme="minorHAnsi"/>
+          <w:b/>
+          <w:sz w:val="24"/>
+          <w:szCs w:val="24"/>
+          <w:lang w:val="en-US"/>
+        </w:rPr>
+      </w:pPr>
+      <w:r>
+        <w:rPr>
+          <w:rFonts w:asciiTheme="minorHAnsi" w:hAnsiTheme="minorHAnsi" w:cstheme="minorHAnsi"/>
+          <w:b/>
+          <w:sz w:val="24"/>
+          <w:szCs w:val="24"/>
+          <w:lang w:val="en-US"/>
+        </w:rPr>
+        <w:t>User story #14</w:t>
+      </w:r>
+    </w:p>
+    <w:p>
+      <w:pPr>
+        <w:tabs>
+          <w:tab w:val="left" w:pos="1740"/>
+        </w:tabs>
+        <w:rPr>
+          <w:rFonts w:asciiTheme="minorHAnsi" w:hAnsiTheme="minorHAnsi" w:cstheme="minorHAnsi"/>
+          <w:sz w:val="24"/>
+          <w:szCs w:val="24"/>
+          <w:lang w:val="en-US"/>
+        </w:rPr>
+      </w:pPr>
+      <w:r>
+        <w:rPr>
+          <w:rFonts w:asciiTheme="minorHAnsi" w:hAnsiTheme="minorHAnsi" w:cstheme="minorHAnsi"/>
+          <w:b/>
+          <w:sz w:val="24"/>
+          <w:szCs w:val="24"/>
+          <w:lang w:val="en-US"/>
+        </w:rPr>
+        <w:t>Feature</w:t>
+      </w:r>
+      <w:r>
+        <w:rPr>
+          <w:rFonts w:asciiTheme="minorHAnsi" w:hAnsiTheme="minorHAnsi" w:cstheme="minorHAnsi"/>
+          <w:sz w:val="24"/>
+          <w:szCs w:val="24"/>
+          <w:lang w:val="en-US"/>
+        </w:rPr>
+        <w:t>: Add prescriptions to a diagnosis</w:t>
+      </w:r>
+    </w:p>
+    <w:p>
+      <w:pPr>
+        <w:tabs>
+          <w:tab w:val="left" w:pos="1740"/>
+        </w:tabs>
+        <w:rPr>
+          <w:rFonts w:asciiTheme="minorHAnsi" w:hAnsiTheme="minorHAnsi" w:cstheme="minorHAnsi"/>
+          <w:sz w:val="24"/>
+          <w:szCs w:val="24"/>
+          <w:lang w:val="en-US"/>
+        </w:rPr>
+      </w:pPr>
+      <w:r>
+        <w:rPr>
+          <w:rFonts w:asciiTheme="minorHAnsi" w:hAnsiTheme="minorHAnsi" w:cstheme="minorHAnsi"/>
+          <w:b/>
+          <w:sz w:val="24"/>
+          <w:szCs w:val="24"/>
+          <w:lang w:val="en-US"/>
+        </w:rPr>
+        <w:t>As a</w:t>
+      </w:r>
+      <w:r>
+        <w:rPr>
+          <w:rFonts w:asciiTheme="minorHAnsi" w:hAnsiTheme="minorHAnsi" w:cstheme="minorHAnsi"/>
+          <w:sz w:val="24"/>
+          <w:szCs w:val="24"/>
+          <w:lang w:val="en-US"/>
+        </w:rPr>
+        <w:t xml:space="preserve"> vet</w:t>
+      </w:r>
+    </w:p>
+    <w:p>
+      <w:pPr>
+        <w:tabs>
+          <w:tab w:val="left" w:pos="1740"/>
+        </w:tabs>
+        <w:rPr>
+          <w:rFonts w:asciiTheme="minorHAnsi" w:hAnsiTheme="minorHAnsi" w:cstheme="minorHAnsi"/>
+          <w:sz w:val="24"/>
+          <w:szCs w:val="24"/>
+          <w:lang w:val="en-US"/>
+        </w:rPr>
+      </w:pPr>
+      <w:r>
+        <w:rPr>
+          <w:rFonts w:asciiTheme="minorHAnsi" w:hAnsiTheme="minorHAnsi" w:cstheme="minorHAnsi"/>
+          <w:b/>
+          <w:sz w:val="24"/>
+          <w:szCs w:val="24"/>
+          <w:lang w:val="en-US"/>
+        </w:rPr>
+        <w:t>So that</w:t>
+      </w:r>
+      <w:r>
+        <w:rPr>
+          <w:rFonts w:asciiTheme="minorHAnsi" w:hAnsiTheme="minorHAnsi" w:cstheme="minorHAnsi"/>
+          <w:sz w:val="24"/>
+          <w:szCs w:val="24"/>
+          <w:lang w:val="en-US"/>
+        </w:rPr>
+        <w:t xml:space="preserve"> I can tell the owner what medicine to give their pets</w:t>
+      </w:r>
+    </w:p>
+    <w:p>
+      <w:pPr>
+        <w:tabs>
+          <w:tab w:val="left" w:pos="1740"/>
+        </w:tabs>
+        <w:rPr>
+          <w:rFonts w:asciiTheme="minorHAnsi" w:hAnsiTheme="minorHAnsi" w:cstheme="minorHAnsi"/>
+          <w:sz w:val="24"/>
+          <w:szCs w:val="24"/>
+          <w:lang w:val="en-US"/>
+        </w:rPr>
+      </w:pPr>
+      <w:r>
+        <w:rPr>
+          <w:rFonts w:asciiTheme="minorHAnsi" w:hAnsiTheme="minorHAnsi" w:cstheme="minorHAnsi"/>
+          <w:b/>
+          <w:sz w:val="24"/>
+          <w:szCs w:val="24"/>
+          <w:lang w:val="en-US"/>
+        </w:rPr>
+        <w:t>I want</w:t>
+      </w:r>
+      <w:r>
+        <w:rPr>
+          <w:rFonts w:asciiTheme="minorHAnsi" w:hAnsiTheme="minorHAnsi" w:cstheme="minorHAnsi"/>
+          <w:sz w:val="24"/>
+          <w:szCs w:val="24"/>
+          <w:lang w:val="en-US"/>
+        </w:rPr>
+        <w:t xml:space="preserve"> to be able to add prescriptions to a diagnosis.</w:t>
+      </w:r>
+    </w:p>
+    <w:p>
+      <w:pPr>
+        <w:pStyle w:val="Textosinformato"/>
+        <w:rPr>
+          <w:rFonts w:asciiTheme="minorHAnsi" w:eastAsia="Calibri" w:hAnsiTheme="minorHAnsi" w:cstheme="minorHAnsi"/>
+          <w:sz w:val="24"/>
+          <w:szCs w:val="24"/>
+          <w:lang w:val="en-US" w:eastAsia="es-ES" w:bidi="es-ES"/>
+        </w:rPr>
+      </w:pPr>
+      <w:r>
+        <w:rPr>
+          <w:rFonts w:asciiTheme="minorHAnsi" w:eastAsia="Calibri" w:hAnsiTheme="minorHAnsi" w:cstheme="minorHAnsi"/>
+          <w:sz w:val="24"/>
+          <w:szCs w:val="24"/>
+          <w:lang w:val="en-US" w:eastAsia="es-ES" w:bidi="es-ES"/>
+        </w:rPr>
+        <w:t>(</w:t>
+      </w:r>
+      <w:r>
+        <w:rPr>
+          <w:rFonts w:asciiTheme="minorHAnsi" w:hAnsiTheme="minorHAnsi" w:cstheme="minorHAnsi"/>
+          <w:sz w:val="24"/>
+          <w:szCs w:val="24"/>
+          <w:lang w:val="en-US"/>
+        </w:rPr>
+        <w:t xml:space="preserve">Involved entities: </w:t>
+      </w:r>
+      <w:r>
+        <w:rPr>
+          <w:rFonts w:asciiTheme="minorHAnsi" w:eastAsia="Calibri" w:hAnsiTheme="minorHAnsi" w:cstheme="minorHAnsi"/>
+          <w:sz w:val="24"/>
+          <w:szCs w:val="24"/>
+          <w:lang w:val="en-US" w:eastAsia="es-ES" w:bidi="es-ES"/>
+        </w:rPr>
+        <w:t>Diagnosis, Prescription</w:t>
+      </w:r>
+      <w:r>
+        <w:rPr>
+          <w:rFonts w:asciiTheme="minorHAnsi" w:eastAsia="Calibri" w:hAnsiTheme="minorHAnsi" w:cstheme="minorHAnsi"/>
+          <w:sz w:val="24"/>
+          <w:szCs w:val="24"/>
+          <w:lang w:val="en-US" w:eastAsia="es-ES" w:bidi="es-ES"/>
+        </w:rPr>
+        <w:t>, Medicine</w:t>
+      </w:r>
+      <w:r>
+        <w:rPr>
+          <w:rFonts w:asciiTheme="minorHAnsi" w:eastAsia="Calibri" w:hAnsiTheme="minorHAnsi" w:cstheme="minorHAnsi"/>
+          <w:sz w:val="24"/>
+          <w:szCs w:val="24"/>
+          <w:lang w:val="en-US" w:eastAsia="es-ES" w:bidi="es-ES"/>
+        </w:rPr>
         <w:t>)</w:t>
       </w:r>
     </w:p>
@@ -13331,7 +14931,7 @@
           <w:szCs w:val="24"/>
           <w:lang w:val="en-US"/>
         </w:rPr>
-        <w:t>User story #9</w:t>
+        <w:t>User story #15</w:t>
       </w:r>
     </w:p>
     <w:p>
@@ -13363,7 +14963,7 @@
           <w:szCs w:val="24"/>
           <w:lang w:val="en-US"/>
         </w:rPr>
-        <w:t>: Store who registered a payment</w:t>
+        <w:t>: Select medicine from database</w:t>
       </w:r>
     </w:p>
     <w:p>
@@ -13395,7 +14995,7 @@
           <w:szCs w:val="24"/>
           <w:lang w:val="en-US"/>
         </w:rPr>
-        <w:t xml:space="preserve"> clinic owner</w:t>
+        <w:t xml:space="preserve"> vet</w:t>
       </w:r>
     </w:p>
     <w:p>
@@ -13427,7 +15027,7 @@
           <w:szCs w:val="24"/>
           <w:lang w:val="en-US"/>
         </w:rPr>
-        <w:t xml:space="preserve"> I can make sure no fraudulent payments are registered</w:t>
+        <w:t xml:space="preserve"> I can make sure I don’t prescribe a medicine that doesn’t exist or is spelled differently</w:t>
       </w:r>
     </w:p>
     <w:p>
@@ -13459,7 +15059,7 @@
           <w:szCs w:val="24"/>
           <w:lang w:val="en-US"/>
         </w:rPr>
-        <w:t xml:space="preserve"> that every payment includes the secretary that registered it</w:t>
+        <w:t xml:space="preserve"> to select a medicine from a list of medicines stored in the system when registering a prescription</w:t>
       </w:r>
     </w:p>
     <w:p>
@@ -13497,881 +15097,7 @@
           <w:szCs w:val="24"/>
           <w:lang w:val="en-US" w:eastAsia="es-ES" w:bidi="es-ES"/>
         </w:rPr>
-        <w:t xml:space="preserve">Visit, Payment, </w:t>
-      </w:r>
-      <w:proofErr w:type="spellStart"/>
-      <w:r>
-        <w:rPr>
-          <w:rFonts w:asciiTheme="minorHAnsi" w:eastAsia="Calibri" w:hAnsiTheme="minorHAnsi" w:cstheme="minorHAnsi"/>
-          <w:sz w:val="24"/>
-          <w:szCs w:val="24"/>
-          <w:lang w:val="en-US" w:eastAsia="es-ES" w:bidi="es-ES"/>
-        </w:rPr>
-        <w:t>CreditCard</w:t>
-      </w:r>
-      <w:proofErr w:type="spellEnd"/>
-      <w:r>
-        <w:rPr>
-          <w:rFonts w:asciiTheme="minorHAnsi" w:eastAsia="Calibri" w:hAnsiTheme="minorHAnsi" w:cstheme="minorHAnsi"/>
-          <w:sz w:val="24"/>
-          <w:szCs w:val="24"/>
-          <w:lang w:val="en-US" w:eastAsia="es-ES" w:bidi="es-ES"/>
-        </w:rPr>
-        <w:t>, Secretary)</w:t>
-      </w:r>
-    </w:p>
-    <w:p>
-      <w:pPr>
-        <w:pStyle w:val="Textosinformato"/>
-        <w:rPr>
-          <w:rFonts w:asciiTheme="minorHAnsi" w:eastAsia="Calibri" w:hAnsiTheme="minorHAnsi" w:cstheme="minorHAnsi"/>
-          <w:sz w:val="24"/>
-          <w:szCs w:val="24"/>
-          <w:lang w:val="en-US" w:eastAsia="es-ES" w:bidi="es-ES"/>
-        </w:rPr>
-      </w:pPr>
-    </w:p>
-    <w:p>
-      <w:pPr>
-        <w:pStyle w:val="Textosinformato"/>
-        <w:rPr>
-          <w:rFonts w:asciiTheme="minorHAnsi" w:eastAsia="Calibri" w:hAnsiTheme="minorHAnsi" w:cstheme="minorHAnsi"/>
-          <w:sz w:val="24"/>
-          <w:szCs w:val="24"/>
-          <w:lang w:val="en-US" w:eastAsia="es-ES" w:bidi="es-ES"/>
-        </w:rPr>
-      </w:pPr>
-    </w:p>
-    <w:p>
-      <w:pPr>
-        <w:tabs>
-          <w:tab w:val="left" w:pos="1740"/>
-        </w:tabs>
-        <w:rPr>
-          <w:rFonts w:asciiTheme="minorHAnsi" w:hAnsiTheme="minorHAnsi" w:cstheme="minorHAnsi"/>
-          <w:b/>
-          <w:sz w:val="24"/>
-          <w:szCs w:val="24"/>
-          <w:lang w:val="en-US"/>
-        </w:rPr>
-      </w:pPr>
-      <w:r>
-        <w:rPr>
-          <w:rFonts w:asciiTheme="minorHAnsi" w:hAnsiTheme="minorHAnsi" w:cstheme="minorHAnsi"/>
-          <w:b/>
-          <w:sz w:val="24"/>
-          <w:szCs w:val="24"/>
-          <w:lang w:val="en-US"/>
-        </w:rPr>
-        <w:t>User story #10</w:t>
-      </w:r>
-    </w:p>
-    <w:p>
-      <w:pPr>
-        <w:tabs>
-          <w:tab w:val="left" w:pos="1740"/>
-        </w:tabs>
-        <w:rPr>
-          <w:rFonts w:asciiTheme="minorHAnsi" w:hAnsiTheme="minorHAnsi" w:cstheme="minorHAnsi"/>
-          <w:sz w:val="24"/>
-          <w:szCs w:val="24"/>
-          <w:lang w:val="en-US"/>
-        </w:rPr>
-      </w:pPr>
-      <w:r>
-        <w:rPr>
-          <w:rFonts w:asciiTheme="minorHAnsi" w:hAnsiTheme="minorHAnsi" w:cstheme="minorHAnsi"/>
-          <w:b/>
-          <w:sz w:val="24"/>
-          <w:szCs w:val="24"/>
-          <w:lang w:val="en-US"/>
-        </w:rPr>
-        <w:t>Feature</w:t>
-      </w:r>
-      <w:r>
-        <w:rPr>
-          <w:rFonts w:asciiTheme="minorHAnsi" w:hAnsiTheme="minorHAnsi" w:cstheme="minorHAnsi"/>
-          <w:sz w:val="24"/>
-          <w:szCs w:val="24"/>
-          <w:lang w:val="en-US"/>
-        </w:rPr>
-        <w:t xml:space="preserve">: </w:t>
-      </w:r>
-      <w:r>
-        <w:rPr>
-          <w:rFonts w:asciiTheme="minorHAnsi" w:hAnsiTheme="minorHAnsi" w:cstheme="minorHAnsi"/>
-          <w:sz w:val="24"/>
-          <w:szCs w:val="24"/>
-          <w:lang w:val="en-US"/>
-        </w:rPr>
-        <w:t xml:space="preserve">Suggest price for a visit based on its type </w:t>
-      </w:r>
-    </w:p>
-    <w:p>
-      <w:pPr>
-        <w:tabs>
-          <w:tab w:val="left" w:pos="1740"/>
-        </w:tabs>
-        <w:rPr>
-          <w:rFonts w:asciiTheme="minorHAnsi" w:hAnsiTheme="minorHAnsi" w:cstheme="minorHAnsi"/>
-          <w:sz w:val="24"/>
-          <w:szCs w:val="24"/>
-          <w:lang w:val="en-US"/>
-        </w:rPr>
-      </w:pPr>
-      <w:r>
-        <w:rPr>
-          <w:rFonts w:asciiTheme="minorHAnsi" w:hAnsiTheme="minorHAnsi" w:cstheme="minorHAnsi"/>
-          <w:b/>
-          <w:sz w:val="24"/>
-          <w:szCs w:val="24"/>
-          <w:lang w:val="en-US"/>
-        </w:rPr>
-        <w:t>As a</w:t>
-      </w:r>
-      <w:r>
-        <w:rPr>
-          <w:rFonts w:asciiTheme="minorHAnsi" w:hAnsiTheme="minorHAnsi" w:cstheme="minorHAnsi"/>
-          <w:sz w:val="24"/>
-          <w:szCs w:val="24"/>
-          <w:lang w:val="en-US"/>
-        </w:rPr>
-        <w:t xml:space="preserve"> </w:t>
-      </w:r>
-      <w:r>
-        <w:rPr>
-          <w:rFonts w:asciiTheme="minorHAnsi" w:hAnsiTheme="minorHAnsi" w:cstheme="minorHAnsi"/>
-          <w:sz w:val="24"/>
-          <w:szCs w:val="24"/>
-          <w:lang w:val="en-US"/>
-        </w:rPr>
-        <w:t>secretary</w:t>
-      </w:r>
-    </w:p>
-    <w:p>
-      <w:pPr>
-        <w:tabs>
-          <w:tab w:val="left" w:pos="1740"/>
-        </w:tabs>
-        <w:rPr>
-          <w:rFonts w:asciiTheme="minorHAnsi" w:hAnsiTheme="minorHAnsi" w:cstheme="minorHAnsi"/>
-          <w:sz w:val="24"/>
-          <w:szCs w:val="24"/>
-          <w:lang w:val="en-US"/>
-        </w:rPr>
-      </w:pPr>
-      <w:r>
-        <w:rPr>
-          <w:rFonts w:asciiTheme="minorHAnsi" w:hAnsiTheme="minorHAnsi" w:cstheme="minorHAnsi"/>
-          <w:b/>
-          <w:sz w:val="24"/>
-          <w:szCs w:val="24"/>
-          <w:lang w:val="en-US"/>
-        </w:rPr>
-        <w:t>So that</w:t>
-      </w:r>
-      <w:r>
-        <w:rPr>
-          <w:rFonts w:asciiTheme="minorHAnsi" w:hAnsiTheme="minorHAnsi" w:cstheme="minorHAnsi"/>
-          <w:sz w:val="24"/>
-          <w:szCs w:val="24"/>
-          <w:lang w:val="en-US"/>
-        </w:rPr>
-        <w:t xml:space="preserve"> </w:t>
-      </w:r>
-      <w:r>
-        <w:rPr>
-          <w:rFonts w:asciiTheme="minorHAnsi" w:hAnsiTheme="minorHAnsi" w:cstheme="minorHAnsi"/>
-          <w:sz w:val="24"/>
-          <w:szCs w:val="24"/>
-          <w:lang w:val="en-US"/>
-        </w:rPr>
-        <w:t>I</w:t>
-      </w:r>
-      <w:r>
-        <w:rPr>
-          <w:rFonts w:asciiTheme="minorHAnsi" w:hAnsiTheme="minorHAnsi" w:cstheme="minorHAnsi"/>
-          <w:sz w:val="24"/>
-          <w:szCs w:val="24"/>
-          <w:lang w:val="en-US"/>
-        </w:rPr>
-        <w:t xml:space="preserve"> know how much to charge a client</w:t>
-      </w:r>
-    </w:p>
-    <w:p>
-      <w:pPr>
-        <w:tabs>
-          <w:tab w:val="left" w:pos="1740"/>
-        </w:tabs>
-        <w:rPr>
-          <w:rFonts w:asciiTheme="minorHAnsi" w:hAnsiTheme="minorHAnsi" w:cstheme="minorHAnsi"/>
-          <w:sz w:val="24"/>
-          <w:szCs w:val="24"/>
-          <w:lang w:val="en-US"/>
-        </w:rPr>
-      </w:pPr>
-      <w:r>
-        <w:rPr>
-          <w:rFonts w:asciiTheme="minorHAnsi" w:hAnsiTheme="minorHAnsi" w:cstheme="minorHAnsi"/>
-          <w:b/>
-          <w:sz w:val="24"/>
-          <w:szCs w:val="24"/>
-          <w:lang w:val="en-US"/>
-        </w:rPr>
-        <w:t>I want</w:t>
-      </w:r>
-      <w:r>
-        <w:rPr>
-          <w:rFonts w:asciiTheme="minorHAnsi" w:hAnsiTheme="minorHAnsi" w:cstheme="minorHAnsi"/>
-          <w:sz w:val="24"/>
-          <w:szCs w:val="24"/>
-          <w:lang w:val="en-US"/>
-        </w:rPr>
-        <w:t xml:space="preserve"> that </w:t>
-      </w:r>
-      <w:r>
-        <w:rPr>
-          <w:rFonts w:asciiTheme="minorHAnsi" w:hAnsiTheme="minorHAnsi" w:cstheme="minorHAnsi"/>
-          <w:sz w:val="24"/>
-          <w:szCs w:val="24"/>
-          <w:lang w:val="en-US"/>
-        </w:rPr>
-        <w:t>the price of a visit is</w:t>
-      </w:r>
-      <w:r>
-        <w:rPr>
-          <w:rFonts w:asciiTheme="minorHAnsi" w:hAnsiTheme="minorHAnsi" w:cstheme="minorHAnsi"/>
-          <w:sz w:val="24"/>
-          <w:szCs w:val="24"/>
-          <w:lang w:val="en-US"/>
-        </w:rPr>
-        <w:t xml:space="preserve"> suggested</w:t>
-      </w:r>
-      <w:r>
-        <w:rPr>
-          <w:rFonts w:asciiTheme="minorHAnsi" w:hAnsiTheme="minorHAnsi" w:cstheme="minorHAnsi"/>
-          <w:sz w:val="24"/>
-          <w:szCs w:val="24"/>
-          <w:lang w:val="en-US"/>
-        </w:rPr>
-        <w:t xml:space="preserve"> b</w:t>
-      </w:r>
-      <w:r>
-        <w:rPr>
-          <w:rFonts w:asciiTheme="minorHAnsi" w:hAnsiTheme="minorHAnsi" w:cstheme="minorHAnsi"/>
-          <w:sz w:val="24"/>
-          <w:szCs w:val="24"/>
-          <w:lang w:val="en-US"/>
-        </w:rPr>
-        <w:t>ased on its type.</w:t>
-      </w:r>
-    </w:p>
-    <w:p>
-      <w:pPr>
-        <w:pStyle w:val="Textosinformato"/>
-        <w:rPr>
-          <w:rFonts w:asciiTheme="minorHAnsi" w:eastAsia="Calibri" w:hAnsiTheme="minorHAnsi" w:cstheme="minorHAnsi"/>
-          <w:sz w:val="24"/>
-          <w:szCs w:val="24"/>
-          <w:lang w:val="en-US" w:eastAsia="es-ES" w:bidi="es-ES"/>
-        </w:rPr>
-      </w:pPr>
-      <w:r>
-        <w:rPr>
-          <w:rFonts w:asciiTheme="minorHAnsi" w:eastAsia="Calibri" w:hAnsiTheme="minorHAnsi" w:cstheme="minorHAnsi"/>
-          <w:sz w:val="24"/>
-          <w:szCs w:val="24"/>
-          <w:lang w:val="en-US" w:eastAsia="es-ES" w:bidi="es-ES"/>
-        </w:rPr>
-        <w:t>(</w:t>
-      </w:r>
-      <w:r>
-        <w:rPr>
-          <w:rFonts w:asciiTheme="minorHAnsi" w:hAnsiTheme="minorHAnsi" w:cstheme="minorHAnsi"/>
-          <w:sz w:val="24"/>
-          <w:szCs w:val="24"/>
-          <w:lang w:val="en-US"/>
-        </w:rPr>
-        <w:t xml:space="preserve">Involved entities: </w:t>
-      </w:r>
-      <w:r>
-        <w:rPr>
-          <w:rFonts w:asciiTheme="minorHAnsi" w:eastAsia="Calibri" w:hAnsiTheme="minorHAnsi" w:cstheme="minorHAnsi"/>
-          <w:sz w:val="24"/>
-          <w:szCs w:val="24"/>
-          <w:lang w:val="en-US" w:eastAsia="es-ES" w:bidi="es-ES"/>
-        </w:rPr>
-        <w:t>Visit</w:t>
-      </w:r>
-      <w:r>
-        <w:rPr>
-          <w:rFonts w:asciiTheme="minorHAnsi" w:eastAsia="Calibri" w:hAnsiTheme="minorHAnsi" w:cstheme="minorHAnsi"/>
-          <w:sz w:val="24"/>
-          <w:szCs w:val="24"/>
-          <w:lang w:val="en-US" w:eastAsia="es-ES" w:bidi="es-ES"/>
-        </w:rPr>
-        <w:t xml:space="preserve">, </w:t>
-      </w:r>
-      <w:proofErr w:type="spellStart"/>
-      <w:r>
-        <w:rPr>
-          <w:rFonts w:asciiTheme="minorHAnsi" w:eastAsia="Calibri" w:hAnsiTheme="minorHAnsi" w:cstheme="minorHAnsi"/>
-          <w:sz w:val="24"/>
-          <w:szCs w:val="24"/>
-          <w:lang w:val="en-US" w:eastAsia="es-ES" w:bidi="es-ES"/>
-        </w:rPr>
-        <w:t>VisitType</w:t>
-      </w:r>
-      <w:proofErr w:type="spellEnd"/>
-      <w:r>
-        <w:rPr>
-          <w:rFonts w:asciiTheme="minorHAnsi" w:eastAsia="Calibri" w:hAnsiTheme="minorHAnsi" w:cstheme="minorHAnsi"/>
-          <w:sz w:val="24"/>
-          <w:szCs w:val="24"/>
-          <w:lang w:val="en-US" w:eastAsia="es-ES" w:bidi="es-ES"/>
-        </w:rPr>
-        <w:t>)</w:t>
-      </w:r>
-    </w:p>
-    <w:p>
-      <w:pPr>
-        <w:pStyle w:val="Textosinformato"/>
-        <w:rPr>
-          <w:rFonts w:asciiTheme="minorHAnsi" w:eastAsia="Calibri" w:hAnsiTheme="minorHAnsi" w:cstheme="minorHAnsi"/>
-          <w:sz w:val="24"/>
-          <w:szCs w:val="24"/>
-          <w:lang w:val="en-US" w:eastAsia="es-ES" w:bidi="es-ES"/>
-        </w:rPr>
-      </w:pPr>
-    </w:p>
-    <w:p>
-      <w:pPr>
-        <w:pStyle w:val="Textosinformato"/>
-        <w:rPr>
-          <w:rFonts w:asciiTheme="minorHAnsi" w:eastAsia="Calibri" w:hAnsiTheme="minorHAnsi" w:cstheme="minorHAnsi"/>
-          <w:sz w:val="24"/>
-          <w:szCs w:val="24"/>
-          <w:lang w:val="en-US" w:eastAsia="es-ES" w:bidi="es-ES"/>
-        </w:rPr>
-      </w:pPr>
-    </w:p>
-    <w:p>
-      <w:pPr>
-        <w:tabs>
-          <w:tab w:val="left" w:pos="1740"/>
-        </w:tabs>
-        <w:rPr>
-          <w:rFonts w:asciiTheme="minorHAnsi" w:hAnsiTheme="minorHAnsi" w:cstheme="minorHAnsi"/>
-          <w:b/>
-          <w:sz w:val="24"/>
-          <w:szCs w:val="24"/>
-          <w:lang w:val="en-US"/>
-        </w:rPr>
-      </w:pPr>
-      <w:r>
-        <w:rPr>
-          <w:rFonts w:asciiTheme="minorHAnsi" w:hAnsiTheme="minorHAnsi" w:cstheme="minorHAnsi"/>
-          <w:b/>
-          <w:sz w:val="24"/>
-          <w:szCs w:val="24"/>
-          <w:lang w:val="en-US"/>
-        </w:rPr>
-        <w:t>User story #11</w:t>
-      </w:r>
-    </w:p>
-    <w:p>
-      <w:pPr>
-        <w:tabs>
-          <w:tab w:val="left" w:pos="1740"/>
-        </w:tabs>
-        <w:rPr>
-          <w:rFonts w:asciiTheme="minorHAnsi" w:hAnsiTheme="minorHAnsi" w:cstheme="minorHAnsi"/>
-          <w:sz w:val="24"/>
-          <w:szCs w:val="24"/>
-          <w:lang w:val="en-US"/>
-        </w:rPr>
-      </w:pPr>
-      <w:r>
-        <w:rPr>
-          <w:rFonts w:asciiTheme="minorHAnsi" w:hAnsiTheme="minorHAnsi" w:cstheme="minorHAnsi"/>
-          <w:b/>
-          <w:sz w:val="24"/>
-          <w:szCs w:val="24"/>
-          <w:lang w:val="en-US"/>
-        </w:rPr>
-        <w:t>Feature</w:t>
-      </w:r>
-      <w:r>
-        <w:rPr>
-          <w:rFonts w:asciiTheme="minorHAnsi" w:hAnsiTheme="minorHAnsi" w:cstheme="minorHAnsi"/>
-          <w:sz w:val="24"/>
-          <w:szCs w:val="24"/>
-          <w:lang w:val="en-US"/>
-        </w:rPr>
-        <w:t xml:space="preserve">: </w:t>
-      </w:r>
-      <w:r>
-        <w:rPr>
-          <w:rFonts w:asciiTheme="minorHAnsi" w:hAnsiTheme="minorHAnsi" w:cstheme="minorHAnsi"/>
-          <w:sz w:val="24"/>
-          <w:szCs w:val="24"/>
-          <w:lang w:val="en-US"/>
-        </w:rPr>
-        <w:t>Freely assign price to a visit</w:t>
-      </w:r>
-    </w:p>
-    <w:p>
-      <w:pPr>
-        <w:tabs>
-          <w:tab w:val="left" w:pos="1740"/>
-        </w:tabs>
-        <w:rPr>
-          <w:rFonts w:asciiTheme="minorHAnsi" w:hAnsiTheme="minorHAnsi" w:cstheme="minorHAnsi"/>
-          <w:sz w:val="24"/>
-          <w:szCs w:val="24"/>
-          <w:lang w:val="en-US"/>
-        </w:rPr>
-      </w:pPr>
-      <w:r>
-        <w:rPr>
-          <w:rFonts w:asciiTheme="minorHAnsi" w:hAnsiTheme="minorHAnsi" w:cstheme="minorHAnsi"/>
-          <w:b/>
-          <w:sz w:val="24"/>
-          <w:szCs w:val="24"/>
-          <w:lang w:val="en-US"/>
-        </w:rPr>
-        <w:t>As a</w:t>
-      </w:r>
-      <w:r>
-        <w:rPr>
-          <w:rFonts w:asciiTheme="minorHAnsi" w:hAnsiTheme="minorHAnsi" w:cstheme="minorHAnsi"/>
-          <w:sz w:val="24"/>
-          <w:szCs w:val="24"/>
-          <w:lang w:val="en-US"/>
-        </w:rPr>
-        <w:t xml:space="preserve"> </w:t>
-      </w:r>
-      <w:r>
-        <w:rPr>
-          <w:rFonts w:asciiTheme="minorHAnsi" w:hAnsiTheme="minorHAnsi" w:cstheme="minorHAnsi"/>
-          <w:sz w:val="24"/>
-          <w:szCs w:val="24"/>
-          <w:lang w:val="en-US"/>
-        </w:rPr>
-        <w:t>clinic owner</w:t>
-      </w:r>
-    </w:p>
-    <w:p>
-      <w:pPr>
-        <w:tabs>
-          <w:tab w:val="left" w:pos="1740"/>
-        </w:tabs>
-        <w:rPr>
-          <w:rFonts w:asciiTheme="minorHAnsi" w:hAnsiTheme="minorHAnsi" w:cstheme="minorHAnsi"/>
-          <w:sz w:val="24"/>
-          <w:szCs w:val="24"/>
-          <w:lang w:val="en-US"/>
-        </w:rPr>
-      </w:pPr>
-      <w:r>
-        <w:rPr>
-          <w:rFonts w:asciiTheme="minorHAnsi" w:hAnsiTheme="minorHAnsi" w:cstheme="minorHAnsi"/>
-          <w:b/>
-          <w:sz w:val="24"/>
-          <w:szCs w:val="24"/>
-          <w:lang w:val="en-US"/>
-        </w:rPr>
-        <w:t>So that</w:t>
-      </w:r>
-      <w:r>
-        <w:rPr>
-          <w:rFonts w:asciiTheme="minorHAnsi" w:hAnsiTheme="minorHAnsi" w:cstheme="minorHAnsi"/>
-          <w:sz w:val="24"/>
-          <w:szCs w:val="24"/>
-          <w:lang w:val="en-US"/>
-        </w:rPr>
-        <w:t xml:space="preserve"> </w:t>
-      </w:r>
-      <w:r>
-        <w:rPr>
-          <w:rFonts w:asciiTheme="minorHAnsi" w:hAnsiTheme="minorHAnsi" w:cstheme="minorHAnsi"/>
-          <w:sz w:val="24"/>
-          <w:szCs w:val="24"/>
-          <w:lang w:val="en-US"/>
-        </w:rPr>
-        <w:t>the secretaries can adjust the price of a visit to specific circumstances</w:t>
-      </w:r>
-    </w:p>
-    <w:p>
-      <w:pPr>
-        <w:tabs>
-          <w:tab w:val="left" w:pos="1740"/>
-        </w:tabs>
-        <w:rPr>
-          <w:rFonts w:asciiTheme="minorHAnsi" w:hAnsiTheme="minorHAnsi" w:cstheme="minorHAnsi"/>
-          <w:sz w:val="24"/>
-          <w:szCs w:val="24"/>
-          <w:lang w:val="en-US"/>
-        </w:rPr>
-      </w:pPr>
-      <w:r>
-        <w:rPr>
-          <w:rFonts w:asciiTheme="minorHAnsi" w:hAnsiTheme="minorHAnsi" w:cstheme="minorHAnsi"/>
-          <w:b/>
-          <w:sz w:val="24"/>
-          <w:szCs w:val="24"/>
-          <w:lang w:val="en-US"/>
-        </w:rPr>
-        <w:t>I want</w:t>
-      </w:r>
-      <w:r>
-        <w:rPr>
-          <w:rFonts w:asciiTheme="minorHAnsi" w:hAnsiTheme="minorHAnsi" w:cstheme="minorHAnsi"/>
-          <w:sz w:val="24"/>
-          <w:szCs w:val="24"/>
-          <w:lang w:val="en-US"/>
-        </w:rPr>
-        <w:t xml:space="preserve"> that when registering a payment, </w:t>
-      </w:r>
-      <w:r>
-        <w:rPr>
-          <w:rFonts w:asciiTheme="minorHAnsi" w:hAnsiTheme="minorHAnsi" w:cstheme="minorHAnsi"/>
-          <w:sz w:val="24"/>
-          <w:szCs w:val="24"/>
-          <w:lang w:val="en-US"/>
-        </w:rPr>
-        <w:t>the price is already filled in based on the visit type, but can be changed manually</w:t>
-      </w:r>
-    </w:p>
-    <w:p>
-      <w:pPr>
-        <w:pStyle w:val="Textosinformato"/>
-        <w:rPr>
-          <w:rFonts w:asciiTheme="minorHAnsi" w:eastAsia="Calibri" w:hAnsiTheme="minorHAnsi" w:cstheme="minorHAnsi"/>
-          <w:sz w:val="24"/>
-          <w:szCs w:val="24"/>
-          <w:lang w:val="en-US" w:eastAsia="es-ES" w:bidi="es-ES"/>
-        </w:rPr>
-      </w:pPr>
-      <w:r>
-        <w:rPr>
-          <w:rFonts w:asciiTheme="minorHAnsi" w:eastAsia="Calibri" w:hAnsiTheme="minorHAnsi" w:cstheme="minorHAnsi"/>
-          <w:sz w:val="24"/>
-          <w:szCs w:val="24"/>
-          <w:lang w:val="en-US" w:eastAsia="es-ES" w:bidi="es-ES"/>
-        </w:rPr>
-        <w:t>(</w:t>
-      </w:r>
-      <w:r>
-        <w:rPr>
-          <w:rFonts w:asciiTheme="minorHAnsi" w:hAnsiTheme="minorHAnsi" w:cstheme="minorHAnsi"/>
-          <w:sz w:val="24"/>
-          <w:szCs w:val="24"/>
-          <w:lang w:val="en-US"/>
-        </w:rPr>
-        <w:t xml:space="preserve">Involved entities: </w:t>
-      </w:r>
-      <w:r>
-        <w:rPr>
-          <w:rFonts w:asciiTheme="minorHAnsi" w:eastAsia="Calibri" w:hAnsiTheme="minorHAnsi" w:cstheme="minorHAnsi"/>
-          <w:sz w:val="24"/>
-          <w:szCs w:val="24"/>
-          <w:lang w:val="en-US" w:eastAsia="es-ES" w:bidi="es-ES"/>
-        </w:rPr>
-        <w:t xml:space="preserve">Visit, Payment, </w:t>
-      </w:r>
-      <w:proofErr w:type="spellStart"/>
-      <w:r>
-        <w:rPr>
-          <w:rFonts w:asciiTheme="minorHAnsi" w:eastAsia="Calibri" w:hAnsiTheme="minorHAnsi" w:cstheme="minorHAnsi"/>
-          <w:sz w:val="24"/>
-          <w:szCs w:val="24"/>
-          <w:lang w:val="en-US" w:eastAsia="es-ES" w:bidi="es-ES"/>
-        </w:rPr>
-        <w:t>VisitType</w:t>
-      </w:r>
-      <w:proofErr w:type="spellEnd"/>
-      <w:r>
-        <w:rPr>
-          <w:rFonts w:asciiTheme="minorHAnsi" w:eastAsia="Calibri" w:hAnsiTheme="minorHAnsi" w:cstheme="minorHAnsi"/>
-          <w:sz w:val="24"/>
-          <w:szCs w:val="24"/>
-          <w:lang w:val="en-US" w:eastAsia="es-ES" w:bidi="es-ES"/>
-        </w:rPr>
-        <w:t>)</w:t>
-      </w:r>
-    </w:p>
-    <w:p>
-      <w:pPr>
-        <w:pStyle w:val="Textosinformato"/>
-        <w:rPr>
-          <w:rFonts w:asciiTheme="minorHAnsi" w:eastAsia="Calibri" w:hAnsiTheme="minorHAnsi" w:cstheme="minorHAnsi"/>
-          <w:sz w:val="24"/>
-          <w:szCs w:val="24"/>
-          <w:lang w:val="en-US" w:eastAsia="es-ES" w:bidi="es-ES"/>
-        </w:rPr>
-      </w:pPr>
-    </w:p>
-    <w:p>
-      <w:pPr>
-        <w:tabs>
-          <w:tab w:val="left" w:pos="1740"/>
-        </w:tabs>
-        <w:rPr>
-          <w:rFonts w:asciiTheme="minorHAnsi" w:hAnsiTheme="minorHAnsi" w:cstheme="minorHAnsi"/>
-          <w:b/>
-          <w:sz w:val="24"/>
-          <w:szCs w:val="24"/>
-          <w:lang w:val="en-US"/>
-        </w:rPr>
-      </w:pPr>
-      <w:r>
-        <w:rPr>
-          <w:rFonts w:asciiTheme="minorHAnsi" w:hAnsiTheme="minorHAnsi" w:cstheme="minorHAnsi"/>
-          <w:b/>
-          <w:sz w:val="24"/>
-          <w:szCs w:val="24"/>
-          <w:lang w:val="en-US"/>
-        </w:rPr>
-        <w:t>User story #12</w:t>
-      </w:r>
-    </w:p>
-    <w:p>
-      <w:pPr>
-        <w:tabs>
-          <w:tab w:val="left" w:pos="1740"/>
-        </w:tabs>
-        <w:rPr>
-          <w:rFonts w:asciiTheme="minorHAnsi" w:hAnsiTheme="minorHAnsi" w:cstheme="minorHAnsi"/>
-          <w:sz w:val="24"/>
-          <w:szCs w:val="24"/>
-          <w:lang w:val="en-US"/>
-        </w:rPr>
-      </w:pPr>
-      <w:r>
-        <w:rPr>
-          <w:rFonts w:asciiTheme="minorHAnsi" w:hAnsiTheme="minorHAnsi" w:cstheme="minorHAnsi"/>
-          <w:b/>
-          <w:sz w:val="24"/>
-          <w:szCs w:val="24"/>
-          <w:lang w:val="en-US"/>
-        </w:rPr>
-        <w:t>Feature</w:t>
-      </w:r>
-      <w:r>
-        <w:rPr>
-          <w:rFonts w:asciiTheme="minorHAnsi" w:hAnsiTheme="minorHAnsi" w:cstheme="minorHAnsi"/>
-          <w:sz w:val="24"/>
-          <w:szCs w:val="24"/>
-          <w:lang w:val="en-US"/>
-        </w:rPr>
-        <w:t xml:space="preserve">: </w:t>
-      </w:r>
-      <w:r>
-        <w:rPr>
-          <w:rFonts w:asciiTheme="minorHAnsi" w:hAnsiTheme="minorHAnsi" w:cstheme="minorHAnsi"/>
-          <w:sz w:val="24"/>
-          <w:szCs w:val="24"/>
-          <w:lang w:val="en-US"/>
-        </w:rPr>
-        <w:t xml:space="preserve">View all unpaid visits </w:t>
-      </w:r>
-    </w:p>
-    <w:p>
-      <w:pPr>
-        <w:tabs>
-          <w:tab w:val="left" w:pos="1740"/>
-        </w:tabs>
-        <w:rPr>
-          <w:rFonts w:asciiTheme="minorHAnsi" w:hAnsiTheme="minorHAnsi" w:cstheme="minorHAnsi"/>
-          <w:sz w:val="24"/>
-          <w:szCs w:val="24"/>
-          <w:lang w:val="en-US"/>
-        </w:rPr>
-      </w:pPr>
-      <w:r>
-        <w:rPr>
-          <w:rFonts w:asciiTheme="minorHAnsi" w:hAnsiTheme="minorHAnsi" w:cstheme="minorHAnsi"/>
-          <w:b/>
-          <w:sz w:val="24"/>
-          <w:szCs w:val="24"/>
-          <w:lang w:val="en-US"/>
-        </w:rPr>
-        <w:t>As a</w:t>
-      </w:r>
-      <w:r>
-        <w:rPr>
-          <w:rFonts w:asciiTheme="minorHAnsi" w:hAnsiTheme="minorHAnsi" w:cstheme="minorHAnsi"/>
-          <w:sz w:val="24"/>
-          <w:szCs w:val="24"/>
-          <w:lang w:val="en-US"/>
-        </w:rPr>
-        <w:t xml:space="preserve"> </w:t>
-      </w:r>
-      <w:r>
-        <w:rPr>
-          <w:rFonts w:asciiTheme="minorHAnsi" w:hAnsiTheme="minorHAnsi" w:cstheme="minorHAnsi"/>
-          <w:sz w:val="24"/>
-          <w:szCs w:val="24"/>
-          <w:lang w:val="en-US"/>
-        </w:rPr>
-        <w:t>secretary</w:t>
-      </w:r>
-    </w:p>
-    <w:p>
-      <w:pPr>
-        <w:tabs>
-          <w:tab w:val="left" w:pos="1740"/>
-        </w:tabs>
-        <w:rPr>
-          <w:rFonts w:asciiTheme="minorHAnsi" w:hAnsiTheme="minorHAnsi" w:cstheme="minorHAnsi"/>
-          <w:sz w:val="24"/>
-          <w:szCs w:val="24"/>
-          <w:lang w:val="en-US"/>
-        </w:rPr>
-      </w:pPr>
-      <w:r>
-        <w:rPr>
-          <w:rFonts w:asciiTheme="minorHAnsi" w:hAnsiTheme="minorHAnsi" w:cstheme="minorHAnsi"/>
-          <w:b/>
-          <w:sz w:val="24"/>
-          <w:szCs w:val="24"/>
-          <w:lang w:val="en-US"/>
-        </w:rPr>
-        <w:t>So that</w:t>
-      </w:r>
-      <w:r>
-        <w:rPr>
-          <w:rFonts w:asciiTheme="minorHAnsi" w:hAnsiTheme="minorHAnsi" w:cstheme="minorHAnsi"/>
-          <w:sz w:val="24"/>
-          <w:szCs w:val="24"/>
-          <w:lang w:val="en-US"/>
-        </w:rPr>
-        <w:t xml:space="preserve"> </w:t>
-      </w:r>
-      <w:r>
-        <w:rPr>
-          <w:rFonts w:asciiTheme="minorHAnsi" w:hAnsiTheme="minorHAnsi" w:cstheme="minorHAnsi"/>
-          <w:sz w:val="24"/>
-          <w:szCs w:val="24"/>
-          <w:lang w:val="en-US"/>
-        </w:rPr>
-        <w:t>I</w:t>
-      </w:r>
-      <w:r>
-        <w:rPr>
-          <w:rFonts w:asciiTheme="minorHAnsi" w:hAnsiTheme="minorHAnsi" w:cstheme="minorHAnsi"/>
-          <w:sz w:val="24"/>
-          <w:szCs w:val="24"/>
-          <w:lang w:val="en-US"/>
-        </w:rPr>
-        <w:t xml:space="preserve"> know </w:t>
-      </w:r>
-      <w:r>
-        <w:rPr>
-          <w:rFonts w:asciiTheme="minorHAnsi" w:hAnsiTheme="minorHAnsi" w:cstheme="minorHAnsi"/>
-          <w:sz w:val="24"/>
-          <w:szCs w:val="24"/>
-          <w:lang w:val="en-US"/>
-        </w:rPr>
-        <w:t>which visits have not been paid yet</w:t>
-      </w:r>
-    </w:p>
-    <w:p>
-      <w:pPr>
-        <w:tabs>
-          <w:tab w:val="left" w:pos="1740"/>
-        </w:tabs>
-        <w:rPr>
-          <w:rFonts w:asciiTheme="minorHAnsi" w:hAnsiTheme="minorHAnsi" w:cstheme="minorHAnsi"/>
-          <w:sz w:val="24"/>
-          <w:szCs w:val="24"/>
-          <w:lang w:val="en-US"/>
-        </w:rPr>
-      </w:pPr>
-      <w:r>
-        <w:rPr>
-          <w:rFonts w:asciiTheme="minorHAnsi" w:hAnsiTheme="minorHAnsi" w:cstheme="minorHAnsi"/>
-          <w:b/>
-          <w:sz w:val="24"/>
-          <w:szCs w:val="24"/>
-          <w:lang w:val="en-US"/>
-        </w:rPr>
-        <w:t>I want</w:t>
-      </w:r>
-      <w:r>
-        <w:rPr>
-          <w:rFonts w:asciiTheme="minorHAnsi" w:hAnsiTheme="minorHAnsi" w:cstheme="minorHAnsi"/>
-          <w:sz w:val="24"/>
-          <w:szCs w:val="24"/>
-          <w:lang w:val="en-US"/>
-        </w:rPr>
-        <w:t xml:space="preserve"> </w:t>
-      </w:r>
-      <w:r>
-        <w:rPr>
-          <w:rFonts w:asciiTheme="minorHAnsi" w:hAnsiTheme="minorHAnsi" w:cstheme="minorHAnsi"/>
-          <w:sz w:val="24"/>
-          <w:szCs w:val="24"/>
-          <w:lang w:val="en-US"/>
-        </w:rPr>
-        <w:t>a view that lists all unpaid visits ordered by moment and which includes links to each visit so that I can pay them</w:t>
-      </w:r>
-    </w:p>
-    <w:p>
-      <w:pPr>
-        <w:pStyle w:val="Textosinformato"/>
-        <w:rPr>
-          <w:rFonts w:asciiTheme="minorHAnsi" w:eastAsia="Calibri" w:hAnsiTheme="minorHAnsi" w:cstheme="minorHAnsi"/>
-          <w:sz w:val="24"/>
-          <w:szCs w:val="24"/>
-          <w:lang w:val="en-US" w:eastAsia="es-ES" w:bidi="es-ES"/>
-        </w:rPr>
-      </w:pPr>
-      <w:r>
-        <w:rPr>
-          <w:rFonts w:asciiTheme="minorHAnsi" w:eastAsia="Calibri" w:hAnsiTheme="minorHAnsi" w:cstheme="minorHAnsi"/>
-          <w:sz w:val="24"/>
-          <w:szCs w:val="24"/>
-          <w:lang w:val="en-US" w:eastAsia="es-ES" w:bidi="es-ES"/>
-        </w:rPr>
-        <w:t>(</w:t>
-      </w:r>
-      <w:r>
-        <w:rPr>
-          <w:rFonts w:asciiTheme="minorHAnsi" w:hAnsiTheme="minorHAnsi" w:cstheme="minorHAnsi"/>
-          <w:sz w:val="24"/>
-          <w:szCs w:val="24"/>
-          <w:lang w:val="en-US"/>
-        </w:rPr>
-        <w:t xml:space="preserve">Involved entities: </w:t>
-      </w:r>
-      <w:r>
-        <w:rPr>
-          <w:rFonts w:asciiTheme="minorHAnsi" w:eastAsia="Calibri" w:hAnsiTheme="minorHAnsi" w:cstheme="minorHAnsi"/>
-          <w:sz w:val="24"/>
-          <w:szCs w:val="24"/>
-          <w:lang w:val="en-US" w:eastAsia="es-ES" w:bidi="es-ES"/>
-        </w:rPr>
-        <w:t>Visit,</w:t>
-      </w:r>
-      <w:r>
-        <w:rPr>
-          <w:rFonts w:asciiTheme="minorHAnsi" w:eastAsia="Calibri" w:hAnsiTheme="minorHAnsi" w:cstheme="minorHAnsi"/>
-          <w:sz w:val="24"/>
-          <w:szCs w:val="24"/>
-          <w:lang w:val="en-US" w:eastAsia="es-ES" w:bidi="es-ES"/>
-        </w:rPr>
-        <w:t xml:space="preserve"> Payment</w:t>
-      </w:r>
-      <w:r>
-        <w:rPr>
-          <w:rFonts w:asciiTheme="minorHAnsi" w:eastAsia="Calibri" w:hAnsiTheme="minorHAnsi" w:cstheme="minorHAnsi"/>
-          <w:sz w:val="24"/>
-          <w:szCs w:val="24"/>
-          <w:lang w:val="en-US" w:eastAsia="es-ES" w:bidi="es-ES"/>
-        </w:rPr>
-        <w:t>)</w:t>
+        <w:t>Prescription, Medicine)</w:t>
       </w:r>
     </w:p>
     <w:p>
@@ -14407,10 +15133,7 @@
           <w:lang w:val="en-US" w:eastAsia="es-ES" w:bidi="es-ES"/>
         </w:rPr>
       </w:pPr>
-    </w:p>
-    <w:p>
-      <w:pPr>
-        <w:pStyle w:val="Textosinformato"/>
+      <w:r>
         <w:rPr>
           <w:rFonts w:asciiTheme="minorHAnsi" w:eastAsia="Calibri" w:hAnsiTheme="minorHAnsi" w:cstheme="minorHAnsi"/>
           <w:sz w:val="24"/>
@@ -14418,8 +15141,32 @@
           <w:u w:val="single"/>
           <w:lang w:val="en-US" w:eastAsia="es-ES" w:bidi="es-ES"/>
         </w:rPr>
-      </w:pPr>
-      <w:r>
+        <w:t>Medicine registration</w:t>
+      </w:r>
+    </w:p>
+    <w:p>
+      <w:pPr>
+        <w:pStyle w:val="Textosinformato"/>
+        <w:rPr>
+          <w:rFonts w:asciiTheme="minorHAnsi" w:eastAsia="Calibri" w:hAnsiTheme="minorHAnsi" w:cstheme="minorHAnsi"/>
+          <w:sz w:val="24"/>
+          <w:szCs w:val="24"/>
+          <w:lang w:val="en-US" w:eastAsia="es-ES" w:bidi="es-ES"/>
+        </w:rPr>
+      </w:pPr>
+      <w:r>
+        <w:rPr>
+          <w:rFonts w:asciiTheme="minorHAnsi" w:eastAsia="Calibri" w:hAnsiTheme="minorHAnsi" w:cstheme="minorHAnsi"/>
+          <w:sz w:val="24"/>
+          <w:szCs w:val="24"/>
+          <w:lang w:val="en-US" w:eastAsia="es-ES" w:bidi="es-ES"/>
+        </w:rPr>
+        <w:t>(Medicine)</w:t>
+      </w:r>
+    </w:p>
+    <w:p>
+      <w:pPr>
+        <w:pStyle w:val="Textosinformato"/>
         <w:rPr>
           <w:rFonts w:asciiTheme="minorHAnsi" w:eastAsia="Calibri" w:hAnsiTheme="minorHAnsi" w:cstheme="minorHAnsi"/>
           <w:sz w:val="24"/>
@@ -14427,7 +15174,222 @@
           <w:u w:val="single"/>
           <w:lang w:val="en-US" w:eastAsia="es-ES" w:bidi="es-ES"/>
         </w:rPr>
-        <w:t>Diagnosis registration</w:t>
+      </w:pPr>
+    </w:p>
+    <w:p>
+      <w:pPr>
+        <w:tabs>
+          <w:tab w:val="left" w:pos="1740"/>
+        </w:tabs>
+        <w:rPr>
+          <w:rFonts w:asciiTheme="minorHAnsi" w:hAnsiTheme="minorHAnsi" w:cstheme="minorHAnsi"/>
+          <w:b/>
+          <w:sz w:val="24"/>
+          <w:szCs w:val="24"/>
+          <w:lang w:val="en-US"/>
+        </w:rPr>
+      </w:pPr>
+      <w:r>
+        <w:rPr>
+          <w:rFonts w:asciiTheme="minorHAnsi" w:hAnsiTheme="minorHAnsi" w:cstheme="minorHAnsi"/>
+          <w:b/>
+          <w:sz w:val="24"/>
+          <w:szCs w:val="24"/>
+          <w:lang w:val="en-US"/>
+        </w:rPr>
+        <w:t>User story #16</w:t>
+      </w:r>
+    </w:p>
+    <w:p>
+      <w:pPr>
+        <w:tabs>
+          <w:tab w:val="left" w:pos="1740"/>
+        </w:tabs>
+        <w:rPr>
+          <w:rFonts w:asciiTheme="minorHAnsi" w:hAnsiTheme="minorHAnsi" w:cstheme="minorHAnsi"/>
+          <w:sz w:val="24"/>
+          <w:szCs w:val="24"/>
+          <w:lang w:val="en-US"/>
+        </w:rPr>
+      </w:pPr>
+      <w:r>
+        <w:rPr>
+          <w:rFonts w:asciiTheme="minorHAnsi" w:hAnsiTheme="minorHAnsi" w:cstheme="minorHAnsi"/>
+          <w:b/>
+          <w:sz w:val="24"/>
+          <w:szCs w:val="24"/>
+          <w:lang w:val="en-US"/>
+        </w:rPr>
+        <w:t>Feature</w:t>
+      </w:r>
+      <w:r>
+        <w:rPr>
+          <w:rFonts w:asciiTheme="minorHAnsi" w:hAnsiTheme="minorHAnsi" w:cstheme="minorHAnsi"/>
+          <w:sz w:val="24"/>
+          <w:szCs w:val="24"/>
+          <w:lang w:val="en-US"/>
+        </w:rPr>
+        <w:t xml:space="preserve">: </w:t>
+      </w:r>
+      <w:r>
+        <w:rPr>
+          <w:rFonts w:asciiTheme="minorHAnsi" w:hAnsiTheme="minorHAnsi" w:cstheme="minorHAnsi"/>
+          <w:sz w:val="24"/>
+          <w:szCs w:val="24"/>
+          <w:lang w:val="en-US"/>
+        </w:rPr>
+        <w:t>Add new medicine</w:t>
+      </w:r>
+      <w:r>
+        <w:rPr>
+          <w:rFonts w:asciiTheme="minorHAnsi" w:hAnsiTheme="minorHAnsi" w:cstheme="minorHAnsi"/>
+          <w:sz w:val="24"/>
+          <w:szCs w:val="24"/>
+          <w:lang w:val="en-US"/>
+        </w:rPr>
+        <w:t xml:space="preserve"> the system</w:t>
+      </w:r>
+    </w:p>
+    <w:p>
+      <w:pPr>
+        <w:tabs>
+          <w:tab w:val="left" w:pos="1740"/>
+        </w:tabs>
+        <w:rPr>
+          <w:rFonts w:asciiTheme="minorHAnsi" w:hAnsiTheme="minorHAnsi" w:cstheme="minorHAnsi"/>
+          <w:sz w:val="24"/>
+          <w:szCs w:val="24"/>
+          <w:lang w:val="en-US"/>
+        </w:rPr>
+      </w:pPr>
+      <w:r>
+        <w:rPr>
+          <w:rFonts w:asciiTheme="minorHAnsi" w:hAnsiTheme="minorHAnsi" w:cstheme="minorHAnsi"/>
+          <w:b/>
+          <w:sz w:val="24"/>
+          <w:szCs w:val="24"/>
+          <w:lang w:val="en-US"/>
+        </w:rPr>
+        <w:t>As a</w:t>
+      </w:r>
+      <w:r>
+        <w:rPr>
+          <w:rFonts w:asciiTheme="minorHAnsi" w:hAnsiTheme="minorHAnsi" w:cstheme="minorHAnsi"/>
+          <w:b/>
+          <w:sz w:val="24"/>
+          <w:szCs w:val="24"/>
+          <w:lang w:val="en-US"/>
+        </w:rPr>
+        <w:t>n</w:t>
+      </w:r>
+      <w:r>
+        <w:rPr>
+          <w:rFonts w:asciiTheme="minorHAnsi" w:hAnsiTheme="minorHAnsi" w:cstheme="minorHAnsi"/>
+          <w:sz w:val="24"/>
+          <w:szCs w:val="24"/>
+          <w:lang w:val="en-US"/>
+        </w:rPr>
+        <w:t xml:space="preserve"> </w:t>
+      </w:r>
+      <w:r>
+        <w:rPr>
+          <w:rFonts w:asciiTheme="minorHAnsi" w:hAnsiTheme="minorHAnsi" w:cstheme="minorHAnsi"/>
+          <w:sz w:val="24"/>
+          <w:szCs w:val="24"/>
+          <w:lang w:val="en-US"/>
+        </w:rPr>
+        <w:t>admin</w:t>
+      </w:r>
+      <w:r>
+        <w:rPr>
+          <w:rFonts w:asciiTheme="minorHAnsi" w:hAnsiTheme="minorHAnsi" w:cstheme="minorHAnsi"/>
+          <w:sz w:val="24"/>
+          <w:szCs w:val="24"/>
+          <w:lang w:val="en-US"/>
+        </w:rPr>
+        <w:t>istrator</w:t>
+      </w:r>
+    </w:p>
+    <w:p>
+      <w:pPr>
+        <w:tabs>
+          <w:tab w:val="left" w:pos="1740"/>
+        </w:tabs>
+        <w:rPr>
+          <w:rFonts w:asciiTheme="minorHAnsi" w:hAnsiTheme="minorHAnsi" w:cstheme="minorHAnsi"/>
+          <w:sz w:val="24"/>
+          <w:szCs w:val="24"/>
+          <w:lang w:val="en-US"/>
+        </w:rPr>
+      </w:pPr>
+      <w:r>
+        <w:rPr>
+          <w:rFonts w:asciiTheme="minorHAnsi" w:hAnsiTheme="minorHAnsi" w:cstheme="minorHAnsi"/>
+          <w:b/>
+          <w:sz w:val="24"/>
+          <w:szCs w:val="24"/>
+          <w:lang w:val="en-US"/>
+        </w:rPr>
+        <w:t>So that</w:t>
+      </w:r>
+      <w:r>
+        <w:rPr>
+          <w:rFonts w:asciiTheme="minorHAnsi" w:hAnsiTheme="minorHAnsi" w:cstheme="minorHAnsi"/>
+          <w:sz w:val="24"/>
+          <w:szCs w:val="24"/>
+          <w:lang w:val="en-US"/>
+        </w:rPr>
+        <w:t xml:space="preserve"> vets can prescribe new medici</w:t>
+      </w:r>
+      <w:r>
+        <w:rPr>
+          <w:rFonts w:asciiTheme="minorHAnsi" w:hAnsiTheme="minorHAnsi" w:cstheme="minorHAnsi"/>
+          <w:sz w:val="24"/>
+          <w:szCs w:val="24"/>
+          <w:lang w:val="en-US"/>
+        </w:rPr>
+        <w:t>ne</w:t>
+      </w:r>
+    </w:p>
+    <w:p>
+      <w:pPr>
+        <w:tabs>
+          <w:tab w:val="left" w:pos="1740"/>
+        </w:tabs>
+        <w:rPr>
+          <w:rFonts w:asciiTheme="minorHAnsi" w:hAnsiTheme="minorHAnsi" w:cstheme="minorHAnsi"/>
+          <w:sz w:val="24"/>
+          <w:szCs w:val="24"/>
+          <w:lang w:val="en-US"/>
+        </w:rPr>
+      </w:pPr>
+      <w:r>
+        <w:rPr>
+          <w:rFonts w:asciiTheme="minorHAnsi" w:hAnsiTheme="minorHAnsi" w:cstheme="minorHAnsi"/>
+          <w:b/>
+          <w:sz w:val="24"/>
+          <w:szCs w:val="24"/>
+          <w:lang w:val="en-US"/>
+        </w:rPr>
+        <w:t>I want</w:t>
+      </w:r>
+      <w:r>
+        <w:rPr>
+          <w:rFonts w:asciiTheme="minorHAnsi" w:hAnsiTheme="minorHAnsi" w:cstheme="minorHAnsi"/>
+          <w:sz w:val="24"/>
+          <w:szCs w:val="24"/>
+          <w:lang w:val="en-US"/>
+        </w:rPr>
+        <w:t xml:space="preserve"> add new medicine</w:t>
+      </w:r>
+      <w:r>
+        <w:rPr>
+          <w:rFonts w:asciiTheme="minorHAnsi" w:hAnsiTheme="minorHAnsi" w:cstheme="minorHAnsi"/>
+          <w:sz w:val="24"/>
+          <w:szCs w:val="24"/>
+          <w:lang w:val="en-US"/>
+        </w:rPr>
+        <w:t xml:space="preserve"> to the system</w:t>
       </w:r>
     </w:p>
     <w:p>
@@ -14447,7 +15409,34 @@
           <w:szCs w:val="24"/>
           <w:lang w:val="en-US" w:eastAsia="es-ES" w:bidi="es-ES"/>
         </w:rPr>
-        <w:t>(Visit, Diagnosis, Prescription, Medicine)</w:t>
+        <w:t>(</w:t>
+      </w:r>
+      <w:r>
+        <w:rPr>
+          <w:rFonts w:asciiTheme="minorHAnsi" w:hAnsiTheme="minorHAnsi" w:cstheme="minorHAnsi"/>
+          <w:sz w:val="24"/>
+          <w:szCs w:val="24"/>
+          <w:lang w:val="en-US"/>
+        </w:rPr>
+        <w:t xml:space="preserve">Involved entities: </w:t>
+      </w:r>
+      <w:r>
+        <w:rPr>
+          <w:rFonts w:asciiTheme="minorHAnsi" w:eastAsia="Calibri" w:hAnsiTheme="minorHAnsi" w:cstheme="minorHAnsi"/>
+          <w:sz w:val="24"/>
+          <w:szCs w:val="24"/>
+          <w:lang w:val="en-US" w:eastAsia="es-ES" w:bidi="es-ES"/>
+        </w:rPr>
+        <w:t>Medicine</w:t>
+      </w:r>
+      <w:r>
+        <w:rPr>
+          <w:rFonts w:asciiTheme="minorHAnsi" w:eastAsia="Calibri" w:hAnsiTheme="minorHAnsi" w:cstheme="minorHAnsi"/>
+          <w:sz w:val="24"/>
+          <w:szCs w:val="24"/>
+          <w:lang w:val="en-US" w:eastAsia="es-ES" w:bidi="es-ES"/>
+        </w:rPr>
+        <w:t>)</w:t>
       </w:r>
     </w:p>
     <w:p>
@@ -14463,6 +15452,17 @@
     </w:p>
     <w:p>
       <w:pPr>
+        <w:pStyle w:val="Textosinformato"/>
+        <w:rPr>
+          <w:rFonts w:asciiTheme="minorHAnsi" w:eastAsia="Calibri" w:hAnsiTheme="minorHAnsi" w:cstheme="minorHAnsi"/>
+          <w:sz w:val="24"/>
+          <w:szCs w:val="24"/>
+          <w:lang w:val="en-US" w:eastAsia="es-ES" w:bidi="es-ES"/>
+        </w:rPr>
+      </w:pPr>
+    </w:p>
+    <w:p>
+      <w:pPr>
         <w:tabs>
           <w:tab w:val="left" w:pos="1740"/>
         </w:tabs>
@@ -14482,7 +15482,7 @@
           <w:szCs w:val="24"/>
           <w:lang w:val="en-US"/>
         </w:rPr>
-        <w:t>User story #13</w:t>
+        <w:t>User story #17</w:t>
       </w:r>
     </w:p>
     <w:p>
@@ -14514,7 +15514,25 @@
           <w:szCs w:val="24"/>
           <w:lang w:val="en-US"/>
         </w:rPr>
-        <w:t>: Add diagnosis to a visit</w:t>
+        <w:t xml:space="preserve">: Edit </w:t>
+      </w:r>
+      <w:r>
+        <w:rPr>
+          <w:rFonts w:asciiTheme="minorHAnsi" w:hAnsiTheme="minorHAnsi" w:cstheme="minorHAnsi"/>
+          <w:sz w:val="24"/>
+          <w:szCs w:val="24"/>
+          <w:lang w:val="en-US"/>
+        </w:rPr>
+        <w:t xml:space="preserve">or delete </w:t>
+      </w:r>
+      <w:r>
+        <w:rPr>
+          <w:rFonts w:asciiTheme="minorHAnsi" w:hAnsiTheme="minorHAnsi" w:cstheme="minorHAnsi"/>
+          <w:sz w:val="24"/>
+          <w:szCs w:val="24"/>
+          <w:lang w:val="en-US"/>
+        </w:rPr>
+        <w:t>the medicines in the system</w:t>
       </w:r>
     </w:p>
     <w:p>
@@ -14542,34 +15560,61 @@
       <w:r>
         <w:rPr>
           <w:rFonts w:asciiTheme="minorHAnsi" w:hAnsiTheme="minorHAnsi" w:cstheme="minorHAnsi"/>
-          <w:sz w:val="24"/>
-          <w:szCs w:val="24"/>
-          <w:lang w:val="en-US"/>
-        </w:rPr>
-        <w:t xml:space="preserve"> vet</w:t>
-      </w:r>
-    </w:p>
-    <w:p>
-      <w:pPr>
-        <w:tabs>
-          <w:tab w:val="left" w:pos="1740"/>
-        </w:tabs>
-        <w:rPr>
-          <w:rFonts w:asciiTheme="minorHAnsi" w:hAnsiTheme="minorHAnsi" w:cstheme="minorHAnsi"/>
-          <w:sz w:val="24"/>
-          <w:szCs w:val="24"/>
-          <w:lang w:val="en-US"/>
-        </w:rPr>
-      </w:pPr>
-      <w:r>
-        <w:rPr>
-          <w:rFonts w:asciiTheme="minorHAnsi" w:hAnsiTheme="minorHAnsi" w:cstheme="minorHAnsi"/>
           <w:b/>
           <w:sz w:val="24"/>
           <w:szCs w:val="24"/>
           <w:lang w:val="en-US"/>
         </w:rPr>
-        <w:lastRenderedPageBreak/>
+        <w:t>n</w:t>
+      </w:r>
+      <w:r>
+        <w:rPr>
+          <w:rFonts w:asciiTheme="minorHAnsi" w:hAnsiTheme="minorHAnsi" w:cstheme="minorHAnsi"/>
+          <w:sz w:val="24"/>
+          <w:szCs w:val="24"/>
+          <w:lang w:val="en-US"/>
+        </w:rPr>
+        <w:t xml:space="preserve"> </w:t>
+      </w:r>
+      <w:r>
+        <w:rPr>
+          <w:rFonts w:asciiTheme="minorHAnsi" w:hAnsiTheme="minorHAnsi" w:cstheme="minorHAnsi"/>
+          <w:sz w:val="24"/>
+          <w:szCs w:val="24"/>
+          <w:lang w:val="en-US"/>
+        </w:rPr>
+        <w:t>admin</w:t>
+      </w:r>
+      <w:r>
+        <w:rPr>
+          <w:rFonts w:asciiTheme="minorHAnsi" w:hAnsiTheme="minorHAnsi" w:cstheme="minorHAnsi"/>
+          <w:sz w:val="24"/>
+          <w:szCs w:val="24"/>
+          <w:lang w:val="en-US"/>
+        </w:rPr>
+        <w:t>istrator</w:t>
+      </w:r>
+    </w:p>
+    <w:p>
+      <w:pPr>
+        <w:tabs>
+          <w:tab w:val="left" w:pos="1740"/>
+        </w:tabs>
+        <w:rPr>
+          <w:rFonts w:asciiTheme="minorHAnsi" w:hAnsiTheme="minorHAnsi" w:cstheme="minorHAnsi"/>
+          <w:sz w:val="24"/>
+          <w:szCs w:val="24"/>
+          <w:lang w:val="en-US"/>
+        </w:rPr>
+      </w:pPr>
+      <w:r>
+        <w:rPr>
+          <w:rFonts w:asciiTheme="minorHAnsi" w:hAnsiTheme="minorHAnsi" w:cstheme="minorHAnsi"/>
+          <w:b/>
+          <w:sz w:val="24"/>
+          <w:szCs w:val="24"/>
+          <w:lang w:val="en-US"/>
+        </w:rPr>
         <w:t>So that</w:t>
       </w:r>
       <w:r>
@@ -14579,7 +15624,16 @@
           <w:szCs w:val="24"/>
           <w:lang w:val="en-US"/>
         </w:rPr>
-        <w:t xml:space="preserve"> I can later consult the medical history of a pet</w:t>
+        <w:t xml:space="preserve"> </w:t>
+      </w:r>
+      <w:r>
+        <w:rPr>
+          <w:rFonts w:asciiTheme="minorHAnsi" w:hAnsiTheme="minorHAnsi" w:cstheme="minorHAnsi"/>
+          <w:sz w:val="24"/>
+          <w:szCs w:val="24"/>
+          <w:lang w:val="en-US"/>
+        </w:rPr>
+        <w:t>I can correct potential mistakes</w:t>
       </w:r>
     </w:p>
     <w:p>
@@ -14611,7 +15665,34 @@
           <w:szCs w:val="24"/>
           <w:lang w:val="en-US"/>
         </w:rPr>
-        <w:t xml:space="preserve"> to be able to add a diagnosis to a visit</w:t>
+        <w:t xml:space="preserve"> to be able to edit or delete</w:t>
+      </w:r>
+      <w:r>
+        <w:rPr>
+          <w:rFonts w:asciiTheme="minorHAnsi" w:hAnsiTheme="minorHAnsi" w:cstheme="minorHAnsi"/>
+          <w:sz w:val="24"/>
+          <w:szCs w:val="24"/>
+          <w:lang w:val="en-US"/>
+        </w:rPr>
+        <w:t xml:space="preserve"> </w:t>
+      </w:r>
+      <w:r>
+        <w:rPr>
+          <w:rFonts w:asciiTheme="minorHAnsi" w:hAnsiTheme="minorHAnsi" w:cstheme="minorHAnsi"/>
+          <w:sz w:val="24"/>
+          <w:szCs w:val="24"/>
+          <w:lang w:val="en-US"/>
+        </w:rPr>
+        <w:t>medicines</w:t>
+      </w:r>
+      <w:r>
+        <w:rPr>
+          <w:rFonts w:asciiTheme="minorHAnsi" w:hAnsiTheme="minorHAnsi" w:cstheme="minorHAnsi"/>
+          <w:sz w:val="24"/>
+          <w:szCs w:val="24"/>
+          <w:lang w:val="en-US"/>
+        </w:rPr>
+        <w:t xml:space="preserve"> (as long as they haven’t been prescribed yet)</w:t>
       </w:r>
     </w:p>
     <w:p>
@@ -14649,30 +15730,111 @@
           <w:szCs w:val="24"/>
           <w:lang w:val="en-US" w:eastAsia="es-ES" w:bidi="es-ES"/>
         </w:rPr>
-        <w:t>Visit, Diagnosis)</w:t>
-      </w:r>
-    </w:p>
-    <w:p>
-      <w:pPr>
-        <w:pStyle w:val="Textosinformato"/>
-        <w:rPr>
-          <w:rFonts w:asciiTheme="minorHAnsi" w:eastAsia="Calibri" w:hAnsiTheme="minorHAnsi" w:cstheme="minorHAnsi"/>
-          <w:sz w:val="24"/>
-          <w:szCs w:val="24"/>
-          <w:lang w:val="en-US" w:eastAsia="es-ES" w:bidi="es-ES"/>
-        </w:rPr>
-      </w:pPr>
-    </w:p>
-    <w:p>
-      <w:pPr>
-        <w:pStyle w:val="Textosinformato"/>
-        <w:rPr>
-          <w:rFonts w:asciiTheme="minorHAnsi" w:eastAsia="Calibri" w:hAnsiTheme="minorHAnsi" w:cstheme="minorHAnsi"/>
-          <w:sz w:val="24"/>
-          <w:szCs w:val="24"/>
-          <w:lang w:val="en-US" w:eastAsia="es-ES" w:bidi="es-ES"/>
-        </w:rPr>
-      </w:pPr>
+        <w:t>Medicine, Prescription)</w:t>
+      </w:r>
+    </w:p>
+    <w:p>
+      <w:pPr>
+        <w:tabs>
+          <w:tab w:val="left" w:pos="1740"/>
+        </w:tabs>
+        <w:rPr>
+          <w:rFonts w:asciiTheme="minorHAnsi" w:hAnsiTheme="minorHAnsi" w:cstheme="minorHAnsi"/>
+          <w:sz w:val="24"/>
+          <w:szCs w:val="24"/>
+          <w:lang w:val="en-US"/>
+        </w:rPr>
+      </w:pPr>
+    </w:p>
+    <w:p>
+      <w:pPr>
+        <w:tabs>
+          <w:tab w:val="left" w:pos="1740"/>
+        </w:tabs>
+        <w:rPr>
+          <w:rFonts w:asciiTheme="minorHAnsi" w:hAnsiTheme="minorHAnsi" w:cstheme="minorHAnsi"/>
+          <w:sz w:val="24"/>
+          <w:szCs w:val="24"/>
+          <w:lang w:val="en-US"/>
+        </w:rPr>
+      </w:pPr>
+    </w:p>
+    <w:p>
+      <w:pPr>
+        <w:tabs>
+          <w:tab w:val="left" w:pos="1740"/>
+        </w:tabs>
+        <w:rPr>
+          <w:rFonts w:asciiTheme="minorHAnsi" w:hAnsiTheme="minorHAnsi" w:cstheme="minorHAnsi"/>
+          <w:sz w:val="24"/>
+          <w:szCs w:val="24"/>
+          <w:lang w:val="en-US"/>
+        </w:rPr>
+      </w:pPr>
+    </w:p>
+    <w:p>
+      <w:pPr>
+        <w:tabs>
+          <w:tab w:val="left" w:pos="1740"/>
+        </w:tabs>
+        <w:rPr>
+          <w:rFonts w:asciiTheme="minorHAnsi" w:hAnsiTheme="minorHAnsi" w:cstheme="minorHAnsi"/>
+          <w:sz w:val="24"/>
+          <w:szCs w:val="24"/>
+          <w:u w:val="single"/>
+          <w:lang w:val="en-US"/>
+        </w:rPr>
+      </w:pPr>
+      <w:r>
+        <w:rPr>
+          <w:rFonts w:asciiTheme="minorHAnsi" w:hAnsiTheme="minorHAnsi" w:cstheme="minorHAnsi"/>
+          <w:sz w:val="24"/>
+          <w:szCs w:val="24"/>
+          <w:u w:val="single"/>
+          <w:lang w:val="en-US"/>
+        </w:rPr>
+        <w:t>Admin dashboard</w:t>
+      </w:r>
+    </w:p>
+    <w:p>
+      <w:pPr>
+        <w:tabs>
+          <w:tab w:val="left" w:pos="1740"/>
+        </w:tabs>
+        <w:rPr>
+          <w:rFonts w:asciiTheme="minorHAnsi" w:hAnsiTheme="minorHAnsi" w:cstheme="minorHAnsi"/>
+          <w:sz w:val="24"/>
+          <w:szCs w:val="24"/>
+          <w:lang w:val="en-US"/>
+        </w:rPr>
+      </w:pPr>
+      <w:r>
+        <w:rPr>
+          <w:rFonts w:asciiTheme="minorHAnsi" w:hAnsiTheme="minorHAnsi" w:cstheme="minorHAnsi"/>
+          <w:sz w:val="24"/>
+          <w:szCs w:val="24"/>
+          <w:lang w:val="en-US"/>
+        </w:rPr>
+        <w:t>(</w:t>
+      </w:r>
+      <w:r>
+        <w:rPr>
+          <w:rFonts w:asciiTheme="minorHAnsi" w:hAnsiTheme="minorHAnsi" w:cstheme="minorHAnsi"/>
+          <w:sz w:val="24"/>
+          <w:szCs w:val="24"/>
+          <w:lang w:val="en-US"/>
+        </w:rPr>
+        <w:t>Visit, Payment, Diagnosis</w:t>
+      </w:r>
+      <w:r>
+        <w:rPr>
+          <w:rFonts w:asciiTheme="minorHAnsi" w:hAnsiTheme="minorHAnsi" w:cstheme="minorHAnsi"/>
+          <w:sz w:val="24"/>
+          <w:szCs w:val="24"/>
+          <w:lang w:val="en-US"/>
+        </w:rPr>
+        <w:t>)</w:t>
+      </w:r>
     </w:p>
     <w:p>
       <w:pPr>
@@ -14687,7 +15849,12 @@
           <w:lang w:val="en-US"/>
         </w:rPr>
       </w:pPr>
-      <w:r>
+    </w:p>
+    <w:p>
+      <w:pPr>
+        <w:tabs>
+          <w:tab w:val="left" w:pos="1740"/>
+        </w:tabs>
         <w:rPr>
           <w:rFonts w:asciiTheme="minorHAnsi" w:hAnsiTheme="minorHAnsi" w:cstheme="minorHAnsi"/>
           <w:b/>
@@ -14695,20 +15862,6 @@
           <w:szCs w:val="24"/>
           <w:lang w:val="en-US"/>
         </w:rPr>
-        <w:t>User story #14</w:t>
-      </w:r>
-    </w:p>
-    <w:p>
-      <w:pPr>
-        <w:tabs>
-          <w:tab w:val="left" w:pos="1740"/>
-        </w:tabs>
-        <w:rPr>
-          <w:rFonts w:asciiTheme="minorHAnsi" w:hAnsiTheme="minorHAnsi" w:cstheme="minorHAnsi"/>
-          <w:sz w:val="24"/>
-          <w:szCs w:val="24"/>
-          <w:lang w:val="en-US"/>
-        </w:rPr>
       </w:pPr>
       <w:r>
         <w:rPr>
@@ -14718,1154 +15871,6 @@
           <w:szCs w:val="24"/>
           <w:lang w:val="en-US"/>
         </w:rPr>
-        <w:t>Feature</w:t>
-      </w:r>
-      <w:r>
-        <w:rPr>
-          <w:rFonts w:asciiTheme="minorHAnsi" w:hAnsiTheme="minorHAnsi" w:cstheme="minorHAnsi"/>
-          <w:sz w:val="24"/>
-          <w:szCs w:val="24"/>
-          <w:lang w:val="en-US"/>
-        </w:rPr>
-        <w:t>: Add prescriptions to a diagnosis</w:t>
-      </w:r>
-    </w:p>
-    <w:p>
-      <w:pPr>
-        <w:tabs>
-          <w:tab w:val="left" w:pos="1740"/>
-        </w:tabs>
-        <w:rPr>
-          <w:rFonts w:asciiTheme="minorHAnsi" w:hAnsiTheme="minorHAnsi" w:cstheme="minorHAnsi"/>
-          <w:sz w:val="24"/>
-          <w:szCs w:val="24"/>
-          <w:lang w:val="en-US"/>
-        </w:rPr>
-      </w:pPr>
-      <w:r>
-        <w:rPr>
-          <w:rFonts w:asciiTheme="minorHAnsi" w:hAnsiTheme="minorHAnsi" w:cstheme="minorHAnsi"/>
-          <w:b/>
-          <w:sz w:val="24"/>
-          <w:szCs w:val="24"/>
-          <w:lang w:val="en-US"/>
-        </w:rPr>
-        <w:t>As a</w:t>
-      </w:r>
-      <w:r>
-        <w:rPr>
-          <w:rFonts w:asciiTheme="minorHAnsi" w:hAnsiTheme="minorHAnsi" w:cstheme="minorHAnsi"/>
-          <w:sz w:val="24"/>
-          <w:szCs w:val="24"/>
-          <w:lang w:val="en-US"/>
-        </w:rPr>
-        <w:t xml:space="preserve"> vet</w:t>
-      </w:r>
-    </w:p>
-    <w:p>
-      <w:pPr>
-        <w:tabs>
-          <w:tab w:val="left" w:pos="1740"/>
-        </w:tabs>
-        <w:rPr>
-          <w:rFonts w:asciiTheme="minorHAnsi" w:hAnsiTheme="minorHAnsi" w:cstheme="minorHAnsi"/>
-          <w:sz w:val="24"/>
-          <w:szCs w:val="24"/>
-          <w:lang w:val="en-US"/>
-        </w:rPr>
-      </w:pPr>
-      <w:r>
-        <w:rPr>
-          <w:rFonts w:asciiTheme="minorHAnsi" w:hAnsiTheme="minorHAnsi" w:cstheme="minorHAnsi"/>
-          <w:b/>
-          <w:sz w:val="24"/>
-          <w:szCs w:val="24"/>
-          <w:lang w:val="en-US"/>
-        </w:rPr>
-        <w:t>So that</w:t>
-      </w:r>
-      <w:r>
-        <w:rPr>
-          <w:rFonts w:asciiTheme="minorHAnsi" w:hAnsiTheme="minorHAnsi" w:cstheme="minorHAnsi"/>
-          <w:sz w:val="24"/>
-          <w:szCs w:val="24"/>
-          <w:lang w:val="en-US"/>
-        </w:rPr>
-        <w:t xml:space="preserve"> I can tell the owner what medicine to give their pets</w:t>
-      </w:r>
-    </w:p>
-    <w:p>
-      <w:pPr>
-        <w:tabs>
-          <w:tab w:val="left" w:pos="1740"/>
-        </w:tabs>
-        <w:rPr>
-          <w:rFonts w:asciiTheme="minorHAnsi" w:hAnsiTheme="minorHAnsi" w:cstheme="minorHAnsi"/>
-          <w:sz w:val="24"/>
-          <w:szCs w:val="24"/>
-          <w:lang w:val="en-US"/>
-        </w:rPr>
-      </w:pPr>
-      <w:r>
-        <w:rPr>
-          <w:rFonts w:asciiTheme="minorHAnsi" w:hAnsiTheme="minorHAnsi" w:cstheme="minorHAnsi"/>
-          <w:b/>
-          <w:sz w:val="24"/>
-          <w:szCs w:val="24"/>
-          <w:lang w:val="en-US"/>
-        </w:rPr>
-        <w:t>I want</w:t>
-      </w:r>
-      <w:r>
-        <w:rPr>
-          <w:rFonts w:asciiTheme="minorHAnsi" w:hAnsiTheme="minorHAnsi" w:cstheme="minorHAnsi"/>
-          <w:sz w:val="24"/>
-          <w:szCs w:val="24"/>
-          <w:lang w:val="en-US"/>
-        </w:rPr>
-        <w:t xml:space="preserve"> to be able to add prescriptions to a diagnosis.</w:t>
-      </w:r>
-    </w:p>
-    <w:p>
-      <w:pPr>
-        <w:pStyle w:val="Textosinformato"/>
-        <w:rPr>
-          <w:rFonts w:asciiTheme="minorHAnsi" w:eastAsia="Calibri" w:hAnsiTheme="minorHAnsi" w:cstheme="minorHAnsi"/>
-          <w:sz w:val="24"/>
-          <w:szCs w:val="24"/>
-          <w:lang w:val="en-US" w:eastAsia="es-ES" w:bidi="es-ES"/>
-        </w:rPr>
-      </w:pPr>
-      <w:r>
-        <w:rPr>
-          <w:rFonts w:asciiTheme="minorHAnsi" w:eastAsia="Calibri" w:hAnsiTheme="minorHAnsi" w:cstheme="minorHAnsi"/>
-          <w:sz w:val="24"/>
-          <w:szCs w:val="24"/>
-          <w:lang w:val="en-US" w:eastAsia="es-ES" w:bidi="es-ES"/>
-        </w:rPr>
-        <w:t>(</w:t>
-      </w:r>
-      <w:r>
-        <w:rPr>
-          <w:rFonts w:asciiTheme="minorHAnsi" w:hAnsiTheme="minorHAnsi" w:cstheme="minorHAnsi"/>
-          <w:sz w:val="24"/>
-          <w:szCs w:val="24"/>
-          <w:lang w:val="en-US"/>
-        </w:rPr>
-        <w:t xml:space="preserve">Involved entities: </w:t>
-      </w:r>
-      <w:r>
-        <w:rPr>
-          <w:rFonts w:asciiTheme="minorHAnsi" w:eastAsia="Calibri" w:hAnsiTheme="minorHAnsi" w:cstheme="minorHAnsi"/>
-          <w:sz w:val="24"/>
-          <w:szCs w:val="24"/>
-          <w:lang w:val="en-US" w:eastAsia="es-ES" w:bidi="es-ES"/>
-        </w:rPr>
-        <w:t>Diagnosis, Prescription</w:t>
-      </w:r>
-      <w:r>
-        <w:rPr>
-          <w:rFonts w:asciiTheme="minorHAnsi" w:eastAsia="Calibri" w:hAnsiTheme="minorHAnsi" w:cstheme="minorHAnsi"/>
-          <w:sz w:val="24"/>
-          <w:szCs w:val="24"/>
-          <w:lang w:val="en-US" w:eastAsia="es-ES" w:bidi="es-ES"/>
-        </w:rPr>
-        <w:t>, Medicine</w:t>
-      </w:r>
-      <w:r>
-        <w:rPr>
-          <w:rFonts w:asciiTheme="minorHAnsi" w:eastAsia="Calibri" w:hAnsiTheme="minorHAnsi" w:cstheme="minorHAnsi"/>
-          <w:sz w:val="24"/>
-          <w:szCs w:val="24"/>
-          <w:lang w:val="en-US" w:eastAsia="es-ES" w:bidi="es-ES"/>
-        </w:rPr>
-        <w:t>)</w:t>
-      </w:r>
-    </w:p>
-    <w:p>
-      <w:pPr>
-        <w:pStyle w:val="Textosinformato"/>
-        <w:rPr>
-          <w:rFonts w:asciiTheme="minorHAnsi" w:eastAsia="Calibri" w:hAnsiTheme="minorHAnsi" w:cstheme="minorHAnsi"/>
-          <w:sz w:val="24"/>
-          <w:szCs w:val="24"/>
-          <w:lang w:val="en-US" w:eastAsia="es-ES" w:bidi="es-ES"/>
-        </w:rPr>
-      </w:pPr>
-    </w:p>
-    <w:p>
-      <w:pPr>
-        <w:pStyle w:val="Textosinformato"/>
-        <w:rPr>
-          <w:rFonts w:asciiTheme="minorHAnsi" w:eastAsia="Calibri" w:hAnsiTheme="minorHAnsi" w:cstheme="minorHAnsi"/>
-          <w:sz w:val="24"/>
-          <w:szCs w:val="24"/>
-          <w:lang w:val="en-US" w:eastAsia="es-ES" w:bidi="es-ES"/>
-        </w:rPr>
-      </w:pPr>
-    </w:p>
-    <w:p>
-      <w:pPr>
-        <w:tabs>
-          <w:tab w:val="left" w:pos="1740"/>
-        </w:tabs>
-        <w:rPr>
-          <w:rFonts w:asciiTheme="minorHAnsi" w:hAnsiTheme="minorHAnsi" w:cstheme="minorHAnsi"/>
-          <w:b/>
-          <w:sz w:val="24"/>
-          <w:szCs w:val="24"/>
-          <w:lang w:val="en-US"/>
-        </w:rPr>
-      </w:pPr>
-      <w:r>
-        <w:rPr>
-          <w:rFonts w:asciiTheme="minorHAnsi" w:hAnsiTheme="minorHAnsi" w:cstheme="minorHAnsi"/>
-          <w:b/>
-          <w:sz w:val="24"/>
-          <w:szCs w:val="24"/>
-          <w:lang w:val="en-US"/>
-        </w:rPr>
-        <w:t>User story #15</w:t>
-      </w:r>
-    </w:p>
-    <w:p>
-      <w:pPr>
-        <w:tabs>
-          <w:tab w:val="left" w:pos="1740"/>
-        </w:tabs>
-        <w:rPr>
-          <w:rFonts w:asciiTheme="minorHAnsi" w:hAnsiTheme="minorHAnsi" w:cstheme="minorHAnsi"/>
-          <w:sz w:val="24"/>
-          <w:szCs w:val="24"/>
-          <w:lang w:val="en-US"/>
-        </w:rPr>
-      </w:pPr>
-      <w:r>
-        <w:rPr>
-          <w:rFonts w:asciiTheme="minorHAnsi" w:hAnsiTheme="minorHAnsi" w:cstheme="minorHAnsi"/>
-          <w:b/>
-          <w:sz w:val="24"/>
-          <w:szCs w:val="24"/>
-          <w:lang w:val="en-US"/>
-        </w:rPr>
-        <w:t>Feature</w:t>
-      </w:r>
-      <w:r>
-        <w:rPr>
-          <w:rFonts w:asciiTheme="minorHAnsi" w:hAnsiTheme="minorHAnsi" w:cstheme="minorHAnsi"/>
-          <w:sz w:val="24"/>
-          <w:szCs w:val="24"/>
-          <w:lang w:val="en-US"/>
-        </w:rPr>
-        <w:t>: Select medicine from database</w:t>
-      </w:r>
-    </w:p>
-    <w:p>
-      <w:pPr>
-        <w:tabs>
-          <w:tab w:val="left" w:pos="1740"/>
-        </w:tabs>
-        <w:rPr>
-          <w:rFonts w:asciiTheme="minorHAnsi" w:hAnsiTheme="minorHAnsi" w:cstheme="minorHAnsi"/>
-          <w:sz w:val="24"/>
-          <w:szCs w:val="24"/>
-          <w:lang w:val="en-US"/>
-        </w:rPr>
-      </w:pPr>
-      <w:r>
-        <w:rPr>
-          <w:rFonts w:asciiTheme="minorHAnsi" w:hAnsiTheme="minorHAnsi" w:cstheme="minorHAnsi"/>
-          <w:b/>
-          <w:sz w:val="24"/>
-          <w:szCs w:val="24"/>
-          <w:lang w:val="en-US"/>
-        </w:rPr>
-        <w:t>As a</w:t>
-      </w:r>
-      <w:r>
-        <w:rPr>
-          <w:rFonts w:asciiTheme="minorHAnsi" w:hAnsiTheme="minorHAnsi" w:cstheme="minorHAnsi"/>
-          <w:sz w:val="24"/>
-          <w:szCs w:val="24"/>
-          <w:lang w:val="en-US"/>
-        </w:rPr>
-        <w:t xml:space="preserve"> vet</w:t>
-      </w:r>
-    </w:p>
-    <w:p>
-      <w:pPr>
-        <w:tabs>
-          <w:tab w:val="left" w:pos="1740"/>
-        </w:tabs>
-        <w:rPr>
-          <w:rFonts w:asciiTheme="minorHAnsi" w:hAnsiTheme="minorHAnsi" w:cstheme="minorHAnsi"/>
-          <w:sz w:val="24"/>
-          <w:szCs w:val="24"/>
-          <w:lang w:val="en-US"/>
-        </w:rPr>
-      </w:pPr>
-      <w:r>
-        <w:rPr>
-          <w:rFonts w:asciiTheme="minorHAnsi" w:hAnsiTheme="minorHAnsi" w:cstheme="minorHAnsi"/>
-          <w:b/>
-          <w:sz w:val="24"/>
-          <w:szCs w:val="24"/>
-          <w:lang w:val="en-US"/>
-        </w:rPr>
-        <w:t>So that</w:t>
-      </w:r>
-      <w:r>
-        <w:rPr>
-          <w:rFonts w:asciiTheme="minorHAnsi" w:hAnsiTheme="minorHAnsi" w:cstheme="minorHAnsi"/>
-          <w:sz w:val="24"/>
-          <w:szCs w:val="24"/>
-          <w:lang w:val="en-US"/>
-        </w:rPr>
-        <w:t xml:space="preserve"> I can make sure I don’t prescribe a medicine that doesn’t exist or is spelled differently</w:t>
-      </w:r>
-    </w:p>
-    <w:p>
-      <w:pPr>
-        <w:tabs>
-          <w:tab w:val="left" w:pos="1740"/>
-        </w:tabs>
-        <w:rPr>
-          <w:rFonts w:asciiTheme="minorHAnsi" w:hAnsiTheme="minorHAnsi" w:cstheme="minorHAnsi"/>
-          <w:sz w:val="24"/>
-          <w:szCs w:val="24"/>
-          <w:lang w:val="en-US"/>
-        </w:rPr>
-      </w:pPr>
-      <w:r>
-        <w:rPr>
-          <w:rFonts w:asciiTheme="minorHAnsi" w:hAnsiTheme="minorHAnsi" w:cstheme="minorHAnsi"/>
-          <w:b/>
-          <w:sz w:val="24"/>
-          <w:szCs w:val="24"/>
-          <w:lang w:val="en-US"/>
-        </w:rPr>
-        <w:t>I want</w:t>
-      </w:r>
-      <w:r>
-        <w:rPr>
-          <w:rFonts w:asciiTheme="minorHAnsi" w:hAnsiTheme="minorHAnsi" w:cstheme="minorHAnsi"/>
-          <w:sz w:val="24"/>
-          <w:szCs w:val="24"/>
-          <w:lang w:val="en-US"/>
-        </w:rPr>
-        <w:t xml:space="preserve"> to select a medicine from a list of medicines stored in the system when registering a prescription</w:t>
-      </w:r>
-    </w:p>
-    <w:p>
-      <w:pPr>
-        <w:pStyle w:val="Textosinformato"/>
-        <w:rPr>
-          <w:rFonts w:asciiTheme="minorHAnsi" w:eastAsia="Calibri" w:hAnsiTheme="minorHAnsi" w:cstheme="minorHAnsi"/>
-          <w:sz w:val="24"/>
-          <w:szCs w:val="24"/>
-          <w:lang w:val="en-US" w:eastAsia="es-ES" w:bidi="es-ES"/>
-        </w:rPr>
-      </w:pPr>
-      <w:r>
-        <w:rPr>
-          <w:rFonts w:asciiTheme="minorHAnsi" w:eastAsia="Calibri" w:hAnsiTheme="minorHAnsi" w:cstheme="minorHAnsi"/>
-          <w:sz w:val="24"/>
-          <w:szCs w:val="24"/>
-          <w:lang w:val="en-US" w:eastAsia="es-ES" w:bidi="es-ES"/>
-        </w:rPr>
-        <w:t>(</w:t>
-      </w:r>
-      <w:r>
-        <w:rPr>
-          <w:rFonts w:asciiTheme="minorHAnsi" w:hAnsiTheme="minorHAnsi" w:cstheme="minorHAnsi"/>
-          <w:sz w:val="24"/>
-          <w:szCs w:val="24"/>
-          <w:lang w:val="en-US"/>
-        </w:rPr>
-        <w:t xml:space="preserve">Involved entities: </w:t>
-      </w:r>
-      <w:r>
-        <w:rPr>
-          <w:rFonts w:asciiTheme="minorHAnsi" w:eastAsia="Calibri" w:hAnsiTheme="minorHAnsi" w:cstheme="minorHAnsi"/>
-          <w:sz w:val="24"/>
-          <w:szCs w:val="24"/>
-          <w:lang w:val="en-US" w:eastAsia="es-ES" w:bidi="es-ES"/>
-        </w:rPr>
-        <w:t>Prescription, Medicine)</w:t>
-      </w:r>
-    </w:p>
-    <w:p>
-      <w:pPr>
-        <w:pStyle w:val="Textosinformato"/>
-        <w:rPr>
-          <w:rFonts w:asciiTheme="minorHAnsi" w:eastAsia="Calibri" w:hAnsiTheme="minorHAnsi" w:cstheme="minorHAnsi"/>
-          <w:sz w:val="24"/>
-          <w:szCs w:val="24"/>
-          <w:lang w:val="en-US" w:eastAsia="es-ES" w:bidi="es-ES"/>
-        </w:rPr>
-      </w:pPr>
-    </w:p>
-    <w:p>
-      <w:pPr>
-        <w:pStyle w:val="Textosinformato"/>
-        <w:rPr>
-          <w:rFonts w:asciiTheme="minorHAnsi" w:eastAsia="Calibri" w:hAnsiTheme="minorHAnsi" w:cstheme="minorHAnsi"/>
-          <w:sz w:val="24"/>
-          <w:szCs w:val="24"/>
-          <w:lang w:val="en-US" w:eastAsia="es-ES" w:bidi="es-ES"/>
-        </w:rPr>
-      </w:pPr>
-    </w:p>
-    <w:p>
-      <w:pPr>
-        <w:pStyle w:val="Textosinformato"/>
-        <w:rPr>
-          <w:rFonts w:asciiTheme="minorHAnsi" w:eastAsia="Calibri" w:hAnsiTheme="minorHAnsi" w:cstheme="minorHAnsi"/>
-          <w:sz w:val="24"/>
-          <w:szCs w:val="24"/>
-          <w:u w:val="single"/>
-          <w:lang w:val="en-US" w:eastAsia="es-ES" w:bidi="es-ES"/>
-        </w:rPr>
-      </w:pPr>
-      <w:r>
-        <w:rPr>
-          <w:rFonts w:asciiTheme="minorHAnsi" w:eastAsia="Calibri" w:hAnsiTheme="minorHAnsi" w:cstheme="minorHAnsi"/>
-          <w:sz w:val="24"/>
-          <w:szCs w:val="24"/>
-          <w:u w:val="single"/>
-          <w:lang w:val="en-US" w:eastAsia="es-ES" w:bidi="es-ES"/>
-        </w:rPr>
-        <w:t>Medicine registration</w:t>
-      </w:r>
-    </w:p>
-    <w:p>
-      <w:pPr>
-        <w:pStyle w:val="Textosinformato"/>
-        <w:rPr>
-          <w:rFonts w:asciiTheme="minorHAnsi" w:eastAsia="Calibri" w:hAnsiTheme="minorHAnsi" w:cstheme="minorHAnsi"/>
-          <w:sz w:val="24"/>
-          <w:szCs w:val="24"/>
-          <w:lang w:val="en-US" w:eastAsia="es-ES" w:bidi="es-ES"/>
-        </w:rPr>
-      </w:pPr>
-      <w:r>
-        <w:rPr>
-          <w:rFonts w:asciiTheme="minorHAnsi" w:eastAsia="Calibri" w:hAnsiTheme="minorHAnsi" w:cstheme="minorHAnsi"/>
-          <w:sz w:val="24"/>
-          <w:szCs w:val="24"/>
-          <w:lang w:val="en-US" w:eastAsia="es-ES" w:bidi="es-ES"/>
-        </w:rPr>
-        <w:t>(Medicine)</w:t>
-      </w:r>
-    </w:p>
-    <w:p>
-      <w:pPr>
-        <w:pStyle w:val="Textosinformato"/>
-        <w:rPr>
-          <w:rFonts w:asciiTheme="minorHAnsi" w:eastAsia="Calibri" w:hAnsiTheme="minorHAnsi" w:cstheme="minorHAnsi"/>
-          <w:sz w:val="24"/>
-          <w:szCs w:val="24"/>
-          <w:u w:val="single"/>
-          <w:lang w:val="en-US" w:eastAsia="es-ES" w:bidi="es-ES"/>
-        </w:rPr>
-      </w:pPr>
-    </w:p>
-    <w:p>
-      <w:pPr>
-        <w:tabs>
-          <w:tab w:val="left" w:pos="1740"/>
-        </w:tabs>
-        <w:rPr>
-          <w:rFonts w:asciiTheme="minorHAnsi" w:hAnsiTheme="minorHAnsi" w:cstheme="minorHAnsi"/>
-          <w:b/>
-          <w:sz w:val="24"/>
-          <w:szCs w:val="24"/>
-          <w:lang w:val="en-US"/>
-        </w:rPr>
-      </w:pPr>
-      <w:r>
-        <w:rPr>
-          <w:rFonts w:asciiTheme="minorHAnsi" w:hAnsiTheme="minorHAnsi" w:cstheme="minorHAnsi"/>
-          <w:b/>
-          <w:sz w:val="24"/>
-          <w:szCs w:val="24"/>
-          <w:lang w:val="en-US"/>
-        </w:rPr>
-        <w:t>User story #16</w:t>
-      </w:r>
-    </w:p>
-    <w:p>
-      <w:pPr>
-        <w:tabs>
-          <w:tab w:val="left" w:pos="1740"/>
-        </w:tabs>
-        <w:rPr>
-          <w:rFonts w:asciiTheme="minorHAnsi" w:hAnsiTheme="minorHAnsi" w:cstheme="minorHAnsi"/>
-          <w:sz w:val="24"/>
-          <w:szCs w:val="24"/>
-          <w:lang w:val="en-US"/>
-        </w:rPr>
-      </w:pPr>
-      <w:r>
-        <w:rPr>
-          <w:rFonts w:asciiTheme="minorHAnsi" w:hAnsiTheme="minorHAnsi" w:cstheme="minorHAnsi"/>
-          <w:b/>
-          <w:sz w:val="24"/>
-          <w:szCs w:val="24"/>
-          <w:lang w:val="en-US"/>
-        </w:rPr>
-        <w:t>Feature</w:t>
-      </w:r>
-      <w:r>
-        <w:rPr>
-          <w:rFonts w:asciiTheme="minorHAnsi" w:hAnsiTheme="minorHAnsi" w:cstheme="minorHAnsi"/>
-          <w:sz w:val="24"/>
-          <w:szCs w:val="24"/>
-          <w:lang w:val="en-US"/>
-        </w:rPr>
-        <w:t xml:space="preserve">: </w:t>
-      </w:r>
-      <w:r>
-        <w:rPr>
-          <w:rFonts w:asciiTheme="minorHAnsi" w:hAnsiTheme="minorHAnsi" w:cstheme="minorHAnsi"/>
-          <w:sz w:val="24"/>
-          <w:szCs w:val="24"/>
-          <w:lang w:val="en-US"/>
-        </w:rPr>
-        <w:t>Add new medicine</w:t>
-      </w:r>
-      <w:r>
-        <w:rPr>
-          <w:rFonts w:asciiTheme="minorHAnsi" w:hAnsiTheme="minorHAnsi" w:cstheme="minorHAnsi"/>
-          <w:sz w:val="24"/>
-          <w:szCs w:val="24"/>
-          <w:lang w:val="en-US"/>
-        </w:rPr>
-        <w:t xml:space="preserve"> the system</w:t>
-      </w:r>
-    </w:p>
-    <w:p>
-      <w:pPr>
-        <w:tabs>
-          <w:tab w:val="left" w:pos="1740"/>
-        </w:tabs>
-        <w:rPr>
-          <w:rFonts w:asciiTheme="minorHAnsi" w:hAnsiTheme="minorHAnsi" w:cstheme="minorHAnsi"/>
-          <w:sz w:val="24"/>
-          <w:szCs w:val="24"/>
-          <w:lang w:val="en-US"/>
-        </w:rPr>
-      </w:pPr>
-      <w:r>
-        <w:rPr>
-          <w:rFonts w:asciiTheme="minorHAnsi" w:hAnsiTheme="minorHAnsi" w:cstheme="minorHAnsi"/>
-          <w:b/>
-          <w:sz w:val="24"/>
-          <w:szCs w:val="24"/>
-          <w:lang w:val="en-US"/>
-        </w:rPr>
-        <w:t>As a</w:t>
-      </w:r>
-      <w:r>
-        <w:rPr>
-          <w:rFonts w:asciiTheme="minorHAnsi" w:hAnsiTheme="minorHAnsi" w:cstheme="minorHAnsi"/>
-          <w:b/>
-          <w:sz w:val="24"/>
-          <w:szCs w:val="24"/>
-          <w:lang w:val="en-US"/>
-        </w:rPr>
-        <w:t>n</w:t>
-      </w:r>
-      <w:r>
-        <w:rPr>
-          <w:rFonts w:asciiTheme="minorHAnsi" w:hAnsiTheme="minorHAnsi" w:cstheme="minorHAnsi"/>
-          <w:sz w:val="24"/>
-          <w:szCs w:val="24"/>
-          <w:lang w:val="en-US"/>
-        </w:rPr>
-        <w:t xml:space="preserve"> </w:t>
-      </w:r>
-      <w:r>
-        <w:rPr>
-          <w:rFonts w:asciiTheme="minorHAnsi" w:hAnsiTheme="minorHAnsi" w:cstheme="minorHAnsi"/>
-          <w:sz w:val="24"/>
-          <w:szCs w:val="24"/>
-          <w:lang w:val="en-US"/>
-        </w:rPr>
-        <w:t>admin</w:t>
-      </w:r>
-      <w:r>
-        <w:rPr>
-          <w:rFonts w:asciiTheme="minorHAnsi" w:hAnsiTheme="minorHAnsi" w:cstheme="minorHAnsi"/>
-          <w:sz w:val="24"/>
-          <w:szCs w:val="24"/>
-          <w:lang w:val="en-US"/>
-        </w:rPr>
-        <w:t>istrator</w:t>
-      </w:r>
-    </w:p>
-    <w:p>
-      <w:pPr>
-        <w:tabs>
-          <w:tab w:val="left" w:pos="1740"/>
-        </w:tabs>
-        <w:rPr>
-          <w:rFonts w:asciiTheme="minorHAnsi" w:hAnsiTheme="minorHAnsi" w:cstheme="minorHAnsi"/>
-          <w:sz w:val="24"/>
-          <w:szCs w:val="24"/>
-          <w:lang w:val="en-US"/>
-        </w:rPr>
-      </w:pPr>
-      <w:r>
-        <w:rPr>
-          <w:rFonts w:asciiTheme="minorHAnsi" w:hAnsiTheme="minorHAnsi" w:cstheme="minorHAnsi"/>
-          <w:b/>
-          <w:sz w:val="24"/>
-          <w:szCs w:val="24"/>
-          <w:lang w:val="en-US"/>
-        </w:rPr>
-        <w:t>So that</w:t>
-      </w:r>
-      <w:r>
-        <w:rPr>
-          <w:rFonts w:asciiTheme="minorHAnsi" w:hAnsiTheme="minorHAnsi" w:cstheme="minorHAnsi"/>
-          <w:sz w:val="24"/>
-          <w:szCs w:val="24"/>
-          <w:lang w:val="en-US"/>
-        </w:rPr>
-        <w:t xml:space="preserve"> vets can prescribe new medici</w:t>
-      </w:r>
-      <w:r>
-        <w:rPr>
-          <w:rFonts w:asciiTheme="minorHAnsi" w:hAnsiTheme="minorHAnsi" w:cstheme="minorHAnsi"/>
-          <w:sz w:val="24"/>
-          <w:szCs w:val="24"/>
-          <w:lang w:val="en-US"/>
-        </w:rPr>
-        <w:t>ne</w:t>
-      </w:r>
-    </w:p>
-    <w:p>
-      <w:pPr>
-        <w:tabs>
-          <w:tab w:val="left" w:pos="1740"/>
-        </w:tabs>
-        <w:rPr>
-          <w:rFonts w:asciiTheme="minorHAnsi" w:hAnsiTheme="minorHAnsi" w:cstheme="minorHAnsi"/>
-          <w:sz w:val="24"/>
-          <w:szCs w:val="24"/>
-          <w:lang w:val="en-US"/>
-        </w:rPr>
-      </w:pPr>
-      <w:r>
-        <w:rPr>
-          <w:rFonts w:asciiTheme="minorHAnsi" w:hAnsiTheme="minorHAnsi" w:cstheme="minorHAnsi"/>
-          <w:b/>
-          <w:sz w:val="24"/>
-          <w:szCs w:val="24"/>
-          <w:lang w:val="en-US"/>
-        </w:rPr>
-        <w:t>I want</w:t>
-      </w:r>
-      <w:r>
-        <w:rPr>
-          <w:rFonts w:asciiTheme="minorHAnsi" w:hAnsiTheme="minorHAnsi" w:cstheme="minorHAnsi"/>
-          <w:sz w:val="24"/>
-          <w:szCs w:val="24"/>
-          <w:lang w:val="en-US"/>
-        </w:rPr>
-        <w:t xml:space="preserve"> add new medicine</w:t>
-      </w:r>
-      <w:r>
-        <w:rPr>
-          <w:rFonts w:asciiTheme="minorHAnsi" w:hAnsiTheme="minorHAnsi" w:cstheme="minorHAnsi"/>
-          <w:sz w:val="24"/>
-          <w:szCs w:val="24"/>
-          <w:lang w:val="en-US"/>
-        </w:rPr>
-        <w:t xml:space="preserve"> to the system</w:t>
-      </w:r>
-    </w:p>
-    <w:p>
-      <w:pPr>
-        <w:pStyle w:val="Textosinformato"/>
-        <w:rPr>
-          <w:rFonts w:asciiTheme="minorHAnsi" w:eastAsia="Calibri" w:hAnsiTheme="minorHAnsi" w:cstheme="minorHAnsi"/>
-          <w:sz w:val="24"/>
-          <w:szCs w:val="24"/>
-          <w:lang w:val="en-US" w:eastAsia="es-ES" w:bidi="es-ES"/>
-        </w:rPr>
-      </w:pPr>
-      <w:r>
-        <w:rPr>
-          <w:rFonts w:asciiTheme="minorHAnsi" w:eastAsia="Calibri" w:hAnsiTheme="minorHAnsi" w:cstheme="minorHAnsi"/>
-          <w:sz w:val="24"/>
-          <w:szCs w:val="24"/>
-          <w:lang w:val="en-US" w:eastAsia="es-ES" w:bidi="es-ES"/>
-        </w:rPr>
-        <w:t>(</w:t>
-      </w:r>
-      <w:r>
-        <w:rPr>
-          <w:rFonts w:asciiTheme="minorHAnsi" w:hAnsiTheme="minorHAnsi" w:cstheme="minorHAnsi"/>
-          <w:sz w:val="24"/>
-          <w:szCs w:val="24"/>
-          <w:lang w:val="en-US"/>
-        </w:rPr>
-        <w:t xml:space="preserve">Involved entities: </w:t>
-      </w:r>
-      <w:r>
-        <w:rPr>
-          <w:rFonts w:asciiTheme="minorHAnsi" w:eastAsia="Calibri" w:hAnsiTheme="minorHAnsi" w:cstheme="minorHAnsi"/>
-          <w:sz w:val="24"/>
-          <w:szCs w:val="24"/>
-          <w:lang w:val="en-US" w:eastAsia="es-ES" w:bidi="es-ES"/>
-        </w:rPr>
-        <w:t>Medicine</w:t>
-      </w:r>
-      <w:r>
-        <w:rPr>
-          <w:rFonts w:asciiTheme="minorHAnsi" w:eastAsia="Calibri" w:hAnsiTheme="minorHAnsi" w:cstheme="minorHAnsi"/>
-          <w:sz w:val="24"/>
-          <w:szCs w:val="24"/>
-          <w:lang w:val="en-US" w:eastAsia="es-ES" w:bidi="es-ES"/>
-        </w:rPr>
-        <w:t>)</w:t>
-      </w:r>
-    </w:p>
-    <w:p>
-      <w:pPr>
-        <w:pStyle w:val="Textosinformato"/>
-        <w:rPr>
-          <w:rFonts w:asciiTheme="minorHAnsi" w:eastAsia="Calibri" w:hAnsiTheme="minorHAnsi" w:cstheme="minorHAnsi"/>
-          <w:sz w:val="24"/>
-          <w:szCs w:val="24"/>
-          <w:lang w:val="en-US" w:eastAsia="es-ES" w:bidi="es-ES"/>
-        </w:rPr>
-      </w:pPr>
-    </w:p>
-    <w:p>
-      <w:pPr>
-        <w:pStyle w:val="Textosinformato"/>
-        <w:rPr>
-          <w:rFonts w:asciiTheme="minorHAnsi" w:eastAsia="Calibri" w:hAnsiTheme="minorHAnsi" w:cstheme="minorHAnsi"/>
-          <w:sz w:val="24"/>
-          <w:szCs w:val="24"/>
-          <w:lang w:val="en-US" w:eastAsia="es-ES" w:bidi="es-ES"/>
-        </w:rPr>
-      </w:pPr>
-    </w:p>
-    <w:p>
-      <w:pPr>
-        <w:tabs>
-          <w:tab w:val="left" w:pos="1740"/>
-        </w:tabs>
-        <w:rPr>
-          <w:rFonts w:asciiTheme="minorHAnsi" w:hAnsiTheme="minorHAnsi" w:cstheme="minorHAnsi"/>
-          <w:b/>
-          <w:sz w:val="24"/>
-          <w:szCs w:val="24"/>
-          <w:lang w:val="en-US"/>
-        </w:rPr>
-      </w:pPr>
-      <w:r>
-        <w:rPr>
-          <w:rFonts w:asciiTheme="minorHAnsi" w:hAnsiTheme="minorHAnsi" w:cstheme="minorHAnsi"/>
-          <w:b/>
-          <w:sz w:val="24"/>
-          <w:szCs w:val="24"/>
-          <w:lang w:val="en-US"/>
-        </w:rPr>
-        <w:t>User story #17</w:t>
-      </w:r>
-    </w:p>
-    <w:p>
-      <w:pPr>
-        <w:tabs>
-          <w:tab w:val="left" w:pos="1740"/>
-        </w:tabs>
-        <w:rPr>
-          <w:rFonts w:asciiTheme="minorHAnsi" w:hAnsiTheme="minorHAnsi" w:cstheme="minorHAnsi"/>
-          <w:sz w:val="24"/>
-          <w:szCs w:val="24"/>
-          <w:lang w:val="en-US"/>
-        </w:rPr>
-      </w:pPr>
-      <w:r>
-        <w:rPr>
-          <w:rFonts w:asciiTheme="minorHAnsi" w:hAnsiTheme="minorHAnsi" w:cstheme="minorHAnsi"/>
-          <w:b/>
-          <w:sz w:val="24"/>
-          <w:szCs w:val="24"/>
-          <w:lang w:val="en-US"/>
-        </w:rPr>
-        <w:t>Feature</w:t>
-      </w:r>
-      <w:r>
-        <w:rPr>
-          <w:rFonts w:asciiTheme="minorHAnsi" w:hAnsiTheme="minorHAnsi" w:cstheme="minorHAnsi"/>
-          <w:sz w:val="24"/>
-          <w:szCs w:val="24"/>
-          <w:lang w:val="en-US"/>
-        </w:rPr>
-        <w:t xml:space="preserve">: Edit </w:t>
-      </w:r>
-      <w:r>
-        <w:rPr>
-          <w:rFonts w:asciiTheme="minorHAnsi" w:hAnsiTheme="minorHAnsi" w:cstheme="minorHAnsi"/>
-          <w:sz w:val="24"/>
-          <w:szCs w:val="24"/>
-          <w:lang w:val="en-US"/>
-        </w:rPr>
-        <w:t xml:space="preserve">or delete </w:t>
-      </w:r>
-      <w:r>
-        <w:rPr>
-          <w:rFonts w:asciiTheme="minorHAnsi" w:hAnsiTheme="minorHAnsi" w:cstheme="minorHAnsi"/>
-          <w:sz w:val="24"/>
-          <w:szCs w:val="24"/>
-          <w:lang w:val="en-US"/>
-        </w:rPr>
-        <w:t>the medicines in the system</w:t>
-      </w:r>
-    </w:p>
-    <w:p>
-      <w:pPr>
-        <w:tabs>
-          <w:tab w:val="left" w:pos="1740"/>
-        </w:tabs>
-        <w:rPr>
-          <w:rFonts w:asciiTheme="minorHAnsi" w:hAnsiTheme="minorHAnsi" w:cstheme="minorHAnsi"/>
-          <w:sz w:val="24"/>
-          <w:szCs w:val="24"/>
-          <w:lang w:val="en-US"/>
-        </w:rPr>
-      </w:pPr>
-      <w:r>
-        <w:rPr>
-          <w:rFonts w:asciiTheme="minorHAnsi" w:hAnsiTheme="minorHAnsi" w:cstheme="minorHAnsi"/>
-          <w:b/>
-          <w:sz w:val="24"/>
-          <w:szCs w:val="24"/>
-          <w:lang w:val="en-US"/>
-        </w:rPr>
-        <w:t>As a</w:t>
-      </w:r>
-      <w:r>
-        <w:rPr>
-          <w:rFonts w:asciiTheme="minorHAnsi" w:hAnsiTheme="minorHAnsi" w:cstheme="minorHAnsi"/>
-          <w:b/>
-          <w:sz w:val="24"/>
-          <w:szCs w:val="24"/>
-          <w:lang w:val="en-US"/>
-        </w:rPr>
-        <w:t>n</w:t>
-      </w:r>
-      <w:r>
-        <w:rPr>
-          <w:rFonts w:asciiTheme="minorHAnsi" w:hAnsiTheme="minorHAnsi" w:cstheme="minorHAnsi"/>
-          <w:sz w:val="24"/>
-          <w:szCs w:val="24"/>
-          <w:lang w:val="en-US"/>
-        </w:rPr>
-        <w:t xml:space="preserve"> </w:t>
-      </w:r>
-      <w:r>
-        <w:rPr>
-          <w:rFonts w:asciiTheme="minorHAnsi" w:hAnsiTheme="minorHAnsi" w:cstheme="minorHAnsi"/>
-          <w:sz w:val="24"/>
-          <w:szCs w:val="24"/>
-          <w:lang w:val="en-US"/>
-        </w:rPr>
-        <w:t>admin</w:t>
-      </w:r>
-      <w:r>
-        <w:rPr>
-          <w:rFonts w:asciiTheme="minorHAnsi" w:hAnsiTheme="minorHAnsi" w:cstheme="minorHAnsi"/>
-          <w:sz w:val="24"/>
-          <w:szCs w:val="24"/>
-          <w:lang w:val="en-US"/>
-        </w:rPr>
-        <w:t>istrator</w:t>
-      </w:r>
-    </w:p>
-    <w:p>
-      <w:pPr>
-        <w:tabs>
-          <w:tab w:val="left" w:pos="1740"/>
-        </w:tabs>
-        <w:rPr>
-          <w:rFonts w:asciiTheme="minorHAnsi" w:hAnsiTheme="minorHAnsi" w:cstheme="minorHAnsi"/>
-          <w:sz w:val="24"/>
-          <w:szCs w:val="24"/>
-          <w:lang w:val="en-US"/>
-        </w:rPr>
-      </w:pPr>
-      <w:r>
-        <w:rPr>
-          <w:rFonts w:asciiTheme="minorHAnsi" w:hAnsiTheme="minorHAnsi" w:cstheme="minorHAnsi"/>
-          <w:b/>
-          <w:sz w:val="24"/>
-          <w:szCs w:val="24"/>
-          <w:lang w:val="en-US"/>
-        </w:rPr>
-        <w:t>So that</w:t>
-      </w:r>
-      <w:r>
-        <w:rPr>
-          <w:rFonts w:asciiTheme="minorHAnsi" w:hAnsiTheme="minorHAnsi" w:cstheme="minorHAnsi"/>
-          <w:sz w:val="24"/>
-          <w:szCs w:val="24"/>
-          <w:lang w:val="en-US"/>
-        </w:rPr>
-        <w:t xml:space="preserve"> </w:t>
-      </w:r>
-      <w:r>
-        <w:rPr>
-          <w:rFonts w:asciiTheme="minorHAnsi" w:hAnsiTheme="minorHAnsi" w:cstheme="minorHAnsi"/>
-          <w:sz w:val="24"/>
-          <w:szCs w:val="24"/>
-          <w:lang w:val="en-US"/>
-        </w:rPr>
-        <w:t>I can correct potential mistakes</w:t>
-      </w:r>
-    </w:p>
-    <w:p>
-      <w:pPr>
-        <w:tabs>
-          <w:tab w:val="left" w:pos="1740"/>
-        </w:tabs>
-        <w:rPr>
-          <w:rFonts w:asciiTheme="minorHAnsi" w:hAnsiTheme="minorHAnsi" w:cstheme="minorHAnsi"/>
-          <w:sz w:val="24"/>
-          <w:szCs w:val="24"/>
-          <w:lang w:val="en-US"/>
-        </w:rPr>
-      </w:pPr>
-      <w:r>
-        <w:rPr>
-          <w:rFonts w:asciiTheme="minorHAnsi" w:hAnsiTheme="minorHAnsi" w:cstheme="minorHAnsi"/>
-          <w:b/>
-          <w:sz w:val="24"/>
-          <w:szCs w:val="24"/>
-          <w:lang w:val="en-US"/>
-        </w:rPr>
-        <w:t>I want</w:t>
-      </w:r>
-      <w:r>
-        <w:rPr>
-          <w:rFonts w:asciiTheme="minorHAnsi" w:hAnsiTheme="minorHAnsi" w:cstheme="minorHAnsi"/>
-          <w:sz w:val="24"/>
-          <w:szCs w:val="24"/>
-          <w:lang w:val="en-US"/>
-        </w:rPr>
-        <w:t xml:space="preserve"> to be able to edit or delete</w:t>
-      </w:r>
-      <w:r>
-        <w:rPr>
-          <w:rFonts w:asciiTheme="minorHAnsi" w:hAnsiTheme="minorHAnsi" w:cstheme="minorHAnsi"/>
-          <w:sz w:val="24"/>
-          <w:szCs w:val="24"/>
-          <w:lang w:val="en-US"/>
-        </w:rPr>
-        <w:t xml:space="preserve"> </w:t>
-      </w:r>
-      <w:r>
-        <w:rPr>
-          <w:rFonts w:asciiTheme="minorHAnsi" w:hAnsiTheme="minorHAnsi" w:cstheme="minorHAnsi"/>
-          <w:sz w:val="24"/>
-          <w:szCs w:val="24"/>
-          <w:lang w:val="en-US"/>
-        </w:rPr>
-        <w:t>medicines</w:t>
-      </w:r>
-      <w:r>
-        <w:rPr>
-          <w:rFonts w:asciiTheme="minorHAnsi" w:hAnsiTheme="minorHAnsi" w:cstheme="minorHAnsi"/>
-          <w:sz w:val="24"/>
-          <w:szCs w:val="24"/>
-          <w:lang w:val="en-US"/>
-        </w:rPr>
-        <w:t xml:space="preserve"> (as long as they haven’t been prescribed yet)</w:t>
-      </w:r>
-    </w:p>
-    <w:p>
-      <w:pPr>
-        <w:pStyle w:val="Textosinformato"/>
-        <w:rPr>
-          <w:rFonts w:asciiTheme="minorHAnsi" w:eastAsia="Calibri" w:hAnsiTheme="minorHAnsi" w:cstheme="minorHAnsi"/>
-          <w:sz w:val="24"/>
-          <w:szCs w:val="24"/>
-          <w:lang w:val="en-US" w:eastAsia="es-ES" w:bidi="es-ES"/>
-        </w:rPr>
-      </w:pPr>
-      <w:r>
-        <w:rPr>
-          <w:rFonts w:asciiTheme="minorHAnsi" w:eastAsia="Calibri" w:hAnsiTheme="minorHAnsi" w:cstheme="minorHAnsi"/>
-          <w:sz w:val="24"/>
-          <w:szCs w:val="24"/>
-          <w:lang w:val="en-US" w:eastAsia="es-ES" w:bidi="es-ES"/>
-        </w:rPr>
-        <w:t>(</w:t>
-      </w:r>
-      <w:r>
-        <w:rPr>
-          <w:rFonts w:asciiTheme="minorHAnsi" w:hAnsiTheme="minorHAnsi" w:cstheme="minorHAnsi"/>
-          <w:sz w:val="24"/>
-          <w:szCs w:val="24"/>
-          <w:lang w:val="en-US"/>
-        </w:rPr>
-        <w:t xml:space="preserve">Involved entities: </w:t>
-      </w:r>
-      <w:r>
-        <w:rPr>
-          <w:rFonts w:asciiTheme="minorHAnsi" w:eastAsia="Calibri" w:hAnsiTheme="minorHAnsi" w:cstheme="minorHAnsi"/>
-          <w:sz w:val="24"/>
-          <w:szCs w:val="24"/>
-          <w:lang w:val="en-US" w:eastAsia="es-ES" w:bidi="es-ES"/>
-        </w:rPr>
-        <w:t>Medicine, Prescription)</w:t>
-      </w:r>
-    </w:p>
-    <w:p>
-      <w:pPr>
-        <w:tabs>
-          <w:tab w:val="left" w:pos="1740"/>
-        </w:tabs>
-        <w:rPr>
-          <w:rFonts w:asciiTheme="minorHAnsi" w:hAnsiTheme="minorHAnsi" w:cstheme="minorHAnsi"/>
-          <w:sz w:val="24"/>
-          <w:szCs w:val="24"/>
-          <w:lang w:val="en-US"/>
-        </w:rPr>
-      </w:pPr>
-    </w:p>
-    <w:p>
-      <w:pPr>
-        <w:tabs>
-          <w:tab w:val="left" w:pos="1740"/>
-        </w:tabs>
-        <w:rPr>
-          <w:rFonts w:asciiTheme="minorHAnsi" w:hAnsiTheme="minorHAnsi" w:cstheme="minorHAnsi"/>
-          <w:sz w:val="24"/>
-          <w:szCs w:val="24"/>
-          <w:lang w:val="en-US"/>
-        </w:rPr>
-      </w:pPr>
-    </w:p>
-    <w:p>
-      <w:pPr>
-        <w:tabs>
-          <w:tab w:val="left" w:pos="1740"/>
-        </w:tabs>
-        <w:rPr>
-          <w:rFonts w:asciiTheme="minorHAnsi" w:hAnsiTheme="minorHAnsi" w:cstheme="minorHAnsi"/>
-          <w:sz w:val="24"/>
-          <w:szCs w:val="24"/>
-          <w:lang w:val="en-US"/>
-        </w:rPr>
-      </w:pPr>
-    </w:p>
-    <w:p>
-      <w:pPr>
-        <w:tabs>
-          <w:tab w:val="left" w:pos="1740"/>
-        </w:tabs>
-        <w:rPr>
-          <w:rFonts w:asciiTheme="minorHAnsi" w:hAnsiTheme="minorHAnsi" w:cstheme="minorHAnsi"/>
-          <w:sz w:val="24"/>
-          <w:szCs w:val="24"/>
-          <w:u w:val="single"/>
-          <w:lang w:val="en-US"/>
-        </w:rPr>
-      </w:pPr>
-      <w:r>
-        <w:rPr>
-          <w:rFonts w:asciiTheme="minorHAnsi" w:hAnsiTheme="minorHAnsi" w:cstheme="minorHAnsi"/>
-          <w:sz w:val="24"/>
-          <w:szCs w:val="24"/>
-          <w:u w:val="single"/>
-          <w:lang w:val="en-US"/>
-        </w:rPr>
-        <w:t>Admin dashboard</w:t>
-      </w:r>
-    </w:p>
-    <w:p>
-      <w:pPr>
-        <w:tabs>
-          <w:tab w:val="left" w:pos="1740"/>
-        </w:tabs>
-        <w:rPr>
-          <w:rFonts w:asciiTheme="minorHAnsi" w:hAnsiTheme="minorHAnsi" w:cstheme="minorHAnsi"/>
-          <w:sz w:val="24"/>
-          <w:szCs w:val="24"/>
-          <w:lang w:val="en-US"/>
-        </w:rPr>
-      </w:pPr>
-      <w:r>
-        <w:rPr>
-          <w:rFonts w:asciiTheme="minorHAnsi" w:hAnsiTheme="minorHAnsi" w:cstheme="minorHAnsi"/>
-          <w:sz w:val="24"/>
-          <w:szCs w:val="24"/>
-          <w:lang w:val="en-US"/>
-        </w:rPr>
-        <w:t>(</w:t>
-      </w:r>
-      <w:r>
-        <w:rPr>
-          <w:rFonts w:asciiTheme="minorHAnsi" w:hAnsiTheme="minorHAnsi" w:cstheme="minorHAnsi"/>
-          <w:sz w:val="24"/>
-          <w:szCs w:val="24"/>
-          <w:lang w:val="en-US"/>
-        </w:rPr>
-        <w:t>Visit, Payment, Diagnosis</w:t>
-      </w:r>
-      <w:r>
-        <w:rPr>
-          <w:rFonts w:asciiTheme="minorHAnsi" w:hAnsiTheme="minorHAnsi" w:cstheme="minorHAnsi"/>
-          <w:sz w:val="24"/>
-          <w:szCs w:val="24"/>
-          <w:lang w:val="en-US"/>
-        </w:rPr>
-        <w:t>)</w:t>
-      </w:r>
-    </w:p>
-    <w:p>
-      <w:pPr>
-        <w:tabs>
-          <w:tab w:val="left" w:pos="1740"/>
-        </w:tabs>
-        <w:rPr>
-          <w:rFonts w:asciiTheme="minorHAnsi" w:hAnsiTheme="minorHAnsi" w:cstheme="minorHAnsi"/>
-          <w:b/>
-          <w:sz w:val="24"/>
-          <w:szCs w:val="24"/>
-          <w:lang w:val="en-US"/>
-        </w:rPr>
-      </w:pPr>
-    </w:p>
-    <w:p>
-      <w:pPr>
-        <w:tabs>
-          <w:tab w:val="left" w:pos="1740"/>
-        </w:tabs>
-        <w:rPr>
-          <w:rFonts w:asciiTheme="minorHAnsi" w:hAnsiTheme="minorHAnsi" w:cstheme="minorHAnsi"/>
-          <w:b/>
-          <w:sz w:val="24"/>
-          <w:szCs w:val="24"/>
-          <w:lang w:val="en-US"/>
-        </w:rPr>
-      </w:pPr>
-      <w:r>
-        <w:rPr>
-          <w:rFonts w:asciiTheme="minorHAnsi" w:hAnsiTheme="minorHAnsi" w:cstheme="minorHAnsi"/>
-          <w:b/>
-          <w:sz w:val="24"/>
-          <w:szCs w:val="24"/>
-          <w:lang w:val="en-US"/>
-        </w:rPr>
-        <w:lastRenderedPageBreak/>
         <w:t>User story #18</w:t>
       </w:r>
     </w:p>
@@ -17210,7 +17215,6 @@
           <w:lang w:val="en-US"/>
         </w:rPr>
       </w:pPr>
-      <w:bookmarkStart w:id="0" w:name="_GoBack"/>
       <w:r>
         <w:rPr>
           <w:rFonts w:asciiTheme="minorHAnsi" w:hAnsiTheme="minorHAnsi" w:cstheme="minorHAnsi"/>
@@ -17221,7 +17225,6 @@
         <w:t>Change logo and add something on the home page.</w:t>
       </w:r>
     </w:p>
-    <w:bookmarkEnd w:id="0"/>
     <w:p>
       <w:pPr>
         <w:pStyle w:val="Prrafodelista"/>
@@ -17283,7 +17286,6 @@
           <w:szCs w:val="28"/>
           <w:lang w:val="en-US"/>
         </w:rPr>
-        <w:lastRenderedPageBreak/>
         <w:t xml:space="preserve">e.- </w:t>
       </w:r>
       <w:r>
@@ -18738,6 +18740,7 @@
           <w:szCs w:val="24"/>
           <w:lang w:val="en-US"/>
         </w:rPr>
+        <w:lastRenderedPageBreak/>
         <w:t>US2-N1</w:t>
       </w:r>
       <w:r>
@@ -18825,7 +18828,6 @@
           <w:szCs w:val="24"/>
           <w:lang w:val="en-US"/>
         </w:rPr>
-        <w:lastRenderedPageBreak/>
         <w:t xml:space="preserve">Log into the platform as owner1 (password: </w:t>
       </w:r>
       <w:r>
@@ -20130,6 +20132,7 @@
           <w:szCs w:val="24"/>
           <w:lang w:val="en-US"/>
         </w:rPr>
+        <w:lastRenderedPageBreak/>
         <w:t>US4-N1</w:t>
       </w:r>
       <w:r>
@@ -20197,7 +20200,6 @@
           <w:szCs w:val="24"/>
           <w:lang w:val="en-US"/>
         </w:rPr>
-        <w:lastRenderedPageBreak/>
         <w:t xml:space="preserve">Log into the platform as owner1 (password: </w:t>
       </w:r>
       <w:r>
@@ -20896,17 +20898,7 @@
           <w:szCs w:val="24"/>
           <w:lang w:val="en-US"/>
         </w:rPr>
-        <w:t xml:space="preserve">No visits </w:t>
-      </w:r>
-      <w:r>
-        <w:rPr>
-          <w:rFonts w:asciiTheme="minorHAnsi" w:hAnsiTheme="minorHAnsi" w:cstheme="minorHAnsi"/>
-          <w:b/>
-          <w:sz w:val="24"/>
-          <w:szCs w:val="24"/>
-          <w:lang w:val="en-US"/>
-        </w:rPr>
-        <w:t>(</w:t>
+        <w:t>No visits (</w:t>
       </w:r>
       <w:r>
         <w:rPr>
@@ -20953,34 +20945,7 @@
           <w:szCs w:val="24"/>
           <w:lang w:val="en-US"/>
         </w:rPr>
-        <w:t>Log into the platform as owner2</w:t>
-      </w:r>
-      <w:r>
-        <w:rPr>
-          <w:rFonts w:asciiTheme="minorHAnsi" w:hAnsiTheme="minorHAnsi" w:cstheme="minorHAnsi"/>
-          <w:sz w:val="24"/>
-          <w:szCs w:val="24"/>
-          <w:lang w:val="en-US"/>
-        </w:rPr>
-        <w:t xml:space="preserve"> (password: </w:t>
-      </w:r>
-      <w:r>
-        <w:rPr>
-          <w:rFonts w:asciiTheme="minorHAnsi" w:hAnsiTheme="minorHAnsi" w:cstheme="minorHAnsi"/>
-          <w:sz w:val="24"/>
-          <w:szCs w:val="24"/>
-          <w:lang w:val="en-US"/>
-        </w:rPr>
-        <w:t>owner2</w:t>
-      </w:r>
-      <w:r>
-        <w:rPr>
-          <w:rFonts w:asciiTheme="minorHAnsi" w:hAnsiTheme="minorHAnsi" w:cstheme="minorHAnsi"/>
-          <w:sz w:val="24"/>
-          <w:szCs w:val="24"/>
-          <w:lang w:val="en-US"/>
-        </w:rPr>
-        <w:t>)</w:t>
+        <w:t>Log into the platform as owner2 (password: owner2)</w:t>
       </w:r>
     </w:p>
     <w:p>
@@ -21721,18 +21686,7 @@
           <w:szCs w:val="24"/>
           <w:lang w:val="en-US"/>
         </w:rPr>
-        <w:lastRenderedPageBreak/>
-        <w:t>US6-P1</w:t>
-      </w:r>
-      <w:r>
-        <w:rPr>
-          <w:rFonts w:asciiTheme="minorHAnsi" w:hAnsiTheme="minorHAnsi" w:cstheme="minorHAnsi"/>
-          <w:b/>
-          <w:sz w:val="24"/>
-          <w:szCs w:val="24"/>
-          <w:lang w:val="en-US"/>
-        </w:rPr>
-        <w:t xml:space="preserve"> No visits</w:t>
+        <w:t>US6-P1 No visits</w:t>
       </w:r>
       <w:r>
         <w:rPr>
@@ -21857,25 +21811,7 @@
           <w:szCs w:val="24"/>
           <w:lang w:val="en-US"/>
         </w:rPr>
-        <w:t xml:space="preserve">A message should be shown telling the </w:t>
-      </w:r>
-      <w:r>
-        <w:rPr>
-          <w:rFonts w:asciiTheme="minorHAnsi" w:hAnsiTheme="minorHAnsi" w:cstheme="minorHAnsi"/>
-          <w:sz w:val="24"/>
-          <w:szCs w:val="24"/>
-          <w:lang w:val="en-US"/>
-        </w:rPr>
-        <w:t>vet</w:t>
-      </w:r>
-      <w:r>
-        <w:rPr>
-          <w:rFonts w:asciiTheme="minorHAnsi" w:hAnsiTheme="minorHAnsi" w:cstheme="minorHAnsi"/>
-          <w:sz w:val="24"/>
-          <w:szCs w:val="24"/>
-          <w:lang w:val="en-US"/>
-        </w:rPr>
-        <w:t xml:space="preserve"> that he has no future visits scheduled.</w:t>
+        <w:t>A message should be shown telling the vet that he has no future visits scheduled.</w:t>
       </w:r>
     </w:p>
     <w:p>
@@ -22938,7 +22874,6 @@
           <w:szCs w:val="24"/>
           <w:lang w:val="en-US"/>
         </w:rPr>
-        <w:lastRenderedPageBreak/>
         <w:t>US15-P1 (Positive scenario)</w:t>
       </w:r>
     </w:p>
@@ -24359,6 +24294,7 @@
           <w:szCs w:val="24"/>
           <w:lang w:val="en-US"/>
         </w:rPr>
+        <w:lastRenderedPageBreak/>
         <w:t>Select the medicine named ‘</w:t>
       </w:r>
       <w:r>
@@ -24404,7 +24340,6 @@
           <w:szCs w:val="24"/>
           <w:lang w:val="en-US"/>
         </w:rPr>
-        <w:lastRenderedPageBreak/>
         <w:t>Attempt to d</w:t>
       </w:r>
       <w:r>
@@ -25501,7 +25436,6 @@
           <w:szCs w:val="24"/>
           <w:lang w:val="en-US"/>
         </w:rPr>
-        <w:lastRenderedPageBreak/>
         <w:t>US21- P1</w:t>
       </w:r>
       <w:r>
@@ -26016,6 +25950,7 @@
         <w:docPartUnique/>
       </w:docPartObj>
     </w:sdtPr>
+    <w:sdtEndPr/>
     <w:sdtContent>
       <w:p>
         <w:pPr>
@@ -26085,6 +26020,7 @@
                                 </w:rPr>
                                 <w:id w:val="392084774"/>
                               </w:sdtPr>
+                              <w:sdtEndPr/>
                               <w:sdtContent>
                                 <w:sdt>
                                   <w:sdtPr>
@@ -26095,6 +26031,7 @@
                                     </w:rPr>
                                     <w:id w:val="-1102874984"/>
                                   </w:sdtPr>
+                                  <w:sdtEndPr/>
                                   <w:sdtContent>
                                     <w:p>
                                       <w:pPr>
@@ -26127,7 +26064,7 @@
                                           <w:sz w:val="48"/>
                                           <w:szCs w:val="48"/>
                                         </w:rPr>
-                                        <w:t>3</w:t>
+                                        <w:t>5</w:t>
                                       </w:r>
                                       <w:r>
                                         <w:rPr>
@@ -30975,7 +30912,7 @@
 </file>
 
 <file path=customXml/itemProps1.xml><?xml version="1.0" encoding="utf-8"?>
-<ds:datastoreItem xmlns:ds="http://schemas.openxmlformats.org/officeDocument/2006/customXml" ds:itemID="{6EE1F7A0-DD30-674F-97CB-276221B3F813}">
+<ds:datastoreItem xmlns:ds="http://schemas.openxmlformats.org/officeDocument/2006/customXml" ds:itemID="{7BF7CA78-6EDB-2D4A-A4C5-EBB6EECA46E5}">
   <ds:schemaRefs>
     <ds:schemaRef ds:uri="http://schemas.openxmlformats.org/officeDocument/2006/bibliography"/>
   </ds:schemaRefs>

</xml_diff>

<commit_message>
Changes to UMl and sprint-1 doc in class
</commit_message>
<xml_diff>
--- a/documentation/Sprint-1/Sprint-1.docx
+++ b/documentation/Sprint-1/Sprint-1.docx
@@ -8432,11 +8432,33 @@
                                       <w:lang w:val="en-US"/>
                                     </w:rPr>
                                   </w:pPr>
+                                  <w:proofErr w:type="spellStart"/>
                                   <w:r>
                                     <w:rPr>
                                       <w:lang w:val="en-US"/>
                                     </w:rPr>
-                                    <w:t>Macarro Klepsch, Miguel</w:t>
+                                    <w:t>Macarro</w:t>
+                                  </w:r>
+                                  <w:proofErr w:type="spellEnd"/>
+                                  <w:r>
+                                    <w:rPr>
+                                      <w:lang w:val="en-US"/>
+                                    </w:rPr>
+                                    <w:t xml:space="preserve"> </w:t>
+                                  </w:r>
+                                  <w:proofErr w:type="spellStart"/>
+                                  <w:r>
+                                    <w:rPr>
+                                      <w:lang w:val="en-US"/>
+                                    </w:rPr>
+                                    <w:t>Klepsch</w:t>
+                                  </w:r>
+                                  <w:proofErr w:type="spellEnd"/>
+                                  <w:r>
+                                    <w:rPr>
+                                      <w:lang w:val="en-US"/>
+                                    </w:rPr>
+                                    <w:t>, Miguel</w:t>
                                   </w:r>
                                 </w:p>
                               </w:tc>
@@ -8456,11 +8478,19 @@
                                       <w:lang w:val="en-US"/>
                                     </w:rPr>
                                   </w:pPr>
+                                  <w:proofErr w:type="spellStart"/>
                                   <w:r>
                                     <w:rPr>
                                       <w:lang w:val="en-US"/>
                                     </w:rPr>
-                                    <w:t>Volante González, José Manuel</w:t>
+                                    <w:t>Volante</w:t>
+                                  </w:r>
+                                  <w:proofErr w:type="spellEnd"/>
+                                  <w:r>
+                                    <w:rPr>
+                                      <w:lang w:val="en-US"/>
+                                    </w:rPr>
+                                    <w:t xml:space="preserve"> González, José Manuel</w:t>
                                   </w:r>
                                 </w:p>
                               </w:tc>
@@ -8570,11 +8600,33 @@
                                 <w:lang w:val="en-US"/>
                               </w:rPr>
                             </w:pPr>
+                            <w:proofErr w:type="spellStart"/>
                             <w:r>
                               <w:rPr>
                                 <w:lang w:val="en-US"/>
                               </w:rPr>
-                              <w:t>Macarro Klepsch, Miguel</w:t>
+                              <w:t>Macarro</w:t>
+                            </w:r>
+                            <w:proofErr w:type="spellEnd"/>
+                            <w:r>
+                              <w:rPr>
+                                <w:lang w:val="en-US"/>
+                              </w:rPr>
+                              <w:t xml:space="preserve"> </w:t>
+                            </w:r>
+                            <w:proofErr w:type="spellStart"/>
+                            <w:r>
+                              <w:rPr>
+                                <w:lang w:val="en-US"/>
+                              </w:rPr>
+                              <w:t>Klepsch</w:t>
+                            </w:r>
+                            <w:proofErr w:type="spellEnd"/>
+                            <w:r>
+                              <w:rPr>
+                                <w:lang w:val="en-US"/>
+                              </w:rPr>
+                              <w:t>, Miguel</w:t>
                             </w:r>
                           </w:p>
                         </w:tc>
@@ -8594,11 +8646,19 @@
                                 <w:lang w:val="en-US"/>
                               </w:rPr>
                             </w:pPr>
+                            <w:proofErr w:type="spellStart"/>
                             <w:r>
                               <w:rPr>
                                 <w:lang w:val="en-US"/>
                               </w:rPr>
-                              <w:t>Volante González, José Manuel</w:t>
+                              <w:t>Volante</w:t>
+                            </w:r>
+                            <w:proofErr w:type="spellEnd"/>
+                            <w:r>
+                              <w:rPr>
+                                <w:lang w:val="en-US"/>
+                              </w:rPr>
+                              <w:t xml:space="preserve"> González, José Manuel</w:t>
                             </w:r>
                           </w:p>
                         </w:tc>
@@ -9824,6 +9884,7 @@
           <w:lang w:val="en-US" w:eastAsia="es-ES" w:bidi="es-ES"/>
         </w:rPr>
       </w:pPr>
+      <w:proofErr w:type="spellStart"/>
       <w:r>
         <w:rPr>
           <w:rFonts w:asciiTheme="minorHAnsi" w:eastAsia="Calibri" w:hAnsiTheme="minorHAnsi" w:cstheme="minorHAnsi"/>
@@ -9831,7 +9892,17 @@
           <w:szCs w:val="24"/>
           <w:lang w:val="en-US" w:eastAsia="es-ES" w:bidi="es-ES"/>
         </w:rPr>
-        <w:t>VisitType (</w:t>
+        <w:t>VisitType</w:t>
+      </w:r>
+      <w:proofErr w:type="spellEnd"/>
+      <w:r>
+        <w:rPr>
+          <w:rFonts w:asciiTheme="minorHAnsi" w:eastAsia="Calibri" w:hAnsiTheme="minorHAnsi" w:cstheme="minorHAnsi"/>
+          <w:sz w:val="24"/>
+          <w:szCs w:val="24"/>
+          <w:lang w:val="en-US" w:eastAsia="es-ES" w:bidi="es-ES"/>
+        </w:rPr>
+        <w:t xml:space="preserve"> (</w:t>
       </w:r>
       <w:r>
         <w:rPr>
@@ -9899,6 +9970,7 @@
           <w:lang w:val="en-US" w:eastAsia="es-ES" w:bidi="es-ES"/>
         </w:rPr>
       </w:pPr>
+      <w:proofErr w:type="spellStart"/>
       <w:r>
         <w:rPr>
           <w:rFonts w:asciiTheme="minorHAnsi" w:eastAsia="Calibri" w:hAnsiTheme="minorHAnsi" w:cstheme="minorHAnsi"/>
@@ -9906,7 +9978,37 @@
           <w:szCs w:val="24"/>
           <w:lang w:val="en-US" w:eastAsia="es-ES" w:bidi="es-ES"/>
         </w:rPr>
-        <w:t>Paymnet (one  to one, optional</w:t>
+        <w:t>Paymnet</w:t>
+      </w:r>
+      <w:proofErr w:type="spellEnd"/>
+      <w:r>
+        <w:rPr>
+          <w:rFonts w:asciiTheme="minorHAnsi" w:eastAsia="Calibri" w:hAnsiTheme="minorHAnsi" w:cstheme="minorHAnsi"/>
+          <w:sz w:val="24"/>
+          <w:szCs w:val="24"/>
+          <w:lang w:val="en-US" w:eastAsia="es-ES" w:bidi="es-ES"/>
+        </w:rPr>
+        <w:t xml:space="preserve"> (</w:t>
+      </w:r>
+      <w:proofErr w:type="gramStart"/>
+      <w:r>
+        <w:rPr>
+          <w:rFonts w:asciiTheme="minorHAnsi" w:eastAsia="Calibri" w:hAnsiTheme="minorHAnsi" w:cstheme="minorHAnsi"/>
+          <w:sz w:val="24"/>
+          <w:szCs w:val="24"/>
+          <w:lang w:val="en-US" w:eastAsia="es-ES" w:bidi="es-ES"/>
+        </w:rPr>
+        <w:t>one  to</w:t>
+      </w:r>
+      <w:proofErr w:type="gramEnd"/>
+      <w:r>
+        <w:rPr>
+          <w:rFonts w:asciiTheme="minorHAnsi" w:eastAsia="Calibri" w:hAnsiTheme="minorHAnsi" w:cstheme="minorHAnsi"/>
+          <w:sz w:val="24"/>
+          <w:szCs w:val="24"/>
+          <w:lang w:val="en-US" w:eastAsia="es-ES" w:bidi="es-ES"/>
+        </w:rPr>
+        <w:t xml:space="preserve"> one, optional</w:t>
       </w:r>
     </w:p>
     <w:p>
@@ -10012,6 +10114,7 @@
           <w:lang w:val="en-US" w:eastAsia="es-ES" w:bidi="es-ES"/>
         </w:rPr>
       </w:pPr>
+      <w:proofErr w:type="spellStart"/>
       <w:r>
         <w:rPr>
           <w:rFonts w:asciiTheme="minorHAnsi" w:eastAsia="Calibri" w:hAnsiTheme="minorHAnsi" w:cstheme="minorHAnsi"/>
@@ -10022,6 +10125,7 @@
         </w:rPr>
         <w:t>VisitType</w:t>
       </w:r>
+      <w:proofErr w:type="spellEnd"/>
       <w:r>
         <w:rPr>
           <w:rFonts w:asciiTheme="minorHAnsi" w:eastAsia="Calibri" w:hAnsiTheme="minorHAnsi" w:cstheme="minorHAnsi"/>
@@ -10491,6 +10595,7 @@
         </w:rPr>
         <w:t xml:space="preserve">Relationships: </w:t>
       </w:r>
+      <w:proofErr w:type="spellStart"/>
       <w:r>
         <w:rPr>
           <w:rFonts w:asciiTheme="minorHAnsi" w:eastAsia="Calibri" w:hAnsiTheme="minorHAnsi" w:cstheme="minorHAnsi"/>
@@ -10498,8 +10603,9 @@
           <w:szCs w:val="24"/>
           <w:lang w:val="en-US" w:eastAsia="es-ES" w:bidi="es-ES"/>
         </w:rPr>
-        <w:t>CreditCard (one to one, optional)</w:t>
-      </w:r>
+        <w:t>CreditCard</w:t>
+      </w:r>
+      <w:proofErr w:type="spellEnd"/>
       <w:r>
         <w:rPr>
           <w:rFonts w:asciiTheme="minorHAnsi" w:eastAsia="Calibri" w:hAnsiTheme="minorHAnsi" w:cstheme="minorHAnsi"/>
@@ -10507,6 +10613,15 @@
           <w:szCs w:val="24"/>
           <w:lang w:val="en-US" w:eastAsia="es-ES" w:bidi="es-ES"/>
         </w:rPr>
+        <w:t xml:space="preserve"> (one to one, optional)</w:t>
+      </w:r>
+      <w:r>
+        <w:rPr>
+          <w:rFonts w:asciiTheme="minorHAnsi" w:eastAsia="Calibri" w:hAnsiTheme="minorHAnsi" w:cstheme="minorHAnsi"/>
+          <w:sz w:val="24"/>
+          <w:szCs w:val="24"/>
+          <w:lang w:val="en-US" w:eastAsia="es-ES" w:bidi="es-ES"/>
+        </w:rPr>
         <w:t>, Secretary (many to one)</w:t>
       </w:r>
     </w:p>
@@ -10531,6 +10646,7 @@
           <w:lang w:val="en-US" w:eastAsia="es-ES" w:bidi="es-ES"/>
         </w:rPr>
       </w:pPr>
+      <w:proofErr w:type="spellStart"/>
       <w:r>
         <w:rPr>
           <w:rFonts w:asciiTheme="minorHAnsi" w:eastAsia="Calibri" w:hAnsiTheme="minorHAnsi" w:cstheme="minorHAnsi"/>
@@ -10551,6 +10667,7 @@
         </w:rPr>
         <w:t>ard</w:t>
       </w:r>
+      <w:proofErr w:type="spellEnd"/>
       <w:r>
         <w:rPr>
           <w:rFonts w:asciiTheme="minorHAnsi" w:eastAsia="Calibri" w:hAnsiTheme="minorHAnsi" w:cstheme="minorHAnsi"/>
@@ -10596,6 +10713,7 @@
         </w:rPr>
         <w:t xml:space="preserve">, Number, </w:t>
       </w:r>
+      <w:proofErr w:type="spellStart"/>
       <w:r>
         <w:rPr>
           <w:rFonts w:asciiTheme="minorHAnsi" w:eastAsia="Calibri" w:hAnsiTheme="minorHAnsi" w:cstheme="minorHAnsi"/>
@@ -10603,8 +10721,9 @@
           <w:szCs w:val="24"/>
           <w:lang w:val="en-US" w:eastAsia="es-ES" w:bidi="es-ES"/>
         </w:rPr>
-        <w:t>ExpMonth, ExpYear</w:t>
-      </w:r>
+        <w:t>ExpMonth</w:t>
+      </w:r>
+      <w:proofErr w:type="spellEnd"/>
       <w:r>
         <w:rPr>
           <w:rFonts w:asciiTheme="minorHAnsi" w:eastAsia="Calibri" w:hAnsiTheme="minorHAnsi" w:cstheme="minorHAnsi"/>
@@ -10614,6 +10733,7 @@
         </w:rPr>
         <w:t xml:space="preserve">, </w:t>
       </w:r>
+      <w:proofErr w:type="spellStart"/>
       <w:r>
         <w:rPr>
           <w:rFonts w:asciiTheme="minorHAnsi" w:eastAsia="Calibri" w:hAnsiTheme="minorHAnsi" w:cstheme="minorHAnsi"/>
@@ -10621,8 +10741,29 @@
           <w:szCs w:val="24"/>
           <w:lang w:val="en-US" w:eastAsia="es-ES" w:bidi="es-ES"/>
         </w:rPr>
+        <w:t>ExpYear</w:t>
+      </w:r>
+      <w:proofErr w:type="spellEnd"/>
+      <w:r>
+        <w:rPr>
+          <w:rFonts w:asciiTheme="minorHAnsi" w:eastAsia="Calibri" w:hAnsiTheme="minorHAnsi" w:cstheme="minorHAnsi"/>
+          <w:sz w:val="24"/>
+          <w:szCs w:val="24"/>
+          <w:lang w:val="en-US" w:eastAsia="es-ES" w:bidi="es-ES"/>
+        </w:rPr>
+        <w:t xml:space="preserve">, </w:t>
+      </w:r>
+      <w:proofErr w:type="spellStart"/>
+      <w:r>
+        <w:rPr>
+          <w:rFonts w:asciiTheme="minorHAnsi" w:eastAsia="Calibri" w:hAnsiTheme="minorHAnsi" w:cstheme="minorHAnsi"/>
+          <w:sz w:val="24"/>
+          <w:szCs w:val="24"/>
+          <w:lang w:val="en-US" w:eastAsia="es-ES" w:bidi="es-ES"/>
+        </w:rPr>
         <w:t>SecurityCode</w:t>
       </w:r>
+      <w:proofErr w:type="spellEnd"/>
       <w:r>
         <w:rPr>
           <w:rFonts w:asciiTheme="minorHAnsi" w:eastAsia="Calibri" w:hAnsiTheme="minorHAnsi" w:cstheme="minorHAnsi"/>
@@ -10766,26 +10907,6 @@
           <w:lang w:val="en-US" w:eastAsia="es-ES" w:bidi="es-ES"/>
         </w:rPr>
         <w:t>.</w:t>
-      </w:r>
-    </w:p>
-    <w:p>
-      <w:pPr>
-        <w:pStyle w:val="Textosinformato"/>
-        <w:rPr>
-          <w:rFonts w:asciiTheme="minorHAnsi" w:eastAsia="Calibri" w:hAnsiTheme="minorHAnsi" w:cstheme="minorHAnsi"/>
-          <w:sz w:val="24"/>
-          <w:szCs w:val="24"/>
-          <w:lang w:val="en-US" w:eastAsia="es-ES" w:bidi="es-ES"/>
-        </w:rPr>
-      </w:pPr>
-      <w:r>
-        <w:rPr>
-          <w:rFonts w:asciiTheme="minorHAnsi" w:eastAsia="Calibri" w:hAnsiTheme="minorHAnsi" w:cstheme="minorHAnsi"/>
-          <w:sz w:val="24"/>
-          <w:szCs w:val="24"/>
-          <w:lang w:val="en-US" w:eastAsia="es-ES" w:bidi="es-ES"/>
-        </w:rPr>
-        <w:t>Relationships: User (one to one)</w:t>
       </w:r>
     </w:p>
     <w:p>
@@ -10903,10 +11024,10 @@
           <w:lang w:val="es-ES_tradnl" w:eastAsia="es-ES_tradnl" w:bidi="ar-SA"/>
         </w:rPr>
         <w:drawing>
-          <wp:inline distT="0" distB="0" distL="0" distR="0" wp14:anchorId="72B26798" wp14:editId="2BF281EF">
-            <wp:extent cx="5390515" cy="4869815"/>
+          <wp:inline distT="0" distB="0" distL="0" distR="0" wp14:anchorId="72B26798" wp14:editId="02517774">
+            <wp:extent cx="5384891" cy="4869815"/>
             <wp:effectExtent l="0" t="0" r="0" b="0"/>
-            <wp:docPr id="5" name="Imagen 5" descr="model-extended.pdf"/>
+            <wp:docPr id="5" name="Imagen 5"/>
             <wp:cNvGraphicFramePr>
               <a:graphicFrameLocks xmlns:a="http://schemas.openxmlformats.org/drawingml/2006/main" noChangeAspect="1"/>
             </wp:cNvGraphicFramePr>
@@ -10920,14 +11041,13 @@
                     </pic:cNvPicPr>
                   </pic:nvPicPr>
                   <pic:blipFill>
-                    <a:blip r:embed="rId18" cstate="print">
+                    <a:blip r:embed="rId18">
                       <a:extLst>
                         <a:ext uri="{28A0092B-C50C-407E-A947-70E740481C1C}">
                           <a14:useLocalDpi xmlns:a14="http://schemas.microsoft.com/office/drawing/2010/main" val="0"/>
                         </a:ext>
                       </a:extLst>
                     </a:blip>
-                    <a:srcRect/>
                     <a:stretch>
                       <a:fillRect/>
                     </a:stretch>
@@ -10935,7 +11055,7 @@
                   <pic:spPr bwMode="auto">
                     <a:xfrm>
                       <a:off x="0" y="0"/>
-                      <a:ext cx="5390515" cy="4869815"/>
+                      <a:ext cx="5384891" cy="4869815"/>
                     </a:xfrm>
                     <a:prstGeom prst="rect">
                       <a:avLst/>
@@ -11101,7 +11221,27 @@
           <w:szCs w:val="24"/>
           <w:lang w:val="en-US" w:eastAsia="es-ES" w:bidi="es-ES"/>
         </w:rPr>
-        <w:t>(Visit, VisitType, Vet, Pet, Owner)</w:t>
+        <w:t xml:space="preserve">(Visit, </w:t>
+      </w:r>
+      <w:proofErr w:type="spellStart"/>
+      <w:r>
+        <w:rPr>
+          <w:rFonts w:asciiTheme="minorHAnsi" w:eastAsia="Calibri" w:hAnsiTheme="minorHAnsi" w:cstheme="minorHAnsi"/>
+          <w:sz w:val="24"/>
+          <w:szCs w:val="24"/>
+          <w:lang w:val="en-US" w:eastAsia="es-ES" w:bidi="es-ES"/>
+        </w:rPr>
+        <w:t>VisitType</w:t>
+      </w:r>
+      <w:proofErr w:type="spellEnd"/>
+      <w:r>
+        <w:rPr>
+          <w:rFonts w:asciiTheme="minorHAnsi" w:eastAsia="Calibri" w:hAnsiTheme="minorHAnsi" w:cstheme="minorHAnsi"/>
+          <w:sz w:val="24"/>
+          <w:szCs w:val="24"/>
+          <w:lang w:val="en-US" w:eastAsia="es-ES" w:bidi="es-ES"/>
+        </w:rPr>
+        <w:t>, Vet, Pet, Owner)</w:t>
       </w:r>
     </w:p>
     <w:p>
@@ -12044,7 +12184,27 @@
           <w:szCs w:val="24"/>
           <w:lang w:val="en-US" w:eastAsia="es-ES" w:bidi="es-ES"/>
         </w:rPr>
-        <w:t>Visit, Owner, VisitType)</w:t>
+        <w:t xml:space="preserve">Visit, Owner, </w:t>
+      </w:r>
+      <w:proofErr w:type="spellStart"/>
+      <w:r>
+        <w:rPr>
+          <w:rFonts w:asciiTheme="minorHAnsi" w:eastAsia="Calibri" w:hAnsiTheme="minorHAnsi" w:cstheme="minorHAnsi"/>
+          <w:sz w:val="24"/>
+          <w:szCs w:val="24"/>
+          <w:lang w:val="en-US" w:eastAsia="es-ES" w:bidi="es-ES"/>
+        </w:rPr>
+        <w:t>VisitType</w:t>
+      </w:r>
+      <w:proofErr w:type="spellEnd"/>
+      <w:r>
+        <w:rPr>
+          <w:rFonts w:asciiTheme="minorHAnsi" w:eastAsia="Calibri" w:hAnsiTheme="minorHAnsi" w:cstheme="minorHAnsi"/>
+          <w:sz w:val="24"/>
+          <w:szCs w:val="24"/>
+          <w:lang w:val="en-US" w:eastAsia="es-ES" w:bidi="es-ES"/>
+        </w:rPr>
+        <w:t>)</w:t>
       </w:r>
     </w:p>
     <w:p>
@@ -12092,19 +12252,6 @@
         </w:rPr>
         <w:t>User story #5</w:t>
       </w:r>
-    </w:p>
-    <w:p>
-      <w:pPr>
-        <w:tabs>
-          <w:tab w:val="left" w:pos="1740"/>
-        </w:tabs>
-        <w:rPr>
-          <w:rFonts w:asciiTheme="minorHAnsi" w:hAnsiTheme="minorHAnsi" w:cstheme="minorHAnsi"/>
-          <w:sz w:val="24"/>
-          <w:szCs w:val="24"/>
-          <w:lang w:val="en-US"/>
-        </w:rPr>
-      </w:pPr>
       <w:r>
         <w:rPr>
           <w:rFonts w:asciiTheme="minorHAnsi" w:hAnsiTheme="minorHAnsi" w:cstheme="minorHAnsi"/>
@@ -12113,6 +12260,29 @@
           <w:szCs w:val="24"/>
           <w:lang w:val="en-US"/>
         </w:rPr>
+        <w:t>-A</w:t>
+      </w:r>
+    </w:p>
+    <w:p>
+      <w:pPr>
+        <w:tabs>
+          <w:tab w:val="left" w:pos="1740"/>
+        </w:tabs>
+        <w:rPr>
+          <w:rFonts w:asciiTheme="minorHAnsi" w:hAnsiTheme="minorHAnsi" w:cstheme="minorHAnsi"/>
+          <w:sz w:val="24"/>
+          <w:szCs w:val="24"/>
+          <w:lang w:val="en-US"/>
+        </w:rPr>
+      </w:pPr>
+      <w:r>
+        <w:rPr>
+          <w:rFonts w:asciiTheme="minorHAnsi" w:hAnsiTheme="minorHAnsi" w:cstheme="minorHAnsi"/>
+          <w:b/>
+          <w:sz w:val="24"/>
+          <w:szCs w:val="24"/>
+          <w:lang w:val="en-US"/>
+        </w:rPr>
         <w:t>Feature</w:t>
       </w:r>
       <w:r>
@@ -12330,6 +12500,263 @@
         </w:rPr>
         <w:t>)</w:t>
       </w:r>
+    </w:p>
+    <w:p>
+      <w:pPr>
+        <w:pStyle w:val="Textosinformato"/>
+        <w:rPr>
+          <w:rFonts w:asciiTheme="minorHAnsi" w:eastAsia="Calibri" w:hAnsiTheme="minorHAnsi" w:cstheme="minorHAnsi"/>
+          <w:sz w:val="24"/>
+          <w:szCs w:val="24"/>
+          <w:lang w:val="en-US" w:eastAsia="es-ES" w:bidi="es-ES"/>
+        </w:rPr>
+      </w:pPr>
+    </w:p>
+    <w:p>
+      <w:pPr>
+        <w:tabs>
+          <w:tab w:val="left" w:pos="1740"/>
+        </w:tabs>
+        <w:rPr>
+          <w:rFonts w:asciiTheme="minorHAnsi" w:hAnsiTheme="minorHAnsi" w:cstheme="minorHAnsi"/>
+          <w:b/>
+          <w:sz w:val="24"/>
+          <w:szCs w:val="24"/>
+          <w:lang w:val="en-US"/>
+        </w:rPr>
+      </w:pPr>
+      <w:r>
+        <w:rPr>
+          <w:rFonts w:asciiTheme="minorHAnsi" w:hAnsiTheme="minorHAnsi" w:cstheme="minorHAnsi"/>
+          <w:b/>
+          <w:sz w:val="24"/>
+          <w:szCs w:val="24"/>
+          <w:lang w:val="en-US"/>
+        </w:rPr>
+        <w:t>User story #5-B</w:t>
+      </w:r>
+    </w:p>
+    <w:p>
+      <w:pPr>
+        <w:tabs>
+          <w:tab w:val="left" w:pos="1740"/>
+        </w:tabs>
+        <w:rPr>
+          <w:rFonts w:asciiTheme="minorHAnsi" w:hAnsiTheme="minorHAnsi" w:cstheme="minorHAnsi"/>
+          <w:sz w:val="24"/>
+          <w:szCs w:val="24"/>
+          <w:lang w:val="en-US"/>
+        </w:rPr>
+      </w:pPr>
+      <w:r>
+        <w:rPr>
+          <w:rFonts w:asciiTheme="minorHAnsi" w:hAnsiTheme="minorHAnsi" w:cstheme="minorHAnsi"/>
+          <w:b/>
+          <w:sz w:val="24"/>
+          <w:szCs w:val="24"/>
+          <w:lang w:val="en-US"/>
+        </w:rPr>
+        <w:t>Feature</w:t>
+      </w:r>
+      <w:r>
+        <w:rPr>
+          <w:rFonts w:asciiTheme="minorHAnsi" w:hAnsiTheme="minorHAnsi" w:cstheme="minorHAnsi"/>
+          <w:sz w:val="24"/>
+          <w:szCs w:val="24"/>
+          <w:lang w:val="en-US"/>
+        </w:rPr>
+        <w:t xml:space="preserve">: </w:t>
+      </w:r>
+      <w:r>
+        <w:rPr>
+          <w:rFonts w:asciiTheme="minorHAnsi" w:hAnsiTheme="minorHAnsi" w:cstheme="minorHAnsi"/>
+          <w:sz w:val="24"/>
+          <w:szCs w:val="24"/>
+          <w:lang w:val="en-US"/>
+        </w:rPr>
+        <w:t>Past visits view (pet owner)</w:t>
+      </w:r>
+    </w:p>
+    <w:p>
+      <w:pPr>
+        <w:tabs>
+          <w:tab w:val="left" w:pos="1740"/>
+        </w:tabs>
+        <w:rPr>
+          <w:rFonts w:asciiTheme="minorHAnsi" w:hAnsiTheme="minorHAnsi" w:cstheme="minorHAnsi"/>
+          <w:sz w:val="24"/>
+          <w:szCs w:val="24"/>
+          <w:lang w:val="en-US"/>
+        </w:rPr>
+      </w:pPr>
+      <w:r>
+        <w:rPr>
+          <w:rFonts w:asciiTheme="minorHAnsi" w:hAnsiTheme="minorHAnsi" w:cstheme="minorHAnsi"/>
+          <w:b/>
+          <w:sz w:val="24"/>
+          <w:szCs w:val="24"/>
+          <w:lang w:val="en-US"/>
+        </w:rPr>
+        <w:t>As a</w:t>
+      </w:r>
+      <w:r>
+        <w:rPr>
+          <w:rFonts w:asciiTheme="minorHAnsi" w:hAnsiTheme="minorHAnsi" w:cstheme="minorHAnsi"/>
+          <w:sz w:val="24"/>
+          <w:szCs w:val="24"/>
+          <w:lang w:val="en-US"/>
+        </w:rPr>
+        <w:t xml:space="preserve"> </w:t>
+      </w:r>
+      <w:r>
+        <w:rPr>
+          <w:rFonts w:asciiTheme="minorHAnsi" w:hAnsiTheme="minorHAnsi" w:cstheme="minorHAnsi"/>
+          <w:sz w:val="24"/>
+          <w:szCs w:val="24"/>
+          <w:lang w:val="en-US"/>
+        </w:rPr>
+        <w:t>pet owner</w:t>
+      </w:r>
+    </w:p>
+    <w:p>
+      <w:pPr>
+        <w:tabs>
+          <w:tab w:val="left" w:pos="1740"/>
+        </w:tabs>
+        <w:rPr>
+          <w:rFonts w:asciiTheme="minorHAnsi" w:hAnsiTheme="minorHAnsi" w:cstheme="minorHAnsi"/>
+          <w:sz w:val="24"/>
+          <w:szCs w:val="24"/>
+          <w:lang w:val="en-US"/>
+        </w:rPr>
+      </w:pPr>
+      <w:r>
+        <w:rPr>
+          <w:rFonts w:asciiTheme="minorHAnsi" w:hAnsiTheme="minorHAnsi" w:cstheme="minorHAnsi"/>
+          <w:b/>
+          <w:sz w:val="24"/>
+          <w:szCs w:val="24"/>
+          <w:lang w:val="en-US"/>
+        </w:rPr>
+        <w:t>So that</w:t>
+      </w:r>
+      <w:r>
+        <w:rPr>
+          <w:rFonts w:asciiTheme="minorHAnsi" w:hAnsiTheme="minorHAnsi" w:cstheme="minorHAnsi"/>
+          <w:sz w:val="24"/>
+          <w:szCs w:val="24"/>
+          <w:lang w:val="en-US"/>
+        </w:rPr>
+        <w:t xml:space="preserve"> </w:t>
+      </w:r>
+      <w:r>
+        <w:rPr>
+          <w:rFonts w:asciiTheme="minorHAnsi" w:hAnsiTheme="minorHAnsi" w:cstheme="minorHAnsi"/>
+          <w:sz w:val="24"/>
+          <w:szCs w:val="24"/>
+          <w:lang w:val="en-US"/>
+        </w:rPr>
+        <w:t>I can see the visits I made with my pets and the diagnosis for each one</w:t>
+      </w:r>
+    </w:p>
+    <w:p>
+      <w:pPr>
+        <w:tabs>
+          <w:tab w:val="left" w:pos="1740"/>
+        </w:tabs>
+        <w:rPr>
+          <w:rFonts w:asciiTheme="minorHAnsi" w:hAnsiTheme="minorHAnsi" w:cstheme="minorHAnsi"/>
+          <w:sz w:val="24"/>
+          <w:szCs w:val="24"/>
+          <w:lang w:val="en-US"/>
+        </w:rPr>
+      </w:pPr>
+      <w:r>
+        <w:rPr>
+          <w:rFonts w:asciiTheme="minorHAnsi" w:hAnsiTheme="minorHAnsi" w:cstheme="minorHAnsi"/>
+          <w:b/>
+          <w:sz w:val="24"/>
+          <w:szCs w:val="24"/>
+          <w:lang w:val="en-US"/>
+        </w:rPr>
+        <w:t>I want</w:t>
+      </w:r>
+      <w:r>
+        <w:rPr>
+          <w:rFonts w:asciiTheme="minorHAnsi" w:hAnsiTheme="minorHAnsi" w:cstheme="minorHAnsi"/>
+          <w:sz w:val="24"/>
+          <w:szCs w:val="24"/>
+          <w:lang w:val="en-US"/>
+        </w:rPr>
+        <w:t xml:space="preserve"> </w:t>
+      </w:r>
+      <w:r>
+        <w:rPr>
+          <w:rFonts w:asciiTheme="minorHAnsi" w:hAnsiTheme="minorHAnsi" w:cstheme="minorHAnsi"/>
+          <w:sz w:val="24"/>
+          <w:szCs w:val="24"/>
+          <w:lang w:val="en-US"/>
+        </w:rPr>
+        <w:t>a view that shows the visits I have had in the past and the diagnosis for each one</w:t>
+      </w:r>
+    </w:p>
+    <w:p>
+      <w:pPr>
+        <w:pStyle w:val="Textosinformato"/>
+        <w:rPr>
+          <w:rFonts w:asciiTheme="minorHAnsi" w:eastAsia="Calibri" w:hAnsiTheme="minorHAnsi" w:cstheme="minorHAnsi"/>
+          <w:sz w:val="24"/>
+          <w:szCs w:val="24"/>
+          <w:lang w:val="en-US" w:eastAsia="es-ES" w:bidi="es-ES"/>
+        </w:rPr>
+      </w:pPr>
+      <w:r>
+        <w:rPr>
+          <w:rFonts w:asciiTheme="minorHAnsi" w:eastAsia="Calibri" w:hAnsiTheme="minorHAnsi" w:cstheme="minorHAnsi"/>
+          <w:sz w:val="24"/>
+          <w:szCs w:val="24"/>
+          <w:lang w:val="en-US" w:eastAsia="es-ES" w:bidi="es-ES"/>
+        </w:rPr>
+        <w:t>(</w:t>
+      </w:r>
+      <w:r>
+        <w:rPr>
+          <w:rFonts w:asciiTheme="minorHAnsi" w:hAnsiTheme="minorHAnsi" w:cstheme="minorHAnsi"/>
+          <w:sz w:val="24"/>
+          <w:szCs w:val="24"/>
+          <w:lang w:val="en-US"/>
+        </w:rPr>
+        <w:t xml:space="preserve">Involved entities: </w:t>
+      </w:r>
+      <w:r>
+        <w:rPr>
+          <w:rFonts w:asciiTheme="minorHAnsi" w:eastAsia="Calibri" w:hAnsiTheme="minorHAnsi" w:cstheme="minorHAnsi"/>
+          <w:sz w:val="24"/>
+          <w:szCs w:val="24"/>
+          <w:lang w:val="en-US" w:eastAsia="es-ES" w:bidi="es-ES"/>
+        </w:rPr>
+        <w:t>Visit, Pet, Diagnosis, Prescription, Medicine, Owner</w:t>
+      </w:r>
+      <w:r>
+        <w:rPr>
+          <w:rFonts w:asciiTheme="minorHAnsi" w:eastAsia="Calibri" w:hAnsiTheme="minorHAnsi" w:cstheme="minorHAnsi"/>
+          <w:sz w:val="24"/>
+          <w:szCs w:val="24"/>
+          <w:lang w:val="en-US" w:eastAsia="es-ES" w:bidi="es-ES"/>
+        </w:rPr>
+        <w:t>)</w:t>
+      </w:r>
+    </w:p>
+    <w:p>
+      <w:pPr>
+        <w:pStyle w:val="Textosinformato"/>
+        <w:rPr>
+          <w:rFonts w:asciiTheme="minorHAnsi" w:eastAsia="Calibri" w:hAnsiTheme="minorHAnsi" w:cstheme="minorHAnsi"/>
+          <w:sz w:val="24"/>
+          <w:szCs w:val="24"/>
+          <w:lang w:val="en-US" w:eastAsia="es-ES" w:bidi="es-ES"/>
+        </w:rPr>
+      </w:pPr>
     </w:p>
     <w:p>
       <w:pPr>
@@ -12640,7 +13067,27 @@
           <w:szCs w:val="24"/>
           <w:lang w:val="en-US" w:eastAsia="es-ES" w:bidi="es-ES"/>
         </w:rPr>
-        <w:t>(Visit, Payment, CreditCard, Secretary)</w:t>
+        <w:t xml:space="preserve">(Visit, Payment, </w:t>
+      </w:r>
+      <w:proofErr w:type="spellStart"/>
+      <w:r>
+        <w:rPr>
+          <w:rFonts w:asciiTheme="minorHAnsi" w:eastAsia="Calibri" w:hAnsiTheme="minorHAnsi" w:cstheme="minorHAnsi"/>
+          <w:sz w:val="24"/>
+          <w:szCs w:val="24"/>
+          <w:lang w:val="en-US" w:eastAsia="es-ES" w:bidi="es-ES"/>
+        </w:rPr>
+        <w:t>CreditCard</w:t>
+      </w:r>
+      <w:proofErr w:type="spellEnd"/>
+      <w:r>
+        <w:rPr>
+          <w:rFonts w:asciiTheme="minorHAnsi" w:eastAsia="Calibri" w:hAnsiTheme="minorHAnsi" w:cstheme="minorHAnsi"/>
+          <w:sz w:val="24"/>
+          <w:szCs w:val="24"/>
+          <w:lang w:val="en-US" w:eastAsia="es-ES" w:bidi="es-ES"/>
+        </w:rPr>
+        <w:t>, Secretary)</w:t>
       </w:r>
     </w:p>
     <w:p>
@@ -12842,7 +13289,27 @@
           <w:szCs w:val="24"/>
           <w:lang w:val="en-US" w:eastAsia="es-ES" w:bidi="es-ES"/>
         </w:rPr>
-        <w:t>Visit, Payment, CreditCard)</w:t>
+        <w:t xml:space="preserve">Visit, Payment, </w:t>
+      </w:r>
+      <w:proofErr w:type="spellStart"/>
+      <w:r>
+        <w:rPr>
+          <w:rFonts w:asciiTheme="minorHAnsi" w:eastAsia="Calibri" w:hAnsiTheme="minorHAnsi" w:cstheme="minorHAnsi"/>
+          <w:sz w:val="24"/>
+          <w:szCs w:val="24"/>
+          <w:lang w:val="en-US" w:eastAsia="es-ES" w:bidi="es-ES"/>
+        </w:rPr>
+        <w:t>CreditCard</w:t>
+      </w:r>
+      <w:proofErr w:type="spellEnd"/>
+      <w:r>
+        <w:rPr>
+          <w:rFonts w:asciiTheme="minorHAnsi" w:eastAsia="Calibri" w:hAnsiTheme="minorHAnsi" w:cstheme="minorHAnsi"/>
+          <w:sz w:val="24"/>
+          <w:szCs w:val="24"/>
+          <w:lang w:val="en-US" w:eastAsia="es-ES" w:bidi="es-ES"/>
+        </w:rPr>
+        <w:t>)</w:t>
       </w:r>
     </w:p>
     <w:p>
@@ -13309,7 +13776,27 @@
           <w:szCs w:val="24"/>
           <w:lang w:val="en-US" w:eastAsia="es-ES" w:bidi="es-ES"/>
         </w:rPr>
-        <w:t>Visit, Payment, CreditCard, Secretary)</w:t>
+        <w:t xml:space="preserve">Visit, Payment, </w:t>
+      </w:r>
+      <w:proofErr w:type="spellStart"/>
+      <w:r>
+        <w:rPr>
+          <w:rFonts w:asciiTheme="minorHAnsi" w:eastAsia="Calibri" w:hAnsiTheme="minorHAnsi" w:cstheme="minorHAnsi"/>
+          <w:sz w:val="24"/>
+          <w:szCs w:val="24"/>
+          <w:lang w:val="en-US" w:eastAsia="es-ES" w:bidi="es-ES"/>
+        </w:rPr>
+        <w:t>CreditCard</w:t>
+      </w:r>
+      <w:proofErr w:type="spellEnd"/>
+      <w:r>
+        <w:rPr>
+          <w:rFonts w:asciiTheme="minorHAnsi" w:eastAsia="Calibri" w:hAnsiTheme="minorHAnsi" w:cstheme="minorHAnsi"/>
+          <w:sz w:val="24"/>
+          <w:szCs w:val="24"/>
+          <w:lang w:val="en-US" w:eastAsia="es-ES" w:bidi="es-ES"/>
+        </w:rPr>
+        <w:t>, Secretary)</w:t>
       </w:r>
     </w:p>
     <w:p>
@@ -13419,6 +13906,7 @@
           <w:szCs w:val="24"/>
           <w:lang w:val="en-US"/>
         </w:rPr>
+        <w:lastRenderedPageBreak/>
         <w:t>As a</w:t>
       </w:r>
       <w:r>
@@ -13602,7 +14090,27 @@
           <w:szCs w:val="24"/>
           <w:lang w:val="en-US" w:eastAsia="es-ES" w:bidi="es-ES"/>
         </w:rPr>
-        <w:t>, VisitType)</w:t>
+        <w:t xml:space="preserve">, </w:t>
+      </w:r>
+      <w:proofErr w:type="spellStart"/>
+      <w:r>
+        <w:rPr>
+          <w:rFonts w:asciiTheme="minorHAnsi" w:eastAsia="Calibri" w:hAnsiTheme="minorHAnsi" w:cstheme="minorHAnsi"/>
+          <w:sz w:val="24"/>
+          <w:szCs w:val="24"/>
+          <w:lang w:val="en-US" w:eastAsia="es-ES" w:bidi="es-ES"/>
+        </w:rPr>
+        <w:t>VisitType</w:t>
+      </w:r>
+      <w:proofErr w:type="spellEnd"/>
+      <w:r>
+        <w:rPr>
+          <w:rFonts w:asciiTheme="minorHAnsi" w:eastAsia="Calibri" w:hAnsiTheme="minorHAnsi" w:cstheme="minorHAnsi"/>
+          <w:sz w:val="24"/>
+          <w:szCs w:val="24"/>
+          <w:lang w:val="en-US" w:eastAsia="es-ES" w:bidi="es-ES"/>
+        </w:rPr>
+        <w:t>)</w:t>
       </w:r>
     </w:p>
     <w:p>
@@ -13681,7 +14189,6 @@
           <w:szCs w:val="24"/>
           <w:lang w:val="en-US"/>
         </w:rPr>
-        <w:lastRenderedPageBreak/>
         <w:t>User story #11</w:t>
       </w:r>
     </w:p>
@@ -13884,7 +14391,27 @@
           <w:szCs w:val="24"/>
           <w:lang w:val="en-US" w:eastAsia="es-ES" w:bidi="es-ES"/>
         </w:rPr>
-        <w:t>Visit, Payment, VisitType)</w:t>
+        <w:t xml:space="preserve">Visit, Payment, </w:t>
+      </w:r>
+      <w:proofErr w:type="spellStart"/>
+      <w:r>
+        <w:rPr>
+          <w:rFonts w:asciiTheme="minorHAnsi" w:eastAsia="Calibri" w:hAnsiTheme="minorHAnsi" w:cstheme="minorHAnsi"/>
+          <w:sz w:val="24"/>
+          <w:szCs w:val="24"/>
+          <w:lang w:val="en-US" w:eastAsia="es-ES" w:bidi="es-ES"/>
+        </w:rPr>
+        <w:t>VisitType</w:t>
+      </w:r>
+      <w:proofErr w:type="spellEnd"/>
+      <w:r>
+        <w:rPr>
+          <w:rFonts w:asciiTheme="minorHAnsi" w:eastAsia="Calibri" w:hAnsiTheme="minorHAnsi" w:cstheme="minorHAnsi"/>
+          <w:sz w:val="24"/>
+          <w:szCs w:val="24"/>
+          <w:lang w:val="en-US" w:eastAsia="es-ES" w:bidi="es-ES"/>
+        </w:rPr>
+        <w:t>)</w:t>
       </w:r>
     </w:p>
     <w:p>
@@ -14733,6 +15260,7 @@
           <w:szCs w:val="24"/>
           <w:lang w:val="en-US"/>
         </w:rPr>
+        <w:lastRenderedPageBreak/>
         <w:t>Feature</w:t>
       </w:r>
       <w:r>
@@ -14920,7 +15448,6 @@
           <w:u w:val="single"/>
           <w:lang w:val="en-US" w:eastAsia="es-ES" w:bidi="es-ES"/>
         </w:rPr>
-        <w:lastRenderedPageBreak/>
         <w:t>Medicine registration</w:t>
       </w:r>
     </w:p>
@@ -16132,6 +16659,7 @@
           <w:szCs w:val="24"/>
           <w:lang w:val="en-US"/>
         </w:rPr>
+        <w:lastRenderedPageBreak/>
         <w:t>(</w:t>
       </w:r>
       <w:r>
@@ -16279,6 +16807,7 @@
           <w:lang w:val="en-US"/>
         </w:rPr>
       </w:pPr>
+      <w:proofErr w:type="spellStart"/>
       <w:r>
         <w:rPr>
           <w:rFonts w:asciiTheme="minorHAnsi" w:hAnsiTheme="minorHAnsi" w:cstheme="minorHAnsi"/>
@@ -16287,8 +16816,18 @@
           <w:u w:val="single"/>
           <w:lang w:val="en-US"/>
         </w:rPr>
-        <w:lastRenderedPageBreak/>
-        <w:t>VisitType management</w:t>
+        <w:t>VisitType</w:t>
+      </w:r>
+      <w:proofErr w:type="spellEnd"/>
+      <w:r>
+        <w:rPr>
+          <w:rFonts w:asciiTheme="minorHAnsi" w:hAnsiTheme="minorHAnsi" w:cstheme="minorHAnsi"/>
+          <w:sz w:val="24"/>
+          <w:szCs w:val="24"/>
+          <w:u w:val="single"/>
+          <w:lang w:val="en-US"/>
+        </w:rPr>
+        <w:t xml:space="preserve"> management</w:t>
       </w:r>
     </w:p>
     <w:p>
@@ -16308,7 +16847,27 @@
           <w:szCs w:val="24"/>
           <w:lang w:val="en-US" w:eastAsia="es-ES" w:bidi="es-ES"/>
         </w:rPr>
-        <w:t>(VisitType)</w:t>
+        <w:t>(</w:t>
+      </w:r>
+      <w:proofErr w:type="spellStart"/>
+      <w:r>
+        <w:rPr>
+          <w:rFonts w:asciiTheme="minorHAnsi" w:eastAsia="Calibri" w:hAnsiTheme="minorHAnsi" w:cstheme="minorHAnsi"/>
+          <w:sz w:val="24"/>
+          <w:szCs w:val="24"/>
+          <w:lang w:val="en-US" w:eastAsia="es-ES" w:bidi="es-ES"/>
+        </w:rPr>
+        <w:t>VisitType</w:t>
+      </w:r>
+      <w:proofErr w:type="spellEnd"/>
+      <w:r>
+        <w:rPr>
+          <w:rFonts w:asciiTheme="minorHAnsi" w:eastAsia="Calibri" w:hAnsiTheme="minorHAnsi" w:cstheme="minorHAnsi"/>
+          <w:sz w:val="24"/>
+          <w:szCs w:val="24"/>
+          <w:lang w:val="en-US" w:eastAsia="es-ES" w:bidi="es-ES"/>
+        </w:rPr>
+        <w:t>)</w:t>
       </w:r>
     </w:p>
     <w:p>
@@ -16541,6 +17100,7 @@
         </w:rPr>
         <w:t xml:space="preserve">Involved entities: </w:t>
       </w:r>
+      <w:proofErr w:type="spellStart"/>
       <w:r>
         <w:rPr>
           <w:rFonts w:asciiTheme="minorHAnsi" w:eastAsia="Calibri" w:hAnsiTheme="minorHAnsi" w:cstheme="minorHAnsi"/>
@@ -16548,7 +17108,17 @@
           <w:szCs w:val="24"/>
           <w:lang w:val="en-US" w:eastAsia="es-ES" w:bidi="es-ES"/>
         </w:rPr>
-        <w:t>VisitType)</w:t>
+        <w:t>VisitType</w:t>
+      </w:r>
+      <w:proofErr w:type="spellEnd"/>
+      <w:r>
+        <w:rPr>
+          <w:rFonts w:asciiTheme="minorHAnsi" w:eastAsia="Calibri" w:hAnsiTheme="minorHAnsi" w:cstheme="minorHAnsi"/>
+          <w:sz w:val="24"/>
+          <w:szCs w:val="24"/>
+          <w:lang w:val="en-US" w:eastAsia="es-ES" w:bidi="es-ES"/>
+        </w:rPr>
+        <w:t>)</w:t>
       </w:r>
     </w:p>
     <w:p>
@@ -16814,6 +17384,7 @@
         </w:rPr>
         <w:t xml:space="preserve">Involved entities: </w:t>
       </w:r>
+      <w:proofErr w:type="spellStart"/>
       <w:r>
         <w:rPr>
           <w:rFonts w:asciiTheme="minorHAnsi" w:eastAsia="Calibri" w:hAnsiTheme="minorHAnsi" w:cstheme="minorHAnsi"/>
@@ -16821,7 +17392,17 @@
           <w:szCs w:val="24"/>
           <w:lang w:val="en-US" w:eastAsia="es-ES" w:bidi="es-ES"/>
         </w:rPr>
-        <w:t>VisitType)</w:t>
+        <w:t>VisitType</w:t>
+      </w:r>
+      <w:proofErr w:type="spellEnd"/>
+      <w:r>
+        <w:rPr>
+          <w:rFonts w:asciiTheme="minorHAnsi" w:eastAsia="Calibri" w:hAnsiTheme="minorHAnsi" w:cstheme="minorHAnsi"/>
+          <w:sz w:val="24"/>
+          <w:szCs w:val="24"/>
+          <w:lang w:val="en-US" w:eastAsia="es-ES" w:bidi="es-ES"/>
+        </w:rPr>
+        <w:t>)</w:t>
       </w:r>
     </w:p>
     <w:p>
@@ -17410,7 +17991,27 @@
           <w:szCs w:val="24"/>
           <w:lang w:val="en-US"/>
         </w:rPr>
-        <w:t>Select as pet ‘Pepe’, as vet ‘Antonio Sánchez’, and as type ‘consultation’</w:t>
+        <w:t>Select as pet ‘</w:t>
+      </w:r>
+      <w:proofErr w:type="spellStart"/>
+      <w:r>
+        <w:rPr>
+          <w:rFonts w:asciiTheme="minorHAnsi" w:hAnsiTheme="minorHAnsi" w:cstheme="minorHAnsi"/>
+          <w:sz w:val="24"/>
+          <w:szCs w:val="24"/>
+          <w:lang w:val="en-US"/>
+        </w:rPr>
+        <w:t>Pepe</w:t>
+      </w:r>
+      <w:proofErr w:type="spellEnd"/>
+      <w:r>
+        <w:rPr>
+          <w:rFonts w:asciiTheme="minorHAnsi" w:hAnsiTheme="minorHAnsi" w:cstheme="minorHAnsi"/>
+          <w:sz w:val="24"/>
+          <w:szCs w:val="24"/>
+          <w:lang w:val="en-US"/>
+        </w:rPr>
+        <w:t>’, as vet ‘Antonio Sánchez’, and as type ‘consultation’</w:t>
       </w:r>
     </w:p>
     <w:p>
@@ -17725,7 +18326,27 @@
           <w:szCs w:val="24"/>
           <w:lang w:val="en-US"/>
         </w:rPr>
-        <w:t>Select as pet ‘Pepe’, as vet ‘Antonio Sánchez’, and as type ‘consultation’</w:t>
+        <w:t>Select as pet ‘</w:t>
+      </w:r>
+      <w:proofErr w:type="spellStart"/>
+      <w:r>
+        <w:rPr>
+          <w:rFonts w:asciiTheme="minorHAnsi" w:hAnsiTheme="minorHAnsi" w:cstheme="minorHAnsi"/>
+          <w:sz w:val="24"/>
+          <w:szCs w:val="24"/>
+          <w:lang w:val="en-US"/>
+        </w:rPr>
+        <w:t>Pepe</w:t>
+      </w:r>
+      <w:proofErr w:type="spellEnd"/>
+      <w:r>
+        <w:rPr>
+          <w:rFonts w:asciiTheme="minorHAnsi" w:hAnsiTheme="minorHAnsi" w:cstheme="minorHAnsi"/>
+          <w:sz w:val="24"/>
+          <w:szCs w:val="24"/>
+          <w:lang w:val="en-US"/>
+        </w:rPr>
+        <w:t>’, as vet ‘Antonio Sánchez’, and as type ‘consultation’</w:t>
       </w:r>
     </w:p>
     <w:p>
@@ -18153,19 +18774,6 @@
           <w:rFonts w:asciiTheme="minorHAnsi" w:hAnsiTheme="minorHAnsi" w:cstheme="minorHAnsi"/>
           <w:sz w:val="24"/>
           <w:szCs w:val="24"/>
-          <w:lang w:val="en-US"/>
-        </w:rPr>
-      </w:pPr>
-    </w:p>
-    <w:p>
-      <w:pPr>
-        <w:tabs>
-          <w:tab w:val="left" w:pos="1740"/>
-        </w:tabs>
-        <w:rPr>
-          <w:rFonts w:asciiTheme="minorHAnsi" w:hAnsiTheme="minorHAnsi" w:cstheme="minorHAnsi"/>
-          <w:sz w:val="24"/>
-          <w:szCs w:val="24"/>
           <w:u w:val="single"/>
           <w:lang w:val="en-US"/>
         </w:rPr>
@@ -18392,7 +19000,27 @@
           <w:szCs w:val="24"/>
           <w:lang w:val="en-US"/>
         </w:rPr>
-        <w:t>Select as pet ‘Pepe’, as vet ‘Antonio Sánchez’, and as type ‘consultation’</w:t>
+        <w:t>Select as pet ‘</w:t>
+      </w:r>
+      <w:proofErr w:type="spellStart"/>
+      <w:r>
+        <w:rPr>
+          <w:rFonts w:asciiTheme="minorHAnsi" w:hAnsiTheme="minorHAnsi" w:cstheme="minorHAnsi"/>
+          <w:sz w:val="24"/>
+          <w:szCs w:val="24"/>
+          <w:lang w:val="en-US"/>
+        </w:rPr>
+        <w:t>Pepe</w:t>
+      </w:r>
+      <w:proofErr w:type="spellEnd"/>
+      <w:r>
+        <w:rPr>
+          <w:rFonts w:asciiTheme="minorHAnsi" w:hAnsiTheme="minorHAnsi" w:cstheme="minorHAnsi"/>
+          <w:sz w:val="24"/>
+          <w:szCs w:val="24"/>
+          <w:lang w:val="en-US"/>
+        </w:rPr>
+        <w:t>’, as vet ‘Antonio Sánchez’, and as type ‘consultation’</w:t>
       </w:r>
     </w:p>
     <w:p>
@@ -18553,7 +19181,6 @@
           <w:szCs w:val="24"/>
           <w:lang w:val="en-US"/>
         </w:rPr>
-        <w:lastRenderedPageBreak/>
         <w:t>US2-N1</w:t>
       </w:r>
       <w:r>
@@ -18641,6 +19268,7 @@
           <w:szCs w:val="24"/>
           <w:lang w:val="en-US"/>
         </w:rPr>
+        <w:lastRenderedPageBreak/>
         <w:t xml:space="preserve">Log into the platform as owner1 (password: </w:t>
       </w:r>
       <w:r>
@@ -18713,7 +19341,27 @@
           <w:szCs w:val="24"/>
           <w:lang w:val="en-US"/>
         </w:rPr>
-        <w:t>Select as pet ‘Pepe’, and as type ‘consultation’</w:t>
+        <w:t>Select as pet ‘</w:t>
+      </w:r>
+      <w:proofErr w:type="spellStart"/>
+      <w:r>
+        <w:rPr>
+          <w:rFonts w:asciiTheme="minorHAnsi" w:hAnsiTheme="minorHAnsi" w:cstheme="minorHAnsi"/>
+          <w:sz w:val="24"/>
+          <w:szCs w:val="24"/>
+          <w:lang w:val="en-US"/>
+        </w:rPr>
+        <w:t>Pepe</w:t>
+      </w:r>
+      <w:proofErr w:type="spellEnd"/>
+      <w:r>
+        <w:rPr>
+          <w:rFonts w:asciiTheme="minorHAnsi" w:hAnsiTheme="minorHAnsi" w:cstheme="minorHAnsi"/>
+          <w:sz w:val="24"/>
+          <w:szCs w:val="24"/>
+          <w:lang w:val="en-US"/>
+        </w:rPr>
+        <w:t>’, and as type ‘consultation’</w:t>
       </w:r>
     </w:p>
     <w:p>
@@ -19137,7 +19785,27 @@
           <w:szCs w:val="24"/>
           <w:lang w:val="en-US"/>
         </w:rPr>
-        <w:t>Select as pet ‘Pepe’, as vet ‘Antonio Sánchez’, and as type ‘consultation’</w:t>
+        <w:t>Select as pet ‘</w:t>
+      </w:r>
+      <w:proofErr w:type="spellStart"/>
+      <w:r>
+        <w:rPr>
+          <w:rFonts w:asciiTheme="minorHAnsi" w:hAnsiTheme="minorHAnsi" w:cstheme="minorHAnsi"/>
+          <w:sz w:val="24"/>
+          <w:szCs w:val="24"/>
+          <w:lang w:val="en-US"/>
+        </w:rPr>
+        <w:t>Pepe</w:t>
+      </w:r>
+      <w:proofErr w:type="spellEnd"/>
+      <w:r>
+        <w:rPr>
+          <w:rFonts w:asciiTheme="minorHAnsi" w:hAnsiTheme="minorHAnsi" w:cstheme="minorHAnsi"/>
+          <w:sz w:val="24"/>
+          <w:szCs w:val="24"/>
+          <w:lang w:val="en-US"/>
+        </w:rPr>
+        <w:t>’, as vet ‘Antonio Sánchez’, and as type ‘consultation’</w:t>
       </w:r>
     </w:p>
     <w:p>
@@ -19264,6 +19932,8 @@
           <w:lang w:val="en-US"/>
         </w:rPr>
       </w:pPr>
+      <w:bookmarkStart w:id="0" w:name="_GoBack"/>
+      <w:bookmarkEnd w:id="0"/>
     </w:p>
     <w:p>
       <w:pPr>
@@ -19424,7 +20094,27 @@
           <w:szCs w:val="24"/>
           <w:lang w:val="en-US"/>
         </w:rPr>
-        <w:t>Select as pet ‘Pepe’, as vet ‘Antonio Sánchez’, and as type ‘consultation’</w:t>
+        <w:t>Select as pet ‘</w:t>
+      </w:r>
+      <w:proofErr w:type="spellStart"/>
+      <w:r>
+        <w:rPr>
+          <w:rFonts w:asciiTheme="minorHAnsi" w:hAnsiTheme="minorHAnsi" w:cstheme="minorHAnsi"/>
+          <w:sz w:val="24"/>
+          <w:szCs w:val="24"/>
+          <w:lang w:val="en-US"/>
+        </w:rPr>
+        <w:t>Pepe</w:t>
+      </w:r>
+      <w:proofErr w:type="spellEnd"/>
+      <w:r>
+        <w:rPr>
+          <w:rFonts w:asciiTheme="minorHAnsi" w:hAnsiTheme="minorHAnsi" w:cstheme="minorHAnsi"/>
+          <w:sz w:val="24"/>
+          <w:szCs w:val="24"/>
+          <w:lang w:val="en-US"/>
+        </w:rPr>
+        <w:t>’, as vet ‘Antonio Sánchez’, and as type ‘consultation’</w:t>
       </w:r>
     </w:p>
     <w:p>
@@ -19550,64 +20240,489 @@
         </w:tabs>
         <w:rPr>
           <w:rFonts w:asciiTheme="minorHAnsi" w:hAnsiTheme="minorHAnsi" w:cstheme="minorHAnsi"/>
-          <w:sz w:val="24"/>
-          <w:szCs w:val="24"/>
-          <w:lang w:val="en-US"/>
-        </w:rPr>
-      </w:pPr>
-    </w:p>
-    <w:p>
-      <w:pPr>
-        <w:tabs>
-          <w:tab w:val="left" w:pos="1740"/>
-        </w:tabs>
-        <w:rPr>
-          <w:rFonts w:asciiTheme="minorHAnsi" w:hAnsiTheme="minorHAnsi" w:cstheme="minorHAnsi"/>
-          <w:sz w:val="24"/>
-          <w:szCs w:val="24"/>
-          <w:lang w:val="en-US"/>
-        </w:rPr>
-      </w:pPr>
-    </w:p>
-    <w:p>
-      <w:pPr>
-        <w:tabs>
-          <w:tab w:val="left" w:pos="1740"/>
-        </w:tabs>
-        <w:rPr>
-          <w:rFonts w:asciiTheme="minorHAnsi" w:hAnsiTheme="minorHAnsi" w:cstheme="minorHAnsi"/>
-          <w:sz w:val="24"/>
-          <w:szCs w:val="24"/>
-          <w:lang w:val="en-US"/>
-        </w:rPr>
-      </w:pPr>
-    </w:p>
-    <w:p>
-      <w:pPr>
-        <w:tabs>
-          <w:tab w:val="left" w:pos="1740"/>
-        </w:tabs>
-        <w:rPr>
-          <w:rFonts w:asciiTheme="minorHAnsi" w:hAnsiTheme="minorHAnsi" w:cstheme="minorHAnsi"/>
-          <w:sz w:val="24"/>
-          <w:szCs w:val="24"/>
-          <w:lang w:val="en-US"/>
-        </w:rPr>
-      </w:pPr>
-    </w:p>
-    <w:p>
-      <w:pPr>
-        <w:tabs>
-          <w:tab w:val="left" w:pos="1740"/>
-        </w:tabs>
-        <w:rPr>
-          <w:rFonts w:asciiTheme="minorHAnsi" w:hAnsiTheme="minorHAnsi" w:cstheme="minorHAnsi"/>
-          <w:sz w:val="24"/>
-          <w:szCs w:val="24"/>
-          <w:lang w:val="en-US"/>
-        </w:rPr>
-      </w:pPr>
-    </w:p>
+          <w:b/>
+          <w:sz w:val="24"/>
+          <w:szCs w:val="24"/>
+          <w:lang w:val="en-US"/>
+        </w:rPr>
+      </w:pPr>
+      <w:r>
+        <w:rPr>
+          <w:rFonts w:asciiTheme="minorHAnsi" w:hAnsiTheme="minorHAnsi" w:cstheme="minorHAnsi"/>
+          <w:b/>
+          <w:sz w:val="24"/>
+          <w:szCs w:val="24"/>
+          <w:lang w:val="en-US"/>
+        </w:rPr>
+        <w:t>Summary of scenarios for US1</w:t>
+      </w:r>
+    </w:p>
+    <w:p>
+      <w:pPr>
+        <w:tabs>
+          <w:tab w:val="left" w:pos="1740"/>
+        </w:tabs>
+        <w:rPr>
+          <w:rFonts w:asciiTheme="minorHAnsi" w:hAnsiTheme="minorHAnsi" w:cstheme="minorHAnsi"/>
+          <w:sz w:val="24"/>
+          <w:szCs w:val="24"/>
+          <w:lang w:val="en-US"/>
+        </w:rPr>
+      </w:pPr>
+    </w:p>
+    <w:tbl>
+      <w:tblPr>
+        <w:tblStyle w:val="Tablaconcuadrcula"/>
+        <w:tblW w:w="0" w:type="auto"/>
+        <w:tblLook w:val="04A0" w:firstRow="1" w:lastRow="0" w:firstColumn="1" w:lastColumn="0" w:noHBand="0" w:noVBand="1"/>
+      </w:tblPr>
+      <w:tblGrid>
+        <w:gridCol w:w="1749"/>
+        <w:gridCol w:w="1512"/>
+        <w:gridCol w:w="1842"/>
+        <w:gridCol w:w="2376"/>
+        <w:gridCol w:w="1241"/>
+      </w:tblGrid>
+      <w:tr>
+        <w:tc>
+          <w:tcPr>
+            <w:tcW w:w="1749" w:type="dxa"/>
+            <w:shd w:val="clear" w:color="auto" w:fill="BFBFBF" w:themeFill="background1" w:themeFillShade="BF"/>
+          </w:tcPr>
+          <w:p>
+            <w:pPr>
+              <w:tabs>
+                <w:tab w:val="left" w:pos="1740"/>
+              </w:tabs>
+              <w:rPr>
+                <w:rFonts w:asciiTheme="minorHAnsi" w:hAnsiTheme="minorHAnsi" w:cstheme="minorHAnsi"/>
+                <w:b/>
+                <w:sz w:val="24"/>
+                <w:szCs w:val="24"/>
+                <w:lang w:val="en-US"/>
+              </w:rPr>
+            </w:pPr>
+            <w:r>
+              <w:rPr>
+                <w:rFonts w:asciiTheme="minorHAnsi" w:hAnsiTheme="minorHAnsi" w:cstheme="minorHAnsi"/>
+                <w:b/>
+                <w:sz w:val="24"/>
+                <w:szCs w:val="24"/>
+                <w:lang w:val="en-US"/>
+              </w:rPr>
+              <w:t>Pet</w:t>
+            </w:r>
+          </w:p>
+        </w:tc>
+        <w:tc>
+          <w:tcPr>
+            <w:tcW w:w="1512" w:type="dxa"/>
+            <w:shd w:val="clear" w:color="auto" w:fill="BFBFBF" w:themeFill="background1" w:themeFillShade="BF"/>
+          </w:tcPr>
+          <w:p>
+            <w:pPr>
+              <w:tabs>
+                <w:tab w:val="left" w:pos="1740"/>
+              </w:tabs>
+              <w:rPr>
+                <w:rFonts w:asciiTheme="minorHAnsi" w:hAnsiTheme="minorHAnsi" w:cstheme="minorHAnsi"/>
+                <w:b/>
+                <w:sz w:val="24"/>
+                <w:szCs w:val="24"/>
+                <w:lang w:val="en-US"/>
+              </w:rPr>
+            </w:pPr>
+            <w:r>
+              <w:rPr>
+                <w:rFonts w:asciiTheme="minorHAnsi" w:hAnsiTheme="minorHAnsi" w:cstheme="minorHAnsi"/>
+                <w:b/>
+                <w:sz w:val="24"/>
+                <w:szCs w:val="24"/>
+                <w:lang w:val="en-US"/>
+              </w:rPr>
+              <w:t>Vet</w:t>
+            </w:r>
+          </w:p>
+        </w:tc>
+        <w:tc>
+          <w:tcPr>
+            <w:tcW w:w="1842" w:type="dxa"/>
+            <w:shd w:val="clear" w:color="auto" w:fill="BFBFBF" w:themeFill="background1" w:themeFillShade="BF"/>
+          </w:tcPr>
+          <w:p>
+            <w:pPr>
+              <w:tabs>
+                <w:tab w:val="left" w:pos="1740"/>
+              </w:tabs>
+              <w:rPr>
+                <w:rFonts w:asciiTheme="minorHAnsi" w:hAnsiTheme="minorHAnsi" w:cstheme="minorHAnsi"/>
+                <w:b/>
+                <w:sz w:val="24"/>
+                <w:szCs w:val="24"/>
+                <w:lang w:val="en-US"/>
+              </w:rPr>
+            </w:pPr>
+            <w:r>
+              <w:rPr>
+                <w:rFonts w:asciiTheme="minorHAnsi" w:hAnsiTheme="minorHAnsi" w:cstheme="minorHAnsi"/>
+                <w:b/>
+                <w:sz w:val="24"/>
+                <w:szCs w:val="24"/>
+                <w:lang w:val="en-US"/>
+              </w:rPr>
+              <w:t>Type</w:t>
+            </w:r>
+          </w:p>
+        </w:tc>
+        <w:tc>
+          <w:tcPr>
+            <w:tcW w:w="2376" w:type="dxa"/>
+            <w:shd w:val="clear" w:color="auto" w:fill="BFBFBF" w:themeFill="background1" w:themeFillShade="BF"/>
+          </w:tcPr>
+          <w:p>
+            <w:pPr>
+              <w:tabs>
+                <w:tab w:val="left" w:pos="1740"/>
+              </w:tabs>
+              <w:rPr>
+                <w:rFonts w:asciiTheme="minorHAnsi" w:hAnsiTheme="minorHAnsi" w:cstheme="minorHAnsi"/>
+                <w:b/>
+                <w:sz w:val="24"/>
+                <w:szCs w:val="24"/>
+                <w:lang w:val="en-US"/>
+              </w:rPr>
+            </w:pPr>
+            <w:r>
+              <w:rPr>
+                <w:rFonts w:asciiTheme="minorHAnsi" w:hAnsiTheme="minorHAnsi" w:cstheme="minorHAnsi"/>
+                <w:b/>
+                <w:sz w:val="24"/>
+                <w:szCs w:val="24"/>
+                <w:lang w:val="en-US"/>
+              </w:rPr>
+              <w:t>Slot</w:t>
+            </w:r>
+          </w:p>
+        </w:tc>
+        <w:tc>
+          <w:tcPr>
+            <w:tcW w:w="1241" w:type="dxa"/>
+            <w:shd w:val="clear" w:color="auto" w:fill="BFBFBF" w:themeFill="background1" w:themeFillShade="BF"/>
+          </w:tcPr>
+          <w:p>
+            <w:pPr>
+              <w:tabs>
+                <w:tab w:val="left" w:pos="1740"/>
+              </w:tabs>
+              <w:rPr>
+                <w:rFonts w:asciiTheme="minorHAnsi" w:hAnsiTheme="minorHAnsi" w:cstheme="minorHAnsi"/>
+                <w:b/>
+                <w:sz w:val="24"/>
+                <w:szCs w:val="24"/>
+                <w:lang w:val="en-US"/>
+              </w:rPr>
+            </w:pPr>
+            <w:r>
+              <w:rPr>
+                <w:rFonts w:asciiTheme="minorHAnsi" w:hAnsiTheme="minorHAnsi" w:cstheme="minorHAnsi"/>
+                <w:b/>
+                <w:sz w:val="24"/>
+                <w:szCs w:val="24"/>
+                <w:lang w:val="en-US"/>
+              </w:rPr>
+              <w:t>Result</w:t>
+            </w:r>
+          </w:p>
+        </w:tc>
+      </w:tr>
+      <w:tr>
+        <w:tc>
+          <w:tcPr>
+            <w:tcW w:w="1749" w:type="dxa"/>
+          </w:tcPr>
+          <w:p>
+            <w:pPr>
+              <w:tabs>
+                <w:tab w:val="left" w:pos="1740"/>
+              </w:tabs>
+              <w:rPr>
+                <w:rFonts w:asciiTheme="minorHAnsi" w:hAnsiTheme="minorHAnsi" w:cstheme="minorHAnsi"/>
+                <w:sz w:val="24"/>
+                <w:szCs w:val="24"/>
+                <w:lang w:val="en-US"/>
+              </w:rPr>
+            </w:pPr>
+            <w:proofErr w:type="spellStart"/>
+            <w:r>
+              <w:rPr>
+                <w:rFonts w:asciiTheme="minorHAnsi" w:hAnsiTheme="minorHAnsi" w:cstheme="minorHAnsi"/>
+                <w:sz w:val="24"/>
+                <w:szCs w:val="24"/>
+                <w:lang w:val="en-US"/>
+              </w:rPr>
+              <w:t>Pepe</w:t>
+            </w:r>
+            <w:proofErr w:type="spellEnd"/>
+          </w:p>
+        </w:tc>
+        <w:tc>
+          <w:tcPr>
+            <w:tcW w:w="1512" w:type="dxa"/>
+          </w:tcPr>
+          <w:p>
+            <w:pPr>
+              <w:tabs>
+                <w:tab w:val="left" w:pos="1740"/>
+              </w:tabs>
+              <w:rPr>
+                <w:rFonts w:asciiTheme="minorHAnsi" w:hAnsiTheme="minorHAnsi" w:cstheme="minorHAnsi"/>
+                <w:sz w:val="24"/>
+                <w:szCs w:val="24"/>
+                <w:lang w:val="en-US"/>
+              </w:rPr>
+            </w:pPr>
+            <w:r>
+              <w:rPr>
+                <w:rFonts w:asciiTheme="minorHAnsi" w:hAnsiTheme="minorHAnsi" w:cstheme="minorHAnsi"/>
+                <w:sz w:val="24"/>
+                <w:szCs w:val="24"/>
+                <w:lang w:val="en-US"/>
+              </w:rPr>
+              <w:t>Antonio Sánchez</w:t>
+            </w:r>
+          </w:p>
+        </w:tc>
+        <w:tc>
+          <w:tcPr>
+            <w:tcW w:w="1842" w:type="dxa"/>
+          </w:tcPr>
+          <w:p>
+            <w:pPr>
+              <w:tabs>
+                <w:tab w:val="left" w:pos="1740"/>
+              </w:tabs>
+              <w:rPr>
+                <w:rFonts w:asciiTheme="minorHAnsi" w:hAnsiTheme="minorHAnsi" w:cstheme="minorHAnsi"/>
+                <w:sz w:val="24"/>
+                <w:szCs w:val="24"/>
+                <w:lang w:val="en-US"/>
+              </w:rPr>
+            </w:pPr>
+            <w:r>
+              <w:rPr>
+                <w:rFonts w:asciiTheme="minorHAnsi" w:hAnsiTheme="minorHAnsi" w:cstheme="minorHAnsi"/>
+                <w:sz w:val="24"/>
+                <w:szCs w:val="24"/>
+                <w:lang w:val="en-US"/>
+              </w:rPr>
+              <w:t>consultation</w:t>
+            </w:r>
+          </w:p>
+        </w:tc>
+        <w:tc>
+          <w:tcPr>
+            <w:tcW w:w="2376" w:type="dxa"/>
+          </w:tcPr>
+          <w:p>
+            <w:pPr>
+              <w:tabs>
+                <w:tab w:val="left" w:pos="1740"/>
+              </w:tabs>
+              <w:rPr>
+                <w:rFonts w:asciiTheme="minorHAnsi" w:hAnsiTheme="minorHAnsi" w:cstheme="minorHAnsi"/>
+                <w:sz w:val="24"/>
+                <w:szCs w:val="24"/>
+                <w:lang w:val="en-US"/>
+              </w:rPr>
+            </w:pPr>
+            <w:r>
+              <w:rPr>
+                <w:rFonts w:asciiTheme="minorHAnsi" w:hAnsiTheme="minorHAnsi" w:cstheme="minorHAnsi"/>
+                <w:sz w:val="24"/>
+                <w:szCs w:val="24"/>
+                <w:lang w:val="en-US"/>
+              </w:rPr>
+              <w:t>2020-08-03 2:00 pm</w:t>
+            </w:r>
+          </w:p>
+        </w:tc>
+        <w:tc>
+          <w:tcPr>
+            <w:tcW w:w="1241" w:type="dxa"/>
+          </w:tcPr>
+          <w:p>
+            <w:pPr>
+              <w:tabs>
+                <w:tab w:val="left" w:pos="1740"/>
+              </w:tabs>
+              <w:rPr>
+                <w:rFonts w:asciiTheme="minorHAnsi" w:hAnsiTheme="minorHAnsi" w:cstheme="minorHAnsi"/>
+                <w:sz w:val="24"/>
+                <w:szCs w:val="24"/>
+                <w:lang w:val="en-US"/>
+              </w:rPr>
+            </w:pPr>
+            <w:r>
+              <w:rPr>
+                <w:rFonts w:asciiTheme="minorHAnsi" w:hAnsiTheme="minorHAnsi" w:cstheme="minorHAnsi"/>
+                <w:sz w:val="24"/>
+                <w:szCs w:val="24"/>
+                <w:lang w:val="en-US"/>
+              </w:rPr>
+              <w:t>Success</w:t>
+            </w:r>
+          </w:p>
+        </w:tc>
+      </w:tr>
+      <w:tr>
+        <w:tc>
+          <w:tcPr>
+            <w:tcW w:w="1749" w:type="dxa"/>
+          </w:tcPr>
+          <w:p>
+            <w:pPr>
+              <w:tabs>
+                <w:tab w:val="left" w:pos="1740"/>
+              </w:tabs>
+              <w:rPr>
+                <w:rFonts w:asciiTheme="minorHAnsi" w:hAnsiTheme="minorHAnsi" w:cstheme="minorHAnsi"/>
+                <w:sz w:val="24"/>
+                <w:szCs w:val="24"/>
+                <w:lang w:val="en-US"/>
+              </w:rPr>
+            </w:pPr>
+            <w:proofErr w:type="spellStart"/>
+            <w:r>
+              <w:rPr>
+                <w:rFonts w:asciiTheme="minorHAnsi" w:hAnsiTheme="minorHAnsi" w:cstheme="minorHAnsi"/>
+                <w:sz w:val="24"/>
+                <w:szCs w:val="24"/>
+                <w:lang w:val="en-US"/>
+              </w:rPr>
+              <w:t>Pepe</w:t>
+            </w:r>
+            <w:proofErr w:type="spellEnd"/>
+          </w:p>
+        </w:tc>
+        <w:tc>
+          <w:tcPr>
+            <w:tcW w:w="1512" w:type="dxa"/>
+          </w:tcPr>
+          <w:p>
+            <w:pPr>
+              <w:tabs>
+                <w:tab w:val="left" w:pos="1740"/>
+              </w:tabs>
+              <w:rPr>
+                <w:rFonts w:asciiTheme="minorHAnsi" w:hAnsiTheme="minorHAnsi" w:cstheme="minorHAnsi"/>
+                <w:sz w:val="24"/>
+                <w:szCs w:val="24"/>
+                <w:lang w:val="en-US"/>
+              </w:rPr>
+            </w:pPr>
+            <w:r>
+              <w:rPr>
+                <w:rFonts w:asciiTheme="minorHAnsi" w:hAnsiTheme="minorHAnsi" w:cstheme="minorHAnsi"/>
+                <w:sz w:val="24"/>
+                <w:szCs w:val="24"/>
+                <w:lang w:val="en-US"/>
+              </w:rPr>
+              <w:t>Antonio Sánchez</w:t>
+            </w:r>
+          </w:p>
+        </w:tc>
+        <w:tc>
+          <w:tcPr>
+            <w:tcW w:w="1842" w:type="dxa"/>
+          </w:tcPr>
+          <w:p>
+            <w:pPr>
+              <w:tabs>
+                <w:tab w:val="left" w:pos="1740"/>
+              </w:tabs>
+              <w:rPr>
+                <w:rFonts w:asciiTheme="minorHAnsi" w:hAnsiTheme="minorHAnsi" w:cstheme="minorHAnsi"/>
+                <w:sz w:val="24"/>
+                <w:szCs w:val="24"/>
+                <w:lang w:val="en-US"/>
+              </w:rPr>
+            </w:pPr>
+            <w:r>
+              <w:rPr>
+                <w:rFonts w:asciiTheme="minorHAnsi" w:hAnsiTheme="minorHAnsi" w:cstheme="minorHAnsi"/>
+                <w:sz w:val="24"/>
+                <w:szCs w:val="24"/>
+                <w:lang w:val="en-US"/>
+              </w:rPr>
+              <w:t>consultation</w:t>
+            </w:r>
+          </w:p>
+        </w:tc>
+        <w:tc>
+          <w:tcPr>
+            <w:tcW w:w="2376" w:type="dxa"/>
+          </w:tcPr>
+          <w:p>
+            <w:pPr>
+              <w:tabs>
+                <w:tab w:val="left" w:pos="1740"/>
+              </w:tabs>
+              <w:rPr>
+                <w:rFonts w:asciiTheme="minorHAnsi" w:hAnsiTheme="minorHAnsi" w:cstheme="minorHAnsi"/>
+                <w:sz w:val="24"/>
+                <w:szCs w:val="24"/>
+                <w:lang w:val="en-US"/>
+              </w:rPr>
+            </w:pPr>
+            <w:r>
+              <w:rPr>
+                <w:rFonts w:asciiTheme="minorHAnsi" w:hAnsiTheme="minorHAnsi" w:cstheme="minorHAnsi"/>
+                <w:sz w:val="24"/>
+                <w:szCs w:val="24"/>
+                <w:lang w:val="en-US"/>
+              </w:rPr>
+              <w:t>2020-08-03 2:00 a</w:t>
+            </w:r>
+            <w:r>
+              <w:rPr>
+                <w:rFonts w:asciiTheme="minorHAnsi" w:hAnsiTheme="minorHAnsi" w:cstheme="minorHAnsi"/>
+                <w:sz w:val="24"/>
+                <w:szCs w:val="24"/>
+                <w:lang w:val="en-US"/>
+              </w:rPr>
+              <w:t>m</w:t>
+            </w:r>
+          </w:p>
+        </w:tc>
+        <w:tc>
+          <w:tcPr>
+            <w:tcW w:w="1241" w:type="dxa"/>
+          </w:tcPr>
+          <w:p>
+            <w:pPr>
+              <w:tabs>
+                <w:tab w:val="left" w:pos="1740"/>
+              </w:tabs>
+              <w:rPr>
+                <w:rFonts w:asciiTheme="minorHAnsi" w:hAnsiTheme="minorHAnsi" w:cstheme="minorHAnsi"/>
+                <w:sz w:val="24"/>
+                <w:szCs w:val="24"/>
+                <w:lang w:val="en-US"/>
+              </w:rPr>
+            </w:pPr>
+            <w:r>
+              <w:rPr>
+                <w:rFonts w:asciiTheme="minorHAnsi" w:hAnsiTheme="minorHAnsi" w:cstheme="minorHAnsi"/>
+                <w:sz w:val="24"/>
+                <w:szCs w:val="24"/>
+                <w:lang w:val="en-US"/>
+              </w:rPr>
+              <w:t>Error</w:t>
+            </w:r>
+          </w:p>
+        </w:tc>
+      </w:tr>
+    </w:tbl>
     <w:p>
       <w:pPr>
         <w:tabs>
@@ -19681,7 +20796,6 @@
           <w:u w:val="single"/>
           <w:lang w:val="en-US"/>
         </w:rPr>
-        <w:lastRenderedPageBreak/>
         <w:t>User story #4</w:t>
       </w:r>
       <w:r>
@@ -19887,7 +21001,27 @@
           <w:szCs w:val="24"/>
           <w:lang w:val="en-US"/>
         </w:rPr>
-        <w:t>Select as pet ‘Pepe’, as vet ‘Antonio Sánchez’, and as type ‘consultation’</w:t>
+        <w:t>Select as pet ‘</w:t>
+      </w:r>
+      <w:proofErr w:type="spellStart"/>
+      <w:r>
+        <w:rPr>
+          <w:rFonts w:asciiTheme="minorHAnsi" w:hAnsiTheme="minorHAnsi" w:cstheme="minorHAnsi"/>
+          <w:sz w:val="24"/>
+          <w:szCs w:val="24"/>
+          <w:lang w:val="en-US"/>
+        </w:rPr>
+        <w:t>Pepe</w:t>
+      </w:r>
+      <w:proofErr w:type="spellEnd"/>
+      <w:r>
+        <w:rPr>
+          <w:rFonts w:asciiTheme="minorHAnsi" w:hAnsiTheme="minorHAnsi" w:cstheme="minorHAnsi"/>
+          <w:sz w:val="24"/>
+          <w:szCs w:val="24"/>
+          <w:lang w:val="en-US"/>
+        </w:rPr>
+        <w:t>’, as vet ‘Antonio Sánchez’, and as type ‘consultation’</w:t>
       </w:r>
     </w:p>
     <w:p>
@@ -20174,7 +21308,27 @@
           <w:szCs w:val="24"/>
           <w:lang w:val="en-US"/>
         </w:rPr>
-        <w:t>Select as pet ‘Pepe’, and as vet ‘Antonio Sánchez’</w:t>
+        <w:t>Select as pet ‘</w:t>
+      </w:r>
+      <w:proofErr w:type="spellStart"/>
+      <w:r>
+        <w:rPr>
+          <w:rFonts w:asciiTheme="minorHAnsi" w:hAnsiTheme="minorHAnsi" w:cstheme="minorHAnsi"/>
+          <w:sz w:val="24"/>
+          <w:szCs w:val="24"/>
+          <w:lang w:val="en-US"/>
+        </w:rPr>
+        <w:t>Pepe</w:t>
+      </w:r>
+      <w:proofErr w:type="spellEnd"/>
+      <w:r>
+        <w:rPr>
+          <w:rFonts w:asciiTheme="minorHAnsi" w:hAnsiTheme="minorHAnsi" w:cstheme="minorHAnsi"/>
+          <w:sz w:val="24"/>
+          <w:szCs w:val="24"/>
+          <w:lang w:val="en-US"/>
+        </w:rPr>
+        <w:t>’, and as vet ‘Antonio Sánchez’</w:t>
       </w:r>
     </w:p>
     <w:p>
@@ -20569,7 +21723,27 @@
           <w:szCs w:val="24"/>
           <w:lang w:val="en-US"/>
         </w:rPr>
-        <w:t>Select as pet ‘Pepe’, as vet ‘Antonio Sánchez’, and as type ‘consultation’</w:t>
+        <w:t>Select as pet ‘</w:t>
+      </w:r>
+      <w:proofErr w:type="spellStart"/>
+      <w:r>
+        <w:rPr>
+          <w:rFonts w:asciiTheme="minorHAnsi" w:hAnsiTheme="minorHAnsi" w:cstheme="minorHAnsi"/>
+          <w:sz w:val="24"/>
+          <w:szCs w:val="24"/>
+          <w:lang w:val="en-US"/>
+        </w:rPr>
+        <w:t>Pepe</w:t>
+      </w:r>
+      <w:proofErr w:type="spellEnd"/>
+      <w:r>
+        <w:rPr>
+          <w:rFonts w:asciiTheme="minorHAnsi" w:hAnsiTheme="minorHAnsi" w:cstheme="minorHAnsi"/>
+          <w:sz w:val="24"/>
+          <w:szCs w:val="24"/>
+          <w:lang w:val="en-US"/>
+        </w:rPr>
+        <w:t>’, as vet ‘Antonio Sánchez’, and as type ‘consultation’</w:t>
       </w:r>
     </w:p>
     <w:p>
@@ -21012,6 +22186,7 @@
           <w:szCs w:val="24"/>
           <w:lang w:val="en-US"/>
         </w:rPr>
+        <w:lastRenderedPageBreak/>
         <w:t xml:space="preserve">Result: </w:t>
       </w:r>
       <w:r>
@@ -21045,7 +22220,6 @@
           <w:u w:val="single"/>
           <w:lang w:val="en-US"/>
         </w:rPr>
-        <w:lastRenderedPageBreak/>
         <w:t>User story #6</w:t>
       </w:r>
       <w:r>
@@ -21200,7 +22374,7 @@
         <w:pStyle w:val="Prrafodelista"/>
         <w:numPr>
           <w:ilvl w:val="0"/>
-          <w:numId w:val="19"/>
+          <w:numId w:val="52"/>
         </w:numPr>
         <w:tabs>
           <w:tab w:val="left" w:pos="1740"/>
@@ -21245,7 +22419,7 @@
         <w:pStyle w:val="Prrafodelista"/>
         <w:numPr>
           <w:ilvl w:val="0"/>
-          <w:numId w:val="19"/>
+          <w:numId w:val="52"/>
         </w:numPr>
         <w:tabs>
           <w:tab w:val="left" w:pos="1740"/>
@@ -21272,7 +22446,7 @@
         <w:pStyle w:val="Prrafodelista"/>
         <w:numPr>
           <w:ilvl w:val="0"/>
-          <w:numId w:val="19"/>
+          <w:numId w:val="52"/>
         </w:numPr>
         <w:tabs>
           <w:tab w:val="left" w:pos="1740"/>
@@ -21291,7 +22465,27 @@
           <w:szCs w:val="24"/>
           <w:lang w:val="en-US"/>
         </w:rPr>
-        <w:t>Select as pet ‘Pepe’, as vet ‘Antonio Sánchez’, and as type ‘consultation’</w:t>
+        <w:t>Select as pet ‘</w:t>
+      </w:r>
+      <w:proofErr w:type="spellStart"/>
+      <w:r>
+        <w:rPr>
+          <w:rFonts w:asciiTheme="minorHAnsi" w:hAnsiTheme="minorHAnsi" w:cstheme="minorHAnsi"/>
+          <w:sz w:val="24"/>
+          <w:szCs w:val="24"/>
+          <w:lang w:val="en-US"/>
+        </w:rPr>
+        <w:t>Pepe</w:t>
+      </w:r>
+      <w:proofErr w:type="spellEnd"/>
+      <w:r>
+        <w:rPr>
+          <w:rFonts w:asciiTheme="minorHAnsi" w:hAnsiTheme="minorHAnsi" w:cstheme="minorHAnsi"/>
+          <w:sz w:val="24"/>
+          <w:szCs w:val="24"/>
+          <w:lang w:val="en-US"/>
+        </w:rPr>
+        <w:t>’, as vet ‘Antonio Sánchez’, and as type ‘consultation’</w:t>
       </w:r>
     </w:p>
     <w:p>
@@ -21299,7 +22493,7 @@
         <w:pStyle w:val="Prrafodelista"/>
         <w:numPr>
           <w:ilvl w:val="0"/>
-          <w:numId w:val="19"/>
+          <w:numId w:val="52"/>
         </w:numPr>
         <w:tabs>
           <w:tab w:val="left" w:pos="1740"/>
@@ -21326,7 +22520,7 @@
         <w:pStyle w:val="Prrafodelista"/>
         <w:numPr>
           <w:ilvl w:val="0"/>
-          <w:numId w:val="19"/>
+          <w:numId w:val="52"/>
         </w:numPr>
         <w:tabs>
           <w:tab w:val="left" w:pos="1740"/>
@@ -21371,7 +22565,7 @@
         <w:pStyle w:val="Prrafodelista"/>
         <w:numPr>
           <w:ilvl w:val="0"/>
-          <w:numId w:val="19"/>
+          <w:numId w:val="52"/>
         </w:numPr>
         <w:tabs>
           <w:tab w:val="left" w:pos="1740"/>
@@ -21398,7 +22592,7 @@
         <w:pStyle w:val="Prrafodelista"/>
         <w:numPr>
           <w:ilvl w:val="0"/>
-          <w:numId w:val="19"/>
+          <w:numId w:val="52"/>
         </w:numPr>
         <w:tabs>
           <w:tab w:val="left" w:pos="1740"/>
@@ -21425,7 +22619,7 @@
         <w:pStyle w:val="Prrafodelista"/>
         <w:numPr>
           <w:ilvl w:val="0"/>
-          <w:numId w:val="19"/>
+          <w:numId w:val="52"/>
         </w:numPr>
         <w:tabs>
           <w:tab w:val="left" w:pos="1740"/>
@@ -21529,7 +22723,17 @@
           <w:szCs w:val="24"/>
           <w:lang w:val="en-US"/>
         </w:rPr>
-        <w:t>US6-P1 No visits</w:t>
+        <w:t>US6-P2</w:t>
+      </w:r>
+      <w:r>
+        <w:rPr>
+          <w:rFonts w:asciiTheme="minorHAnsi" w:hAnsiTheme="minorHAnsi" w:cstheme="minorHAnsi"/>
+          <w:b/>
+          <w:sz w:val="24"/>
+          <w:szCs w:val="24"/>
+          <w:lang w:val="en-US"/>
+        </w:rPr>
+        <w:t xml:space="preserve"> No visits</w:t>
       </w:r>
       <w:r>
         <w:rPr>
@@ -21979,7 +23183,7 @@
         <w:pStyle w:val="Prrafodelista"/>
         <w:numPr>
           <w:ilvl w:val="0"/>
-          <w:numId w:val="4"/>
+          <w:numId w:val="53"/>
         </w:numPr>
         <w:tabs>
           <w:tab w:val="left" w:pos="1740"/>
@@ -22006,7 +23210,7 @@
         <w:pStyle w:val="Prrafodelista"/>
         <w:numPr>
           <w:ilvl w:val="0"/>
-          <w:numId w:val="4"/>
+          <w:numId w:val="53"/>
         </w:numPr>
         <w:tabs>
           <w:tab w:val="left" w:pos="1740"/>
@@ -22033,7 +23237,7 @@
         <w:pStyle w:val="Prrafodelista"/>
         <w:numPr>
           <w:ilvl w:val="0"/>
-          <w:numId w:val="4"/>
+          <w:numId w:val="53"/>
         </w:numPr>
         <w:tabs>
           <w:tab w:val="left" w:pos="1740"/>
@@ -22060,7 +23264,7 @@
         <w:pStyle w:val="Prrafodelista"/>
         <w:numPr>
           <w:ilvl w:val="0"/>
-          <w:numId w:val="4"/>
+          <w:numId w:val="53"/>
         </w:numPr>
         <w:tabs>
           <w:tab w:val="left" w:pos="1740"/>
@@ -22087,7 +23291,7 @@
         <w:pStyle w:val="Prrafodelista"/>
         <w:numPr>
           <w:ilvl w:val="0"/>
-          <w:numId w:val="4"/>
+          <w:numId w:val="53"/>
         </w:numPr>
         <w:tabs>
           <w:tab w:val="left" w:pos="1740"/>
@@ -22114,7 +23318,7 @@
         <w:pStyle w:val="Prrafodelista"/>
         <w:numPr>
           <w:ilvl w:val="0"/>
-          <w:numId w:val="4"/>
+          <w:numId w:val="53"/>
         </w:numPr>
         <w:tabs>
           <w:tab w:val="left" w:pos="1740"/>
@@ -22296,7 +23500,6 @@
           <w:szCs w:val="24"/>
           <w:lang w:val="en-US"/>
         </w:rPr>
-        <w:lastRenderedPageBreak/>
         <w:t>US7-P2</w:t>
       </w:r>
       <w:r>
@@ -22472,7 +23675,27 @@
           <w:szCs w:val="24"/>
           <w:lang w:val="en-US"/>
         </w:rPr>
-        <w:t>Fill the fields of a payment: ‘method’=creditcard, ‘moment’=22/02/20 10:30, ‘quantity’=50</w:t>
+        <w:t>Fill the fields of a payment: ‘method’=</w:t>
+      </w:r>
+      <w:proofErr w:type="spellStart"/>
+      <w:r>
+        <w:rPr>
+          <w:rFonts w:asciiTheme="minorHAnsi" w:hAnsiTheme="minorHAnsi" w:cstheme="minorHAnsi"/>
+          <w:sz w:val="24"/>
+          <w:szCs w:val="24"/>
+          <w:lang w:val="en-US"/>
+        </w:rPr>
+        <w:t>creditcard</w:t>
+      </w:r>
+      <w:proofErr w:type="spellEnd"/>
+      <w:r>
+        <w:rPr>
+          <w:rFonts w:asciiTheme="minorHAnsi" w:hAnsiTheme="minorHAnsi" w:cstheme="minorHAnsi"/>
+          <w:sz w:val="24"/>
+          <w:szCs w:val="24"/>
+          <w:lang w:val="en-US"/>
+        </w:rPr>
+        <w:t>, ‘moment’=22/02/20 10:30, ‘quantity’=50</w:t>
       </w:r>
     </w:p>
     <w:p>
@@ -22547,7 +23770,67 @@
           <w:szCs w:val="24"/>
           <w:lang w:val="en-US"/>
         </w:rPr>
-        <w:t>, ‘expMonth’=05, ‘expYear’=22, ‘securityCode’=255</w:t>
+        <w:t>, ‘</w:t>
+      </w:r>
+      <w:proofErr w:type="spellStart"/>
+      <w:r>
+        <w:rPr>
+          <w:rFonts w:asciiTheme="minorHAnsi" w:hAnsiTheme="minorHAnsi" w:cstheme="minorHAnsi"/>
+          <w:sz w:val="24"/>
+          <w:szCs w:val="24"/>
+          <w:lang w:val="en-US"/>
+        </w:rPr>
+        <w:t>expMonth</w:t>
+      </w:r>
+      <w:proofErr w:type="spellEnd"/>
+      <w:r>
+        <w:rPr>
+          <w:rFonts w:asciiTheme="minorHAnsi" w:hAnsiTheme="minorHAnsi" w:cstheme="minorHAnsi"/>
+          <w:sz w:val="24"/>
+          <w:szCs w:val="24"/>
+          <w:lang w:val="en-US"/>
+        </w:rPr>
+        <w:t>’=05, ‘</w:t>
+      </w:r>
+      <w:proofErr w:type="spellStart"/>
+      <w:r>
+        <w:rPr>
+          <w:rFonts w:asciiTheme="minorHAnsi" w:hAnsiTheme="minorHAnsi" w:cstheme="minorHAnsi"/>
+          <w:sz w:val="24"/>
+          <w:szCs w:val="24"/>
+          <w:lang w:val="en-US"/>
+        </w:rPr>
+        <w:t>expYear</w:t>
+      </w:r>
+      <w:proofErr w:type="spellEnd"/>
+      <w:r>
+        <w:rPr>
+          <w:rFonts w:asciiTheme="minorHAnsi" w:hAnsiTheme="minorHAnsi" w:cstheme="minorHAnsi"/>
+          <w:sz w:val="24"/>
+          <w:szCs w:val="24"/>
+          <w:lang w:val="en-US"/>
+        </w:rPr>
+        <w:t>’=22, ‘</w:t>
+      </w:r>
+      <w:proofErr w:type="spellStart"/>
+      <w:r>
+        <w:rPr>
+          <w:rFonts w:asciiTheme="minorHAnsi" w:hAnsiTheme="minorHAnsi" w:cstheme="minorHAnsi"/>
+          <w:sz w:val="24"/>
+          <w:szCs w:val="24"/>
+          <w:lang w:val="en-US"/>
+        </w:rPr>
+        <w:t>securityCode</w:t>
+      </w:r>
+      <w:proofErr w:type="spellEnd"/>
+      <w:r>
+        <w:rPr>
+          <w:rFonts w:asciiTheme="minorHAnsi" w:hAnsiTheme="minorHAnsi" w:cstheme="minorHAnsi"/>
+          <w:sz w:val="24"/>
+          <w:szCs w:val="24"/>
+          <w:lang w:val="en-US"/>
+        </w:rPr>
+        <w:t>’=255</w:t>
       </w:r>
     </w:p>
     <w:p>
@@ -22856,7 +24139,27 @@
           <w:szCs w:val="24"/>
           <w:lang w:val="en-US"/>
         </w:rPr>
-        <w:t>Fill the fields of a payment: ‘method’=creditcard, ‘moment’=22/02/20 10:30, ‘quantity’=50</w:t>
+        <w:t>Fill the fields of a payment: ‘method’=</w:t>
+      </w:r>
+      <w:proofErr w:type="spellStart"/>
+      <w:r>
+        <w:rPr>
+          <w:rFonts w:asciiTheme="minorHAnsi" w:hAnsiTheme="minorHAnsi" w:cstheme="minorHAnsi"/>
+          <w:sz w:val="24"/>
+          <w:szCs w:val="24"/>
+          <w:lang w:val="en-US"/>
+        </w:rPr>
+        <w:t>creditcard</w:t>
+      </w:r>
+      <w:proofErr w:type="spellEnd"/>
+      <w:r>
+        <w:rPr>
+          <w:rFonts w:asciiTheme="minorHAnsi" w:hAnsiTheme="minorHAnsi" w:cstheme="minorHAnsi"/>
+          <w:sz w:val="24"/>
+          <w:szCs w:val="24"/>
+          <w:lang w:val="en-US"/>
+        </w:rPr>
+        <w:t>, ‘moment’=22/02/20 10:30, ‘quantity’=50</w:t>
       </w:r>
     </w:p>
     <w:p>
@@ -23301,7 +24604,27 @@
           <w:szCs w:val="24"/>
           <w:lang w:val="en-US"/>
         </w:rPr>
-        <w:t xml:space="preserve">=creditcard, </w:t>
+        <w:t>=</w:t>
+      </w:r>
+      <w:proofErr w:type="spellStart"/>
+      <w:r>
+        <w:rPr>
+          <w:rFonts w:asciiTheme="minorHAnsi" w:hAnsiTheme="minorHAnsi" w:cstheme="minorHAnsi"/>
+          <w:sz w:val="24"/>
+          <w:szCs w:val="24"/>
+          <w:lang w:val="en-US"/>
+        </w:rPr>
+        <w:t>creditcard</w:t>
+      </w:r>
+      <w:proofErr w:type="spellEnd"/>
+      <w:r>
+        <w:rPr>
+          <w:rFonts w:asciiTheme="minorHAnsi" w:hAnsiTheme="minorHAnsi" w:cstheme="minorHAnsi"/>
+          <w:sz w:val="24"/>
+          <w:szCs w:val="24"/>
+          <w:lang w:val="en-US"/>
+        </w:rPr>
+        <w:t xml:space="preserve">, </w:t>
       </w:r>
       <w:r>
         <w:rPr>
@@ -23439,7 +24762,67 @@
           <w:szCs w:val="24"/>
           <w:lang w:val="en-US"/>
         </w:rPr>
-        <w:t>, ‘expMonth’=05, ‘expYear’=22, ‘securityCode’=255</w:t>
+        <w:t>, ‘</w:t>
+      </w:r>
+      <w:proofErr w:type="spellStart"/>
+      <w:r>
+        <w:rPr>
+          <w:rFonts w:asciiTheme="minorHAnsi" w:hAnsiTheme="minorHAnsi" w:cstheme="minorHAnsi"/>
+          <w:sz w:val="24"/>
+          <w:szCs w:val="24"/>
+          <w:lang w:val="en-US"/>
+        </w:rPr>
+        <w:t>expMonth</w:t>
+      </w:r>
+      <w:proofErr w:type="spellEnd"/>
+      <w:r>
+        <w:rPr>
+          <w:rFonts w:asciiTheme="minorHAnsi" w:hAnsiTheme="minorHAnsi" w:cstheme="minorHAnsi"/>
+          <w:sz w:val="24"/>
+          <w:szCs w:val="24"/>
+          <w:lang w:val="en-US"/>
+        </w:rPr>
+        <w:t>’=05, ‘</w:t>
+      </w:r>
+      <w:proofErr w:type="spellStart"/>
+      <w:r>
+        <w:rPr>
+          <w:rFonts w:asciiTheme="minorHAnsi" w:hAnsiTheme="minorHAnsi" w:cstheme="minorHAnsi"/>
+          <w:sz w:val="24"/>
+          <w:szCs w:val="24"/>
+          <w:lang w:val="en-US"/>
+        </w:rPr>
+        <w:t>expYear</w:t>
+      </w:r>
+      <w:proofErr w:type="spellEnd"/>
+      <w:r>
+        <w:rPr>
+          <w:rFonts w:asciiTheme="minorHAnsi" w:hAnsiTheme="minorHAnsi" w:cstheme="minorHAnsi"/>
+          <w:sz w:val="24"/>
+          <w:szCs w:val="24"/>
+          <w:lang w:val="en-US"/>
+        </w:rPr>
+        <w:t>’=22, ‘</w:t>
+      </w:r>
+      <w:proofErr w:type="spellStart"/>
+      <w:r>
+        <w:rPr>
+          <w:rFonts w:asciiTheme="minorHAnsi" w:hAnsiTheme="minorHAnsi" w:cstheme="minorHAnsi"/>
+          <w:sz w:val="24"/>
+          <w:szCs w:val="24"/>
+          <w:lang w:val="en-US"/>
+        </w:rPr>
+        <w:t>securityCode</w:t>
+      </w:r>
+      <w:proofErr w:type="spellEnd"/>
+      <w:r>
+        <w:rPr>
+          <w:rFonts w:asciiTheme="minorHAnsi" w:hAnsiTheme="minorHAnsi" w:cstheme="minorHAnsi"/>
+          <w:sz w:val="24"/>
+          <w:szCs w:val="24"/>
+          <w:lang w:val="en-US"/>
+        </w:rPr>
+        <w:t>’=255</w:t>
       </w:r>
     </w:p>
     <w:p>
@@ -23506,7 +24889,17 @@
           <w:szCs w:val="24"/>
           <w:lang w:val="en-US"/>
         </w:rPr>
-        <w:t xml:space="preserve"> The data is saved in the database correctly.</w:t>
+        <w:t xml:space="preserve"> The data is saved in </w:t>
+      </w:r>
+      <w:r>
+        <w:rPr>
+          <w:rFonts w:asciiTheme="minorHAnsi" w:hAnsiTheme="minorHAnsi" w:cstheme="minorHAnsi"/>
+          <w:sz w:val="24"/>
+          <w:szCs w:val="24"/>
+          <w:lang w:val="en-US"/>
+        </w:rPr>
+        <w:lastRenderedPageBreak/>
+        <w:t>the database correctly.</w:t>
       </w:r>
     </w:p>
     <w:p>
@@ -23529,7 +24922,6 @@
           <w:szCs w:val="24"/>
           <w:lang w:val="en-US"/>
         </w:rPr>
-        <w:lastRenderedPageBreak/>
         <w:t>US8-N1</w:t>
       </w:r>
       <w:r>
@@ -23741,7 +25133,27 @@
           <w:szCs w:val="24"/>
           <w:lang w:val="en-US"/>
         </w:rPr>
-        <w:t xml:space="preserve">=creditcard, </w:t>
+        <w:t>=</w:t>
+      </w:r>
+      <w:proofErr w:type="spellStart"/>
+      <w:r>
+        <w:rPr>
+          <w:rFonts w:asciiTheme="minorHAnsi" w:hAnsiTheme="minorHAnsi" w:cstheme="minorHAnsi"/>
+          <w:sz w:val="24"/>
+          <w:szCs w:val="24"/>
+          <w:lang w:val="en-US"/>
+        </w:rPr>
+        <w:t>creditcard</w:t>
+      </w:r>
+      <w:proofErr w:type="spellEnd"/>
+      <w:r>
+        <w:rPr>
+          <w:rFonts w:asciiTheme="minorHAnsi" w:hAnsiTheme="minorHAnsi" w:cstheme="minorHAnsi"/>
+          <w:sz w:val="24"/>
+          <w:szCs w:val="24"/>
+          <w:lang w:val="en-US"/>
+        </w:rPr>
+        <w:t xml:space="preserve">, </w:t>
       </w:r>
       <w:r>
         <w:rPr>
@@ -23870,7 +25282,67 @@
           <w:szCs w:val="24"/>
           <w:lang w:val="en-US"/>
         </w:rPr>
-        <w:t>2200554488996655, ‘expMonth’=05, ‘expYear’=22, ‘securityCode’=255</w:t>
+        <w:t>2200554488996655, ‘</w:t>
+      </w:r>
+      <w:proofErr w:type="spellStart"/>
+      <w:r>
+        <w:rPr>
+          <w:rFonts w:asciiTheme="minorHAnsi" w:hAnsiTheme="minorHAnsi" w:cstheme="minorHAnsi"/>
+          <w:sz w:val="24"/>
+          <w:szCs w:val="24"/>
+          <w:lang w:val="en-US"/>
+        </w:rPr>
+        <w:t>expMonth</w:t>
+      </w:r>
+      <w:proofErr w:type="spellEnd"/>
+      <w:r>
+        <w:rPr>
+          <w:rFonts w:asciiTheme="minorHAnsi" w:hAnsiTheme="minorHAnsi" w:cstheme="minorHAnsi"/>
+          <w:sz w:val="24"/>
+          <w:szCs w:val="24"/>
+          <w:lang w:val="en-US"/>
+        </w:rPr>
+        <w:t>’=05, ‘</w:t>
+      </w:r>
+      <w:proofErr w:type="spellStart"/>
+      <w:r>
+        <w:rPr>
+          <w:rFonts w:asciiTheme="minorHAnsi" w:hAnsiTheme="minorHAnsi" w:cstheme="minorHAnsi"/>
+          <w:sz w:val="24"/>
+          <w:szCs w:val="24"/>
+          <w:lang w:val="en-US"/>
+        </w:rPr>
+        <w:t>expYear</w:t>
+      </w:r>
+      <w:proofErr w:type="spellEnd"/>
+      <w:r>
+        <w:rPr>
+          <w:rFonts w:asciiTheme="minorHAnsi" w:hAnsiTheme="minorHAnsi" w:cstheme="minorHAnsi"/>
+          <w:sz w:val="24"/>
+          <w:szCs w:val="24"/>
+          <w:lang w:val="en-US"/>
+        </w:rPr>
+        <w:t>’=22, ‘</w:t>
+      </w:r>
+      <w:proofErr w:type="spellStart"/>
+      <w:r>
+        <w:rPr>
+          <w:rFonts w:asciiTheme="minorHAnsi" w:hAnsiTheme="minorHAnsi" w:cstheme="minorHAnsi"/>
+          <w:sz w:val="24"/>
+          <w:szCs w:val="24"/>
+          <w:lang w:val="en-US"/>
+        </w:rPr>
+        <w:t>securityCode</w:t>
+      </w:r>
+      <w:proofErr w:type="spellEnd"/>
+      <w:r>
+        <w:rPr>
+          <w:rFonts w:asciiTheme="minorHAnsi" w:hAnsiTheme="minorHAnsi" w:cstheme="minorHAnsi"/>
+          <w:sz w:val="24"/>
+          <w:szCs w:val="24"/>
+          <w:lang w:val="en-US"/>
+        </w:rPr>
+        <w:t>’=255</w:t>
       </w:r>
     </w:p>
     <w:p>
@@ -23919,7 +25391,27 @@
           <w:szCs w:val="24"/>
           <w:lang w:val="en-US"/>
         </w:rPr>
-        <w:t>Result: The credit card number is not correctly so the system validate this number and shows a message that say “This credit card number is not valid”.</w:t>
+        <w:t xml:space="preserve">Result: The credit card number is not correctly so the system </w:t>
+      </w:r>
+      <w:proofErr w:type="gramStart"/>
+      <w:r>
+        <w:rPr>
+          <w:rFonts w:asciiTheme="minorHAnsi" w:hAnsiTheme="minorHAnsi" w:cstheme="minorHAnsi"/>
+          <w:sz w:val="24"/>
+          <w:szCs w:val="24"/>
+          <w:lang w:val="en-US"/>
+        </w:rPr>
+        <w:t>validate</w:t>
+      </w:r>
+      <w:proofErr w:type="gramEnd"/>
+      <w:r>
+        <w:rPr>
+          <w:rFonts w:asciiTheme="minorHAnsi" w:hAnsiTheme="minorHAnsi" w:cstheme="minorHAnsi"/>
+          <w:sz w:val="24"/>
+          <w:szCs w:val="24"/>
+          <w:lang w:val="en-US"/>
+        </w:rPr>
+        <w:t xml:space="preserve"> this number and shows a message that say “This credit card number is not valid”.</w:t>
       </w:r>
     </w:p>
     <w:p>
@@ -24166,7 +25658,27 @@
           <w:szCs w:val="24"/>
           <w:lang w:val="en-US"/>
         </w:rPr>
-        <w:t xml:space="preserve">=creditcard, </w:t>
+        <w:t>=</w:t>
+      </w:r>
+      <w:proofErr w:type="spellStart"/>
+      <w:r>
+        <w:rPr>
+          <w:rFonts w:asciiTheme="minorHAnsi" w:hAnsiTheme="minorHAnsi" w:cstheme="minorHAnsi"/>
+          <w:sz w:val="24"/>
+          <w:szCs w:val="24"/>
+          <w:lang w:val="en-US"/>
+        </w:rPr>
+        <w:t>creditcard</w:t>
+      </w:r>
+      <w:proofErr w:type="spellEnd"/>
+      <w:r>
+        <w:rPr>
+          <w:rFonts w:asciiTheme="minorHAnsi" w:hAnsiTheme="minorHAnsi" w:cstheme="minorHAnsi"/>
+          <w:sz w:val="24"/>
+          <w:szCs w:val="24"/>
+          <w:lang w:val="en-US"/>
+        </w:rPr>
+        <w:t xml:space="preserve">, </w:t>
       </w:r>
       <w:r>
         <w:rPr>
@@ -24304,7 +25816,67 @@
           <w:szCs w:val="24"/>
           <w:lang w:val="en-US"/>
         </w:rPr>
-        <w:t>, ‘expMonth’=05, ‘expYear’=15, ‘securityCode’=255</w:t>
+        <w:t>, ‘</w:t>
+      </w:r>
+      <w:proofErr w:type="spellStart"/>
+      <w:r>
+        <w:rPr>
+          <w:rFonts w:asciiTheme="minorHAnsi" w:hAnsiTheme="minorHAnsi" w:cstheme="minorHAnsi"/>
+          <w:sz w:val="24"/>
+          <w:szCs w:val="24"/>
+          <w:lang w:val="en-US"/>
+        </w:rPr>
+        <w:t>expMonth</w:t>
+      </w:r>
+      <w:proofErr w:type="spellEnd"/>
+      <w:r>
+        <w:rPr>
+          <w:rFonts w:asciiTheme="minorHAnsi" w:hAnsiTheme="minorHAnsi" w:cstheme="minorHAnsi"/>
+          <w:sz w:val="24"/>
+          <w:szCs w:val="24"/>
+          <w:lang w:val="en-US"/>
+        </w:rPr>
+        <w:t>’=05, ‘</w:t>
+      </w:r>
+      <w:proofErr w:type="spellStart"/>
+      <w:r>
+        <w:rPr>
+          <w:rFonts w:asciiTheme="minorHAnsi" w:hAnsiTheme="minorHAnsi" w:cstheme="minorHAnsi"/>
+          <w:sz w:val="24"/>
+          <w:szCs w:val="24"/>
+          <w:lang w:val="en-US"/>
+        </w:rPr>
+        <w:t>expYear</w:t>
+      </w:r>
+      <w:proofErr w:type="spellEnd"/>
+      <w:r>
+        <w:rPr>
+          <w:rFonts w:asciiTheme="minorHAnsi" w:hAnsiTheme="minorHAnsi" w:cstheme="minorHAnsi"/>
+          <w:sz w:val="24"/>
+          <w:szCs w:val="24"/>
+          <w:lang w:val="en-US"/>
+        </w:rPr>
+        <w:t>’=15, ‘</w:t>
+      </w:r>
+      <w:proofErr w:type="spellStart"/>
+      <w:r>
+        <w:rPr>
+          <w:rFonts w:asciiTheme="minorHAnsi" w:hAnsiTheme="minorHAnsi" w:cstheme="minorHAnsi"/>
+          <w:sz w:val="24"/>
+          <w:szCs w:val="24"/>
+          <w:lang w:val="en-US"/>
+        </w:rPr>
+        <w:t>securityCode</w:t>
+      </w:r>
+      <w:proofErr w:type="spellEnd"/>
+      <w:r>
+        <w:rPr>
+          <w:rFonts w:asciiTheme="minorHAnsi" w:hAnsiTheme="minorHAnsi" w:cstheme="minorHAnsi"/>
+          <w:sz w:val="24"/>
+          <w:szCs w:val="24"/>
+          <w:lang w:val="en-US"/>
+        </w:rPr>
+        <w:t>’=255</w:t>
       </w:r>
     </w:p>
     <w:p>
@@ -24353,7 +25925,27 @@
           <w:szCs w:val="24"/>
           <w:lang w:val="en-US"/>
         </w:rPr>
-        <w:t>Result: The credit card expiration is not correctly so the system validate this number and shows a message that say “This credit card expiration passed”.</w:t>
+        <w:t xml:space="preserve">Result: The credit card expiration is not correctly so the system </w:t>
+      </w:r>
+      <w:proofErr w:type="gramStart"/>
+      <w:r>
+        <w:rPr>
+          <w:rFonts w:asciiTheme="minorHAnsi" w:hAnsiTheme="minorHAnsi" w:cstheme="minorHAnsi"/>
+          <w:sz w:val="24"/>
+          <w:szCs w:val="24"/>
+          <w:lang w:val="en-US"/>
+        </w:rPr>
+        <w:t>validate</w:t>
+      </w:r>
+      <w:proofErr w:type="gramEnd"/>
+      <w:r>
+        <w:rPr>
+          <w:rFonts w:asciiTheme="minorHAnsi" w:hAnsiTheme="minorHAnsi" w:cstheme="minorHAnsi"/>
+          <w:sz w:val="24"/>
+          <w:szCs w:val="24"/>
+          <w:lang w:val="en-US"/>
+        </w:rPr>
+        <w:t xml:space="preserve"> this number and shows a message that say “This credit card expiration passed”.</w:t>
       </w:r>
     </w:p>
     <w:p>
@@ -24634,7 +26226,27 @@
           <w:szCs w:val="24"/>
           <w:lang w:val="en-US"/>
         </w:rPr>
-        <w:t>Fill the fields of a payment: ‘method’=creditcard, ‘moment’=22/02/20 10:30, ‘quantity’=50</w:t>
+        <w:t>Fill the fields of a payment: ‘method’=</w:t>
+      </w:r>
+      <w:proofErr w:type="spellStart"/>
+      <w:r>
+        <w:rPr>
+          <w:rFonts w:asciiTheme="minorHAnsi" w:hAnsiTheme="minorHAnsi" w:cstheme="minorHAnsi"/>
+          <w:sz w:val="24"/>
+          <w:szCs w:val="24"/>
+          <w:lang w:val="en-US"/>
+        </w:rPr>
+        <w:t>creditcard</w:t>
+      </w:r>
+      <w:proofErr w:type="spellEnd"/>
+      <w:r>
+        <w:rPr>
+          <w:rFonts w:asciiTheme="minorHAnsi" w:hAnsiTheme="minorHAnsi" w:cstheme="minorHAnsi"/>
+          <w:sz w:val="24"/>
+          <w:szCs w:val="24"/>
+          <w:lang w:val="en-US"/>
+        </w:rPr>
+        <w:t>, ‘moment’=22/02/20 10:30, ‘quantity’=50</w:t>
       </w:r>
     </w:p>
     <w:p>
@@ -24709,7 +26321,27 @@
           <w:szCs w:val="24"/>
           <w:lang w:val="en-US"/>
         </w:rPr>
-        <w:t>, ‘expMonth’=05/22</w:t>
+        <w:t>, ‘</w:t>
+      </w:r>
+      <w:proofErr w:type="spellStart"/>
+      <w:r>
+        <w:rPr>
+          <w:rFonts w:asciiTheme="minorHAnsi" w:hAnsiTheme="minorHAnsi" w:cstheme="minorHAnsi"/>
+          <w:sz w:val="24"/>
+          <w:szCs w:val="24"/>
+          <w:lang w:val="en-US"/>
+        </w:rPr>
+        <w:t>expMonth</w:t>
+      </w:r>
+      <w:proofErr w:type="spellEnd"/>
+      <w:r>
+        <w:rPr>
+          <w:rFonts w:asciiTheme="minorHAnsi" w:hAnsiTheme="minorHAnsi" w:cstheme="minorHAnsi"/>
+          <w:sz w:val="24"/>
+          <w:szCs w:val="24"/>
+          <w:lang w:val="en-US"/>
+        </w:rPr>
+        <w:t>’=05/22</w:t>
       </w:r>
     </w:p>
     <w:p>
@@ -24812,7 +26444,17 @@
           <w:szCs w:val="24"/>
           <w:lang w:val="en-US"/>
         </w:rPr>
-        <w:t xml:space="preserve"> The system knows that this user has a role of Secretary of the system. So this person can do the payment correctly.</w:t>
+        <w:t xml:space="preserve"> The system knows that this </w:t>
+      </w:r>
+      <w:r>
+        <w:rPr>
+          <w:rFonts w:asciiTheme="minorHAnsi" w:hAnsiTheme="minorHAnsi" w:cstheme="minorHAnsi"/>
+          <w:sz w:val="24"/>
+          <w:szCs w:val="24"/>
+          <w:lang w:val="en-US"/>
+        </w:rPr>
+        <w:lastRenderedPageBreak/>
+        <w:t>user has a role of Secretary of the system. So this person can do the payment correctly.</w:t>
       </w:r>
     </w:p>
     <w:p>
@@ -24835,7 +26477,6 @@
           <w:szCs w:val="24"/>
           <w:lang w:val="en-US"/>
         </w:rPr>
-        <w:lastRenderedPageBreak/>
         <w:t>US9-N1</w:t>
       </w:r>
       <w:r>
@@ -25389,7 +27030,29 @@
           <w:szCs w:val="24"/>
           <w:lang w:val="en-US"/>
         </w:rPr>
-        <w:t>Assuming that the VisitType that the owner requested is consultation (20€).</w:t>
+        <w:t xml:space="preserve">Assuming that the </w:t>
+      </w:r>
+      <w:proofErr w:type="spellStart"/>
+      <w:r>
+        <w:rPr>
+          <w:rFonts w:asciiTheme="minorHAnsi" w:hAnsiTheme="minorHAnsi" w:cstheme="minorHAnsi"/>
+          <w:i/>
+          <w:sz w:val="24"/>
+          <w:szCs w:val="24"/>
+          <w:lang w:val="en-US"/>
+        </w:rPr>
+        <w:t>VisitType</w:t>
+      </w:r>
+      <w:proofErr w:type="spellEnd"/>
+      <w:r>
+        <w:rPr>
+          <w:rFonts w:asciiTheme="minorHAnsi" w:hAnsiTheme="minorHAnsi" w:cstheme="minorHAnsi"/>
+          <w:i/>
+          <w:sz w:val="24"/>
+          <w:szCs w:val="24"/>
+          <w:lang w:val="en-US"/>
+        </w:rPr>
+        <w:t xml:space="preserve"> that the owner requested is consultation (20€).</w:t>
       </w:r>
     </w:p>
     <w:p>
@@ -25609,19 +27272,20 @@
         </w:tabs>
         <w:rPr>
           <w:rFonts w:asciiTheme="minorHAnsi" w:hAnsiTheme="minorHAnsi" w:cstheme="minorHAnsi"/>
-          <w:sz w:val="24"/>
-          <w:szCs w:val="24"/>
-          <w:lang w:val="en-US"/>
-        </w:rPr>
-      </w:pPr>
-      <w:r>
-        <w:rPr>
-          <w:rFonts w:asciiTheme="minorHAnsi" w:hAnsiTheme="minorHAnsi" w:cstheme="minorHAnsi"/>
           <w:b/>
           <w:sz w:val="24"/>
           <w:szCs w:val="24"/>
           <w:lang w:val="en-US"/>
         </w:rPr>
+      </w:pPr>
+      <w:r>
+        <w:rPr>
+          <w:rFonts w:asciiTheme="minorHAnsi" w:hAnsiTheme="minorHAnsi" w:cstheme="minorHAnsi"/>
+          <w:b/>
+          <w:sz w:val="24"/>
+          <w:szCs w:val="24"/>
+          <w:lang w:val="en-US"/>
+        </w:rPr>
         <w:t>US10-N1</w:t>
       </w:r>
       <w:r>
@@ -25642,6 +27306,543 @@
           <w:szCs w:val="24"/>
           <w:lang w:val="en-US"/>
         </w:rPr>
+        <w:t>(Negative</w:t>
+      </w:r>
+      <w:r>
+        <w:rPr>
+          <w:rFonts w:asciiTheme="minorHAnsi" w:hAnsiTheme="minorHAnsi" w:cstheme="minorHAnsi"/>
+          <w:b/>
+          <w:sz w:val="24"/>
+          <w:szCs w:val="24"/>
+          <w:lang w:val="en-US"/>
+        </w:rPr>
+        <w:t xml:space="preserve"> scenario</w:t>
+      </w:r>
+      <w:r>
+        <w:rPr>
+          <w:rFonts w:asciiTheme="minorHAnsi" w:hAnsiTheme="minorHAnsi" w:cstheme="minorHAnsi"/>
+          <w:b/>
+          <w:sz w:val="24"/>
+          <w:szCs w:val="24"/>
+          <w:lang w:val="en-US"/>
+        </w:rPr>
+        <w:t>)</w:t>
+      </w:r>
+    </w:p>
+    <w:p>
+      <w:pPr>
+        <w:tabs>
+          <w:tab w:val="left" w:pos="1740"/>
+        </w:tabs>
+        <w:rPr>
+          <w:rFonts w:asciiTheme="minorHAnsi" w:hAnsiTheme="minorHAnsi" w:cstheme="minorHAnsi"/>
+          <w:i/>
+          <w:sz w:val="24"/>
+          <w:szCs w:val="24"/>
+          <w:lang w:val="en-US"/>
+        </w:rPr>
+      </w:pPr>
+      <w:r>
+        <w:rPr>
+          <w:rFonts w:asciiTheme="minorHAnsi" w:hAnsiTheme="minorHAnsi" w:cstheme="minorHAnsi"/>
+          <w:i/>
+          <w:sz w:val="24"/>
+          <w:szCs w:val="24"/>
+          <w:lang w:val="en-US"/>
+        </w:rPr>
+        <w:t xml:space="preserve">Assuming that the </w:t>
+      </w:r>
+      <w:proofErr w:type="spellStart"/>
+      <w:r>
+        <w:rPr>
+          <w:rFonts w:asciiTheme="minorHAnsi" w:hAnsiTheme="minorHAnsi" w:cstheme="minorHAnsi"/>
+          <w:i/>
+          <w:sz w:val="24"/>
+          <w:szCs w:val="24"/>
+          <w:lang w:val="en-US"/>
+        </w:rPr>
+        <w:t>VisitType</w:t>
+      </w:r>
+      <w:proofErr w:type="spellEnd"/>
+      <w:r>
+        <w:rPr>
+          <w:rFonts w:asciiTheme="minorHAnsi" w:hAnsiTheme="minorHAnsi" w:cstheme="minorHAnsi"/>
+          <w:i/>
+          <w:sz w:val="24"/>
+          <w:szCs w:val="24"/>
+          <w:lang w:val="en-US"/>
+        </w:rPr>
+        <w:t xml:space="preserve"> that the ow</w:t>
+      </w:r>
+      <w:r>
+        <w:rPr>
+          <w:rFonts w:asciiTheme="minorHAnsi" w:hAnsiTheme="minorHAnsi" w:cstheme="minorHAnsi"/>
+          <w:i/>
+          <w:sz w:val="24"/>
+          <w:szCs w:val="24"/>
+          <w:lang w:val="en-US"/>
+        </w:rPr>
+        <w:t xml:space="preserve">ner requested is </w:t>
+      </w:r>
+      <w:r>
+        <w:rPr>
+          <w:rFonts w:asciiTheme="minorHAnsi" w:hAnsiTheme="minorHAnsi" w:cstheme="minorHAnsi"/>
+          <w:sz w:val="24"/>
+          <w:szCs w:val="24"/>
+          <w:lang w:val="en-US"/>
+        </w:rPr>
+        <w:t>free</w:t>
+      </w:r>
+      <w:r>
+        <w:rPr>
+          <w:rFonts w:asciiTheme="minorHAnsi" w:hAnsiTheme="minorHAnsi" w:cstheme="minorHAnsi"/>
+          <w:i/>
+          <w:sz w:val="24"/>
+          <w:szCs w:val="24"/>
+          <w:lang w:val="en-US"/>
+        </w:rPr>
+        <w:t xml:space="preserve"> (</w:t>
+      </w:r>
+      <w:r>
+        <w:rPr>
+          <w:rFonts w:asciiTheme="minorHAnsi" w:hAnsiTheme="minorHAnsi" w:cstheme="minorHAnsi"/>
+          <w:i/>
+          <w:sz w:val="24"/>
+          <w:szCs w:val="24"/>
+          <w:lang w:val="en-US"/>
+        </w:rPr>
+        <w:t>0€).</w:t>
+      </w:r>
+    </w:p>
+    <w:p>
+      <w:pPr>
+        <w:pStyle w:val="Prrafodelista"/>
+        <w:numPr>
+          <w:ilvl w:val="0"/>
+          <w:numId w:val="54"/>
+        </w:numPr>
+        <w:tabs>
+          <w:tab w:val="left" w:pos="1740"/>
+        </w:tabs>
+        <w:rPr>
+          <w:rFonts w:asciiTheme="minorHAnsi" w:hAnsiTheme="minorHAnsi" w:cstheme="minorHAnsi"/>
+          <w:sz w:val="24"/>
+          <w:szCs w:val="24"/>
+          <w:lang w:val="en-US"/>
+        </w:rPr>
+      </w:pPr>
+      <w:r>
+        <w:rPr>
+          <w:rFonts w:asciiTheme="minorHAnsi" w:hAnsiTheme="minorHAnsi" w:cstheme="minorHAnsi"/>
+          <w:sz w:val="24"/>
+          <w:szCs w:val="24"/>
+          <w:lang w:val="en-US"/>
+        </w:rPr>
+        <w:t>Log into the platform as secretary1 (password: s3c3tary)</w:t>
+      </w:r>
+    </w:p>
+    <w:p>
+      <w:pPr>
+        <w:pStyle w:val="Prrafodelista"/>
+        <w:numPr>
+          <w:ilvl w:val="0"/>
+          <w:numId w:val="54"/>
+        </w:numPr>
+        <w:tabs>
+          <w:tab w:val="left" w:pos="1740"/>
+        </w:tabs>
+        <w:rPr>
+          <w:rFonts w:asciiTheme="minorHAnsi" w:hAnsiTheme="minorHAnsi" w:cstheme="minorHAnsi"/>
+          <w:sz w:val="24"/>
+          <w:szCs w:val="24"/>
+          <w:lang w:val="en-US"/>
+        </w:rPr>
+      </w:pPr>
+      <w:r>
+        <w:rPr>
+          <w:rFonts w:asciiTheme="minorHAnsi" w:hAnsiTheme="minorHAnsi" w:cstheme="minorHAnsi"/>
+          <w:sz w:val="24"/>
+          <w:szCs w:val="24"/>
+          <w:lang w:val="en-US"/>
+        </w:rPr>
+        <w:t>Go to the view with the list of all visits without a payment</w:t>
+      </w:r>
+    </w:p>
+    <w:p>
+      <w:pPr>
+        <w:pStyle w:val="Prrafodelista"/>
+        <w:numPr>
+          <w:ilvl w:val="0"/>
+          <w:numId w:val="54"/>
+        </w:numPr>
+        <w:tabs>
+          <w:tab w:val="left" w:pos="1740"/>
+        </w:tabs>
+        <w:rPr>
+          <w:rFonts w:asciiTheme="minorHAnsi" w:hAnsiTheme="minorHAnsi" w:cstheme="minorHAnsi"/>
+          <w:sz w:val="24"/>
+          <w:szCs w:val="24"/>
+          <w:lang w:val="en-US"/>
+        </w:rPr>
+      </w:pPr>
+      <w:r>
+        <w:rPr>
+          <w:rFonts w:asciiTheme="minorHAnsi" w:hAnsiTheme="minorHAnsi" w:cstheme="minorHAnsi"/>
+          <w:sz w:val="24"/>
+          <w:szCs w:val="24"/>
+          <w:lang w:val="en-US"/>
+        </w:rPr>
+        <w:t>Select the first one that is the next visit that secretary have to manage</w:t>
+      </w:r>
+    </w:p>
+    <w:p>
+      <w:pPr>
+        <w:pStyle w:val="Prrafodelista"/>
+        <w:numPr>
+          <w:ilvl w:val="0"/>
+          <w:numId w:val="54"/>
+        </w:numPr>
+        <w:tabs>
+          <w:tab w:val="left" w:pos="1740"/>
+        </w:tabs>
+        <w:rPr>
+          <w:rFonts w:asciiTheme="minorHAnsi" w:hAnsiTheme="minorHAnsi" w:cstheme="minorHAnsi"/>
+          <w:sz w:val="24"/>
+          <w:szCs w:val="24"/>
+          <w:lang w:val="en-US"/>
+        </w:rPr>
+      </w:pPr>
+      <w:r>
+        <w:rPr>
+          <w:rFonts w:asciiTheme="minorHAnsi" w:hAnsiTheme="minorHAnsi" w:cstheme="minorHAnsi"/>
+          <w:sz w:val="24"/>
+          <w:szCs w:val="24"/>
+          <w:lang w:val="en-US"/>
+        </w:rPr>
+        <w:t>Press button of “Do payment”</w:t>
+      </w:r>
+    </w:p>
+    <w:p>
+      <w:pPr>
+        <w:pStyle w:val="Prrafodelista"/>
+        <w:numPr>
+          <w:ilvl w:val="0"/>
+          <w:numId w:val="54"/>
+        </w:numPr>
+        <w:tabs>
+          <w:tab w:val="left" w:pos="1740"/>
+        </w:tabs>
+        <w:rPr>
+          <w:rFonts w:asciiTheme="minorHAnsi" w:hAnsiTheme="minorHAnsi" w:cstheme="minorHAnsi"/>
+          <w:sz w:val="24"/>
+          <w:szCs w:val="24"/>
+          <w:lang w:val="en-US"/>
+        </w:rPr>
+      </w:pPr>
+      <w:r>
+        <w:rPr>
+          <w:rFonts w:asciiTheme="minorHAnsi" w:hAnsiTheme="minorHAnsi" w:cstheme="minorHAnsi"/>
+          <w:sz w:val="24"/>
+          <w:szCs w:val="24"/>
+          <w:lang w:val="en-US"/>
+        </w:rPr>
+        <w:t>The fields of a payment are blank, exception of ‘quantity’=0.00 because 0€ is the estimate price for this visit type</w:t>
+      </w:r>
+    </w:p>
+    <w:p>
+      <w:pPr>
+        <w:tabs>
+          <w:tab w:val="left" w:pos="1740"/>
+        </w:tabs>
+        <w:rPr>
+          <w:rFonts w:asciiTheme="minorHAnsi" w:hAnsiTheme="minorHAnsi" w:cstheme="minorHAnsi"/>
+          <w:sz w:val="24"/>
+          <w:szCs w:val="24"/>
+          <w:lang w:val="en-US"/>
+        </w:rPr>
+      </w:pPr>
+      <w:r>
+        <w:rPr>
+          <w:rFonts w:asciiTheme="minorHAnsi" w:hAnsiTheme="minorHAnsi" w:cstheme="minorHAnsi"/>
+          <w:sz w:val="24"/>
+          <w:szCs w:val="24"/>
+          <w:lang w:val="en-US"/>
+        </w:rPr>
+        <w:t xml:space="preserve">Result: </w:t>
+      </w:r>
+      <w:r>
+        <w:rPr>
+          <w:rFonts w:asciiTheme="minorHAnsi" w:hAnsiTheme="minorHAnsi" w:cstheme="minorHAnsi"/>
+          <w:sz w:val="24"/>
+          <w:szCs w:val="24"/>
+          <w:lang w:val="en-US"/>
+        </w:rPr>
+        <w:t>Secretary can see the estimate price in the field of quantity</w:t>
+      </w:r>
+      <w:r>
+        <w:rPr>
+          <w:rFonts w:asciiTheme="minorHAnsi" w:hAnsiTheme="minorHAnsi" w:cstheme="minorHAnsi"/>
+          <w:sz w:val="24"/>
+          <w:szCs w:val="24"/>
+          <w:lang w:val="en-US"/>
+        </w:rPr>
+        <w:t>.</w:t>
+      </w:r>
+      <w:r>
+        <w:rPr>
+          <w:rFonts w:asciiTheme="minorHAnsi" w:hAnsiTheme="minorHAnsi" w:cstheme="minorHAnsi"/>
+          <w:sz w:val="24"/>
+          <w:szCs w:val="24"/>
+          <w:lang w:val="en-US"/>
+        </w:rPr>
+        <w:t xml:space="preserve"> It’s the price that has that visit type.</w:t>
+      </w:r>
+    </w:p>
+    <w:p>
+      <w:pPr>
+        <w:tabs>
+          <w:tab w:val="left" w:pos="1740"/>
+        </w:tabs>
+        <w:rPr>
+          <w:rFonts w:asciiTheme="minorHAnsi" w:hAnsiTheme="minorHAnsi" w:cstheme="minorHAnsi"/>
+          <w:sz w:val="24"/>
+          <w:szCs w:val="24"/>
+          <w:lang w:val="en-US"/>
+        </w:rPr>
+      </w:pPr>
+    </w:p>
+    <w:p>
+      <w:pPr>
+        <w:tabs>
+          <w:tab w:val="left" w:pos="1740"/>
+        </w:tabs>
+        <w:rPr>
+          <w:rFonts w:asciiTheme="minorHAnsi" w:hAnsiTheme="minorHAnsi" w:cstheme="minorHAnsi"/>
+          <w:sz w:val="24"/>
+          <w:szCs w:val="24"/>
+          <w:lang w:val="en-US"/>
+        </w:rPr>
+      </w:pPr>
+    </w:p>
+    <w:p>
+      <w:pPr>
+        <w:tabs>
+          <w:tab w:val="left" w:pos="1740"/>
+        </w:tabs>
+        <w:rPr>
+          <w:rFonts w:asciiTheme="minorHAnsi" w:hAnsiTheme="minorHAnsi" w:cstheme="minorHAnsi"/>
+          <w:sz w:val="24"/>
+          <w:szCs w:val="24"/>
+          <w:lang w:val="en-US"/>
+        </w:rPr>
+      </w:pPr>
+    </w:p>
+    <w:p>
+      <w:pPr>
+        <w:tabs>
+          <w:tab w:val="left" w:pos="1740"/>
+        </w:tabs>
+        <w:rPr>
+          <w:rFonts w:asciiTheme="minorHAnsi" w:hAnsiTheme="minorHAnsi" w:cstheme="minorHAnsi"/>
+          <w:sz w:val="24"/>
+          <w:szCs w:val="24"/>
+          <w:lang w:val="en-US"/>
+        </w:rPr>
+      </w:pPr>
+    </w:p>
+    <w:p>
+      <w:pPr>
+        <w:tabs>
+          <w:tab w:val="left" w:pos="1740"/>
+        </w:tabs>
+        <w:rPr>
+          <w:rFonts w:asciiTheme="minorHAnsi" w:hAnsiTheme="minorHAnsi" w:cstheme="minorHAnsi"/>
+          <w:sz w:val="24"/>
+          <w:szCs w:val="24"/>
+          <w:lang w:val="en-US"/>
+        </w:rPr>
+      </w:pPr>
+    </w:p>
+    <w:p>
+      <w:pPr>
+        <w:tabs>
+          <w:tab w:val="left" w:pos="1740"/>
+        </w:tabs>
+        <w:rPr>
+          <w:rFonts w:asciiTheme="minorHAnsi" w:hAnsiTheme="minorHAnsi" w:cstheme="minorHAnsi"/>
+          <w:sz w:val="24"/>
+          <w:szCs w:val="24"/>
+          <w:lang w:val="en-US"/>
+        </w:rPr>
+      </w:pPr>
+    </w:p>
+    <w:p>
+      <w:pPr>
+        <w:tabs>
+          <w:tab w:val="left" w:pos="1740"/>
+        </w:tabs>
+        <w:rPr>
+          <w:rFonts w:asciiTheme="minorHAnsi" w:hAnsiTheme="minorHAnsi" w:cstheme="minorHAnsi"/>
+          <w:sz w:val="24"/>
+          <w:szCs w:val="24"/>
+          <w:lang w:val="en-US"/>
+        </w:rPr>
+      </w:pPr>
+    </w:p>
+    <w:p>
+      <w:pPr>
+        <w:tabs>
+          <w:tab w:val="left" w:pos="1740"/>
+        </w:tabs>
+        <w:rPr>
+          <w:rFonts w:asciiTheme="minorHAnsi" w:hAnsiTheme="minorHAnsi" w:cstheme="minorHAnsi"/>
+          <w:sz w:val="24"/>
+          <w:szCs w:val="24"/>
+          <w:lang w:val="en-US"/>
+        </w:rPr>
+      </w:pPr>
+    </w:p>
+    <w:p>
+      <w:pPr>
+        <w:tabs>
+          <w:tab w:val="left" w:pos="1740"/>
+        </w:tabs>
+        <w:rPr>
+          <w:rFonts w:asciiTheme="minorHAnsi" w:hAnsiTheme="minorHAnsi" w:cstheme="minorHAnsi"/>
+          <w:sz w:val="24"/>
+          <w:szCs w:val="24"/>
+          <w:lang w:val="en-US"/>
+        </w:rPr>
+      </w:pPr>
+    </w:p>
+    <w:p>
+      <w:pPr>
+        <w:tabs>
+          <w:tab w:val="left" w:pos="1740"/>
+        </w:tabs>
+        <w:rPr>
+          <w:rFonts w:asciiTheme="minorHAnsi" w:hAnsiTheme="minorHAnsi" w:cstheme="minorHAnsi"/>
+          <w:sz w:val="24"/>
+          <w:szCs w:val="24"/>
+          <w:lang w:val="en-US"/>
+        </w:rPr>
+      </w:pPr>
+    </w:p>
+    <w:p>
+      <w:pPr>
+        <w:tabs>
+          <w:tab w:val="left" w:pos="1740"/>
+        </w:tabs>
+        <w:rPr>
+          <w:rFonts w:asciiTheme="minorHAnsi" w:hAnsiTheme="minorHAnsi" w:cstheme="minorHAnsi"/>
+          <w:sz w:val="24"/>
+          <w:szCs w:val="24"/>
+          <w:lang w:val="en-US"/>
+        </w:rPr>
+      </w:pPr>
+    </w:p>
+    <w:p>
+      <w:pPr>
+        <w:tabs>
+          <w:tab w:val="left" w:pos="1740"/>
+        </w:tabs>
+        <w:rPr>
+          <w:rFonts w:asciiTheme="minorHAnsi" w:hAnsiTheme="minorHAnsi" w:cstheme="minorHAnsi"/>
+          <w:sz w:val="24"/>
+          <w:szCs w:val="24"/>
+          <w:lang w:val="en-US"/>
+        </w:rPr>
+      </w:pPr>
+    </w:p>
+    <w:p>
+      <w:pPr>
+        <w:tabs>
+          <w:tab w:val="left" w:pos="1740"/>
+        </w:tabs>
+        <w:rPr>
+          <w:rFonts w:asciiTheme="minorHAnsi" w:hAnsiTheme="minorHAnsi" w:cstheme="minorHAnsi"/>
+          <w:sz w:val="24"/>
+          <w:szCs w:val="24"/>
+          <w:u w:val="single"/>
+          <w:lang w:val="en-US"/>
+        </w:rPr>
+      </w:pPr>
+      <w:r>
+        <w:rPr>
+          <w:rFonts w:asciiTheme="minorHAnsi" w:hAnsiTheme="minorHAnsi" w:cstheme="minorHAnsi"/>
+          <w:sz w:val="24"/>
+          <w:szCs w:val="24"/>
+          <w:u w:val="single"/>
+          <w:lang w:val="en-US"/>
+        </w:rPr>
+        <w:t>User story #</w:t>
+      </w:r>
+      <w:r>
+        <w:rPr>
+          <w:rFonts w:asciiTheme="minorHAnsi" w:hAnsiTheme="minorHAnsi" w:cstheme="minorHAnsi"/>
+          <w:sz w:val="24"/>
+          <w:szCs w:val="24"/>
+          <w:u w:val="single"/>
+          <w:lang w:val="en-US"/>
+        </w:rPr>
+        <w:t>11 (Freely assign price to a visit)</w:t>
+      </w:r>
+    </w:p>
+    <w:p>
+      <w:pPr>
+        <w:tabs>
+          <w:tab w:val="left" w:pos="1740"/>
+        </w:tabs>
+        <w:rPr>
+          <w:rFonts w:asciiTheme="minorHAnsi" w:hAnsiTheme="minorHAnsi" w:cstheme="minorHAnsi"/>
+          <w:sz w:val="24"/>
+          <w:szCs w:val="24"/>
+          <w:u w:val="single"/>
+          <w:lang w:val="en-US"/>
+        </w:rPr>
+      </w:pPr>
+    </w:p>
+    <w:p>
+      <w:pPr>
+        <w:tabs>
+          <w:tab w:val="left" w:pos="1740"/>
+        </w:tabs>
+        <w:rPr>
+          <w:rFonts w:asciiTheme="minorHAnsi" w:hAnsiTheme="minorHAnsi" w:cstheme="minorHAnsi"/>
+          <w:b/>
+          <w:sz w:val="24"/>
+          <w:szCs w:val="24"/>
+          <w:lang w:val="en-US"/>
+        </w:rPr>
+      </w:pPr>
+      <w:r>
+        <w:rPr>
+          <w:rFonts w:asciiTheme="minorHAnsi" w:hAnsiTheme="minorHAnsi" w:cstheme="minorHAnsi"/>
+          <w:b/>
+          <w:sz w:val="24"/>
+          <w:szCs w:val="24"/>
+          <w:lang w:val="en-US"/>
+        </w:rPr>
+        <w:t>US11-P1</w:t>
+      </w:r>
+      <w:r>
+        <w:rPr>
+          <w:rFonts w:asciiTheme="minorHAnsi" w:hAnsiTheme="minorHAnsi" w:cstheme="minorHAnsi"/>
+          <w:b/>
+          <w:sz w:val="24"/>
+          <w:szCs w:val="24"/>
+          <w:lang w:val="en-US"/>
+        </w:rPr>
+        <w:t xml:space="preserve"> </w:t>
+      </w:r>
+      <w:r>
+        <w:rPr>
+          <w:rFonts w:asciiTheme="minorHAnsi" w:hAnsiTheme="minorHAnsi" w:cstheme="minorHAnsi"/>
+          <w:b/>
+          <w:sz w:val="24"/>
+          <w:szCs w:val="24"/>
+          <w:lang w:val="en-US"/>
+        </w:rPr>
         <w:t>(</w:t>
       </w:r>
       <w:r>
@@ -25652,7 +27853,7 @@
           <w:szCs w:val="24"/>
           <w:lang w:val="en-US"/>
         </w:rPr>
-        <w:t>Negative scenario</w:t>
+        <w:t>Positive scenario</w:t>
       </w:r>
       <w:r>
         <w:rPr>
@@ -25686,314 +27887,10 @@
           <w:szCs w:val="24"/>
           <w:lang w:val="en-US"/>
         </w:rPr>
-        <w:t>No interaction with the user.</w:t>
-      </w:r>
-    </w:p>
-    <w:p>
-      <w:pPr>
-        <w:tabs>
-          <w:tab w:val="left" w:pos="1740"/>
-        </w:tabs>
-        <w:rPr>
-          <w:rFonts w:asciiTheme="minorHAnsi" w:hAnsiTheme="minorHAnsi" w:cstheme="minorHAnsi"/>
-          <w:sz w:val="24"/>
-          <w:szCs w:val="24"/>
-          <w:lang w:val="en-US"/>
-        </w:rPr>
-      </w:pPr>
-      <w:r>
-        <w:rPr>
-          <w:rFonts w:asciiTheme="minorHAnsi" w:hAnsiTheme="minorHAnsi" w:cstheme="minorHAnsi"/>
-          <w:sz w:val="24"/>
-          <w:szCs w:val="24"/>
-          <w:lang w:val="en-US"/>
-        </w:rPr>
-        <w:t xml:space="preserve">Result: </w:t>
-      </w:r>
-      <w:r>
-        <w:rPr>
-          <w:rFonts w:asciiTheme="minorHAnsi" w:hAnsiTheme="minorHAnsi" w:cstheme="minorHAnsi"/>
-          <w:sz w:val="24"/>
-          <w:szCs w:val="24"/>
-          <w:lang w:val="en-US"/>
-        </w:rPr>
-        <w:t>If something fail here is for the system.</w:t>
-      </w:r>
-    </w:p>
-    <w:p>
-      <w:pPr>
-        <w:tabs>
-          <w:tab w:val="left" w:pos="1740"/>
-        </w:tabs>
-        <w:rPr>
-          <w:rFonts w:asciiTheme="minorHAnsi" w:hAnsiTheme="minorHAnsi" w:cstheme="minorHAnsi"/>
-          <w:sz w:val="24"/>
-          <w:szCs w:val="24"/>
-          <w:lang w:val="en-US"/>
-        </w:rPr>
-      </w:pPr>
-    </w:p>
-    <w:p>
-      <w:pPr>
-        <w:tabs>
-          <w:tab w:val="left" w:pos="1740"/>
-        </w:tabs>
-        <w:rPr>
-          <w:rFonts w:asciiTheme="minorHAnsi" w:hAnsiTheme="minorHAnsi" w:cstheme="minorHAnsi"/>
-          <w:sz w:val="24"/>
-          <w:szCs w:val="24"/>
-          <w:lang w:val="en-US"/>
-        </w:rPr>
-      </w:pPr>
-    </w:p>
-    <w:p>
-      <w:pPr>
-        <w:tabs>
-          <w:tab w:val="left" w:pos="1740"/>
-        </w:tabs>
-        <w:rPr>
-          <w:rFonts w:asciiTheme="minorHAnsi" w:hAnsiTheme="minorHAnsi" w:cstheme="minorHAnsi"/>
-          <w:sz w:val="24"/>
-          <w:szCs w:val="24"/>
-          <w:lang w:val="en-US"/>
-        </w:rPr>
-      </w:pPr>
-    </w:p>
-    <w:p>
-      <w:pPr>
-        <w:tabs>
-          <w:tab w:val="left" w:pos="1740"/>
-        </w:tabs>
-        <w:rPr>
-          <w:rFonts w:asciiTheme="minorHAnsi" w:hAnsiTheme="minorHAnsi" w:cstheme="minorHAnsi"/>
-          <w:sz w:val="24"/>
-          <w:szCs w:val="24"/>
-          <w:lang w:val="en-US"/>
-        </w:rPr>
-      </w:pPr>
-    </w:p>
-    <w:p>
-      <w:pPr>
-        <w:tabs>
-          <w:tab w:val="left" w:pos="1740"/>
-        </w:tabs>
-        <w:rPr>
-          <w:rFonts w:asciiTheme="minorHAnsi" w:hAnsiTheme="minorHAnsi" w:cstheme="minorHAnsi"/>
-          <w:sz w:val="24"/>
-          <w:szCs w:val="24"/>
-          <w:lang w:val="en-US"/>
-        </w:rPr>
-      </w:pPr>
-    </w:p>
-    <w:p>
-      <w:pPr>
-        <w:tabs>
-          <w:tab w:val="left" w:pos="1740"/>
-        </w:tabs>
-        <w:rPr>
-          <w:rFonts w:asciiTheme="minorHAnsi" w:hAnsiTheme="minorHAnsi" w:cstheme="minorHAnsi"/>
-          <w:sz w:val="24"/>
-          <w:szCs w:val="24"/>
-          <w:lang w:val="en-US"/>
-        </w:rPr>
-      </w:pPr>
-    </w:p>
-    <w:p>
-      <w:pPr>
-        <w:tabs>
-          <w:tab w:val="left" w:pos="1740"/>
-        </w:tabs>
-        <w:rPr>
-          <w:rFonts w:asciiTheme="minorHAnsi" w:hAnsiTheme="minorHAnsi" w:cstheme="minorHAnsi"/>
-          <w:sz w:val="24"/>
-          <w:szCs w:val="24"/>
-          <w:lang w:val="en-US"/>
-        </w:rPr>
-      </w:pPr>
-    </w:p>
-    <w:p>
-      <w:pPr>
-        <w:tabs>
-          <w:tab w:val="left" w:pos="1740"/>
-        </w:tabs>
-        <w:rPr>
-          <w:rFonts w:asciiTheme="minorHAnsi" w:hAnsiTheme="minorHAnsi" w:cstheme="minorHAnsi"/>
-          <w:sz w:val="24"/>
-          <w:szCs w:val="24"/>
-          <w:lang w:val="en-US"/>
-        </w:rPr>
-      </w:pPr>
-    </w:p>
-    <w:p>
-      <w:pPr>
-        <w:tabs>
-          <w:tab w:val="left" w:pos="1740"/>
-        </w:tabs>
-        <w:rPr>
-          <w:rFonts w:asciiTheme="minorHAnsi" w:hAnsiTheme="minorHAnsi" w:cstheme="minorHAnsi"/>
-          <w:sz w:val="24"/>
-          <w:szCs w:val="24"/>
-          <w:lang w:val="en-US"/>
-        </w:rPr>
-      </w:pPr>
-    </w:p>
-    <w:p>
-      <w:pPr>
-        <w:tabs>
-          <w:tab w:val="left" w:pos="1740"/>
-        </w:tabs>
-        <w:rPr>
-          <w:rFonts w:asciiTheme="minorHAnsi" w:hAnsiTheme="minorHAnsi" w:cstheme="minorHAnsi"/>
-          <w:sz w:val="24"/>
-          <w:szCs w:val="24"/>
-          <w:lang w:val="en-US"/>
-        </w:rPr>
-      </w:pPr>
-    </w:p>
-    <w:p>
-      <w:pPr>
-        <w:tabs>
-          <w:tab w:val="left" w:pos="1740"/>
-        </w:tabs>
-        <w:rPr>
-          <w:rFonts w:asciiTheme="minorHAnsi" w:hAnsiTheme="minorHAnsi" w:cstheme="minorHAnsi"/>
-          <w:sz w:val="24"/>
-          <w:szCs w:val="24"/>
-          <w:lang w:val="en-US"/>
-        </w:rPr>
-      </w:pPr>
-    </w:p>
-    <w:p>
-      <w:pPr>
-        <w:tabs>
-          <w:tab w:val="left" w:pos="1740"/>
-        </w:tabs>
-        <w:rPr>
-          <w:rFonts w:asciiTheme="minorHAnsi" w:hAnsiTheme="minorHAnsi" w:cstheme="minorHAnsi"/>
-          <w:sz w:val="24"/>
-          <w:szCs w:val="24"/>
-          <w:lang w:val="en-US"/>
-        </w:rPr>
-      </w:pPr>
-    </w:p>
-    <w:p>
-      <w:pPr>
-        <w:tabs>
-          <w:tab w:val="left" w:pos="1740"/>
-        </w:tabs>
-        <w:rPr>
-          <w:rFonts w:asciiTheme="minorHAnsi" w:hAnsiTheme="minorHAnsi" w:cstheme="minorHAnsi"/>
-          <w:sz w:val="24"/>
-          <w:szCs w:val="24"/>
-          <w:u w:val="single"/>
-          <w:lang w:val="en-US"/>
-        </w:rPr>
-      </w:pPr>
-      <w:r>
-        <w:rPr>
-          <w:rFonts w:asciiTheme="minorHAnsi" w:hAnsiTheme="minorHAnsi" w:cstheme="minorHAnsi"/>
-          <w:sz w:val="24"/>
-          <w:szCs w:val="24"/>
-          <w:u w:val="single"/>
-          <w:lang w:val="en-US"/>
-        </w:rPr>
-        <w:lastRenderedPageBreak/>
-        <w:t>User story #</w:t>
-      </w:r>
-      <w:r>
-        <w:rPr>
-          <w:rFonts w:asciiTheme="minorHAnsi" w:hAnsiTheme="minorHAnsi" w:cstheme="minorHAnsi"/>
-          <w:sz w:val="24"/>
-          <w:szCs w:val="24"/>
-          <w:u w:val="single"/>
-          <w:lang w:val="en-US"/>
-        </w:rPr>
-        <w:t>11 (Freely assign price to a visit)</w:t>
-      </w:r>
-    </w:p>
-    <w:p>
-      <w:pPr>
-        <w:tabs>
-          <w:tab w:val="left" w:pos="1740"/>
-        </w:tabs>
-        <w:rPr>
-          <w:rFonts w:asciiTheme="minorHAnsi" w:hAnsiTheme="minorHAnsi" w:cstheme="minorHAnsi"/>
-          <w:sz w:val="24"/>
-          <w:szCs w:val="24"/>
-          <w:u w:val="single"/>
-          <w:lang w:val="en-US"/>
-        </w:rPr>
-      </w:pPr>
-    </w:p>
-    <w:p>
-      <w:pPr>
-        <w:tabs>
-          <w:tab w:val="left" w:pos="1740"/>
-        </w:tabs>
-        <w:rPr>
-          <w:rFonts w:asciiTheme="minorHAnsi" w:hAnsiTheme="minorHAnsi" w:cstheme="minorHAnsi"/>
-          <w:b/>
-          <w:sz w:val="24"/>
-          <w:szCs w:val="24"/>
-          <w:lang w:val="en-US"/>
-        </w:rPr>
-      </w:pPr>
-      <w:r>
-        <w:rPr>
-          <w:rFonts w:asciiTheme="minorHAnsi" w:hAnsiTheme="minorHAnsi" w:cstheme="minorHAnsi"/>
-          <w:b/>
-          <w:sz w:val="24"/>
-          <w:szCs w:val="24"/>
-          <w:lang w:val="en-US"/>
-        </w:rPr>
-        <w:t>US11-P1</w:t>
-      </w:r>
-      <w:r>
-        <w:rPr>
-          <w:rFonts w:asciiTheme="minorHAnsi" w:hAnsiTheme="minorHAnsi" w:cstheme="minorHAnsi"/>
-          <w:b/>
-          <w:sz w:val="24"/>
-          <w:szCs w:val="24"/>
-          <w:lang w:val="en-US"/>
-        </w:rPr>
-        <w:t xml:space="preserve"> </w:t>
-      </w:r>
-      <w:r>
-        <w:rPr>
-          <w:rFonts w:asciiTheme="minorHAnsi" w:hAnsiTheme="minorHAnsi" w:cstheme="minorHAnsi"/>
-          <w:b/>
-          <w:sz w:val="24"/>
-          <w:szCs w:val="24"/>
-          <w:lang w:val="en-US"/>
-        </w:rPr>
-        <w:t>(</w:t>
-      </w:r>
-      <w:r>
-        <w:rPr>
-          <w:rFonts w:asciiTheme="minorHAnsi" w:hAnsiTheme="minorHAnsi" w:cstheme="minorHAnsi"/>
-          <w:b/>
-          <w:sz w:val="24"/>
-          <w:szCs w:val="24"/>
-          <w:lang w:val="en-US"/>
-        </w:rPr>
-        <w:t>Positive scenario</w:t>
-      </w:r>
-      <w:r>
-        <w:rPr>
-          <w:rFonts w:asciiTheme="minorHAnsi" w:hAnsiTheme="minorHAnsi" w:cstheme="minorHAnsi"/>
-          <w:b/>
-          <w:sz w:val="24"/>
-          <w:szCs w:val="24"/>
-          <w:lang w:val="en-US"/>
-        </w:rPr>
-        <w:t>)</w:t>
-      </w:r>
-    </w:p>
-    <w:p>
-      <w:pPr>
-        <w:tabs>
-          <w:tab w:val="left" w:pos="1740"/>
-        </w:tabs>
+        <w:t xml:space="preserve">Assuming that the </w:t>
+      </w:r>
+      <w:proofErr w:type="spellStart"/>
+      <w:r>
         <w:rPr>
           <w:rFonts w:asciiTheme="minorHAnsi" w:hAnsiTheme="minorHAnsi" w:cstheme="minorHAnsi"/>
           <w:i/>
@@ -26001,7 +27898,9 @@
           <w:szCs w:val="24"/>
           <w:lang w:val="en-US"/>
         </w:rPr>
-      </w:pPr>
+        <w:t>VisitType</w:t>
+      </w:r>
+      <w:proofErr w:type="spellEnd"/>
       <w:r>
         <w:rPr>
           <w:rFonts w:asciiTheme="minorHAnsi" w:hAnsiTheme="minorHAnsi" w:cstheme="minorHAnsi"/>
@@ -26010,7 +27909,7 @@
           <w:szCs w:val="24"/>
           <w:lang w:val="en-US"/>
         </w:rPr>
-        <w:t>Assuming that the VisitType that the owner requested is consultation (20€).</w:t>
+        <w:t xml:space="preserve"> that the owner requested is consultation (20€).</w:t>
       </w:r>
     </w:p>
     <w:p>
@@ -26367,7 +28266,29 @@
           <w:szCs w:val="24"/>
           <w:lang w:val="en-US"/>
         </w:rPr>
-        <w:t>Assuming that the VisitType that the owner requested is consultation (20€).</w:t>
+        <w:t xml:space="preserve">Assuming that the </w:t>
+      </w:r>
+      <w:proofErr w:type="spellStart"/>
+      <w:r>
+        <w:rPr>
+          <w:rFonts w:asciiTheme="minorHAnsi" w:hAnsiTheme="minorHAnsi" w:cstheme="minorHAnsi"/>
+          <w:i/>
+          <w:sz w:val="24"/>
+          <w:szCs w:val="24"/>
+          <w:lang w:val="en-US"/>
+        </w:rPr>
+        <w:t>VisitType</w:t>
+      </w:r>
+      <w:proofErr w:type="spellEnd"/>
+      <w:r>
+        <w:rPr>
+          <w:rFonts w:asciiTheme="minorHAnsi" w:hAnsiTheme="minorHAnsi" w:cstheme="minorHAnsi"/>
+          <w:i/>
+          <w:sz w:val="24"/>
+          <w:szCs w:val="24"/>
+          <w:lang w:val="en-US"/>
+        </w:rPr>
+        <w:t xml:space="preserve"> that the owner requested is consultation (20€).</w:t>
       </w:r>
     </w:p>
     <w:p>
@@ -26556,8 +28477,19 @@
           <w:szCs w:val="24"/>
           <w:lang w:val="en-US"/>
         </w:rPr>
-        <w:t>change this field ‘quantity’=setentaeuros</w:t>
-      </w:r>
+        <w:t>change this field ‘quantity’=</w:t>
+      </w:r>
+      <w:proofErr w:type="spellStart"/>
+      <w:r>
+        <w:rPr>
+          <w:rFonts w:asciiTheme="minorHAnsi" w:hAnsiTheme="minorHAnsi" w:cstheme="minorHAnsi"/>
+          <w:sz w:val="24"/>
+          <w:szCs w:val="24"/>
+          <w:lang w:val="en-US"/>
+        </w:rPr>
+        <w:t>setentaeuros</w:t>
+      </w:r>
+      <w:proofErr w:type="spellEnd"/>
     </w:p>
     <w:p>
       <w:pPr>
@@ -26641,7 +28573,27 @@
           <w:szCs w:val="24"/>
           <w:lang w:val="en-US"/>
         </w:rPr>
-        <w:t>An error is appeared in the form of the payment, because secretary adds a quantity that is a string. Quantity has to do a integer.</w:t>
+        <w:t xml:space="preserve">An error is appeared in the form of the payment, because secretary adds a quantity that is a string. Quantity has to do </w:t>
+      </w:r>
+      <w:proofErr w:type="gramStart"/>
+      <w:r>
+        <w:rPr>
+          <w:rFonts w:asciiTheme="minorHAnsi" w:hAnsiTheme="minorHAnsi" w:cstheme="minorHAnsi"/>
+          <w:sz w:val="24"/>
+          <w:szCs w:val="24"/>
+          <w:lang w:val="en-US"/>
+        </w:rPr>
+        <w:t>a</w:t>
+      </w:r>
+      <w:proofErr w:type="gramEnd"/>
+      <w:r>
+        <w:rPr>
+          <w:rFonts w:asciiTheme="minorHAnsi" w:hAnsiTheme="minorHAnsi" w:cstheme="minorHAnsi"/>
+          <w:sz w:val="24"/>
+          <w:szCs w:val="24"/>
+          <w:lang w:val="en-US"/>
+        </w:rPr>
+        <w:t xml:space="preserve"> integer.</w:t>
       </w:r>
     </w:p>
     <w:p>
@@ -27086,7 +29038,6 @@
           <w:szCs w:val="24"/>
           <w:lang w:val="en-US"/>
         </w:rPr>
-        <w:lastRenderedPageBreak/>
         <w:t>US12-N2</w:t>
       </w:r>
       <w:r>
@@ -28100,7 +30051,6 @@
           <w:szCs w:val="24"/>
           <w:lang w:val="en-US"/>
         </w:rPr>
-        <w:lastRenderedPageBreak/>
         <w:t>US14-N1 (Negative scenario)</w:t>
       </w:r>
     </w:p>
@@ -29152,6 +31102,7 @@
           <w:szCs w:val="24"/>
           <w:lang w:val="en-US"/>
         </w:rPr>
+        <w:lastRenderedPageBreak/>
         <w:t>US16-N1</w:t>
       </w:r>
       <w:r>
@@ -29399,7 +31350,6 @@
           <w:u w:val="single"/>
           <w:lang w:val="en-US"/>
         </w:rPr>
-        <w:lastRenderedPageBreak/>
         <w:t>User story #17 (Edit or delete the medicines in the system)</w:t>
       </w:r>
     </w:p>
@@ -30472,6 +32422,7 @@
           <w:szCs w:val="24"/>
           <w:lang w:val="en-US"/>
         </w:rPr>
+        <w:lastRenderedPageBreak/>
         <w:t>Go to the view in dashboard for seeing all the visits already made</w:t>
       </w:r>
     </w:p>
@@ -31653,6 +33604,7 @@
           <w:szCs w:val="24"/>
           <w:lang w:val="en-US"/>
         </w:rPr>
+        <w:lastRenderedPageBreak/>
         <w:t xml:space="preserve">Result: It should not be possible to </w:t>
       </w:r>
       <w:r>
@@ -31773,7 +33725,6 @@
           <w:sz w:val="28"/>
           <w:szCs w:val="28"/>
         </w:rPr>
-        <w:lastRenderedPageBreak/>
         <w:t>2.</w:t>
       </w:r>
       <w:r>
@@ -31876,7 +33827,10 @@
           </w:tcPr>
           <w:p>
             <w:r>
-              <w:t>2 marzo – 15 marzo</w:t>
+              <w:t>2 marzo – 8</w:t>
+            </w:r>
+            <w:r>
+              <w:t xml:space="preserve"> marzo</w:t>
             </w:r>
           </w:p>
         </w:tc>
@@ -31902,13 +33856,37 @@
               <w:t>correcciones</w:t>
             </w:r>
             <w:r>
-              <w:t xml:space="preserve"> proyecto base (Implementar cambio user </w:t>
+              <w:t xml:space="preserve"> proyecto base (Implementar cambio </w:t>
+            </w:r>
+            <w:proofErr w:type="spellStart"/>
+            <w:r>
+              <w:t>user</w:t>
+            </w:r>
+            <w:proofErr w:type="spellEnd"/>
+            <w:r>
+              <w:t xml:space="preserve"> </w:t>
             </w:r>
             <w:r>
               <w:sym w:font="Wingdings" w:char="F0E0"/>
             </w:r>
             <w:r>
-              <w:t xml:space="preserve"> Person, Cambiar muchos Owner por 1), </w:t>
+              <w:t xml:space="preserve"> </w:t>
+            </w:r>
+            <w:proofErr w:type="spellStart"/>
+            <w:r>
+              <w:t>Person</w:t>
+            </w:r>
+            <w:proofErr w:type="spellEnd"/>
+            <w:r>
+              <w:t xml:space="preserve">, Cambiar muchos </w:t>
+            </w:r>
+            <w:proofErr w:type="spellStart"/>
+            <w:r>
+              <w:t>Owner</w:t>
+            </w:r>
+            <w:proofErr w:type="spellEnd"/>
+            <w:r>
+              <w:t xml:space="preserve"> por 1), </w:t>
             </w:r>
             <w:r>
               <w:t>Implementar US1, US2 y US</w:t>
@@ -31949,6 +33927,9 @@
         </w:tc>
       </w:tr>
       <w:tr>
+        <w:trPr>
+          <w:trHeight w:val="320"/>
+        </w:trPr>
         <w:tc>
           <w:tcPr>
             <w:tcW w:w="1267" w:type="dxa"/>
@@ -32009,6 +33990,9 @@
             </w:r>
             <w:r>
               <w:t>US3, US5</w:t>
+            </w:r>
+            <w:r>
+              <w:t>-A, US5-B</w:t>
             </w:r>
           </w:p>
         </w:tc>
@@ -32104,6 +34088,9 @@
             <w:r>
               <w:t>correcciones, US1 – US5</w:t>
             </w:r>
+            <w:r>
+              <w:t>-B</w:t>
+            </w:r>
           </w:p>
         </w:tc>
       </w:tr>
@@ -32195,8 +34182,13 @@
           <w:p/>
           <w:p>
             <w:r>
-              <w:t>Automatización de pruebas con Travis</w:t>
+              <w:t xml:space="preserve">Automatización de pruebas con </w:t>
             </w:r>
+            <w:proofErr w:type="spellStart"/>
+            <w:r>
+              <w:t>Travis</w:t>
+            </w:r>
+            <w:proofErr w:type="spellEnd"/>
           </w:p>
           <w:p/>
         </w:tc>
@@ -32408,8 +34400,6 @@
             <w:r>
               <w:t>US6</w:t>
             </w:r>
-            <w:bookmarkStart w:id="0" w:name="_GoBack"/>
-            <w:bookmarkEnd w:id="0"/>
           </w:p>
         </w:tc>
       </w:tr>
@@ -32922,14 +34912,27 @@
           </w:tcPr>
           <w:p>
             <w:r>
-              <w:t xml:space="preserve">Corregir error Vet </w:t>
+              <w:t xml:space="preserve">Corregir error </w:t>
+            </w:r>
+            <w:proofErr w:type="spellStart"/>
+            <w:r>
+              <w:t>Vet</w:t>
+            </w:r>
+            <w:proofErr w:type="spellEnd"/>
+            <w:r>
+              <w:t xml:space="preserve"> </w:t>
             </w:r>
             <w:r>
               <w:sym w:font="Wingdings" w:char="F0E0"/>
             </w:r>
             <w:r>
-              <w:t xml:space="preserve"> Owner</w:t>
+              <w:t xml:space="preserve"> </w:t>
             </w:r>
+            <w:proofErr w:type="spellStart"/>
+            <w:r>
+              <w:t>Owner</w:t>
+            </w:r>
+            <w:proofErr w:type="spellEnd"/>
           </w:p>
           <w:p>
             <w:r>
@@ -32962,11 +34965,17 @@
           </w:tcPr>
           <w:p>
             <w:r>
-              <w:t>Inicio sin loguear</w:t>
+              <w:t xml:space="preserve">Inicio sin </w:t>
             </w:r>
+            <w:proofErr w:type="spellStart"/>
+            <w:r>
+              <w:t>loguear</w:t>
+            </w:r>
+            <w:proofErr w:type="spellEnd"/>
           </w:p>
           <w:p>
             <w:r>
+              <w:lastRenderedPageBreak/>
               <w:t>Estética de la página</w:t>
             </w:r>
           </w:p>
@@ -32985,6 +34994,7 @@
           </w:tcPr>
           <w:p>
             <w:r>
+              <w:lastRenderedPageBreak/>
               <w:t>18 mayo – 24 mayo</w:t>
             </w:r>
           </w:p>
@@ -33103,11 +35113,32 @@
           <w:p/>
           <w:p>
             <w:r>
-              <w:t>Pruebas end-to-end en los con</w:t>
+              <w:t xml:space="preserve">Pruebas </w:t>
+            </w:r>
+            <w:proofErr w:type="spellStart"/>
+            <w:r>
+              <w:t>end</w:t>
+            </w:r>
+            <w:proofErr w:type="spellEnd"/>
+            <w:r>
+              <w:t>-to-</w:t>
+            </w:r>
+            <w:proofErr w:type="spellStart"/>
+            <w:r>
+              <w:t>end</w:t>
+            </w:r>
+            <w:proofErr w:type="spellEnd"/>
+            <w:r>
+              <w:t xml:space="preserve"> en los </w:t>
+            </w:r>
+            <w:proofErr w:type="spellStart"/>
+            <w:r>
+              <w:t>con</w:t>
             </w:r>
             <w:r>
               <w:t>toladores</w:t>
             </w:r>
+            <w:proofErr w:type="spellEnd"/>
           </w:p>
         </w:tc>
       </w:tr>
@@ -33176,7 +35207,6 @@
           </w:p>
           <w:p>
             <w:r>
-              <w:lastRenderedPageBreak/>
               <w:t xml:space="preserve"> 5 junio</w:t>
             </w:r>
           </w:p>
@@ -33187,7 +35217,6 @@
           </w:tcPr>
           <w:p>
             <w:r>
-              <w:lastRenderedPageBreak/>
               <w:t>Miguel</w:t>
             </w:r>
           </w:p>
@@ -33200,7 +35229,6 @@
           <w:p/>
           <w:p>
             <w:r>
-              <w:lastRenderedPageBreak/>
               <w:t>Pruebas de rendimiento y refactorizaciones</w:t>
             </w:r>
           </w:p>
@@ -33445,7 +35473,7 @@
                                           <w:sz w:val="48"/>
                                           <w:szCs w:val="48"/>
                                         </w:rPr>
-                                        <w:t>23</w:t>
+                                        <w:t>12</w:t>
                                       </w:r>
                                       <w:r>
                                         <w:rPr>
@@ -33533,7 +35561,7 @@
                                     <w:sz w:val="48"/>
                                     <w:szCs w:val="48"/>
                                   </w:rPr>
-                                  <w:t>23</w:t>
+                                  <w:t>12</w:t>
                                 </w:r>
                                 <w:r>
                                   <w:rPr>
@@ -33642,11 +35670,33 @@
                               <w:color w:val="AEAAAA" w:themeColor="background2" w:themeShade="BF"/>
                             </w:rPr>
                           </w:pPr>
+                          <w:proofErr w:type="spellStart"/>
                           <w:r>
                             <w:rPr>
                               <w:color w:val="AEAAAA" w:themeColor="background2" w:themeShade="BF"/>
                             </w:rPr>
-                            <w:t>Design and Testing II</w:t>
+                            <w:t>Design</w:t>
+                          </w:r>
+                          <w:proofErr w:type="spellEnd"/>
+                          <w:r>
+                            <w:rPr>
+                              <w:color w:val="AEAAAA" w:themeColor="background2" w:themeShade="BF"/>
+                            </w:rPr>
+                            <w:t xml:space="preserve"> and </w:t>
+                          </w:r>
+                          <w:proofErr w:type="spellStart"/>
+                          <w:r>
+                            <w:rPr>
+                              <w:color w:val="AEAAAA" w:themeColor="background2" w:themeShade="BF"/>
+                            </w:rPr>
+                            <w:t>Testing</w:t>
+                          </w:r>
+                          <w:proofErr w:type="spellEnd"/>
+                          <w:r>
+                            <w:rPr>
+                              <w:color w:val="AEAAAA" w:themeColor="background2" w:themeShade="BF"/>
+                            </w:rPr>
+                            <w:t xml:space="preserve"> II</w:t>
                           </w:r>
                         </w:p>
                       </w:txbxContent>
@@ -33681,11 +35731,33 @@
                         <w:color w:val="AEAAAA" w:themeColor="background2" w:themeShade="BF"/>
                       </w:rPr>
                     </w:pPr>
+                    <w:proofErr w:type="spellStart"/>
                     <w:r>
                       <w:rPr>
                         <w:color w:val="AEAAAA" w:themeColor="background2" w:themeShade="BF"/>
                       </w:rPr>
-                      <w:t>Design and Testing II</w:t>
+                      <w:t>Design</w:t>
+                    </w:r>
+                    <w:proofErr w:type="spellEnd"/>
+                    <w:r>
+                      <w:rPr>
+                        <w:color w:val="AEAAAA" w:themeColor="background2" w:themeShade="BF"/>
+                      </w:rPr>
+                      <w:t xml:space="preserve"> and </w:t>
+                    </w:r>
+                    <w:proofErr w:type="spellStart"/>
+                    <w:r>
+                      <w:rPr>
+                        <w:color w:val="AEAAAA" w:themeColor="background2" w:themeShade="BF"/>
+                      </w:rPr>
+                      <w:t>Testing</w:t>
+                    </w:r>
+                    <w:proofErr w:type="spellEnd"/>
+                    <w:r>
+                      <w:rPr>
+                        <w:color w:val="AEAAAA" w:themeColor="background2" w:themeShade="BF"/>
+                      </w:rPr>
+                      <w:t xml:space="preserve"> II</w:t>
                     </w:r>
                   </w:p>
                 </w:txbxContent>
@@ -34812,6 +36884,92 @@
     </w:lvl>
   </w:abstractNum>
   <w:abstractNum w:abstractNumId="11">
+    <w:nsid w:val="14BC2213"/>
+    <w:multiLevelType w:val="hybridMultilevel"/>
+    <w:tmpl w:val="048E3E82"/>
+    <w:lvl w:ilvl="0" w:tplc="040A000F">
+      <w:start w:val="1"/>
+      <w:numFmt w:val="decimal"/>
+      <w:lvlText w:val="%1."/>
+      <w:lvlJc w:val="left"/>
+      <w:pPr>
+        <w:ind w:left="720" w:hanging="360"/>
+      </w:pPr>
+    </w:lvl>
+    <w:lvl w:ilvl="1" w:tplc="040A0019" w:tentative="1">
+      <w:start w:val="1"/>
+      <w:numFmt w:val="lowerLetter"/>
+      <w:lvlText w:val="%2."/>
+      <w:lvlJc w:val="left"/>
+      <w:pPr>
+        <w:ind w:left="1440" w:hanging="360"/>
+      </w:pPr>
+    </w:lvl>
+    <w:lvl w:ilvl="2" w:tplc="040A001B" w:tentative="1">
+      <w:start w:val="1"/>
+      <w:numFmt w:val="lowerRoman"/>
+      <w:lvlText w:val="%3."/>
+      <w:lvlJc w:val="right"/>
+      <w:pPr>
+        <w:ind w:left="2160" w:hanging="180"/>
+      </w:pPr>
+    </w:lvl>
+    <w:lvl w:ilvl="3" w:tplc="040A000F" w:tentative="1">
+      <w:start w:val="1"/>
+      <w:numFmt w:val="decimal"/>
+      <w:lvlText w:val="%4."/>
+      <w:lvlJc w:val="left"/>
+      <w:pPr>
+        <w:ind w:left="2880" w:hanging="360"/>
+      </w:pPr>
+    </w:lvl>
+    <w:lvl w:ilvl="4" w:tplc="040A0019" w:tentative="1">
+      <w:start w:val="1"/>
+      <w:numFmt w:val="lowerLetter"/>
+      <w:lvlText w:val="%5."/>
+      <w:lvlJc w:val="left"/>
+      <w:pPr>
+        <w:ind w:left="3600" w:hanging="360"/>
+      </w:pPr>
+    </w:lvl>
+    <w:lvl w:ilvl="5" w:tplc="040A001B" w:tentative="1">
+      <w:start w:val="1"/>
+      <w:numFmt w:val="lowerRoman"/>
+      <w:lvlText w:val="%6."/>
+      <w:lvlJc w:val="right"/>
+      <w:pPr>
+        <w:ind w:left="4320" w:hanging="180"/>
+      </w:pPr>
+    </w:lvl>
+    <w:lvl w:ilvl="6" w:tplc="040A000F" w:tentative="1">
+      <w:start w:val="1"/>
+      <w:numFmt w:val="decimal"/>
+      <w:lvlText w:val="%7."/>
+      <w:lvlJc w:val="left"/>
+      <w:pPr>
+        <w:ind w:left="5040" w:hanging="360"/>
+      </w:pPr>
+    </w:lvl>
+    <w:lvl w:ilvl="7" w:tplc="040A0019" w:tentative="1">
+      <w:start w:val="1"/>
+      <w:numFmt w:val="lowerLetter"/>
+      <w:lvlText w:val="%8."/>
+      <w:lvlJc w:val="left"/>
+      <w:pPr>
+        <w:ind w:left="5760" w:hanging="360"/>
+      </w:pPr>
+    </w:lvl>
+    <w:lvl w:ilvl="8" w:tplc="040A001B" w:tentative="1">
+      <w:start w:val="1"/>
+      <w:numFmt w:val="lowerRoman"/>
+      <w:lvlText w:val="%9."/>
+      <w:lvlJc w:val="right"/>
+      <w:pPr>
+        <w:ind w:left="6480" w:hanging="180"/>
+      </w:pPr>
+    </w:lvl>
+  </w:abstractNum>
+  <w:abstractNum w:abstractNumId="12">
     <w:nsid w:val="171113F8"/>
     <w:multiLevelType w:val="hybridMultilevel"/>
     <w:tmpl w:val="A32C5822"/>
@@ -34897,7 +37055,7 @@
       </w:pPr>
     </w:lvl>
   </w:abstractNum>
-  <w:abstractNum w:abstractNumId="12">
+  <w:abstractNum w:abstractNumId="13">
     <w:nsid w:val="1F67775E"/>
     <w:multiLevelType w:val="hybridMultilevel"/>
     <w:tmpl w:val="048E3E82"/>
@@ -34983,7 +37141,7 @@
       </w:pPr>
     </w:lvl>
   </w:abstractNum>
-  <w:abstractNum w:abstractNumId="13">
+  <w:abstractNum w:abstractNumId="14">
     <w:nsid w:val="1F85744C"/>
     <w:multiLevelType w:val="hybridMultilevel"/>
     <w:tmpl w:val="048E3E82"/>
@@ -35069,7 +37227,7 @@
       </w:pPr>
     </w:lvl>
   </w:abstractNum>
-  <w:abstractNum w:abstractNumId="14">
+  <w:abstractNum w:abstractNumId="15">
     <w:nsid w:val="243D7EEE"/>
     <w:multiLevelType w:val="hybridMultilevel"/>
     <w:tmpl w:val="8C980988"/>
@@ -35155,7 +37313,93 @@
       </w:pPr>
     </w:lvl>
   </w:abstractNum>
-  <w:abstractNum w:abstractNumId="15">
+  <w:abstractNum w:abstractNumId="16">
+    <w:nsid w:val="25D34436"/>
+    <w:multiLevelType w:val="hybridMultilevel"/>
+    <w:tmpl w:val="048E3E82"/>
+    <w:lvl w:ilvl="0" w:tplc="040A000F">
+      <w:start w:val="1"/>
+      <w:numFmt w:val="decimal"/>
+      <w:lvlText w:val="%1."/>
+      <w:lvlJc w:val="left"/>
+      <w:pPr>
+        <w:ind w:left="720" w:hanging="360"/>
+      </w:pPr>
+    </w:lvl>
+    <w:lvl w:ilvl="1" w:tplc="040A0019" w:tentative="1">
+      <w:start w:val="1"/>
+      <w:numFmt w:val="lowerLetter"/>
+      <w:lvlText w:val="%2."/>
+      <w:lvlJc w:val="left"/>
+      <w:pPr>
+        <w:ind w:left="1440" w:hanging="360"/>
+      </w:pPr>
+    </w:lvl>
+    <w:lvl w:ilvl="2" w:tplc="040A001B" w:tentative="1">
+      <w:start w:val="1"/>
+      <w:numFmt w:val="lowerRoman"/>
+      <w:lvlText w:val="%3."/>
+      <w:lvlJc w:val="right"/>
+      <w:pPr>
+        <w:ind w:left="2160" w:hanging="180"/>
+      </w:pPr>
+    </w:lvl>
+    <w:lvl w:ilvl="3" w:tplc="040A000F" w:tentative="1">
+      <w:start w:val="1"/>
+      <w:numFmt w:val="decimal"/>
+      <w:lvlText w:val="%4."/>
+      <w:lvlJc w:val="left"/>
+      <w:pPr>
+        <w:ind w:left="2880" w:hanging="360"/>
+      </w:pPr>
+    </w:lvl>
+    <w:lvl w:ilvl="4" w:tplc="040A0019" w:tentative="1">
+      <w:start w:val="1"/>
+      <w:numFmt w:val="lowerLetter"/>
+      <w:lvlText w:val="%5."/>
+      <w:lvlJc w:val="left"/>
+      <w:pPr>
+        <w:ind w:left="3600" w:hanging="360"/>
+      </w:pPr>
+    </w:lvl>
+    <w:lvl w:ilvl="5" w:tplc="040A001B" w:tentative="1">
+      <w:start w:val="1"/>
+      <w:numFmt w:val="lowerRoman"/>
+      <w:lvlText w:val="%6."/>
+      <w:lvlJc w:val="right"/>
+      <w:pPr>
+        <w:ind w:left="4320" w:hanging="180"/>
+      </w:pPr>
+    </w:lvl>
+    <w:lvl w:ilvl="6" w:tplc="040A000F" w:tentative="1">
+      <w:start w:val="1"/>
+      <w:numFmt w:val="decimal"/>
+      <w:lvlText w:val="%7."/>
+      <w:lvlJc w:val="left"/>
+      <w:pPr>
+        <w:ind w:left="5040" w:hanging="360"/>
+      </w:pPr>
+    </w:lvl>
+    <w:lvl w:ilvl="7" w:tplc="040A0019" w:tentative="1">
+      <w:start w:val="1"/>
+      <w:numFmt w:val="lowerLetter"/>
+      <w:lvlText w:val="%8."/>
+      <w:lvlJc w:val="left"/>
+      <w:pPr>
+        <w:ind w:left="5760" w:hanging="360"/>
+      </w:pPr>
+    </w:lvl>
+    <w:lvl w:ilvl="8" w:tplc="040A001B" w:tentative="1">
+      <w:start w:val="1"/>
+      <w:numFmt w:val="lowerRoman"/>
+      <w:lvlText w:val="%9."/>
+      <w:lvlJc w:val="right"/>
+      <w:pPr>
+        <w:ind w:left="6480" w:hanging="180"/>
+      </w:pPr>
+    </w:lvl>
+  </w:abstractNum>
+  <w:abstractNum w:abstractNumId="17">
     <w:nsid w:val="26FA0CD3"/>
     <w:multiLevelType w:val="hybridMultilevel"/>
     <w:tmpl w:val="048E3E82"/>
@@ -35241,7 +37485,7 @@
       </w:pPr>
     </w:lvl>
   </w:abstractNum>
-  <w:abstractNum w:abstractNumId="16">
+  <w:abstractNum w:abstractNumId="18">
     <w:nsid w:val="295F614A"/>
     <w:multiLevelType w:val="hybridMultilevel"/>
     <w:tmpl w:val="34367D78"/>
@@ -35327,7 +37571,7 @@
       </w:pPr>
     </w:lvl>
   </w:abstractNum>
-  <w:abstractNum w:abstractNumId="17">
+  <w:abstractNum w:abstractNumId="19">
     <w:nsid w:val="2C3D647E"/>
     <w:multiLevelType w:val="hybridMultilevel"/>
     <w:tmpl w:val="048E3E82"/>
@@ -35413,7 +37657,7 @@
       </w:pPr>
     </w:lvl>
   </w:abstractNum>
-  <w:abstractNum w:abstractNumId="18">
+  <w:abstractNum w:abstractNumId="20">
     <w:nsid w:val="2DBB0F71"/>
     <w:multiLevelType w:val="hybridMultilevel"/>
     <w:tmpl w:val="12C448F6"/>
@@ -35526,7 +37770,7 @@
       </w:rPr>
     </w:lvl>
   </w:abstractNum>
-  <w:abstractNum w:abstractNumId="19">
+  <w:abstractNum w:abstractNumId="21">
     <w:nsid w:val="2E1F1D76"/>
     <w:multiLevelType w:val="hybridMultilevel"/>
     <w:tmpl w:val="6BC6F984"/>
@@ -35612,7 +37856,7 @@
       </w:pPr>
     </w:lvl>
   </w:abstractNum>
-  <w:abstractNum w:abstractNumId="20">
+  <w:abstractNum w:abstractNumId="22">
     <w:nsid w:val="2E582D3A"/>
     <w:multiLevelType w:val="hybridMultilevel"/>
     <w:tmpl w:val="048E3E82"/>
@@ -35698,7 +37942,7 @@
       </w:pPr>
     </w:lvl>
   </w:abstractNum>
-  <w:abstractNum w:abstractNumId="21">
+  <w:abstractNum w:abstractNumId="23">
     <w:nsid w:val="2F9E7A95"/>
     <w:multiLevelType w:val="hybridMultilevel"/>
     <w:tmpl w:val="048E3E82"/>
@@ -35784,7 +38028,7 @@
       </w:pPr>
     </w:lvl>
   </w:abstractNum>
-  <w:abstractNum w:abstractNumId="22">
+  <w:abstractNum w:abstractNumId="24">
     <w:nsid w:val="318F6DB0"/>
     <w:multiLevelType w:val="hybridMultilevel"/>
     <w:tmpl w:val="048E3E82"/>
@@ -35870,7 +38114,7 @@
       </w:pPr>
     </w:lvl>
   </w:abstractNum>
-  <w:abstractNum w:abstractNumId="23">
+  <w:abstractNum w:abstractNumId="25">
     <w:nsid w:val="33F4540B"/>
     <w:multiLevelType w:val="hybridMultilevel"/>
     <w:tmpl w:val="048E3E82"/>
@@ -35956,7 +38200,7 @@
       </w:pPr>
     </w:lvl>
   </w:abstractNum>
-  <w:abstractNum w:abstractNumId="24">
+  <w:abstractNum w:abstractNumId="26">
     <w:nsid w:val="378B13D4"/>
     <w:multiLevelType w:val="hybridMultilevel"/>
     <w:tmpl w:val="C6CADBEA"/>
@@ -36045,7 +38289,7 @@
       </w:pPr>
     </w:lvl>
   </w:abstractNum>
-  <w:abstractNum w:abstractNumId="25">
+  <w:abstractNum w:abstractNumId="27">
     <w:nsid w:val="3A964B6A"/>
     <w:multiLevelType w:val="hybridMultilevel"/>
     <w:tmpl w:val="048E3E82"/>
@@ -36131,7 +38375,7 @@
       </w:pPr>
     </w:lvl>
   </w:abstractNum>
-  <w:abstractNum w:abstractNumId="26">
+  <w:abstractNum w:abstractNumId="28">
     <w:nsid w:val="3FD0491E"/>
     <w:multiLevelType w:val="hybridMultilevel"/>
     <w:tmpl w:val="048E3E82"/>
@@ -36217,7 +38461,7 @@
       </w:pPr>
     </w:lvl>
   </w:abstractNum>
-  <w:abstractNum w:abstractNumId="27">
+  <w:abstractNum w:abstractNumId="29">
     <w:nsid w:val="421D1174"/>
     <w:multiLevelType w:val="hybridMultilevel"/>
     <w:tmpl w:val="A40E54D8"/>
@@ -36303,7 +38547,7 @@
       </w:pPr>
     </w:lvl>
   </w:abstractNum>
-  <w:abstractNum w:abstractNumId="28">
+  <w:abstractNum w:abstractNumId="30">
     <w:nsid w:val="47583714"/>
     <w:multiLevelType w:val="hybridMultilevel"/>
     <w:tmpl w:val="048E3E82"/>
@@ -36389,7 +38633,7 @@
       </w:pPr>
     </w:lvl>
   </w:abstractNum>
-  <w:abstractNum w:abstractNumId="29">
+  <w:abstractNum w:abstractNumId="31">
     <w:nsid w:val="4CF64160"/>
     <w:multiLevelType w:val="hybridMultilevel"/>
     <w:tmpl w:val="048E3E82"/>
@@ -36475,7 +38719,7 @@
       </w:pPr>
     </w:lvl>
   </w:abstractNum>
-  <w:abstractNum w:abstractNumId="30">
+  <w:abstractNum w:abstractNumId="32">
     <w:nsid w:val="50CA2938"/>
     <w:multiLevelType w:val="hybridMultilevel"/>
     <w:tmpl w:val="048E3E82"/>
@@ -36561,7 +38805,7 @@
       </w:pPr>
     </w:lvl>
   </w:abstractNum>
-  <w:abstractNum w:abstractNumId="31">
+  <w:abstractNum w:abstractNumId="33">
     <w:nsid w:val="518E7BC5"/>
     <w:multiLevelType w:val="hybridMultilevel"/>
     <w:tmpl w:val="7E14447E"/>
@@ -36650,7 +38894,7 @@
       </w:pPr>
     </w:lvl>
   </w:abstractNum>
-  <w:abstractNum w:abstractNumId="32">
+  <w:abstractNum w:abstractNumId="34">
     <w:nsid w:val="51DC2968"/>
     <w:multiLevelType w:val="hybridMultilevel"/>
     <w:tmpl w:val="048E3E82"/>
@@ -36736,7 +38980,7 @@
       </w:pPr>
     </w:lvl>
   </w:abstractNum>
-  <w:abstractNum w:abstractNumId="33">
+  <w:abstractNum w:abstractNumId="35">
     <w:nsid w:val="5A9E23BD"/>
     <w:multiLevelType w:val="hybridMultilevel"/>
     <w:tmpl w:val="048E3E82"/>
@@ -36822,7 +39066,7 @@
       </w:pPr>
     </w:lvl>
   </w:abstractNum>
-  <w:abstractNum w:abstractNumId="34">
+  <w:abstractNum w:abstractNumId="36">
     <w:nsid w:val="5AE72AFD"/>
     <w:multiLevelType w:val="hybridMultilevel"/>
     <w:tmpl w:val="048E3E82"/>
@@ -36908,7 +39152,7 @@
       </w:pPr>
     </w:lvl>
   </w:abstractNum>
-  <w:abstractNum w:abstractNumId="35">
+  <w:abstractNum w:abstractNumId="37">
     <w:nsid w:val="5B6171E5"/>
     <w:multiLevelType w:val="hybridMultilevel"/>
     <w:tmpl w:val="86588080"/>
@@ -36997,7 +39241,7 @@
       </w:pPr>
     </w:lvl>
   </w:abstractNum>
-  <w:abstractNum w:abstractNumId="36">
+  <w:abstractNum w:abstractNumId="38">
     <w:nsid w:val="5B7D0E1E"/>
     <w:multiLevelType w:val="hybridMultilevel"/>
     <w:tmpl w:val="79E60BA8"/>
@@ -37083,7 +39327,7 @@
       </w:pPr>
     </w:lvl>
   </w:abstractNum>
-  <w:abstractNum w:abstractNumId="37">
+  <w:abstractNum w:abstractNumId="39">
     <w:nsid w:val="5C1A1CF1"/>
     <w:multiLevelType w:val="hybridMultilevel"/>
     <w:tmpl w:val="048E3E82"/>
@@ -37169,7 +39413,7 @@
       </w:pPr>
     </w:lvl>
   </w:abstractNum>
-  <w:abstractNum w:abstractNumId="38">
+  <w:abstractNum w:abstractNumId="40">
     <w:nsid w:val="5C4F071C"/>
     <w:multiLevelType w:val="hybridMultilevel"/>
     <w:tmpl w:val="FCCA921A"/>
@@ -37255,7 +39499,7 @@
       </w:pPr>
     </w:lvl>
   </w:abstractNum>
-  <w:abstractNum w:abstractNumId="39">
+  <w:abstractNum w:abstractNumId="41">
     <w:nsid w:val="6080502E"/>
     <w:multiLevelType w:val="hybridMultilevel"/>
     <w:tmpl w:val="048E3E82"/>
@@ -37341,7 +39585,7 @@
       </w:pPr>
     </w:lvl>
   </w:abstractNum>
-  <w:abstractNum w:abstractNumId="40">
+  <w:abstractNum w:abstractNumId="42">
     <w:nsid w:val="60AB52B3"/>
     <w:multiLevelType w:val="hybridMultilevel"/>
     <w:tmpl w:val="048E3E82"/>
@@ -37427,7 +39671,7 @@
       </w:pPr>
     </w:lvl>
   </w:abstractNum>
-  <w:abstractNum w:abstractNumId="41">
+  <w:abstractNum w:abstractNumId="43">
     <w:nsid w:val="62494E8A"/>
     <w:multiLevelType w:val="hybridMultilevel"/>
     <w:tmpl w:val="34367D78"/>
@@ -37513,7 +39757,93 @@
       </w:pPr>
     </w:lvl>
   </w:abstractNum>
-  <w:abstractNum w:abstractNumId="42">
+  <w:abstractNum w:abstractNumId="44">
+    <w:nsid w:val="68240A0F"/>
+    <w:multiLevelType w:val="hybridMultilevel"/>
+    <w:tmpl w:val="048E3E82"/>
+    <w:lvl w:ilvl="0" w:tplc="040A000F">
+      <w:start w:val="1"/>
+      <w:numFmt w:val="decimal"/>
+      <w:lvlText w:val="%1."/>
+      <w:lvlJc w:val="left"/>
+      <w:pPr>
+        <w:ind w:left="720" w:hanging="360"/>
+      </w:pPr>
+    </w:lvl>
+    <w:lvl w:ilvl="1" w:tplc="040A0019" w:tentative="1">
+      <w:start w:val="1"/>
+      <w:numFmt w:val="lowerLetter"/>
+      <w:lvlText w:val="%2."/>
+      <w:lvlJc w:val="left"/>
+      <w:pPr>
+        <w:ind w:left="1440" w:hanging="360"/>
+      </w:pPr>
+    </w:lvl>
+    <w:lvl w:ilvl="2" w:tplc="040A001B" w:tentative="1">
+      <w:start w:val="1"/>
+      <w:numFmt w:val="lowerRoman"/>
+      <w:lvlText w:val="%3."/>
+      <w:lvlJc w:val="right"/>
+      <w:pPr>
+        <w:ind w:left="2160" w:hanging="180"/>
+      </w:pPr>
+    </w:lvl>
+    <w:lvl w:ilvl="3" w:tplc="040A000F" w:tentative="1">
+      <w:start w:val="1"/>
+      <w:numFmt w:val="decimal"/>
+      <w:lvlText w:val="%4."/>
+      <w:lvlJc w:val="left"/>
+      <w:pPr>
+        <w:ind w:left="2880" w:hanging="360"/>
+      </w:pPr>
+    </w:lvl>
+    <w:lvl w:ilvl="4" w:tplc="040A0019" w:tentative="1">
+      <w:start w:val="1"/>
+      <w:numFmt w:val="lowerLetter"/>
+      <w:lvlText w:val="%5."/>
+      <w:lvlJc w:val="left"/>
+      <w:pPr>
+        <w:ind w:left="3600" w:hanging="360"/>
+      </w:pPr>
+    </w:lvl>
+    <w:lvl w:ilvl="5" w:tplc="040A001B" w:tentative="1">
+      <w:start w:val="1"/>
+      <w:numFmt w:val="lowerRoman"/>
+      <w:lvlText w:val="%6."/>
+      <w:lvlJc w:val="right"/>
+      <w:pPr>
+        <w:ind w:left="4320" w:hanging="180"/>
+      </w:pPr>
+    </w:lvl>
+    <w:lvl w:ilvl="6" w:tplc="040A000F" w:tentative="1">
+      <w:start w:val="1"/>
+      <w:numFmt w:val="decimal"/>
+      <w:lvlText w:val="%7."/>
+      <w:lvlJc w:val="left"/>
+      <w:pPr>
+        <w:ind w:left="5040" w:hanging="360"/>
+      </w:pPr>
+    </w:lvl>
+    <w:lvl w:ilvl="7" w:tplc="040A0019" w:tentative="1">
+      <w:start w:val="1"/>
+      <w:numFmt w:val="lowerLetter"/>
+      <w:lvlText w:val="%8."/>
+      <w:lvlJc w:val="left"/>
+      <w:pPr>
+        <w:ind w:left="5760" w:hanging="360"/>
+      </w:pPr>
+    </w:lvl>
+    <w:lvl w:ilvl="8" w:tplc="040A001B" w:tentative="1">
+      <w:start w:val="1"/>
+      <w:numFmt w:val="lowerRoman"/>
+      <w:lvlText w:val="%9."/>
+      <w:lvlJc w:val="right"/>
+      <w:pPr>
+        <w:ind w:left="6480" w:hanging="180"/>
+      </w:pPr>
+    </w:lvl>
+  </w:abstractNum>
+  <w:abstractNum w:abstractNumId="45">
     <w:nsid w:val="696064CB"/>
     <w:multiLevelType w:val="hybridMultilevel"/>
     <w:tmpl w:val="2E1C34CE"/>
@@ -37599,7 +39929,7 @@
       </w:pPr>
     </w:lvl>
   </w:abstractNum>
-  <w:abstractNum w:abstractNumId="43">
+  <w:abstractNum w:abstractNumId="46">
     <w:nsid w:val="6CFB1F72"/>
     <w:multiLevelType w:val="hybridMultilevel"/>
     <w:tmpl w:val="B3DE0066"/>
@@ -37688,7 +40018,7 @@
       </w:pPr>
     </w:lvl>
   </w:abstractNum>
-  <w:abstractNum w:abstractNumId="44">
+  <w:abstractNum w:abstractNumId="47">
     <w:nsid w:val="716E4F0A"/>
     <w:multiLevelType w:val="hybridMultilevel"/>
     <w:tmpl w:val="A40E54D8"/>
@@ -37774,7 +40104,7 @@
       </w:pPr>
     </w:lvl>
   </w:abstractNum>
-  <w:abstractNum w:abstractNumId="45">
+  <w:abstractNum w:abstractNumId="48">
     <w:nsid w:val="717B4831"/>
     <w:multiLevelType w:val="hybridMultilevel"/>
     <w:tmpl w:val="048E3E82"/>
@@ -37860,7 +40190,7 @@
       </w:pPr>
     </w:lvl>
   </w:abstractNum>
-  <w:abstractNum w:abstractNumId="46">
+  <w:abstractNum w:abstractNumId="49">
     <w:nsid w:val="73E605EF"/>
     <w:multiLevelType w:val="hybridMultilevel"/>
     <w:tmpl w:val="970C28FC"/>
@@ -37973,7 +40303,7 @@
       </w:rPr>
     </w:lvl>
   </w:abstractNum>
-  <w:abstractNum w:abstractNumId="47">
+  <w:abstractNum w:abstractNumId="50">
     <w:nsid w:val="778464AB"/>
     <w:multiLevelType w:val="hybridMultilevel"/>
     <w:tmpl w:val="B3DE0066"/>
@@ -38062,7 +40392,7 @@
       </w:pPr>
     </w:lvl>
   </w:abstractNum>
-  <w:abstractNum w:abstractNumId="48">
+  <w:abstractNum w:abstractNumId="51">
     <w:nsid w:val="7BB34B40"/>
     <w:multiLevelType w:val="hybridMultilevel"/>
     <w:tmpl w:val="2D8CC666"/>
@@ -38148,7 +40478,7 @@
       </w:pPr>
     </w:lvl>
   </w:abstractNum>
-  <w:abstractNum w:abstractNumId="49">
+  <w:abstractNum w:abstractNumId="52">
     <w:nsid w:val="7D5F7054"/>
     <w:multiLevelType w:val="hybridMultilevel"/>
     <w:tmpl w:val="048E3E82"/>
@@ -38234,7 +40564,7 @@
       </w:pPr>
     </w:lvl>
   </w:abstractNum>
-  <w:abstractNum w:abstractNumId="50">
+  <w:abstractNum w:abstractNumId="53">
     <w:nsid w:val="7F831A45"/>
     <w:multiLevelType w:val="hybridMultilevel"/>
     <w:tmpl w:val="E88AA2FC"/>
@@ -38321,28 +40651,28 @@
     </w:lvl>
   </w:abstractNum>
   <w:num w:numId="1">
-    <w:abstractNumId w:val="18"/>
+    <w:abstractNumId w:val="20"/>
   </w:num>
   <w:num w:numId="2">
-    <w:abstractNumId w:val="42"/>
+    <w:abstractNumId w:val="45"/>
   </w:num>
   <w:num w:numId="3">
-    <w:abstractNumId w:val="46"/>
+    <w:abstractNumId w:val="49"/>
   </w:num>
   <w:num w:numId="4">
-    <w:abstractNumId w:val="21"/>
+    <w:abstractNumId w:val="23"/>
   </w:num>
   <w:num w:numId="5">
-    <w:abstractNumId w:val="17"/>
+    <w:abstractNumId w:val="19"/>
   </w:num>
   <w:num w:numId="6">
-    <w:abstractNumId w:val="25"/>
+    <w:abstractNumId w:val="27"/>
   </w:num>
   <w:num w:numId="7">
-    <w:abstractNumId w:val="37"/>
+    <w:abstractNumId w:val="39"/>
   </w:num>
   <w:num w:numId="8">
-    <w:abstractNumId w:val="33"/>
+    <w:abstractNumId w:val="35"/>
   </w:num>
   <w:num w:numId="9">
     <w:abstractNumId w:val="0"/>
@@ -38351,127 +40681,136 @@
     <w:abstractNumId w:val="1"/>
   </w:num>
   <w:num w:numId="11">
-    <w:abstractNumId w:val="49"/>
+    <w:abstractNumId w:val="52"/>
   </w:num>
   <w:num w:numId="12">
-    <w:abstractNumId w:val="15"/>
+    <w:abstractNumId w:val="17"/>
   </w:num>
   <w:num w:numId="13">
-    <w:abstractNumId w:val="13"/>
+    <w:abstractNumId w:val="14"/>
   </w:num>
   <w:num w:numId="14">
-    <w:abstractNumId w:val="40"/>
+    <w:abstractNumId w:val="42"/>
   </w:num>
   <w:num w:numId="15">
-    <w:abstractNumId w:val="30"/>
+    <w:abstractNumId w:val="32"/>
   </w:num>
   <w:num w:numId="16">
-    <w:abstractNumId w:val="20"/>
+    <w:abstractNumId w:val="22"/>
   </w:num>
   <w:num w:numId="17">
     <w:abstractNumId w:val="7"/>
   </w:num>
   <w:num w:numId="18">
-    <w:abstractNumId w:val="29"/>
+    <w:abstractNumId w:val="31"/>
   </w:num>
   <w:num w:numId="19">
     <w:abstractNumId w:val="3"/>
   </w:num>
   <w:num w:numId="20">
-    <w:abstractNumId w:val="28"/>
+    <w:abstractNumId w:val="30"/>
   </w:num>
   <w:num w:numId="21">
-    <w:abstractNumId w:val="31"/>
+    <w:abstractNumId w:val="33"/>
   </w:num>
   <w:num w:numId="22">
     <w:abstractNumId w:val="4"/>
   </w:num>
   <w:num w:numId="23">
-    <w:abstractNumId w:val="32"/>
+    <w:abstractNumId w:val="34"/>
   </w:num>
   <w:num w:numId="24">
-    <w:abstractNumId w:val="47"/>
+    <w:abstractNumId w:val="50"/>
   </w:num>
   <w:num w:numId="25">
     <w:abstractNumId w:val="10"/>
   </w:num>
   <w:num w:numId="26">
-    <w:abstractNumId w:val="43"/>
+    <w:abstractNumId w:val="46"/>
   </w:num>
   <w:num w:numId="27">
-    <w:abstractNumId w:val="26"/>
+    <w:abstractNumId w:val="28"/>
   </w:num>
   <w:num w:numId="28">
-    <w:abstractNumId w:val="23"/>
+    <w:abstractNumId w:val="25"/>
   </w:num>
   <w:num w:numId="29">
-    <w:abstractNumId w:val="22"/>
+    <w:abstractNumId w:val="24"/>
   </w:num>
   <w:num w:numId="30">
-    <w:abstractNumId w:val="12"/>
+    <w:abstractNumId w:val="13"/>
   </w:num>
   <w:num w:numId="31">
-    <w:abstractNumId w:val="34"/>
+    <w:abstractNumId w:val="36"/>
   </w:num>
   <w:num w:numId="32">
     <w:abstractNumId w:val="8"/>
   </w:num>
   <w:num w:numId="33">
-    <w:abstractNumId w:val="45"/>
+    <w:abstractNumId w:val="48"/>
   </w:num>
   <w:num w:numId="34">
-    <w:abstractNumId w:val="39"/>
+    <w:abstractNumId w:val="41"/>
   </w:num>
   <w:num w:numId="35">
-    <w:abstractNumId w:val="38"/>
+    <w:abstractNumId w:val="40"/>
   </w:num>
   <w:num w:numId="36">
     <w:abstractNumId w:val="2"/>
   </w:num>
   <w:num w:numId="37">
-    <w:abstractNumId w:val="27"/>
+    <w:abstractNumId w:val="29"/>
   </w:num>
   <w:num w:numId="38">
-    <w:abstractNumId w:val="50"/>
+    <w:abstractNumId w:val="53"/>
   </w:num>
   <w:num w:numId="39">
-    <w:abstractNumId w:val="11"/>
+    <w:abstractNumId w:val="12"/>
   </w:num>
   <w:num w:numId="40">
     <w:abstractNumId w:val="5"/>
   </w:num>
   <w:num w:numId="41">
-    <w:abstractNumId w:val="48"/>
+    <w:abstractNumId w:val="51"/>
   </w:num>
   <w:num w:numId="42">
-    <w:abstractNumId w:val="14"/>
+    <w:abstractNumId w:val="15"/>
   </w:num>
   <w:num w:numId="43">
-    <w:abstractNumId w:val="19"/>
+    <w:abstractNumId w:val="21"/>
   </w:num>
   <w:num w:numId="44">
     <w:abstractNumId w:val="9"/>
   </w:num>
   <w:num w:numId="45">
-    <w:abstractNumId w:val="35"/>
+    <w:abstractNumId w:val="37"/>
   </w:num>
   <w:num w:numId="46">
-    <w:abstractNumId w:val="24"/>
+    <w:abstractNumId w:val="26"/>
   </w:num>
   <w:num w:numId="47">
     <w:abstractNumId w:val="6"/>
   </w:num>
   <w:num w:numId="48">
-    <w:abstractNumId w:val="16"/>
+    <w:abstractNumId w:val="18"/>
   </w:num>
   <w:num w:numId="49">
-    <w:abstractNumId w:val="36"/>
+    <w:abstractNumId w:val="38"/>
   </w:num>
   <w:num w:numId="50">
+    <w:abstractNumId w:val="47"/>
+  </w:num>
+  <w:num w:numId="51">
+    <w:abstractNumId w:val="43"/>
+  </w:num>
+  <w:num w:numId="52">
+    <w:abstractNumId w:val="11"/>
+  </w:num>
+  <w:num w:numId="53">
     <w:abstractNumId w:val="44"/>
   </w:num>
-  <w:num w:numId="51">
-    <w:abstractNumId w:val="41"/>
+  <w:num w:numId="54">
+    <w:abstractNumId w:val="16"/>
   </w:num>
   <w:numIdMacAtCleanup w:val="49"/>
 </w:numbering>
@@ -38870,7 +41209,7 @@
   <w:style w:type="paragraph" w:default="1" w:styleId="Normal">
     <w:name w:val="Normal"/>
     <w:qFormat/>
-    <w:rsid w:val="00F1173D"/>
+    <w:rsid w:val="00B120C6"/>
     <w:pPr>
       <w:widowControl w:val="0"/>
       <w:autoSpaceDE w:val="0"/>
@@ -39493,7 +41832,7 @@
 </file>
 
 <file path=customXml/itemProps1.xml><?xml version="1.0" encoding="utf-8"?>
-<ds:datastoreItem xmlns:ds="http://schemas.openxmlformats.org/officeDocument/2006/customXml" ds:itemID="{F48B60CC-39C6-1C4D-A48D-029D29689223}">
+<ds:datastoreItem xmlns:ds="http://schemas.openxmlformats.org/officeDocument/2006/customXml" ds:itemID="{57978C6B-AAF7-194E-870F-A61CC3DA9EA3}">
   <ds:schemaRefs>
     <ds:schemaRef ds:uri="http://schemas.openxmlformats.org/officeDocument/2006/bibliography"/>
   </ds:schemaRefs>

</xml_diff>